<commit_message>
Analyse - Maquettage, choix du framework
</commit_message>
<xml_diff>
--- a/2.Documentation/TB_Rapport_Alt-Thibaud_v1.docx
+++ b/2.Documentation/TB_Rapport_Alt-Thibaud_v1.docx
@@ -1795,6 +1795,7 @@
             <w:listItem w:displayText="TIN" w:value="TIN"/>
           </w:dropDownList>
         </w:sdtPr>
+        <w:sdtEndPr/>
         <w:sdtContent>
           <w:r>
             <w:t>TIC</w:t>
@@ -1831,6 +1832,7 @@
             <w:listItem w:displayText="Télécommunications" w:value="Télécommunications"/>
           </w:dropDownList>
         </w:sdtPr>
+        <w:sdtEndPr/>
         <w:sdtContent>
           <w:r>
             <w:t>Informatique</w:t>
@@ -1875,6 +1877,7 @@
             <w:listItem w:displayText="Thermotronique" w:value="Thermotronique"/>
           </w:dropDownList>
         </w:sdtPr>
+        <w:sdtEndPr/>
         <w:sdtContent>
           <w:r>
             <w:t>Systèmes de gestion</w:t>
@@ -1896,6 +1899,7 @@
             <w:docPart w:val="5AE6DF9F6799664ABBB1FB40A6121BF2"/>
           </w:placeholder>
         </w:sdtPr>
+        <w:sdtEndPr/>
         <w:sdtContent>
           <w:r>
             <w:t>Thibaud, Alt</w:t>
@@ -1917,6 +1921,7 @@
             <w:docPart w:val="67228979769B16418D847E8314409C36"/>
           </w:placeholder>
         </w:sdtPr>
+        <w:sdtEndPr/>
         <w:sdtContent>
           <w:sdt>
             <w:sdtPr>
@@ -1929,6 +1934,7 @@
                 <w:docPart w:val="CB1E3CBE82CB1A4F8EFEE3D59A9AFD47"/>
               </w:placeholder>
             </w:sdtPr>
+            <w:sdtEndPr/>
             <w:sdtContent>
               <w:r>
                 <w:rPr>
@@ -1994,6 +2000,7 @@
             <w:listItem w:displayText="2021-2022" w:value="2021-2022"/>
           </w:dropDownList>
         </w:sdtPr>
+        <w:sdtEndPr/>
         <w:sdtContent>
           <w:r>
             <w:rPr>
@@ -2093,6 +2100,7 @@
         </w:placeholder>
         <w:showingPlcHdr/>
       </w:sdtPr>
+      <w:sdtEndPr/>
       <w:sdtContent>
         <w:p>
           <w:pPr>
@@ -2157,6 +2165,7 @@
                   <w:docPart w:val="E477349F56C3C44D802D43066CEBDE8A"/>
                 </w:placeholder>
               </w:sdtPr>
+              <w:sdtEndPr/>
               <w:sdtContent>
                 <w:r>
                   <w:t>Alt Thibaud</w:t>
@@ -2235,6 +2244,7 @@
                   <w:docPart w:val="7D52C7F7A3FCEF44995714FAC7F2436D"/>
                 </w:placeholder>
               </w:sdtPr>
+              <w:sdtEndPr/>
               <w:sdtContent>
                 <w:sdt>
                   <w:sdtPr>
@@ -2247,6 +2257,7 @@
                       <w:docPart w:val="4ECC8CDEAAF54C4495409E6043009C88"/>
                     </w:placeholder>
                   </w:sdtPr>
+                  <w:sdtEndPr/>
                   <w:sdtContent>
                     <w:r>
                       <w:rPr>
@@ -2344,6 +2355,7 @@
                 </w:placeholder>
                 <w:showingPlcHdr/>
               </w:sdtPr>
+              <w:sdtEndPr/>
               <w:sdtContent>
                 <w:r>
                   <w:rPr>
@@ -2384,6 +2396,7 @@
                     <w:docPart w:val="5F3341A74986BC41AB3F99DB4B94B4AB"/>
                   </w:placeholder>
                 </w:sdtPr>
+                <w:sdtEndPr/>
                 <w:sdtContent>
                   <w:p>
                     <w:pPr>
@@ -2604,6 +2617,7 @@
             <w:calendar w:val="gregorian"/>
           </w:date>
         </w:sdtPr>
+        <w:sdtEndPr/>
         <w:sdtContent>
           <w:r>
             <w:t>7 octobre 2021</w:t>
@@ -2673,6 +2687,7 @@
             <w:listItem w:displayText="La soussignée" w:value="La soussignée"/>
           </w:dropDownList>
         </w:sdtPr>
+        <w:sdtEndPr/>
         <w:sdtContent>
           <w:r>
             <w:t>Le soussigné</w:t>
@@ -2689,6 +2704,7 @@
             <w:docPart w:val="C11CEB49DE3B85478A70B8C85DB90AF6"/>
           </w:placeholder>
         </w:sdtPr>
+        <w:sdtEndPr/>
         <w:sdtContent>
           <w:r>
             <w:t>Thibaud Alt</w:t>
@@ -2710,6 +2726,7 @@
             <w:listItem w:displayText="seule" w:value="seule"/>
           </w:dropDownList>
         </w:sdtPr>
+        <w:sdtEndPr/>
         <w:sdtContent>
           <w:r>
             <w:t>seul</w:t>
@@ -2736,6 +2753,7 @@
             <w:docPart w:val="011CF5898E0C97499796D7E0524CD5AE"/>
           </w:placeholder>
         </w:sdtPr>
+        <w:sdtEndPr/>
         <w:sdtContent>
           <w:r>
             <w:t>Fribourg</w:t>
@@ -2758,6 +2776,7 @@
             <w:calendar w:val="gregorian"/>
           </w:date>
         </w:sdtPr>
+        <w:sdtEndPr/>
         <w:sdtContent>
           <w:r>
             <w:t>7 octobre 2021</w:t>
@@ -2806,6 +2825,7 @@
             <w:docPart w:val="D211AF77CE36BD43B7C6F5B30905A8BB"/>
           </w:placeholder>
         </w:sdtPr>
+        <w:sdtEndPr/>
         <w:sdtContent>
           <w:r>
             <w:t>Thibaud Alt</w:t>
@@ -5351,14 +5371,7 @@
                 <w:b/>
                 <w:bCs/>
               </w:rPr>
-              <w:t>F</w:t>
-            </w:r>
-            <w:r>
-              <w:rPr>
-                <w:b/>
-                <w:bCs/>
-              </w:rPr>
-              <w:t>ramework</w:t>
+              <w:t>CSS</w:t>
             </w:r>
           </w:p>
         </w:tc>
@@ -5368,7 +5381,14 @@
           </w:tcPr>
           <w:p>
             <w:r>
-              <w:t>Ensemble de composants structurels servant à créer les fondations d'un logiciel</w:t>
+              <w:rPr>
+                <w:i/>
+                <w:iCs/>
+              </w:rPr>
+              <w:t>Cascading Style Sheets</w:t>
+            </w:r>
+            <w:r>
+              <w:t>, langage informatique décrivant la présentation d'une page web</w:t>
             </w:r>
           </w:p>
         </w:tc>
@@ -5389,9 +5409,8 @@
               <w:rPr>
                 <w:b/>
                 <w:bCs/>
-                <w:lang w:val="en-CH"/>
-              </w:rPr>
-              <w:t>JavaScript</w:t>
+              </w:rPr>
+              <w:t>Framework</w:t>
             </w:r>
           </w:p>
         </w:tc>
@@ -5401,7 +5420,7 @@
           </w:tcPr>
           <w:p>
             <w:r>
-              <w:t>Langage de programmation de scripts principalement employé dans les pages web</w:t>
+              <w:t>Ensemble de composants structurels servant à créer les fondations d'un logiciel</w:t>
             </w:r>
           </w:p>
         </w:tc>
@@ -5422,8 +5441,9 @@
               <w:rPr>
                 <w:b/>
                 <w:bCs/>
-              </w:rPr>
-              <w:t>GIT</w:t>
+                <w:lang w:val="en-CH"/>
+              </w:rPr>
+              <w:t>JavaScript</w:t>
             </w:r>
           </w:p>
         </w:tc>
@@ -5433,10 +5453,7 @@
           </w:tcPr>
           <w:p>
             <w:r>
-              <w:t>L</w:t>
-            </w:r>
-            <w:r>
-              <w:t>ogiciel de gestion de versions décentralisé</w:t>
+              <w:t>Langage de programmation de scripts principalement employé dans les pages web</w:t>
             </w:r>
           </w:p>
         </w:tc>
@@ -5458,7 +5475,7 @@
                 <w:b/>
                 <w:bCs/>
               </w:rPr>
-              <w:t>JS</w:t>
+              <w:t>GIT</w:t>
             </w:r>
           </w:p>
         </w:tc>
@@ -5468,15 +5485,10 @@
           </w:tcPr>
           <w:p>
             <w:r>
-              <w:t xml:space="preserve">Abréviation de </w:t>
-            </w:r>
-            <w:r>
-              <w:rPr>
-                <w:i/>
-                <w:iCs/>
-                <w:lang w:val="en-CH"/>
-              </w:rPr>
-              <w:t>JavaScript</w:t>
+              <w:t>L</w:t>
+            </w:r>
+            <w:r>
+              <w:t>ogiciel de gestion de versions décentralisé</w:t>
             </w:r>
           </w:p>
         </w:tc>
@@ -5498,7 +5510,7 @@
                 <w:b/>
                 <w:bCs/>
               </w:rPr>
-              <w:t>JSON</w:t>
+              <w:t>HTML</w:t>
             </w:r>
           </w:p>
         </w:tc>
@@ -5511,14 +5523,15 @@
               <w:rPr>
                 <w:i/>
                 <w:iCs/>
-              </w:rPr>
-              <w:t>JavaScript Object Notation</w:t>
+                <w:lang w:val="en-CH"/>
+              </w:rPr>
+              <w:t>Hypertext Markup Language</w:t>
             </w:r>
             <w:r>
               <w:t xml:space="preserve">, </w:t>
             </w:r>
             <w:r>
-              <w:t>format de données textuelles permettant de représenter de l’information sous forme structurée</w:t>
+              <w:t>langage de balisage conçu pour représenter les pages web</w:t>
             </w:r>
           </w:p>
         </w:tc>
@@ -5540,7 +5553,7 @@
                 <w:b/>
                 <w:bCs/>
               </w:rPr>
-              <w:t>NPM</w:t>
+              <w:t>JS</w:t>
             </w:r>
           </w:p>
         </w:tc>
@@ -5550,25 +5563,15 @@
           </w:tcPr>
           <w:p>
             <w:r>
-              <w:t>G</w:t>
-            </w:r>
-            <w:r>
-              <w:rPr>
+              <w:t xml:space="preserve">Abréviation de </w:t>
+            </w:r>
+            <w:r>
+              <w:rPr>
+                <w:i/>
+                <w:iCs/>
                 <w:lang w:val="en-CH"/>
               </w:rPr>
-              <w:t xml:space="preserve">estionnaire </w:t>
-            </w:r>
-            <w:r>
-              <w:rPr>
-                <w:lang w:val="en-CH"/>
-              </w:rPr>
-              <w:t>de paquets officiel</w:t>
-            </w:r>
-            <w:r>
-              <w:rPr>
-                <w:lang w:val="en-CH"/>
-              </w:rPr>
-              <w:t xml:space="preserve"> de Node.js</w:t>
+              <w:t>JavaScript</w:t>
             </w:r>
           </w:p>
         </w:tc>
@@ -5590,7 +5593,7 @@
                 <w:b/>
                 <w:bCs/>
               </w:rPr>
-              <w:t>PME</w:t>
+              <w:t>JSON</w:t>
             </w:r>
           </w:p>
         </w:tc>
@@ -5600,7 +5603,17 @@
           </w:tcPr>
           <w:p>
             <w:r>
-              <w:t>Petite ou moyenne entreprise</w:t>
+              <w:rPr>
+                <w:i/>
+                <w:iCs/>
+              </w:rPr>
+              <w:t>JavaScript Object Notation</w:t>
+            </w:r>
+            <w:r>
+              <w:t xml:space="preserve">, </w:t>
+            </w:r>
+            <w:r>
+              <w:t>format de données textuelles permettant de représenter de l’information sous forme structurée</w:t>
             </w:r>
           </w:p>
         </w:tc>
@@ -5622,14 +5635,89 @@
                 <w:b/>
                 <w:bCs/>
               </w:rPr>
-              <w:t>R</w:t>
-            </w:r>
-            <w:r>
+              <w:t>NPM</w:t>
+            </w:r>
+          </w:p>
+        </w:tc>
+        <w:tc>
+          <w:tcPr>
+            <w:tcW w:w="8493" w:type="dxa"/>
+          </w:tcPr>
+          <w:p>
+            <w:r>
+              <w:t>G</w:t>
+            </w:r>
+            <w:r>
+              <w:rPr>
+                <w:lang w:val="en-CH"/>
+              </w:rPr>
+              <w:t xml:space="preserve">estionnaire </w:t>
+            </w:r>
+            <w:r>
+              <w:rPr>
+                <w:lang w:val="en-CH"/>
+              </w:rPr>
+              <w:t>de paquets officiel</w:t>
+            </w:r>
+            <w:r>
+              <w:rPr>
+                <w:lang w:val="en-CH"/>
+              </w:rPr>
+              <w:t xml:space="preserve"> de Node.js</w:t>
+            </w:r>
+          </w:p>
+        </w:tc>
+      </w:tr>
+      <w:tr>
+        <w:tc>
+          <w:tcPr>
+            <w:tcW w:w="1701" w:type="dxa"/>
+          </w:tcPr>
+          <w:p>
+            <w:pPr>
               <w:rPr>
                 <w:b/>
                 <w:bCs/>
               </w:rPr>
-              <w:t>esponsive</w:t>
+            </w:pPr>
+            <w:r>
+              <w:rPr>
+                <w:b/>
+                <w:bCs/>
+              </w:rPr>
+              <w:t>PME</w:t>
+            </w:r>
+          </w:p>
+        </w:tc>
+        <w:tc>
+          <w:tcPr>
+            <w:tcW w:w="8493" w:type="dxa"/>
+          </w:tcPr>
+          <w:p>
+            <w:r>
+              <w:t>Petite ou moyenne entreprise</w:t>
+            </w:r>
+          </w:p>
+        </w:tc>
+      </w:tr>
+      <w:tr>
+        <w:tc>
+          <w:tcPr>
+            <w:tcW w:w="1701" w:type="dxa"/>
+          </w:tcPr>
+          <w:p>
+            <w:pPr>
+              <w:rPr>
+                <w:b/>
+                <w:bCs/>
+              </w:rPr>
+            </w:pPr>
+            <w:r>
+              <w:rPr>
+                <w:b/>
+                <w:bCs/>
+              </w:rPr>
+              <w:t>Responsive</w:t>
             </w:r>
           </w:p>
         </w:tc>
@@ -15997,71 +16085,2886 @@
         <w:pStyle w:val="Heading3"/>
       </w:pPr>
       <w:r>
-        <w:t>Wireframe et maquettage</w:t>
+        <w:t>M</w:t>
+      </w:r>
+      <w:r>
+        <w:t>aquettage</w:t>
       </w:r>
     </w:p>
     <w:p>
       <w:pPr>
         <w:rPr>
-          <w:color w:val="ED7D31" w:themeColor="accent2"/>
-        </w:rPr>
-      </w:pPr>
-      <w:r>
-        <w:rPr>
-          <w:color w:val="ED7D31" w:themeColor="accent2"/>
-        </w:rPr>
-        <w:t xml:space="preserve">Ajoutez à votre cahier des charges toutes les maquettes et prototypes de vos idées concernant le résultat que vous aimeriez obtenir avec ce site Internet. </w:t>
+          <w:color w:val="000000" w:themeColor="text1"/>
+        </w:rPr>
+      </w:pPr>
+      <w:r>
+        <w:rPr>
+          <w:color w:val="000000" w:themeColor="text1"/>
+        </w:rPr>
+        <w:t xml:space="preserve">Pour réaliser </w:t>
+      </w:r>
+      <w:r>
+        <w:rPr>
+          <w:color w:val="000000" w:themeColor="text1"/>
+        </w:rPr>
+        <w:t>des maquettes et des « </w:t>
+      </w:r>
+      <w:r>
+        <w:rPr>
+          <w:i/>
+          <w:iCs/>
+        </w:rPr>
+        <w:t>w</w:t>
+      </w:r>
+      <w:r>
+        <w:rPr>
+          <w:i/>
+          <w:iCs/>
+        </w:rPr>
+        <w:t>ireframe</w:t>
+      </w:r>
+      <w:r>
+        <w:rPr>
+          <w:i/>
+          <w:iCs/>
+        </w:rPr>
+        <w:t> »</w:t>
+      </w:r>
+      <w:r>
+        <w:t xml:space="preserve">, </w:t>
+      </w:r>
+      <w:r>
+        <w:t xml:space="preserve">il existe de nombreux outils allant du simple dessin à la main, au service en ligne tel que </w:t>
+      </w:r>
+      <w:r>
+        <w:rPr>
+          <w:i/>
+          <w:iCs/>
+        </w:rPr>
+        <w:t>draw.io</w:t>
+      </w:r>
+      <w:r>
+        <w:rPr>
+          <w:rStyle w:val="FootnoteReference"/>
+        </w:rPr>
+        <w:footnoteReference w:id="1"/>
+      </w:r>
+      <w:r>
+        <w:t xml:space="preserve">, </w:t>
+      </w:r>
+      <w:r>
+        <w:t>en passant même par des applications dédiées tel</w:t>
+      </w:r>
+      <w:r>
+        <w:t>les</w:t>
+      </w:r>
+      <w:r>
+        <w:t xml:space="preserve"> que </w:t>
+      </w:r>
+      <w:r>
+        <w:rPr>
+          <w:i/>
+          <w:iCs/>
+        </w:rPr>
+        <w:t>Sketch</w:t>
+      </w:r>
+      <w:r>
+        <w:rPr>
+          <w:rStyle w:val="FootnoteReference"/>
+        </w:rPr>
+        <w:footnoteReference w:id="2"/>
+      </w:r>
+      <w:r>
+        <w:rPr>
+          <w:i/>
+          <w:iCs/>
+        </w:rPr>
+        <w:t xml:space="preserve"> </w:t>
+      </w:r>
+      <w:r>
+        <w:t xml:space="preserve">ou </w:t>
+      </w:r>
+      <w:r>
+        <w:rPr>
+          <w:i/>
+          <w:iCs/>
+        </w:rPr>
+        <w:t>Adobe Photoshop</w:t>
+      </w:r>
+      <w:r>
+        <w:rPr>
+          <w:rStyle w:val="FootnoteReference"/>
+        </w:rPr>
+        <w:footnoteReference w:id="3"/>
+      </w:r>
+      <w:r>
+        <w:t>.</w:t>
+      </w:r>
+      <w:r>
+        <w:t xml:space="preserve"> Pour ce projet et dans le but de gagner du temps, j’ai choisi de réaliser des </w:t>
+      </w:r>
+      <w:r>
+        <w:rPr>
+          <w:color w:val="000000" w:themeColor="text1"/>
+        </w:rPr>
+        <w:t xml:space="preserve">maquettes à la main sur mon iPad puis de les transposer directement dans un </w:t>
+      </w:r>
+      <w:r>
+        <w:t>framework CSS</w:t>
+      </w:r>
+      <w:r>
+        <w:t xml:space="preserve">. De ce fait, ces </w:t>
+      </w:r>
+      <w:r>
+        <w:rPr>
+          <w:color w:val="000000" w:themeColor="text1"/>
+        </w:rPr>
+        <w:t>maquettes seront utilisables tel</w:t>
+      </w:r>
+      <w:r>
+        <w:rPr>
+          <w:color w:val="000000" w:themeColor="text1"/>
+        </w:rPr>
+        <w:t>le</w:t>
+      </w:r>
+      <w:r>
+        <w:rPr>
+          <w:color w:val="000000" w:themeColor="text1"/>
+        </w:rPr>
+        <w:t xml:space="preserve"> quel</w:t>
+      </w:r>
+      <w:r>
+        <w:rPr>
+          <w:color w:val="000000" w:themeColor="text1"/>
+        </w:rPr>
+        <w:t>le</w:t>
+      </w:r>
+      <w:r>
+        <w:rPr>
+          <w:color w:val="000000" w:themeColor="text1"/>
+        </w:rPr>
+        <w:t xml:space="preserve"> </w:t>
+      </w:r>
+      <w:r>
+        <w:rPr>
+          <w:color w:val="000000" w:themeColor="text1"/>
+        </w:rPr>
+        <w:t xml:space="preserve">et </w:t>
+      </w:r>
+      <w:r>
+        <w:rPr>
+          <w:color w:val="000000" w:themeColor="text1"/>
+        </w:rPr>
+        <w:t xml:space="preserve">ce </w:t>
+      </w:r>
+      <w:r>
+        <w:rPr>
+          <w:color w:val="000000" w:themeColor="text1"/>
+        </w:rPr>
+        <w:t>sans nécessit</w:t>
+      </w:r>
+      <w:r>
+        <w:rPr>
+          <w:color w:val="000000" w:themeColor="text1"/>
+        </w:rPr>
+        <w:t>er</w:t>
+      </w:r>
+      <w:r>
+        <w:rPr>
+          <w:color w:val="000000" w:themeColor="text1"/>
+        </w:rPr>
+        <w:t xml:space="preserve"> de redéveloppement dans l’application web finale.</w:t>
+      </w:r>
+      <w:r>
+        <w:rPr>
+          <w:color w:val="000000" w:themeColor="text1"/>
+        </w:rPr>
+        <w:t xml:space="preserve"> Le choix du framework permettant de réaliser </w:t>
+      </w:r>
+      <w:r>
+        <w:t xml:space="preserve">ces </w:t>
+      </w:r>
+      <w:r>
+        <w:rPr>
+          <w:color w:val="000000" w:themeColor="text1"/>
+        </w:rPr>
+        <w:t>maquettes</w:t>
+      </w:r>
+      <w:r>
+        <w:rPr>
+          <w:color w:val="000000" w:themeColor="text1"/>
+        </w:rPr>
+        <w:t xml:space="preserve"> est étudié et justifié dans le point suivant.</w:t>
       </w:r>
     </w:p>
     <w:p>
       <w:pPr>
-        <w:rPr>
-          <w:color w:val="ED7D31" w:themeColor="accent2"/>
-        </w:rPr>
-      </w:pPr>
-      <w:r>
-        <w:rPr>
-          <w:color w:val="ED7D31" w:themeColor="accent2"/>
-        </w:rPr>
-        <w:t>Les maquettes contiennent :</w:t>
+        <w:pStyle w:val="Heading3"/>
+      </w:pPr>
+      <w:r>
+        <w:t>Choix du framework</w:t>
       </w:r>
     </w:p>
     <w:p>
-      <w:pPr>
-        <w:pStyle w:val="ListParagraph"/>
-        <w:numPr>
-          <w:ilvl w:val="0"/>
-          <w:numId w:val="18"/>
-        </w:numPr>
-        <w:rPr>
-          <w:color w:val="ED7D31" w:themeColor="accent2"/>
-        </w:rPr>
-      </w:pPr>
-      <w:r>
-        <w:rPr>
-          <w:color w:val="ED7D31" w:themeColor="accent2"/>
-        </w:rPr>
-        <w:t>L’arborescence du site (les rubriques, sous rubriques, type d’URL’s etc…)</w:t>
+      <w:r>
+        <w:t xml:space="preserve">Pour faciliter la création d’un design d’une page web, différents frameworks sont à disposition des développeurs. Le plus connus et le plus utilisé depuis plusieurs années est de loin </w:t>
+      </w:r>
+      <w:r>
+        <w:rPr>
+          <w:i/>
+          <w:iCs/>
+        </w:rPr>
+        <w:t>Bootstrap</w:t>
+      </w:r>
+      <w:r>
+        <w:rPr>
+          <w:rStyle w:val="FootnoteReference"/>
+          <w:i/>
+          <w:iCs/>
+        </w:rPr>
+        <w:footnoteReference w:id="4"/>
+      </w:r>
+      <w:r>
+        <w:t xml:space="preserve"> </w:t>
+      </w:r>
+      <w:r>
+        <w:t>développé</w:t>
+      </w:r>
+      <w:r>
+        <w:t xml:space="preserve"> par Twitter depuis 2011.</w:t>
+      </w:r>
+      <w:r>
+        <w:t xml:space="preserve"> La solution de facilité aurait été de directement utiliser ce framework puisque je l’ai déjà utilisé et éprouvé dans différents projets. Cependant, j’ai envie de découvrir s’il existe un autre framework aussi bon voir meilleur. C’est </w:t>
+      </w:r>
+      <w:r>
+        <w:t>pourquoi</w:t>
+      </w:r>
+      <w:r>
+        <w:t>, j’ai choisi</w:t>
+      </w:r>
+      <w:r>
+        <w:t xml:space="preserve"> </w:t>
+      </w:r>
+      <w:r>
+        <w:t xml:space="preserve">de </w:t>
+      </w:r>
+      <w:r>
+        <w:t xml:space="preserve">comparer </w:t>
+      </w:r>
+      <w:r>
+        <w:rPr>
+          <w:i/>
+          <w:iCs/>
+        </w:rPr>
+        <w:t>Bootstrap</w:t>
+      </w:r>
+      <w:r>
+        <w:t xml:space="preserve"> à un tout nouveau venu : </w:t>
+      </w:r>
+      <w:r>
+        <w:rPr>
+          <w:i/>
+          <w:iCs/>
+        </w:rPr>
+        <w:t>Tailwind CSS</w:t>
+      </w:r>
+      <w:r>
+        <w:rPr>
+          <w:rStyle w:val="FootnoteReference"/>
+        </w:rPr>
+        <w:footnoteReference w:id="5"/>
+      </w:r>
+      <w:r>
+        <w:t>.</w:t>
       </w:r>
     </w:p>
     <w:p>
       <w:pPr>
-        <w:rPr>
-          <w:color w:val="ED7D31" w:themeColor="accent2"/>
-        </w:rPr>
-      </w:pPr>
-      <w:r>
-        <w:rPr>
-          <w:color w:val="ED7D31" w:themeColor="accent2"/>
-        </w:rPr>
-        <w:t>L’architecture des informations concernant l’ensemble de ces pages</w:t>
+        <w:pStyle w:val="Heading4"/>
+      </w:pPr>
+      <w:r>
+        <w:lastRenderedPageBreak/>
+        <w:t>Bootstrap</w:t>
       </w:r>
     </w:p>
     <w:p>
+      <w:r>
+        <w:t>Le fram</w:t>
+      </w:r>
+      <w:r>
+        <w:t>e</w:t>
+      </w:r>
+      <w:r>
+        <w:t xml:space="preserve">work </w:t>
+      </w:r>
+      <w:r>
+        <w:rPr>
+          <w:i/>
+          <w:iCs/>
+        </w:rPr>
+        <w:t>Bootstrap</w:t>
+      </w:r>
+      <w:r>
+        <w:t xml:space="preserve"> est </w:t>
+      </w:r>
+      <w:r>
+        <w:t>développé</w:t>
+      </w:r>
+      <w:r>
+        <w:t xml:space="preserve"> par </w:t>
+      </w:r>
+      <w:r>
+        <w:rPr>
+          <w:i/>
+          <w:iCs/>
+        </w:rPr>
+        <w:t>Twitter</w:t>
+      </w:r>
+      <w:r>
+        <w:t xml:space="preserve"> depuis 2011</w:t>
+      </w:r>
+      <w:r>
+        <w:t xml:space="preserve">. Il a été </w:t>
+      </w:r>
+      <w:r>
+        <w:rPr>
+          <w:lang w:val="en-CH"/>
+        </w:rPr>
+        <w:t>conçu</w:t>
+      </w:r>
+      <w:r>
+        <w:t xml:space="preserve"> par </w:t>
+      </w:r>
+      <w:r>
+        <w:rPr>
+          <w:lang w:val="en-CH"/>
+        </w:rPr>
+        <w:t>Mark Otto</w:t>
+      </w:r>
+      <w:r>
+        <w:t xml:space="preserve"> et </w:t>
+      </w:r>
+      <w:r>
+        <w:rPr>
+          <w:lang w:val="en-CH"/>
+        </w:rPr>
+        <w:t>Jacob Thornton</w:t>
+      </w:r>
+      <w:r>
+        <w:t xml:space="preserve"> et son premier </w:t>
+      </w:r>
+      <w:r>
+        <w:rPr>
+          <w:lang w:val="en-CH"/>
+        </w:rPr>
+        <w:t>déploiement</w:t>
+      </w:r>
+      <w:r>
+        <w:t xml:space="preserve"> </w:t>
+      </w:r>
+      <w:r>
+        <w:rPr>
+          <w:lang w:val="en-CH"/>
+        </w:rPr>
+        <w:t>eut lieu lors de la première </w:t>
+      </w:r>
+      <w:r>
+        <w:rPr>
+          <w:i/>
+          <w:iCs/>
+          <w:lang w:val="en-CH"/>
+        </w:rPr>
+        <w:t>hackweek</w:t>
+      </w:r>
+      <w:r>
+        <w:rPr>
+          <w:lang w:val="en-CH"/>
+        </w:rPr>
+        <w:t> organisée par Twitte</w:t>
+      </w:r>
+      <w:r>
+        <w:t>r.</w:t>
+      </w:r>
+      <w:r>
+        <w:t xml:space="preserve"> Il se présente sous la forme d’une </w:t>
+      </w:r>
+      <w:r>
+        <w:t>collection d'outil</w:t>
+      </w:r>
+      <w:r>
+        <w:t xml:space="preserve">s </w:t>
+      </w:r>
+      <w:r>
+        <w:t xml:space="preserve">spécifiques </w:t>
+      </w:r>
+      <w:r>
+        <w:t xml:space="preserve">permettant </w:t>
+      </w:r>
+      <w:r>
+        <w:rPr>
+          <w:lang w:val="en-CH"/>
+        </w:rPr>
+        <w:t>la création d</w:t>
+      </w:r>
+      <w:r>
+        <w:t>e</w:t>
+      </w:r>
+      <w:r>
+        <w:rPr>
+          <w:lang w:val="en-CH"/>
+        </w:rPr>
+        <w:t xml:space="preserve"> design</w:t>
+      </w:r>
+      <w:r>
+        <w:t xml:space="preserve">s </w:t>
+      </w:r>
+      <w:r>
+        <w:t xml:space="preserve">et facilitant </w:t>
+      </w:r>
+      <w:r>
+        <w:t xml:space="preserve">la mise en page, le </w:t>
+      </w:r>
+      <w:r>
+        <w:rPr>
+          <w:lang w:val="en-CH"/>
+        </w:rPr>
+        <w:t>graphisme</w:t>
+      </w:r>
+      <w:r>
+        <w:t xml:space="preserve">, </w:t>
+      </w:r>
+      <w:r>
+        <w:t xml:space="preserve">les </w:t>
+      </w:r>
+      <w:r>
+        <w:rPr>
+          <w:lang w:val="en-CH"/>
+        </w:rPr>
+        <w:t>animation</w:t>
+      </w:r>
+      <w:r>
+        <w:t xml:space="preserve">s </w:t>
+      </w:r>
+      <w:r>
+        <w:t>et</w:t>
+      </w:r>
+      <w:r>
+        <w:t xml:space="preserve"> </w:t>
+      </w:r>
+      <w:r>
+        <w:t xml:space="preserve">les </w:t>
+      </w:r>
+      <w:r>
+        <w:rPr>
+          <w:lang w:val="en-CH"/>
+        </w:rPr>
+        <w:t xml:space="preserve">interactions </w:t>
+      </w:r>
+      <w:r>
+        <w:t>d’une page web</w:t>
+      </w:r>
+      <w:r>
+        <w:rPr>
+          <w:lang w:val="en-CH"/>
+        </w:rPr>
+        <w:t>.</w:t>
+      </w:r>
+      <w:r>
+        <w:t xml:space="preserve"> </w:t>
+      </w:r>
+    </w:p>
+    <w:p>
+      <w:pPr>
+        <w:keepNext/>
+        <w:jc w:val="center"/>
+      </w:pPr>
+      <w:r>
+        <w:rPr>
+          <w:lang w:val="en-CH"/>
+        </w:rPr>
+        <w:fldChar w:fldCharType="begin"/>
+      </w:r>
+      <w:r>
+        <w:rPr>
+          <w:lang w:val="en-CH"/>
+        </w:rPr>
+        <w:instrText xml:space="preserve"> INCLUDEPICTURE "https://upload.wikimedia.org/wikipedia/commons/thumb/b/b2/Bootstrap_logo.svg/512px-Bootstrap_logo.svg.png" \* MERGEFORMATINET </w:instrText>
+      </w:r>
+      <w:r>
+        <w:rPr>
+          <w:lang w:val="en-CH"/>
+        </w:rPr>
+        <w:fldChar w:fldCharType="separate"/>
+      </w:r>
+      <w:r>
+        <w:rPr>
+          <w:lang w:val="en-CH"/>
+        </w:rPr>
+        <w:drawing>
+          <wp:inline distT="0" distB="0" distL="0" distR="0" wp14:anchorId="158FB515" wp14:editId="14CBB025">
+            <wp:extent cx="720000" cy="574082"/>
+            <wp:effectExtent l="0" t="0" r="4445" b="0"/>
+            <wp:docPr id="6" name="Picture 6" descr="Logo, icon&#10;&#10;Description automatically generated with medium confidence"/>
+            <wp:cNvGraphicFramePr>
+              <a:graphicFrameLocks xmlns:a="http://schemas.openxmlformats.org/drawingml/2006/main" noChangeAspect="1"/>
+            </wp:cNvGraphicFramePr>
+            <a:graphic xmlns:a="http://schemas.openxmlformats.org/drawingml/2006/main">
+              <a:graphicData uri="http://schemas.openxmlformats.org/drawingml/2006/picture">
+                <pic:pic xmlns:pic="http://schemas.openxmlformats.org/drawingml/2006/picture">
+                  <pic:nvPicPr>
+                    <pic:cNvPr id="6" name="Picture 6" descr="Logo, icon&#10;&#10;Description automatically generated with medium confidence"/>
+                    <pic:cNvPicPr>
+                      <a:picLocks noChangeAspect="1" noChangeArrowheads="1"/>
+                    </pic:cNvPicPr>
+                  </pic:nvPicPr>
+                  <pic:blipFill>
+                    <a:blip r:embed="rId12" cstate="print">
+                      <a:extLst>
+                        <a:ext uri="{28A0092B-C50C-407E-A947-70E740481C1C}">
+                          <a14:useLocalDpi xmlns:a14="http://schemas.microsoft.com/office/drawing/2010/main" val="0"/>
+                        </a:ext>
+                      </a:extLst>
+                    </a:blip>
+                    <a:srcRect/>
+                    <a:stretch>
+                      <a:fillRect/>
+                    </a:stretch>
+                  </pic:blipFill>
+                  <pic:spPr bwMode="auto">
+                    <a:xfrm>
+                      <a:off x="0" y="0"/>
+                      <a:ext cx="720000" cy="574082"/>
+                    </a:xfrm>
+                    <a:prstGeom prst="rect">
+                      <a:avLst/>
+                    </a:prstGeom>
+                    <a:noFill/>
+                    <a:ln>
+                      <a:noFill/>
+                    </a:ln>
+                  </pic:spPr>
+                </pic:pic>
+              </a:graphicData>
+            </a:graphic>
+          </wp:inline>
+        </w:drawing>
+      </w:r>
+      <w:r>
+        <w:fldChar w:fldCharType="end"/>
+      </w:r>
+    </w:p>
+    <w:p>
+      <w:pPr>
+        <w:pStyle w:val="Caption"/>
+        <w:jc w:val="center"/>
+        <w:rPr>
+          <w:lang w:val="en-CH"/>
+        </w:rPr>
+      </w:pPr>
+      <w:r>
+        <w:t xml:space="preserve">Figure </w:t>
+      </w:r>
+      <w:r>
+        <w:fldChar w:fldCharType="begin"/>
+      </w:r>
+      <w:r>
+        <w:instrText xml:space="preserve"> SEQ Figure \* ARABIC </w:instrText>
+      </w:r>
+      <w:r>
+        <w:fldChar w:fldCharType="separate"/>
+      </w:r>
+      <w:r>
+        <w:rPr>
+          <w:noProof/>
+        </w:rPr>
+        <w:t>1</w:t>
+      </w:r>
+      <w:r>
+        <w:fldChar w:fldCharType="end"/>
+      </w:r>
+      <w:r>
+        <w:t xml:space="preserve"> : Logo de </w:t>
+      </w:r>
+      <w:r>
+        <w:t>Bootstrap</w:t>
+      </w:r>
+      <w:r>
+        <w:t xml:space="preserve"> depuis </w:t>
+      </w:r>
+      <w:r>
+        <w:t>sa version 5</w:t>
+      </w:r>
+      <w:r>
+        <w:t>,</w:t>
+      </w:r>
+      <w:r>
+        <w:br/>
+      </w:r>
+      <w:r>
+        <w:rPr>
+          <w:sz w:val="16"/>
+          <w:szCs w:val="16"/>
+        </w:rPr>
+        <w:t>https://commons.wikimedia.org/wiki/File:Bootstrap_logo.svg</w:t>
+      </w:r>
+    </w:p>
+    <w:p>
+      <w:r>
+        <w:t>Techniquement, ce framework se présente sous la forme</w:t>
+      </w:r>
+      <w:r>
+        <w:rPr>
+          <w:lang w:val="en-CH"/>
+        </w:rPr>
+        <w:t xml:space="preserve"> </w:t>
+      </w:r>
+      <w:r>
+        <w:t>d’</w:t>
+      </w:r>
+      <w:r>
+        <w:t xml:space="preserve">un ensemble de </w:t>
+      </w:r>
+      <w:r>
+        <w:t xml:space="preserve">fichiers </w:t>
+      </w:r>
+      <w:r>
+        <w:t>HTML et CSS</w:t>
+      </w:r>
+      <w:r>
+        <w:t xml:space="preserve"> </w:t>
+      </w:r>
+      <w:r>
+        <w:t>ainsi qu</w:t>
+      </w:r>
+      <w:r>
+        <w:t>’en option</w:t>
+      </w:r>
+      <w:r>
+        <w:t xml:space="preserve"> des extensions JavaScript</w:t>
+      </w:r>
+      <w:r>
+        <w:t xml:space="preserve">. Il est composé </w:t>
+      </w:r>
+      <w:r>
+        <w:t xml:space="preserve">de formulaires, </w:t>
+      </w:r>
+      <w:r>
+        <w:t xml:space="preserve">de </w:t>
+      </w:r>
+      <w:r>
+        <w:t xml:space="preserve">boutons, </w:t>
+      </w:r>
+      <w:r>
+        <w:t>d’</w:t>
+      </w:r>
+      <w:r>
+        <w:t>outils de navigation</w:t>
+      </w:r>
+      <w:r>
+        <w:t xml:space="preserve">, de </w:t>
+      </w:r>
+      <w:r>
+        <w:t xml:space="preserve">diaporama et </w:t>
+      </w:r>
+      <w:r>
+        <w:t xml:space="preserve">de divers </w:t>
+      </w:r>
+      <w:r>
+        <w:t>éléments interactifs</w:t>
+      </w:r>
+      <w:r>
+        <w:t xml:space="preserve"> via l’ajout des options JS</w:t>
+      </w:r>
+      <w:r>
+        <w:t>.</w:t>
+      </w:r>
+      <w:r>
+        <w:t xml:space="preserve"> </w:t>
+      </w:r>
+      <w:r>
+        <w:t xml:space="preserve">Depuis </w:t>
+      </w:r>
+      <w:r>
+        <w:t>s</w:t>
+      </w:r>
+      <w:r>
+        <w:t xml:space="preserve">a </w:t>
+      </w:r>
+      <w:r>
+        <w:t xml:space="preserve">seconde </w:t>
+      </w:r>
+      <w:r>
+        <w:t xml:space="preserve">version, </w:t>
+      </w:r>
+      <w:r>
+        <w:rPr>
+          <w:i/>
+          <w:iCs/>
+        </w:rPr>
+        <w:t>Bootstrap</w:t>
+      </w:r>
+      <w:r>
+        <w:t xml:space="preserve"> </w:t>
+      </w:r>
+      <w:r>
+        <w:t>supporte et améliore</w:t>
+      </w:r>
+      <w:r>
+        <w:t xml:space="preserve"> la conception de sites web adaptatifs, permettant </w:t>
+      </w:r>
+      <w:r>
+        <w:t>ainsi à tous les</w:t>
+      </w:r>
+      <w:r>
+        <w:t xml:space="preserve"> projets </w:t>
+      </w:r>
+      <w:r>
+        <w:t>l’</w:t>
+      </w:r>
+      <w:r>
+        <w:t xml:space="preserve">utilisant de s'adapter dynamiquement </w:t>
+      </w:r>
+      <w:r>
+        <w:t>aux différentes tailles</w:t>
+      </w:r>
+      <w:r>
+        <w:t xml:space="preserve"> d’écrans sur </w:t>
+      </w:r>
+      <w:r>
+        <w:t>lesquels ils sont visionnés</w:t>
+      </w:r>
+      <w:r>
+        <w:t xml:space="preserve"> (PC, tablette, smartphone).</w:t>
+      </w:r>
+      <w:r>
+        <w:t xml:space="preserve"> De plus, </w:t>
+      </w:r>
+      <w:r>
+        <w:rPr>
+          <w:i/>
+          <w:iCs/>
+        </w:rPr>
+        <w:t>Bootstrap</w:t>
+      </w:r>
+      <w:r>
+        <w:rPr>
+          <w:i/>
+          <w:iCs/>
+        </w:rPr>
+        <w:t xml:space="preserve"> </w:t>
+      </w:r>
+      <w:r>
+        <w:t xml:space="preserve">est </w:t>
+      </w:r>
+      <w:r>
+        <w:t>compatible avec les dernières versions de</w:t>
+      </w:r>
+      <w:r>
+        <w:t xml:space="preserve"> tous les</w:t>
+      </w:r>
+      <w:r>
+        <w:t xml:space="preserve"> navigateurs </w:t>
+      </w:r>
+      <w:r>
+        <w:t>principaux du marché.</w:t>
+      </w:r>
+      <w:r>
+        <w:t xml:space="preserve"> </w:t>
+      </w:r>
+      <w:r>
+        <w:t xml:space="preserve">Ce qui fait la force de ce framework, c’est </w:t>
+      </w:r>
+      <w:r>
+        <w:t>notamment</w:t>
+      </w:r>
+      <w:r>
+        <w:t xml:space="preserve"> son système de </w:t>
+      </w:r>
+      <w:r>
+        <w:t>positionnement</w:t>
+      </w:r>
+      <w:r>
+        <w:t xml:space="preserve"> des éléments sur une page web via son système de « </w:t>
+      </w:r>
+      <w:r>
+        <w:rPr>
+          <w:i/>
+          <w:iCs/>
+        </w:rPr>
+        <w:t>grid</w:t>
+      </w:r>
+      <w:r>
+        <w:t> ».</w:t>
+      </w:r>
+      <w:r>
+        <w:t xml:space="preserve"> Ce système utilise les </w:t>
+      </w:r>
+      <w:r>
+        <w:rPr>
+          <w:i/>
+          <w:iCs/>
+        </w:rPr>
+        <w:t>flexbox</w:t>
+      </w:r>
+      <w:r>
+        <w:rPr>
+          <w:i/>
+          <w:iCs/>
+        </w:rPr>
+        <w:t xml:space="preserve"> </w:t>
+      </w:r>
+      <w:r>
+        <w:rPr>
+          <w:i/>
+          <w:iCs/>
+          <w:lang w:val="en-CH"/>
+        </w:rPr>
+        <w:t>(CSS Flexible Box Layout Module)</w:t>
+      </w:r>
+      <w:r>
+        <w:t xml:space="preserve"> pour créer des mises en page </w:t>
+      </w:r>
+      <w:r>
+        <w:t>diverses et variées</w:t>
+      </w:r>
+      <w:r>
+        <w:t xml:space="preserve"> </w:t>
+      </w:r>
+      <w:r>
+        <w:t xml:space="preserve">s’adaptant à toutes les </w:t>
+      </w:r>
+      <w:r>
+        <w:t>tailles grâce à un système à douze colonnes</w:t>
+      </w:r>
+      <w:r>
+        <w:t xml:space="preserve">. Ces mises en pages sont très facilement implémentables grâce à un système de </w:t>
+      </w:r>
+      <w:r>
+        <w:t>conteneurs, de lignes</w:t>
+      </w:r>
+      <w:r>
+        <w:t xml:space="preserve">, </w:t>
+      </w:r>
+      <w:r>
+        <w:t>de colonnes</w:t>
+      </w:r>
+      <w:r>
+        <w:t xml:space="preserve"> </w:t>
+      </w:r>
+      <w:r>
+        <w:t>et de</w:t>
+      </w:r>
+      <w:r>
+        <w:t xml:space="preserve"> </w:t>
+      </w:r>
+      <w:r>
+        <w:t xml:space="preserve">classes </w:t>
+      </w:r>
+      <w:r>
+        <w:t xml:space="preserve">CSS </w:t>
+      </w:r>
+      <w:r>
+        <w:t>prédéfinies.</w:t>
+      </w:r>
+    </w:p>
+    <w:p>
+      <w:pPr>
+        <w:keepNext/>
+        <w:jc w:val="center"/>
+      </w:pPr>
+      <w:r>
+        <w:drawing>
+          <wp:inline distT="0" distB="0" distL="0" distR="0" wp14:anchorId="167FE22C" wp14:editId="388BD611">
+            <wp:extent cx="4320000" cy="1608781"/>
+            <wp:effectExtent l="152400" t="152400" r="328295" b="347345"/>
+            <wp:docPr id="1" name="Picture 1" descr="Chart, line chart&#10;&#10;Description automatically generated"/>
+            <wp:cNvGraphicFramePr>
+              <a:graphicFrameLocks xmlns:a="http://schemas.openxmlformats.org/drawingml/2006/main" noChangeAspect="1"/>
+            </wp:cNvGraphicFramePr>
+            <a:graphic xmlns:a="http://schemas.openxmlformats.org/drawingml/2006/main">
+              <a:graphicData uri="http://schemas.openxmlformats.org/drawingml/2006/picture">
+                <pic:pic xmlns:pic="http://schemas.openxmlformats.org/drawingml/2006/picture">
+                  <pic:nvPicPr>
+                    <pic:cNvPr id="1" name="Picture 1" descr="Chart, line chart&#10;&#10;Description automatically generated"/>
+                    <pic:cNvPicPr/>
+                  </pic:nvPicPr>
+                  <pic:blipFill>
+                    <a:blip r:embed="rId13"/>
+                    <a:stretch>
+                      <a:fillRect/>
+                    </a:stretch>
+                  </pic:blipFill>
+                  <pic:spPr>
+                    <a:xfrm>
+                      <a:off x="0" y="0"/>
+                      <a:ext cx="4320000" cy="1608781"/>
+                    </a:xfrm>
+                    <a:prstGeom prst="rect">
+                      <a:avLst/>
+                    </a:prstGeom>
+                    <a:ln>
+                      <a:noFill/>
+                    </a:ln>
+                    <a:effectLst>
+                      <a:outerShdw blurRad="292100" dist="139700" dir="2700000" algn="tl" rotWithShape="0">
+                        <a:srgbClr val="333333">
+                          <a:alpha val="65000"/>
+                        </a:srgbClr>
+                      </a:outerShdw>
+                    </a:effectLst>
+                  </pic:spPr>
+                </pic:pic>
+              </a:graphicData>
+            </a:graphic>
+          </wp:inline>
+        </w:drawing>
+      </w:r>
+    </w:p>
+    <w:p>
+      <w:pPr>
+        <w:pStyle w:val="Caption"/>
+        <w:jc w:val="center"/>
+        <w:rPr>
+          <w:i w:val="0"/>
+          <w:iCs w:val="0"/>
+        </w:rPr>
+      </w:pPr>
+      <w:r>
+        <w:t xml:space="preserve">Figure </w:t>
+      </w:r>
+      <w:r>
+        <w:fldChar w:fldCharType="begin"/>
+      </w:r>
+      <w:r>
+        <w:instrText xml:space="preserve"> SEQ Figure \* ARABIC </w:instrText>
+      </w:r>
+      <w:r>
+        <w:fldChar w:fldCharType="separate"/>
+      </w:r>
+      <w:r>
+        <w:rPr>
+          <w:noProof/>
+        </w:rPr>
+        <w:t>2</w:t>
+      </w:r>
+      <w:r>
+        <w:fldChar w:fldCharType="end"/>
+      </w:r>
+      <w:r>
+        <w:t xml:space="preserve"> : Évolution du terme de recherche "Bootstrap" sur les 5 dernières années,</w:t>
+      </w:r>
+      <w:r>
+        <w:br/>
+      </w:r>
+      <w:r>
+        <w:rPr>
+          <w:sz w:val="16"/>
+          <w:szCs w:val="16"/>
+        </w:rPr>
+        <w:t>https://trends.google.fr/trends/explore?date=today%205-y&amp;q=Bootstrap</w:t>
+      </w:r>
+    </w:p>
+    <w:p>
+      <w:r>
+        <w:t xml:space="preserve">De nombreux sites connus et reconnus utilisent </w:t>
+      </w:r>
+      <w:r>
+        <w:rPr>
+          <w:i/>
+          <w:iCs/>
+        </w:rPr>
+        <w:t>Bootstrap</w:t>
+      </w:r>
+      <w:r>
+        <w:rPr>
+          <w:i/>
+          <w:iCs/>
+        </w:rPr>
+        <w:t>,</w:t>
+      </w:r>
+      <w:r>
+        <w:t xml:space="preserve"> c’est notamment le cas de </w:t>
+      </w:r>
+      <w:r>
+        <w:rPr>
+          <w:i/>
+          <w:iCs/>
+        </w:rPr>
+        <w:t>gitlab.com</w:t>
+      </w:r>
+      <w:r>
+        <w:t xml:space="preserve">, du portail web de </w:t>
+      </w:r>
+      <w:r>
+        <w:rPr>
+          <w:lang w:val="en-CH"/>
+        </w:rPr>
+        <w:t>WhatsApp</w:t>
+      </w:r>
+      <w:r>
+        <w:t xml:space="preserve"> ou encore de </w:t>
+      </w:r>
+      <w:r>
+        <w:rPr>
+          <w:i/>
+          <w:iCs/>
+        </w:rPr>
+        <w:t>paypal.com</w:t>
+      </w:r>
+      <w:r>
+        <w:t xml:space="preserve">. Le site de Twitter, quant à lui, intègre </w:t>
+      </w:r>
+      <w:r>
+        <w:t xml:space="preserve">des morceaux </w:t>
+      </w:r>
+      <w:r>
+        <w:t xml:space="preserve">de </w:t>
+      </w:r>
+      <w:r>
+        <w:rPr>
+          <w:i/>
+          <w:iCs/>
+        </w:rPr>
+        <w:t>Bootstrap</w:t>
+      </w:r>
+      <w:r>
+        <w:t xml:space="preserve"> </w:t>
+      </w:r>
+      <w:r>
+        <w:t xml:space="preserve">dans </w:t>
+      </w:r>
+      <w:r>
+        <w:t>ses</w:t>
+      </w:r>
+      <w:r>
+        <w:t xml:space="preserve"> menus déroulants, </w:t>
+      </w:r>
+      <w:r>
+        <w:t xml:space="preserve">ses </w:t>
+      </w:r>
+      <w:r>
+        <w:t xml:space="preserve">formulaires et </w:t>
+      </w:r>
+      <w:r>
+        <w:t xml:space="preserve">certains de ses </w:t>
+      </w:r>
+      <w:r>
+        <w:t>boutons.</w:t>
+      </w:r>
+      <w:r>
+        <w:t xml:space="preserve"> D’après le classement établis par Wappalyzer sur les « </w:t>
+      </w:r>
+      <w:r>
+        <w:t>Part de marché des frameworks d'interface utilisateur</w:t>
+      </w:r>
+      <w:r>
+        <w:t> »</w:t>
+      </w:r>
+      <w:r>
+        <w:t xml:space="preserve">, </w:t>
+      </w:r>
+      <w:r>
+        <w:rPr>
+          <w:i/>
+          <w:iCs/>
+        </w:rPr>
+        <w:t>Bootstrap</w:t>
+      </w:r>
+      <w:r>
+        <w:t xml:space="preserve"> sort en tête avec 72% de part de marché en juin 2021.</w:t>
+      </w:r>
+      <w:r>
+        <w:t xml:space="preserve"> </w:t>
+      </w:r>
+      <w:r>
+        <w:rPr>
+          <w:i/>
+          <w:iCs/>
+        </w:rPr>
+        <w:t>Google Trends</w:t>
+      </w:r>
+      <w:r>
+        <w:t xml:space="preserve"> nous montre l’évolution du terme </w:t>
+      </w:r>
+      <w:r>
+        <w:t xml:space="preserve">"Bootstrap" </w:t>
+      </w:r>
+      <w:r>
+        <w:t xml:space="preserve">dans son moteur </w:t>
+      </w:r>
+      <w:r>
+        <w:t>de recherche sur les 5 dernières années</w:t>
+      </w:r>
+      <w:r>
+        <w:t>. Bien qu’assez stable, on peut tout de même observer une courbe descendante depuis début 2019.</w:t>
+      </w:r>
+      <w:r>
+        <w:t xml:space="preserve"> Celle-ci peut s’expliquer par l’arrivé sur le marché de nombreux autres concurrents fiables rementant la suprématie de </w:t>
+      </w:r>
+      <w:r>
+        <w:rPr>
+          <w:i/>
+          <w:iCs/>
+        </w:rPr>
+        <w:t>Bootstrap</w:t>
+      </w:r>
+      <w:r>
+        <w:t xml:space="preserve"> en question.</w:t>
+      </w:r>
+    </w:p>
+    <w:p>
+      <w:r>
+        <w:rPr>
+          <w:i/>
+          <w:iCs/>
+        </w:rPr>
+        <w:t>Bootstrap</w:t>
+      </w:r>
+      <w:r>
+        <w:t xml:space="preserve"> et constamment maintenu et mis à jour par son équipe de développeur « B</w:t>
+      </w:r>
+      <w:r>
+        <w:t>ootstrap Core Team</w:t>
+      </w:r>
+      <w:r>
+        <w:t> ». Le 5 mai 2021, la version 5 est officiellement publiée.</w:t>
+      </w:r>
+      <w:r>
+        <w:t xml:space="preserve"> Les principaux changements de cette 5</w:t>
+      </w:r>
+      <w:r>
+        <w:rPr>
+          <w:vertAlign w:val="superscript"/>
+        </w:rPr>
+        <w:t>e</w:t>
+      </w:r>
+      <w:r>
+        <w:t xml:space="preserve"> version sont : les n</w:t>
+      </w:r>
+      <w:r>
+        <w:t>ouveau</w:t>
+      </w:r>
+      <w:r>
+        <w:t>x</w:t>
+      </w:r>
+      <w:r>
+        <w:t xml:space="preserve"> composant</w:t>
+      </w:r>
+      <w:r>
+        <w:t>s</w:t>
+      </w:r>
+      <w:r>
+        <w:t xml:space="preserve"> </w:t>
+      </w:r>
+      <w:r>
+        <w:t xml:space="preserve">pour les </w:t>
+      </w:r>
+      <w:r>
+        <w:t>menu</w:t>
+      </w:r>
+      <w:r>
+        <w:t>s des téléphones mobiles, la suppression de jQuery au profit de l’utilisation de « </w:t>
+      </w:r>
+      <w:r>
+        <w:rPr>
+          <w:i/>
+          <w:iCs/>
+          <w:lang w:val="en-CH"/>
+        </w:rPr>
+        <w:t>vanilla JavaScript</w:t>
+      </w:r>
+      <w:r>
+        <w:t> » et un s</w:t>
+      </w:r>
+      <w:r>
+        <w:t>ystème de grille amélioré</w:t>
+      </w:r>
+      <w:r>
+        <w:t>.</w:t>
+      </w:r>
+    </w:p>
+    <w:p>
+      <w:pPr>
+        <w:pStyle w:val="Heading4"/>
+      </w:pPr>
+      <w:r>
+        <w:lastRenderedPageBreak/>
+        <w:t>Tailwind CSS</w:t>
+      </w:r>
+    </w:p>
+    <w:p>
+      <w:pPr>
+        <w:spacing w:after="0"/>
+        <w:rPr>
+          <w:lang w:val="en-CH"/>
+        </w:rPr>
+      </w:pPr>
+      <w:r>
+        <w:rPr>
+          <w:i/>
+          <w:iCs/>
+        </w:rPr>
+        <w:t>Tailwind CSS</w:t>
+      </w:r>
+      <w:r>
+        <w:t xml:space="preserve"> est </w:t>
+      </w:r>
+      <w:r>
+        <w:t>u</w:t>
+      </w:r>
+      <w:r>
+        <w:t xml:space="preserve">n nouveau venu dans l’univers des </w:t>
+      </w:r>
+      <w:r>
+        <w:t>framework</w:t>
+      </w:r>
+      <w:r>
+        <w:t>s</w:t>
+      </w:r>
+      <w:r>
+        <w:t xml:space="preserve"> CSS</w:t>
+      </w:r>
+      <w:r>
+        <w:t xml:space="preserve">, il a été imaginé et créer par </w:t>
+      </w:r>
+      <w:r>
+        <w:t>Adam Wathan</w:t>
+      </w:r>
+      <w:r>
+        <w:t xml:space="preserve"> en </w:t>
+      </w:r>
+      <w:r>
+        <w:rPr>
+          <w:lang w:val="en-CH"/>
+        </w:rPr>
+        <w:t>201</w:t>
+      </w:r>
+      <w:r>
+        <w:t>7</w:t>
+      </w:r>
+      <w:r>
+        <w:t xml:space="preserve">. Il se présente comme étant un </w:t>
+      </w:r>
+      <w:r>
+        <w:t xml:space="preserve">utilitaire </w:t>
+      </w:r>
+      <w:r>
+        <w:t>permettant de</w:t>
+      </w:r>
+      <w:r>
+        <w:t xml:space="preserve"> créer rapidement des interfaces utilisateur hautement personnalisable</w:t>
+      </w:r>
+      <w:r>
+        <w:t xml:space="preserve">. Grâce aux différents blocs </w:t>
+      </w:r>
+      <w:r>
+        <w:t xml:space="preserve">de construction </w:t>
+      </w:r>
+      <w:r>
+        <w:t xml:space="preserve">qu’il met à disposition, il autorise des </w:t>
+      </w:r>
+      <w:r>
+        <w:t xml:space="preserve">conceptions sur mesure </w:t>
+      </w:r>
+      <w:r>
+        <w:t xml:space="preserve">et promet une création </w:t>
+      </w:r>
+      <w:r>
+        <w:t>rapide</w:t>
+      </w:r>
+      <w:r>
+        <w:t xml:space="preserve"> sans</w:t>
+      </w:r>
+      <w:r>
+        <w:t xml:space="preserve"> </w:t>
+      </w:r>
+      <w:r>
+        <w:t>avoir besoin de recourir à l’écriture de styles CSS.</w:t>
+      </w:r>
+      <w:r>
+        <w:t xml:space="preserve"> </w:t>
+      </w:r>
+      <w:r>
+        <w:t xml:space="preserve">La force de </w:t>
+      </w:r>
+      <w:r>
+        <w:rPr>
+          <w:i/>
+          <w:iCs/>
+        </w:rPr>
+        <w:t>Tailwind CSS</w:t>
+      </w:r>
+      <w:r>
+        <w:t xml:space="preserve"> est qu’il n'impose pas de spécification de conception ou de lignes directrices de ce à quoi devrait ressembler un site. Il se compose d’innombrables petits composants spécifiques permettant, en les rassemblant, de construire une interface utilisateur unique.</w:t>
+      </w:r>
+    </w:p>
+    <w:p>
+      <w:pPr>
+        <w:keepNext/>
+        <w:spacing w:after="0"/>
+        <w:jc w:val="center"/>
+      </w:pPr>
+      <w:r>
+        <w:rPr>
+          <w:rFonts w:ascii="Times New Roman" w:hAnsi="Times New Roman"/>
+          <w:sz w:val="24"/>
+          <w:szCs w:val="24"/>
+          <w:lang w:val="en-CH" w:eastAsia="en-US"/>
+        </w:rPr>
+        <w:fldChar w:fldCharType="begin"/>
+      </w:r>
+      <w:r>
+        <w:rPr>
+          <w:rFonts w:ascii="Times New Roman" w:hAnsi="Times New Roman"/>
+          <w:sz w:val="24"/>
+          <w:szCs w:val="24"/>
+          <w:lang w:val="en-CH" w:eastAsia="en-US"/>
+        </w:rPr>
+        <w:instrText xml:space="preserve"> INCLUDEPICTURE "https://getlogovector.com/wp-content/uploads/2021/01/tailwind-css-logo-vector.png" \* MERGEFORMATINET </w:instrText>
+      </w:r>
+      <w:r>
+        <w:rPr>
+          <w:rFonts w:ascii="Times New Roman" w:hAnsi="Times New Roman"/>
+          <w:sz w:val="24"/>
+          <w:szCs w:val="24"/>
+          <w:lang w:val="en-CH" w:eastAsia="en-US"/>
+        </w:rPr>
+        <w:fldChar w:fldCharType="separate"/>
+      </w:r>
+      <w:r>
+        <w:rPr>
+          <w:rFonts w:ascii="Times New Roman" w:hAnsi="Times New Roman"/>
+          <w:noProof/>
+          <w:sz w:val="24"/>
+          <w:szCs w:val="24"/>
+          <w:lang w:val="en-CH" w:eastAsia="en-US"/>
+        </w:rPr>
+        <w:drawing>
+          <wp:inline distT="0" distB="0" distL="0" distR="0" wp14:anchorId="72BE29FA" wp14:editId="32D50875">
+            <wp:extent cx="1948999" cy="331200"/>
+            <wp:effectExtent l="152400" t="152400" r="337185" b="342265"/>
+            <wp:docPr id="7" name="Picture 7" descr="Tailwind CSS Logo Vector"/>
+            <wp:cNvGraphicFramePr>
+              <a:graphicFrameLocks xmlns:a="http://schemas.openxmlformats.org/drawingml/2006/main" noChangeAspect="1"/>
+            </wp:cNvGraphicFramePr>
+            <a:graphic xmlns:a="http://schemas.openxmlformats.org/drawingml/2006/main">
+              <a:graphicData uri="http://schemas.openxmlformats.org/drawingml/2006/picture">
+                <pic:pic xmlns:pic="http://schemas.openxmlformats.org/drawingml/2006/picture">
+                  <pic:nvPicPr>
+                    <pic:cNvPr id="0" name="Picture 12" descr="Tailwind CSS Logo Vector"/>
+                    <pic:cNvPicPr>
+                      <a:picLocks noChangeAspect="1" noChangeArrowheads="1"/>
+                    </pic:cNvPicPr>
+                  </pic:nvPicPr>
+                  <pic:blipFill rotWithShape="1">
+                    <a:blip r:embed="rId14" cstate="print">
+                      <a:extLst>
+                        <a:ext uri="{28A0092B-C50C-407E-A947-70E740481C1C}">
+                          <a14:useLocalDpi xmlns:a14="http://schemas.microsoft.com/office/drawing/2010/main" val="0"/>
+                        </a:ext>
+                      </a:extLst>
+                    </a:blip>
+                    <a:srcRect t="33896" b="35511"/>
+                    <a:stretch/>
+                  </pic:blipFill>
+                  <pic:spPr bwMode="auto">
+                    <a:xfrm>
+                      <a:off x="0" y="0"/>
+                      <a:ext cx="1963338" cy="333637"/>
+                    </a:xfrm>
+                    <a:prstGeom prst="rect">
+                      <a:avLst/>
+                    </a:prstGeom>
+                    <a:ln>
+                      <a:noFill/>
+                    </a:ln>
+                    <a:effectLst>
+                      <a:outerShdw blurRad="292100" dist="139700" dir="2700000" algn="tl" rotWithShape="0">
+                        <a:srgbClr val="333333">
+                          <a:alpha val="65000"/>
+                        </a:srgbClr>
+                      </a:outerShdw>
+                    </a:effectLst>
+                    <a:extLst>
+                      <a:ext uri="{53640926-AAD7-44D8-BBD7-CCE9431645EC}">
+                        <a14:shadowObscured xmlns:a14="http://schemas.microsoft.com/office/drawing/2010/main"/>
+                      </a:ext>
+                    </a:extLst>
+                  </pic:spPr>
+                </pic:pic>
+              </a:graphicData>
+            </a:graphic>
+          </wp:inline>
+        </w:drawing>
+      </w:r>
+      <w:r>
+        <w:rPr>
+          <w:rFonts w:ascii="Times New Roman" w:hAnsi="Times New Roman"/>
+          <w:sz w:val="24"/>
+          <w:szCs w:val="24"/>
+          <w:lang w:val="en-CH" w:eastAsia="en-US"/>
+        </w:rPr>
+        <w:fldChar w:fldCharType="end"/>
+      </w:r>
+    </w:p>
+    <w:p>
+      <w:pPr>
+        <w:pStyle w:val="Caption"/>
+        <w:jc w:val="center"/>
+        <w:rPr>
+          <w:sz w:val="16"/>
+          <w:szCs w:val="16"/>
+        </w:rPr>
+      </w:pPr>
+      <w:r>
+        <w:t xml:space="preserve">Figure </w:t>
+      </w:r>
+      <w:r>
+        <w:fldChar w:fldCharType="begin"/>
+      </w:r>
+      <w:r>
+        <w:instrText xml:space="preserve"> SEQ Figure \* ARABIC </w:instrText>
+      </w:r>
+      <w:r>
+        <w:fldChar w:fldCharType="separate"/>
+      </w:r>
+      <w:r>
+        <w:rPr>
+          <w:noProof/>
+        </w:rPr>
+        <w:t>3</w:t>
+      </w:r>
+      <w:r>
+        <w:fldChar w:fldCharType="end"/>
+      </w:r>
+      <w:r>
+        <w:t xml:space="preserve"> : Logo de Tailwind CSS,</w:t>
+      </w:r>
+      <w:r>
+        <w:br/>
+      </w:r>
+      <w:r>
+        <w:rPr>
+          <w:sz w:val="16"/>
+          <w:szCs w:val="16"/>
+        </w:rPr>
+        <w:t>https://tailwindcss.com/brand</w:t>
+      </w:r>
+      <w:r>
+        <w:rPr>
+          <w:sz w:val="16"/>
+          <w:szCs w:val="16"/>
+        </w:rPr>
+        <w:t>/</w:t>
+      </w:r>
+    </w:p>
+    <w:p>
+      <w:r>
+        <w:t xml:space="preserve">Techniquement, </w:t>
+      </w:r>
+      <w:r>
+        <w:rPr>
+          <w:i/>
+          <w:iCs/>
+        </w:rPr>
+        <w:t>Tailwind CSS</w:t>
+      </w:r>
+      <w:r>
+        <w:t xml:space="preserve"> se compose de différentes</w:t>
+      </w:r>
+      <w:r>
+        <w:t xml:space="preserve"> classes utilitaires permett</w:t>
+      </w:r>
+      <w:r>
+        <w:t>a</w:t>
+      </w:r>
+      <w:r>
+        <w:t xml:space="preserve">nt </w:t>
+      </w:r>
+      <w:r>
+        <w:t>un choix</w:t>
+      </w:r>
+      <w:r>
+        <w:t xml:space="preserve"> cohérent </w:t>
+      </w:r>
+      <w:r>
+        <w:t>entre</w:t>
+      </w:r>
+      <w:r>
+        <w:t xml:space="preserve"> les couleurs, l'espacement, la typographie, les ombres</w:t>
+      </w:r>
+      <w:r>
+        <w:t>, etc</w:t>
+      </w:r>
+      <w:r>
+        <w:t>.</w:t>
+      </w:r>
+      <w:r>
+        <w:t xml:space="preserve"> Pour la partie </w:t>
+      </w:r>
+      <w:r>
+        <w:t>responsive</w:t>
+      </w:r>
+      <w:r>
+        <w:t xml:space="preserve">, </w:t>
+      </w:r>
+      <w:r>
+        <w:rPr>
+          <w:i/>
+          <w:iCs/>
+        </w:rPr>
+        <w:t>Tailwind CSS</w:t>
+      </w:r>
+      <w:r>
+        <w:t xml:space="preserve"> permet de précéder n’importe quelle classe utilitaire d’une taille d’écran spécifique. Cette classe utilitaire sera alors appliquée uniquement à la taille spécifiée. Cela évite d’avoir à gérer de nombreuses</w:t>
+      </w:r>
+      <w:r>
+        <w:t xml:space="preserve"> </w:t>
+      </w:r>
+      <w:r>
+        <w:t>« </w:t>
+      </w:r>
+      <w:r>
+        <w:rPr>
+          <w:i/>
+          <w:iCs/>
+        </w:rPr>
+        <w:t>media queries</w:t>
+      </w:r>
+      <w:r>
+        <w:t> »</w:t>
+      </w:r>
+      <w:r>
+        <w:t xml:space="preserve"> complexes</w:t>
+      </w:r>
+      <w:r>
+        <w:t xml:space="preserve">. </w:t>
+      </w:r>
+      <w:r>
+        <w:rPr>
+          <w:i/>
+          <w:iCs/>
+        </w:rPr>
+        <w:t>Tailwind CSS</w:t>
+      </w:r>
+      <w:r>
+        <w:t xml:space="preserve"> </w:t>
+      </w:r>
+      <w:r>
+        <w:t xml:space="preserve">supprime automatiquement tous les </w:t>
+      </w:r>
+      <w:r>
+        <w:t>styles</w:t>
+      </w:r>
+      <w:r>
+        <w:t xml:space="preserve"> inutilisés lors de la création </w:t>
+      </w:r>
+      <w:r>
+        <w:t>de la version</w:t>
+      </w:r>
+      <w:r>
+        <w:t xml:space="preserve"> </w:t>
+      </w:r>
+      <w:r>
+        <w:t>de</w:t>
+      </w:r>
+      <w:r>
+        <w:t xml:space="preserve"> production, ce qui signifie que </w:t>
+      </w:r>
+      <w:r>
+        <w:t>le fichier</w:t>
+      </w:r>
+      <w:r>
+        <w:t xml:space="preserve"> CSS final est le plus petit possible.</w:t>
+      </w:r>
+    </w:p>
+    <w:p>
+      <w:pPr>
+        <w:keepNext/>
+        <w:jc w:val="center"/>
+      </w:pPr>
+      <w:r>
+        <w:drawing>
+          <wp:inline distT="0" distB="0" distL="0" distR="0" wp14:anchorId="07B65D54" wp14:editId="54D036C5">
+            <wp:extent cx="4320000" cy="1518181"/>
+            <wp:effectExtent l="152400" t="152400" r="340995" b="349250"/>
+            <wp:docPr id="3" name="Picture 3" descr="Chart&#10;&#10;Description automatically generated"/>
+            <wp:cNvGraphicFramePr>
+              <a:graphicFrameLocks xmlns:a="http://schemas.openxmlformats.org/drawingml/2006/main" noChangeAspect="1"/>
+            </wp:cNvGraphicFramePr>
+            <a:graphic xmlns:a="http://schemas.openxmlformats.org/drawingml/2006/main">
+              <a:graphicData uri="http://schemas.openxmlformats.org/drawingml/2006/picture">
+                <pic:pic xmlns:pic="http://schemas.openxmlformats.org/drawingml/2006/picture">
+                  <pic:nvPicPr>
+                    <pic:cNvPr id="3" name="Picture 3" descr="Chart&#10;&#10;Description automatically generated"/>
+                    <pic:cNvPicPr/>
+                  </pic:nvPicPr>
+                  <pic:blipFill>
+                    <a:blip r:embed="rId15"/>
+                    <a:stretch>
+                      <a:fillRect/>
+                    </a:stretch>
+                  </pic:blipFill>
+                  <pic:spPr>
+                    <a:xfrm>
+                      <a:off x="0" y="0"/>
+                      <a:ext cx="4320000" cy="1518181"/>
+                    </a:xfrm>
+                    <a:prstGeom prst="rect">
+                      <a:avLst/>
+                    </a:prstGeom>
+                    <a:ln>
+                      <a:noFill/>
+                    </a:ln>
+                    <a:effectLst>
+                      <a:outerShdw blurRad="292100" dist="139700" dir="2700000" algn="tl" rotWithShape="0">
+                        <a:srgbClr val="333333">
+                          <a:alpha val="65000"/>
+                        </a:srgbClr>
+                      </a:outerShdw>
+                    </a:effectLst>
+                  </pic:spPr>
+                </pic:pic>
+              </a:graphicData>
+            </a:graphic>
+          </wp:inline>
+        </w:drawing>
+      </w:r>
+    </w:p>
+    <w:p>
+      <w:pPr>
+        <w:pStyle w:val="Caption"/>
+        <w:jc w:val="center"/>
+        <w:rPr>
+          <w:sz w:val="16"/>
+          <w:szCs w:val="16"/>
+        </w:rPr>
+      </w:pPr>
+      <w:r>
+        <w:t xml:space="preserve">Figure </w:t>
+      </w:r>
+      <w:r>
+        <w:fldChar w:fldCharType="begin"/>
+      </w:r>
+      <w:r>
+        <w:instrText xml:space="preserve"> SEQ Figure \* ARABIC </w:instrText>
+      </w:r>
+      <w:r>
+        <w:fldChar w:fldCharType="separate"/>
+      </w:r>
+      <w:r>
+        <w:rPr>
+          <w:noProof/>
+        </w:rPr>
+        <w:t>4</w:t>
+      </w:r>
+      <w:r>
+        <w:fldChar w:fldCharType="end"/>
+      </w:r>
+      <w:r>
+        <w:t xml:space="preserve"> : </w:t>
+      </w:r>
+      <w:r>
+        <w:t>Évolution du terme de recherche " Tailwind CSS" sur les 5 dernières années,</w:t>
+      </w:r>
+      <w:r>
+        <w:br/>
+      </w:r>
+      <w:r>
+        <w:rPr>
+          <w:sz w:val="16"/>
+          <w:szCs w:val="16"/>
+        </w:rPr>
+        <w:t>https://trends.google.fr/trends/explore?date=today%205-y&amp;q=Tailwind%20CSS</w:t>
+      </w:r>
+      <w:r>
+        <w:rPr>
+          <w:sz w:val="16"/>
+          <w:szCs w:val="16"/>
+        </w:rPr>
+        <w:t xml:space="preserve"> </w:t>
+      </w:r>
+    </w:p>
+    <w:p>
+      <w:r>
+        <w:rPr>
+          <w:i/>
+          <w:iCs/>
+        </w:rPr>
+        <w:t>Tailwind CSS</w:t>
+      </w:r>
+      <w:r>
+        <w:t>, via</w:t>
+      </w:r>
+      <w:r>
+        <w:t xml:space="preserve"> son arrivé récente</w:t>
+      </w:r>
+      <w:r>
+        <w:t>,</w:t>
+      </w:r>
+      <w:r>
+        <w:t xml:space="preserve"> </w:t>
+      </w:r>
+      <w:r>
+        <w:t>tire parti</w:t>
+      </w:r>
+      <w:r>
+        <w:t xml:space="preserve"> de </w:t>
+      </w:r>
+      <w:r>
+        <w:t>toutes les fonctionnalités CSS</w:t>
+      </w:r>
+      <w:r>
+        <w:t xml:space="preserve"> </w:t>
+      </w:r>
+      <w:r>
+        <w:t>moderne</w:t>
+      </w:r>
+      <w:r>
+        <w:t xml:space="preserve"> notamment par la prise en charge de la </w:t>
+      </w:r>
+      <w:r>
+        <w:t>grille CSS</w:t>
+      </w:r>
+      <w:r>
+        <w:t xml:space="preserve">, </w:t>
+      </w:r>
+      <w:r>
+        <w:t>des dégradés composables</w:t>
+      </w:r>
+      <w:r>
+        <w:t xml:space="preserve">, </w:t>
+      </w:r>
+      <w:r>
+        <w:t>des sélecteurs d'état modernes</w:t>
+      </w:r>
+      <w:r>
+        <w:t>, etc.</w:t>
+      </w:r>
+      <w:r>
+        <w:t xml:space="preserve"> De </w:t>
+      </w:r>
+      <w:r>
+        <w:t>par</w:t>
+      </w:r>
+      <w:r>
+        <w:t xml:space="preserve"> son récent engouement depuis début 2020, comme en témoigne l’évolution </w:t>
+      </w:r>
+      <w:r>
+        <w:rPr>
+          <w:i/>
+          <w:iCs/>
+        </w:rPr>
+        <w:t>Google Trends</w:t>
+      </w:r>
+      <w:r>
+        <w:rPr>
+          <w:i/>
+          <w:iCs/>
+        </w:rPr>
+        <w:t xml:space="preserve"> </w:t>
+      </w:r>
+      <w:r>
+        <w:t>du</w:t>
+      </w:r>
+      <w:r>
+        <w:t xml:space="preserve"> terme dans son moteur </w:t>
+      </w:r>
+      <w:r>
+        <w:t xml:space="preserve">de </w:t>
+      </w:r>
+      <w:r>
+        <w:t xml:space="preserve">recherche, ce framework n’est pas encore utilisé par de énormément d’applications web. Cependant on peut tout de même citer que le site de covoiturage </w:t>
+      </w:r>
+      <w:r>
+        <w:rPr>
+          <w:i/>
+          <w:iCs/>
+          <w:lang w:val="en-CH"/>
+        </w:rPr>
+        <w:t>BlaBlaCar</w:t>
+      </w:r>
+      <w:r>
+        <w:t xml:space="preserve"> l’utilise actuellement sur son site web.</w:t>
+      </w:r>
+    </w:p>
+    <w:p>
+      <w:r>
+        <w:t xml:space="preserve">Plusieurs développeurs suivent de près l’évolution de </w:t>
+      </w:r>
+      <w:r>
+        <w:rPr>
+          <w:i/>
+          <w:iCs/>
+        </w:rPr>
+        <w:t>Tailwind CSS</w:t>
+      </w:r>
+      <w:r>
+        <w:t xml:space="preserve"> comme en témoigne la page GitHub lui étant dédiée</w:t>
+      </w:r>
+      <w:r>
+        <w:rPr>
+          <w:rStyle w:val="FootnoteReference"/>
+        </w:rPr>
+        <w:footnoteReference w:id="6"/>
+      </w:r>
+      <w:r>
+        <w:t>, et le développement de celui-ci est prometteur.</w:t>
+      </w:r>
+    </w:p>
+    <w:p>
+      <w:pPr>
+        <w:pStyle w:val="Heading4"/>
+      </w:pPr>
+      <w:r>
+        <w:t>Framework choisit</w:t>
+      </w:r>
+    </w:p>
+    <w:p>
+      <w:r>
+        <w:t xml:space="preserve">Ayant eu la chance d’expérimenter </w:t>
+      </w:r>
+      <w:r>
+        <w:rPr>
+          <w:i/>
+          <w:iCs/>
+        </w:rPr>
+        <w:t>Tailwind CSS</w:t>
+      </w:r>
+      <w:r>
+        <w:t xml:space="preserve"> lors d’un cours dispensé à la HEIG-VD, j’ai pu me faire un premier avis sur ce framework et cette première expérience était dans l’ensemble réjouissante. C’est pourquoi j’ai </w:t>
+      </w:r>
+      <w:r>
+        <w:lastRenderedPageBreak/>
+        <w:t xml:space="preserve">maintenant eu l’envie de le comparer à </w:t>
+      </w:r>
+      <w:r>
+        <w:rPr>
+          <w:i/>
+          <w:iCs/>
+        </w:rPr>
+        <w:t>Bootstrap</w:t>
+      </w:r>
+      <w:r>
+        <w:t>, le framework que j’utilise depuis des années.</w:t>
+      </w:r>
+      <w:r>
+        <w:t xml:space="preserve"> Nous l’avons vu, </w:t>
+      </w:r>
+      <w:r>
+        <w:rPr>
+          <w:i/>
+          <w:iCs/>
+        </w:rPr>
+        <w:t>Bootstrap</w:t>
+      </w:r>
+      <w:r>
+        <w:t xml:space="preserve"> </w:t>
+      </w:r>
+      <w:r>
+        <w:t>principalement utilisé aujourd’hui grâce à sa</w:t>
+      </w:r>
+      <w:r>
+        <w:t xml:space="preserve"> facilité d'utilisation, </w:t>
+      </w:r>
+      <w:r>
+        <w:t>sa</w:t>
+      </w:r>
+      <w:r>
+        <w:t xml:space="preserve"> documentation et de nombreux </w:t>
+      </w:r>
+      <w:r>
+        <w:t>« </w:t>
+      </w:r>
+      <w:r>
+        <w:t>composants CSS prédéfinis</w:t>
+      </w:r>
+      <w:r>
+        <w:t> »</w:t>
+      </w:r>
+      <w:r>
+        <w:t>.</w:t>
+      </w:r>
+      <w:r>
+        <w:t xml:space="preserve"> Mais souvent </w:t>
+      </w:r>
+      <w:r>
+        <w:rPr>
+          <w:i/>
+          <w:iCs/>
+        </w:rPr>
+        <w:t>Bootstrap</w:t>
+      </w:r>
+      <w:r>
+        <w:t xml:space="preserve"> e</w:t>
+      </w:r>
+      <w:r>
+        <w:t>st mal utilisé, charge beaucoup d’éléments et consomme de nombreuses ressources</w:t>
+      </w:r>
+      <w:r>
+        <w:t>,</w:t>
+      </w:r>
+      <w:r>
+        <w:t xml:space="preserve"> ce qui</w:t>
+      </w:r>
+      <w:r>
+        <w:t xml:space="preserve"> </w:t>
+      </w:r>
+      <w:r>
+        <w:t>dans un projet conséquent</w:t>
+      </w:r>
+      <w:r>
+        <w:t xml:space="preserve"> comme </w:t>
+      </w:r>
+      <w:r>
+        <w:t>cette plateforme web</w:t>
+      </w:r>
+      <w:r>
+        <w:t xml:space="preserve"> </w:t>
+      </w:r>
+      <w:r>
+        <w:t xml:space="preserve">peut poser </w:t>
+      </w:r>
+      <w:r>
+        <w:t>problème</w:t>
+      </w:r>
+      <w:r>
+        <w:t>.</w:t>
+      </w:r>
+      <w:r>
+        <w:t xml:space="preserve"> </w:t>
+      </w:r>
+    </w:p>
+    <w:p>
+      <w:r>
+        <w:rPr>
+          <w:i/>
+          <w:iCs/>
+        </w:rPr>
+        <w:t>Tailwind CSS</w:t>
+      </w:r>
+      <w:r>
+        <w:t xml:space="preserve"> </w:t>
+      </w:r>
+      <w:r>
+        <w:t xml:space="preserve">quant à lui, à l’avantage de </w:t>
+      </w:r>
+      <w:r>
+        <w:t xml:space="preserve">ne </w:t>
+      </w:r>
+      <w:r>
+        <w:t xml:space="preserve">pas </w:t>
+      </w:r>
+      <w:r>
+        <w:t>fourni</w:t>
+      </w:r>
+      <w:r>
+        <w:t>r</w:t>
+      </w:r>
+      <w:r>
+        <w:t xml:space="preserve"> de thème par défaut</w:t>
+      </w:r>
+      <w:r>
+        <w:t xml:space="preserve"> ce qui rend </w:t>
+      </w:r>
+      <w:r>
+        <w:t xml:space="preserve">peu probable </w:t>
+      </w:r>
+      <w:r>
+        <w:t xml:space="preserve">le fait de réaliser deux applications web </w:t>
+      </w:r>
+      <w:r>
+        <w:t>similaires</w:t>
+      </w:r>
+      <w:r>
+        <w:t xml:space="preserve">. </w:t>
+      </w:r>
+      <w:r>
+        <w:t xml:space="preserve">Cependant il est tout de même structuré et offre une conception </w:t>
+      </w:r>
+      <w:r>
+        <w:t>agréable</w:t>
+      </w:r>
+      <w:r>
+        <w:t>. En partant de ce constat, c</w:t>
+      </w:r>
+      <w:r>
+        <w:t xml:space="preserve">ela permet déjà pour </w:t>
+      </w:r>
+      <w:r>
+        <w:t>cette plateforme web</w:t>
+      </w:r>
+      <w:r>
+        <w:t xml:space="preserve"> d'avoir une identité</w:t>
+      </w:r>
+      <w:r>
+        <w:t xml:space="preserve"> et une </w:t>
+      </w:r>
+      <w:r>
+        <w:t>signature</w:t>
+      </w:r>
+      <w:r>
+        <w:t xml:space="preserve"> propre</w:t>
+      </w:r>
+      <w:r>
+        <w:t>.</w:t>
+      </w:r>
+    </w:p>
+    <w:p>
+      <w:r>
+        <w:t>La principale différence entre ces deux frameworks résident dans le fait que pour l’un (</w:t>
+      </w:r>
+      <w:r>
+        <w:rPr>
+          <w:i/>
+          <w:iCs/>
+        </w:rPr>
+        <w:t>Bootstrap</w:t>
+      </w:r>
+      <w:r>
+        <w:t xml:space="preserve">) il va falloir écrire relativement </w:t>
+      </w:r>
+      <w:r>
+        <w:rPr>
+          <w:lang w:val="en-CH"/>
+        </w:rPr>
+        <w:t>beaucoup de CSS</w:t>
+      </w:r>
+      <w:r>
+        <w:t xml:space="preserve"> alors que pour l’autre (</w:t>
+      </w:r>
+      <w:r>
+        <w:rPr>
+          <w:i/>
+          <w:iCs/>
+        </w:rPr>
+        <w:t>Tailwind CSS</w:t>
+      </w:r>
+      <w:r>
+        <w:t xml:space="preserve">) il va falloir ajouter plus de </w:t>
+      </w:r>
+      <w:r>
+        <w:rPr>
+          <w:lang w:val="en-CH"/>
+        </w:rPr>
+        <w:t>classes</w:t>
+      </w:r>
+      <w:r>
+        <w:t xml:space="preserve"> au éléments HTML.</w:t>
+      </w:r>
+      <w:r>
+        <w:t xml:space="preserve"> </w:t>
+      </w:r>
+      <w:r>
+        <w:t xml:space="preserve">Prenons </w:t>
+      </w:r>
+      <w:r>
+        <w:t xml:space="preserve">un </w:t>
+      </w:r>
+      <w:r>
+        <w:t>exemple concret qui nous servira de comparaison</w:t>
+      </w:r>
+      <w:r>
+        <w:t xml:space="preserve"> entre les deux frameworks</w:t>
+      </w:r>
+      <w:r>
+        <w:t>. Nous allons réaliser un simple bouton bleu avec du texte blanc qui au survol de la souris doit devenir orange.</w:t>
+      </w:r>
+      <w:r>
+        <w:t xml:space="preserve"> Le but étant que ce bouton est le même aspect en utilisant </w:t>
+      </w:r>
+      <w:r>
+        <w:rPr>
+          <w:i/>
+          <w:iCs/>
+        </w:rPr>
+        <w:t>Bootstrap</w:t>
+      </w:r>
+      <w:r>
+        <w:t xml:space="preserve"> puis </w:t>
+      </w:r>
+      <w:r>
+        <w:rPr>
+          <w:i/>
+          <w:iCs/>
+        </w:rPr>
+        <w:t>Tailwind CSS</w:t>
+      </w:r>
+      <w:r>
+        <w:t>.</w:t>
+      </w:r>
+    </w:p>
+    <w:p>
+      <w:pPr>
+        <w:jc w:val="center"/>
+      </w:pPr>
+      <w:r>
+        <w:drawing>
+          <wp:inline distT="0" distB="0" distL="0" distR="0" wp14:anchorId="7274DFB7" wp14:editId="771AFCF0">
+            <wp:extent cx="1623526" cy="378015"/>
+            <wp:effectExtent l="152400" t="152400" r="345440" b="346075"/>
+            <wp:docPr id="8" name="Picture 8" descr="A picture containing chart&#10;&#10;Description automatically generated"/>
+            <wp:cNvGraphicFramePr>
+              <a:graphicFrameLocks xmlns:a="http://schemas.openxmlformats.org/drawingml/2006/main" noChangeAspect="1"/>
+            </wp:cNvGraphicFramePr>
+            <a:graphic xmlns:a="http://schemas.openxmlformats.org/drawingml/2006/main">
+              <a:graphicData uri="http://schemas.openxmlformats.org/drawingml/2006/picture">
+                <pic:pic xmlns:pic="http://schemas.openxmlformats.org/drawingml/2006/picture">
+                  <pic:nvPicPr>
+                    <pic:cNvPr id="8" name="Picture 8" descr="A picture containing chart&#10;&#10;Description automatically generated"/>
+                    <pic:cNvPicPr/>
+                  </pic:nvPicPr>
+                  <pic:blipFill>
+                    <a:blip r:embed="rId16"/>
+                    <a:stretch>
+                      <a:fillRect/>
+                    </a:stretch>
+                  </pic:blipFill>
+                  <pic:spPr>
+                    <a:xfrm>
+                      <a:off x="0" y="0"/>
+                      <a:ext cx="1623526" cy="378015"/>
+                    </a:xfrm>
+                    <a:prstGeom prst="rect">
+                      <a:avLst/>
+                    </a:prstGeom>
+                    <a:ln>
+                      <a:noFill/>
+                    </a:ln>
+                    <a:effectLst>
+                      <a:outerShdw blurRad="292100" dist="139700" dir="2700000" algn="tl" rotWithShape="0">
+                        <a:srgbClr val="333333">
+                          <a:alpha val="65000"/>
+                        </a:srgbClr>
+                      </a:outerShdw>
+                    </a:effectLst>
+                  </pic:spPr>
+                </pic:pic>
+              </a:graphicData>
+            </a:graphic>
+          </wp:inline>
+        </w:drawing>
+      </w:r>
+    </w:p>
+    <w:p>
+      <w:r>
+        <w:t xml:space="preserve">Avec </w:t>
+      </w:r>
+      <w:r>
+        <w:t xml:space="preserve">les styles de </w:t>
+      </w:r>
+      <w:r>
+        <w:rPr>
+          <w:i/>
+          <w:iCs/>
+        </w:rPr>
+        <w:t>Bootstrap</w:t>
+      </w:r>
+      <w:r>
+        <w:t xml:space="preserve"> et la combinaison d’HTML et de CSS suivant, nous obtenons un tel bouton.</w:t>
+      </w:r>
+    </w:p>
+    <w:tbl>
+      <w:tblPr>
+        <w:tblStyle w:val="TableGrid"/>
+        <w:tblW w:w="0" w:type="auto"/>
+        <w:shd w:val="clear" w:color="auto" w:fill="404040" w:themeFill="text1" w:themeFillTint="BF"/>
+        <w:tblLook w:val="04A0" w:firstRow="1" w:lastRow="0" w:firstColumn="1" w:lastColumn="0" w:noHBand="0" w:noVBand="1"/>
+      </w:tblPr>
+      <w:tblGrid>
+        <w:gridCol w:w="10194"/>
+      </w:tblGrid>
+      <w:tr>
+        <w:tc>
+          <w:tcPr>
+            <w:tcW w:w="10194" w:type="dxa"/>
+            <w:tcBorders>
+              <w:top w:val="nil"/>
+              <w:left w:val="nil"/>
+              <w:bottom w:val="nil"/>
+              <w:right w:val="nil"/>
+            </w:tcBorders>
+            <w:shd w:val="clear" w:color="auto" w:fill="404040" w:themeFill="text1" w:themeFillTint="BF"/>
+            <w:vAlign w:val="center"/>
+          </w:tcPr>
+          <w:p>
+            <w:pPr>
+              <w:pStyle w:val="HTMLPreformatted"/>
+              <w:spacing w:before="120" w:after="120"/>
+              <w:rPr>
+                <w:rFonts w:ascii="Consolas" w:hAnsi="Consolas" w:cs="Consolas"/>
+                <w:color w:val="ABB2BF"/>
+                <w:sz w:val="18"/>
+                <w:szCs w:val="18"/>
+              </w:rPr>
+            </w:pPr>
+            <w:r>
+              <w:rPr>
+                <w:rFonts w:ascii="Consolas" w:hAnsi="Consolas" w:cs="Consolas"/>
+                <w:color w:val="ABB2BF"/>
+                <w:sz w:val="16"/>
+                <w:szCs w:val="16"/>
+              </w:rPr>
+              <w:t>&lt;</w:t>
+            </w:r>
+            <w:r>
+              <w:rPr>
+                <w:rFonts w:ascii="Consolas" w:hAnsi="Consolas" w:cs="Consolas"/>
+                <w:color w:val="F07178"/>
+                <w:sz w:val="16"/>
+                <w:szCs w:val="16"/>
+              </w:rPr>
+              <w:t>style</w:t>
+            </w:r>
+            <w:r>
+              <w:rPr>
+                <w:rFonts w:ascii="Consolas" w:hAnsi="Consolas" w:cs="Consolas"/>
+                <w:color w:val="ABB2BF"/>
+                <w:sz w:val="16"/>
+                <w:szCs w:val="16"/>
+              </w:rPr>
+              <w:t>&gt;</w:t>
+            </w:r>
+            <w:r>
+              <w:rPr>
+                <w:rFonts w:ascii="Consolas" w:hAnsi="Consolas" w:cs="Consolas"/>
+                <w:color w:val="ABB2BF"/>
+                <w:sz w:val="16"/>
+                <w:szCs w:val="16"/>
+              </w:rPr>
+              <w:br/>
+              <w:t xml:space="preserve">    </w:t>
+            </w:r>
+            <w:r>
+              <w:rPr>
+                <w:rFonts w:ascii="Consolas" w:hAnsi="Consolas" w:cs="Consolas"/>
+                <w:color w:val="A6B2C0"/>
+                <w:sz w:val="16"/>
+                <w:szCs w:val="16"/>
+              </w:rPr>
+              <w:t>.</w:t>
+            </w:r>
+            <w:r>
+              <w:rPr>
+                <w:rFonts w:ascii="Consolas" w:hAnsi="Consolas" w:cs="Consolas"/>
+                <w:color w:val="E5C17C"/>
+                <w:sz w:val="16"/>
+                <w:szCs w:val="16"/>
+              </w:rPr>
+              <w:t>hover-orange</w:t>
+            </w:r>
+            <w:r>
+              <w:rPr>
+                <w:rFonts w:ascii="Consolas" w:hAnsi="Consolas" w:cs="Consolas"/>
+                <w:color w:val="ABB2BF"/>
+                <w:sz w:val="16"/>
+                <w:szCs w:val="16"/>
+              </w:rPr>
+              <w:t>:</w:t>
+            </w:r>
+            <w:r>
+              <w:rPr>
+                <w:rFonts w:ascii="Consolas" w:hAnsi="Consolas" w:cs="Consolas"/>
+                <w:color w:val="EEFFFF"/>
+                <w:sz w:val="16"/>
+                <w:szCs w:val="16"/>
+              </w:rPr>
+              <w:t xml:space="preserve">hover </w:t>
+            </w:r>
+            <w:r>
+              <w:rPr>
+                <w:rFonts w:ascii="Consolas" w:hAnsi="Consolas" w:cs="Consolas"/>
+                <w:color w:val="A6B2C0"/>
+                <w:sz w:val="16"/>
+                <w:szCs w:val="16"/>
+              </w:rPr>
+              <w:t>{</w:t>
+            </w:r>
+            <w:r>
+              <w:rPr>
+                <w:rFonts w:ascii="Consolas" w:hAnsi="Consolas" w:cs="Consolas"/>
+                <w:color w:val="A6B2C0"/>
+                <w:sz w:val="16"/>
+                <w:szCs w:val="16"/>
+              </w:rPr>
+              <w:br/>
+              <w:t xml:space="preserve">        </w:t>
+            </w:r>
+            <w:r>
+              <w:rPr>
+                <w:rFonts w:ascii="Consolas" w:hAnsi="Consolas" w:cs="Consolas"/>
+                <w:color w:val="57B6C2"/>
+                <w:sz w:val="16"/>
+                <w:szCs w:val="16"/>
+              </w:rPr>
+              <w:t>border-color</w:t>
+            </w:r>
+            <w:r>
+              <w:rPr>
+                <w:rFonts w:ascii="Consolas" w:hAnsi="Consolas" w:cs="Consolas"/>
+                <w:color w:val="ABB2BF"/>
+                <w:sz w:val="16"/>
+                <w:szCs w:val="16"/>
+              </w:rPr>
+              <w:t xml:space="preserve">: </w:t>
+            </w:r>
+            <w:r>
+              <w:rPr>
+                <w:rFonts w:ascii="Consolas" w:hAnsi="Consolas" w:cs="Consolas"/>
+                <w:color w:val="D19A66"/>
+                <w:sz w:val="16"/>
+                <w:szCs w:val="16"/>
+              </w:rPr>
+              <w:t>orange</w:t>
+            </w:r>
+            <w:r>
+              <w:rPr>
+                <w:rFonts w:ascii="Consolas" w:hAnsi="Consolas" w:cs="Consolas"/>
+                <w:color w:val="A6B2C0"/>
+                <w:sz w:val="16"/>
+                <w:szCs w:val="16"/>
+              </w:rPr>
+              <w:t>;</w:t>
+            </w:r>
+            <w:r>
+              <w:rPr>
+                <w:rFonts w:ascii="Consolas" w:hAnsi="Consolas" w:cs="Consolas"/>
+                <w:color w:val="A6B2C0"/>
+                <w:sz w:val="16"/>
+                <w:szCs w:val="16"/>
+              </w:rPr>
+              <w:br/>
+              <w:t xml:space="preserve">        </w:t>
+            </w:r>
+            <w:r>
+              <w:rPr>
+                <w:rFonts w:ascii="Consolas" w:hAnsi="Consolas" w:cs="Consolas"/>
+                <w:color w:val="57B6C2"/>
+                <w:sz w:val="16"/>
+                <w:szCs w:val="16"/>
+              </w:rPr>
+              <w:t>background-color</w:t>
+            </w:r>
+            <w:r>
+              <w:rPr>
+                <w:rFonts w:ascii="Consolas" w:hAnsi="Consolas" w:cs="Consolas"/>
+                <w:color w:val="ABB2BF"/>
+                <w:sz w:val="16"/>
+                <w:szCs w:val="16"/>
+              </w:rPr>
+              <w:t xml:space="preserve">: </w:t>
+            </w:r>
+            <w:r>
+              <w:rPr>
+                <w:rFonts w:ascii="Consolas" w:hAnsi="Consolas" w:cs="Consolas"/>
+                <w:color w:val="D19A66"/>
+                <w:sz w:val="16"/>
+                <w:szCs w:val="16"/>
+              </w:rPr>
+              <w:t>orange</w:t>
+            </w:r>
+            <w:r>
+              <w:rPr>
+                <w:rFonts w:ascii="Consolas" w:hAnsi="Consolas" w:cs="Consolas"/>
+                <w:color w:val="A6B2C0"/>
+                <w:sz w:val="16"/>
+                <w:szCs w:val="16"/>
+              </w:rPr>
+              <w:t>;</w:t>
+            </w:r>
+            <w:r>
+              <w:rPr>
+                <w:rFonts w:ascii="Consolas" w:hAnsi="Consolas" w:cs="Consolas"/>
+                <w:color w:val="A6B2C0"/>
+                <w:sz w:val="16"/>
+                <w:szCs w:val="16"/>
+              </w:rPr>
+              <w:br/>
+              <w:t xml:space="preserve">    }</w:t>
+            </w:r>
+            <w:r>
+              <w:rPr>
+                <w:rFonts w:ascii="Consolas" w:hAnsi="Consolas" w:cs="Consolas"/>
+                <w:color w:val="A6B2C0"/>
+                <w:sz w:val="16"/>
+                <w:szCs w:val="16"/>
+              </w:rPr>
+              <w:br/>
+            </w:r>
+            <w:r>
+              <w:rPr>
+                <w:rFonts w:ascii="Consolas" w:hAnsi="Consolas" w:cs="Consolas"/>
+                <w:color w:val="ABB2BF"/>
+                <w:sz w:val="16"/>
+                <w:szCs w:val="16"/>
+              </w:rPr>
+              <w:t>&lt;/</w:t>
+            </w:r>
+            <w:r>
+              <w:rPr>
+                <w:rFonts w:ascii="Consolas" w:hAnsi="Consolas" w:cs="Consolas"/>
+                <w:color w:val="F07178"/>
+                <w:sz w:val="16"/>
+                <w:szCs w:val="16"/>
+              </w:rPr>
+              <w:t>style</w:t>
+            </w:r>
+            <w:r>
+              <w:rPr>
+                <w:rFonts w:ascii="Consolas" w:hAnsi="Consolas" w:cs="Consolas"/>
+                <w:color w:val="ABB2BF"/>
+                <w:sz w:val="16"/>
+                <w:szCs w:val="16"/>
+              </w:rPr>
+              <w:t>&gt;</w:t>
+            </w:r>
+            <w:r>
+              <w:rPr>
+                <w:rFonts w:ascii="Consolas" w:hAnsi="Consolas" w:cs="Consolas"/>
+                <w:color w:val="ABB2BF"/>
+                <w:sz w:val="16"/>
+                <w:szCs w:val="16"/>
+              </w:rPr>
+              <w:br/>
+              <w:t>&lt;</w:t>
+            </w:r>
+            <w:r>
+              <w:rPr>
+                <w:rFonts w:ascii="Consolas" w:hAnsi="Consolas" w:cs="Consolas"/>
+                <w:color w:val="F07178"/>
+                <w:sz w:val="16"/>
+                <w:szCs w:val="16"/>
+              </w:rPr>
+              <w:t xml:space="preserve">button </w:t>
+            </w:r>
+            <w:r>
+              <w:rPr>
+                <w:rFonts w:ascii="Consolas" w:hAnsi="Consolas" w:cs="Consolas"/>
+                <w:i/>
+                <w:iCs/>
+                <w:color w:val="E5C17C"/>
+                <w:sz w:val="16"/>
+                <w:szCs w:val="16"/>
+              </w:rPr>
+              <w:t>type</w:t>
+            </w:r>
+            <w:r>
+              <w:rPr>
+                <w:rFonts w:ascii="Consolas" w:hAnsi="Consolas" w:cs="Consolas"/>
+                <w:color w:val="98C379"/>
+                <w:sz w:val="16"/>
+                <w:szCs w:val="16"/>
+              </w:rPr>
+              <w:t xml:space="preserve">="button" </w:t>
+            </w:r>
+            <w:r>
+              <w:rPr>
+                <w:rFonts w:ascii="Consolas" w:hAnsi="Consolas" w:cs="Consolas"/>
+                <w:i/>
+                <w:iCs/>
+                <w:color w:val="E5C17C"/>
+                <w:sz w:val="16"/>
+                <w:szCs w:val="16"/>
+              </w:rPr>
+              <w:t>class</w:t>
+            </w:r>
+            <w:r>
+              <w:rPr>
+                <w:rFonts w:ascii="Consolas" w:hAnsi="Consolas" w:cs="Consolas"/>
+                <w:color w:val="98C379"/>
+                <w:sz w:val="16"/>
+                <w:szCs w:val="16"/>
+              </w:rPr>
+              <w:t>="btn btn-primary hover-orange"</w:t>
+            </w:r>
+            <w:r>
+              <w:rPr>
+                <w:rFonts w:ascii="Consolas" w:hAnsi="Consolas" w:cs="Consolas"/>
+                <w:color w:val="ABB2BF"/>
+                <w:sz w:val="16"/>
+                <w:szCs w:val="16"/>
+              </w:rPr>
+              <w:t>&gt;Mon bouton&lt;/</w:t>
+            </w:r>
+            <w:r>
+              <w:rPr>
+                <w:rFonts w:ascii="Consolas" w:hAnsi="Consolas" w:cs="Consolas"/>
+                <w:color w:val="F07178"/>
+                <w:sz w:val="16"/>
+                <w:szCs w:val="16"/>
+              </w:rPr>
+              <w:t>button</w:t>
+            </w:r>
+            <w:r>
+              <w:rPr>
+                <w:rFonts w:ascii="Consolas" w:hAnsi="Consolas" w:cs="Consolas"/>
+                <w:color w:val="ABB2BF"/>
+                <w:sz w:val="16"/>
+                <w:szCs w:val="16"/>
+              </w:rPr>
+              <w:t>&gt;</w:t>
+            </w:r>
+          </w:p>
+        </w:tc>
+      </w:tr>
+    </w:tbl>
+    <w:p>
+      <w:pPr>
+        <w:spacing w:before="240"/>
+      </w:pPr>
+      <w:bookmarkStart w:id="15" w:name="_Toc74149479"/>
+      <w:r>
+        <w:t xml:space="preserve">Pour obtenir le même résultat avec </w:t>
+      </w:r>
+      <w:r>
+        <w:rPr>
+          <w:i/>
+          <w:iCs/>
+        </w:rPr>
+        <w:t>Tailwind CSS</w:t>
+      </w:r>
+      <w:r>
+        <w:rPr>
+          <w:i/>
+          <w:iCs/>
+        </w:rPr>
+        <w:t>,</w:t>
+      </w:r>
+      <w:r>
+        <w:t xml:space="preserve"> nous n’avons pas besoin d’utiliser de</w:t>
+      </w:r>
+      <w:r>
+        <w:t xml:space="preserve"> CSS </w:t>
+      </w:r>
+      <w:r>
+        <w:t>supplémentaire</w:t>
+      </w:r>
+      <w:r>
+        <w:t xml:space="preserve"> </w:t>
+      </w:r>
+      <w:r>
+        <w:t xml:space="preserve">mais devons ajouter plus de classes </w:t>
+      </w:r>
+      <w:r>
+        <w:t xml:space="preserve">comme montré </w:t>
+      </w:r>
+      <w:r>
+        <w:t>ci-dessous</w:t>
+      </w:r>
+      <w:r>
+        <w:t>.</w:t>
+      </w:r>
+    </w:p>
+    <w:tbl>
+      <w:tblPr>
+        <w:tblStyle w:val="TableGrid"/>
+        <w:tblW w:w="0" w:type="auto"/>
+        <w:shd w:val="clear" w:color="auto" w:fill="404040" w:themeFill="text1" w:themeFillTint="BF"/>
+        <w:tblLook w:val="04A0" w:firstRow="1" w:lastRow="0" w:firstColumn="1" w:lastColumn="0" w:noHBand="0" w:noVBand="1"/>
+      </w:tblPr>
+      <w:tblGrid>
+        <w:gridCol w:w="10194"/>
+      </w:tblGrid>
+      <w:tr>
+        <w:trPr>
+          <w:trHeight w:val="77"/>
+        </w:trPr>
+        <w:tc>
+          <w:tcPr>
+            <w:tcW w:w="10194" w:type="dxa"/>
+            <w:tcBorders>
+              <w:top w:val="nil"/>
+              <w:left w:val="nil"/>
+              <w:bottom w:val="nil"/>
+              <w:right w:val="nil"/>
+            </w:tcBorders>
+            <w:shd w:val="clear" w:color="auto" w:fill="404040" w:themeFill="text1" w:themeFillTint="BF"/>
+            <w:vAlign w:val="center"/>
+          </w:tcPr>
+          <w:p>
+            <w:pPr>
+              <w:pStyle w:val="HTMLPreformatted"/>
+              <w:spacing w:before="120" w:after="120"/>
+              <w:rPr>
+                <w:rFonts w:ascii="Consolas" w:hAnsi="Consolas" w:cs="Consolas"/>
+                <w:color w:val="ABB2BF"/>
+                <w:sz w:val="18"/>
+                <w:szCs w:val="18"/>
+              </w:rPr>
+            </w:pPr>
+            <w:r>
+              <w:rPr>
+                <w:rFonts w:ascii="Consolas" w:hAnsi="Consolas" w:cs="Consolas"/>
+                <w:color w:val="ABB2BF"/>
+                <w:sz w:val="18"/>
+                <w:szCs w:val="18"/>
+              </w:rPr>
+              <w:t>&lt;</w:t>
+            </w:r>
+            <w:r>
+              <w:rPr>
+                <w:rFonts w:ascii="Consolas" w:hAnsi="Consolas" w:cs="Consolas"/>
+                <w:color w:val="F07178"/>
+                <w:sz w:val="16"/>
+                <w:szCs w:val="16"/>
+              </w:rPr>
+              <w:t xml:space="preserve">button </w:t>
+            </w:r>
+            <w:r>
+              <w:rPr>
+                <w:rFonts w:ascii="Consolas" w:hAnsi="Consolas" w:cs="Consolas"/>
+                <w:i/>
+                <w:iCs/>
+                <w:color w:val="E5C17C"/>
+                <w:sz w:val="16"/>
+                <w:szCs w:val="16"/>
+              </w:rPr>
+              <w:t>type</w:t>
+            </w:r>
+            <w:r>
+              <w:rPr>
+                <w:rFonts w:ascii="Consolas" w:hAnsi="Consolas" w:cs="Consolas"/>
+                <w:color w:val="98C379"/>
+                <w:sz w:val="16"/>
+                <w:szCs w:val="16"/>
+              </w:rPr>
+              <w:t xml:space="preserve">="button" </w:t>
+            </w:r>
+            <w:r>
+              <w:rPr>
+                <w:rFonts w:ascii="Consolas" w:hAnsi="Consolas" w:cs="Consolas"/>
+                <w:i/>
+                <w:iCs/>
+                <w:color w:val="E5C17C"/>
+                <w:sz w:val="16"/>
+                <w:szCs w:val="16"/>
+              </w:rPr>
+              <w:t>class</w:t>
+            </w:r>
+            <w:r>
+              <w:rPr>
+                <w:rFonts w:ascii="Consolas" w:hAnsi="Consolas" w:cs="Consolas"/>
+                <w:color w:val="98C379"/>
+                <w:sz w:val="16"/>
+                <w:szCs w:val="16"/>
+              </w:rPr>
+              <w:t>="</w:t>
+            </w:r>
+            <w:r>
+              <w:rPr>
+                <w:rFonts w:ascii="Consolas" w:hAnsi="Consolas" w:cs="Consolas"/>
+                <w:color w:val="98C379"/>
+                <w:sz w:val="16"/>
+                <w:szCs w:val="16"/>
+              </w:rPr>
+              <w:t>py-2 px-4 bg-blue-600 hover:bg-yellow-500 text-white rounded</w:t>
+            </w:r>
+            <w:r>
+              <w:rPr>
+                <w:rFonts w:ascii="Consolas" w:hAnsi="Consolas" w:cs="Consolas"/>
+                <w:color w:val="98C379"/>
+                <w:sz w:val="16"/>
+                <w:szCs w:val="16"/>
+              </w:rPr>
+              <w:t>"</w:t>
+            </w:r>
+            <w:r>
+              <w:rPr>
+                <w:rFonts w:ascii="Consolas" w:hAnsi="Consolas" w:cs="Consolas"/>
+                <w:color w:val="ABB2BF"/>
+                <w:sz w:val="16"/>
+                <w:szCs w:val="16"/>
+              </w:rPr>
+              <w:t>&gt;Mon bouton&lt;/</w:t>
+            </w:r>
+            <w:r>
+              <w:rPr>
+                <w:rFonts w:ascii="Consolas" w:hAnsi="Consolas" w:cs="Consolas"/>
+                <w:color w:val="F07178"/>
+                <w:sz w:val="16"/>
+                <w:szCs w:val="16"/>
+              </w:rPr>
+              <w:t>button</w:t>
+            </w:r>
+            <w:r>
+              <w:rPr>
+                <w:rFonts w:ascii="Consolas" w:hAnsi="Consolas" w:cs="Consolas"/>
+                <w:color w:val="ABB2BF"/>
+                <w:sz w:val="16"/>
+                <w:szCs w:val="16"/>
+              </w:rPr>
+              <w:t>&gt;</w:t>
+            </w:r>
+          </w:p>
+        </w:tc>
+      </w:tr>
+    </w:tbl>
+    <w:p>
+      <w:pPr>
+        <w:spacing w:before="120"/>
+      </w:pPr>
+      <w:r>
+        <w:t>Les observations que l’on peut faire sont qu</w:t>
+      </w:r>
+      <w:r>
+        <w:t xml:space="preserve">’avec </w:t>
+      </w:r>
+      <w:r>
+        <w:rPr>
+          <w:i/>
+          <w:iCs/>
+        </w:rPr>
+        <w:t>Tailwind CSS</w:t>
+      </w:r>
+      <w:r>
+        <w:t xml:space="preserve"> il semble possible de gérer tout le style de l’application </w:t>
+      </w:r>
+      <w:r>
+        <w:t xml:space="preserve">en ajoutant </w:t>
+      </w:r>
+      <w:r>
+        <w:t xml:space="preserve">simplement </w:t>
+      </w:r>
+      <w:r>
+        <w:t xml:space="preserve">des classes </w:t>
+      </w:r>
+      <w:r>
+        <w:t xml:space="preserve">HTML </w:t>
+      </w:r>
+      <w:r>
+        <w:t xml:space="preserve">dites </w:t>
+      </w:r>
+      <w:r>
+        <w:t>utilitaires</w:t>
+      </w:r>
+      <w:r>
+        <w:t xml:space="preserve">. Avec </w:t>
+      </w:r>
+      <w:r>
+        <w:rPr>
+          <w:i/>
+          <w:iCs/>
+        </w:rPr>
+        <w:t>Bootstrap</w:t>
+      </w:r>
+      <w:r>
+        <w:rPr>
+          <w:i/>
+          <w:iCs/>
+        </w:rPr>
+        <w:t xml:space="preserve">, </w:t>
+      </w:r>
+      <w:r>
+        <w:t xml:space="preserve">s’il </w:t>
+      </w:r>
+      <w:r>
+        <w:t>l’on n’utilise pas</w:t>
+      </w:r>
+      <w:r>
+        <w:t xml:space="preserve"> un style par défaut, il est essentiel de devoir créer de nouvelles classes et d’y appliquer les différents style</w:t>
+      </w:r>
+      <w:r>
+        <w:t>s</w:t>
+      </w:r>
+      <w:r>
+        <w:t xml:space="preserve"> désirés.</w:t>
+      </w:r>
+    </w:p>
+    <w:p>
+      <w:pPr>
+        <w:spacing w:before="120"/>
+      </w:pPr>
+      <w:r>
+        <w:t>Finalement</w:t>
+      </w:r>
+      <w:r>
+        <w:t>, i</w:t>
+      </w:r>
+      <w:r>
+        <w:t xml:space="preserve">l s’agit de deux approches différentes qui présentent toutes deux des avantages et des inconvénients mais qui relève surtout de </w:t>
+      </w:r>
+      <w:r>
+        <w:rPr>
+          <w:lang w:val="en-CH"/>
+        </w:rPr>
+        <w:t>préférences personnelles</w:t>
+      </w:r>
+      <w:r>
+        <w:t xml:space="preserve"> des développeurs.</w:t>
+      </w:r>
+      <w:r>
+        <w:t xml:space="preserve"> Pour ma plateforme web, je vais donc choisir d’utiliser le framework </w:t>
+      </w:r>
+      <w:r>
+        <w:rPr>
+          <w:i/>
+          <w:iCs/>
+        </w:rPr>
+        <w:t>Tailwind CSS</w:t>
+      </w:r>
+      <w:r>
+        <w:rPr>
+          <w:i/>
+          <w:iCs/>
+        </w:rPr>
+        <w:t>.</w:t>
+      </w:r>
+      <w:r>
+        <w:t xml:space="preserve"> </w:t>
+      </w:r>
+      <w:r>
+        <w:t xml:space="preserve">Les </w:t>
+      </w:r>
+      <w:r>
+        <w:t>classes</w:t>
+      </w:r>
+      <w:r>
+        <w:t xml:space="preserve"> utilitaires à disposition semble nombreuses et efficaces, cela va me permettre de réaliser</w:t>
+      </w:r>
+      <w:r>
+        <w:t xml:space="preserve"> </w:t>
+      </w:r>
+      <w:r>
+        <w:t>rapidement</w:t>
+      </w:r>
+      <w:r>
+        <w:t>, je l’espère, une interface agréable, sympathique et unique p</w:t>
+      </w:r>
+      <w:r>
+        <w:t>our ma plateforme web</w:t>
+      </w:r>
+      <w:r>
+        <w:t>.</w:t>
+      </w:r>
+    </w:p>
+    <w:p>
+      <w:pPr>
+        <w:pStyle w:val="Heading3"/>
+      </w:pPr>
+      <w:r>
+        <w:t>Maquettes « à la main »</w:t>
+      </w:r>
+    </w:p>
+    <w:p>
+      <w:pPr>
+        <w:pStyle w:val="Heading4"/>
+      </w:pPr>
+      <w:r>
+        <w:t>Page d’accueil</w:t>
+      </w:r>
+    </w:p>
+    <w:p>
+      <w:pPr>
+        <w:pStyle w:val="Heading4"/>
+      </w:pPr>
+      <w:r>
+        <w:t>Page XXX</w:t>
+      </w:r>
+    </w:p>
+    <w:p>
       <w:pPr>
         <w:pStyle w:val="Heading2"/>
       </w:pPr>
-      <w:bookmarkStart w:id="15" w:name="_Toc74149479"/>
       <w:r>
         <w:t>Risques</w:t>
       </w:r>
@@ -16494,13 +19397,7 @@
       </w:pPr>
       <w:bookmarkStart w:id="20" w:name="_Toc74149484"/>
       <w:r>
-        <w:t>Sprint N°</w:t>
-      </w:r>
-      <w:r>
-        <w:t>2</w:t>
-      </w:r>
-      <w:r>
-        <w:t> : XXX</w:t>
+        <w:t>Sprint N°2 : XXX</w:t>
       </w:r>
       <w:bookmarkEnd w:id="20"/>
     </w:p>
@@ -16871,13 +19768,7 @@
       </w:pPr>
       <w:bookmarkStart w:id="21" w:name="_Toc74149485"/>
       <w:r>
-        <w:t>Sprint N°</w:t>
-      </w:r>
-      <w:r>
-        <w:t>3</w:t>
-      </w:r>
-      <w:r>
-        <w:t> : XXX</w:t>
+        <w:t>Sprint N°3 : XXX</w:t>
       </w:r>
       <w:bookmarkEnd w:id="21"/>
     </w:p>
@@ -17248,13 +20139,7 @@
       </w:pPr>
       <w:bookmarkStart w:id="22" w:name="_Toc74149486"/>
       <w:r>
-        <w:t>Sprint N°</w:t>
-      </w:r>
-      <w:r>
-        <w:t>4</w:t>
-      </w:r>
-      <w:r>
-        <w:t> : XXX</w:t>
+        <w:t>Sprint N°4 : XXX</w:t>
       </w:r>
       <w:bookmarkEnd w:id="22"/>
     </w:p>
@@ -17693,20 +20578,200 @@
       </w:r>
     </w:p>
     <w:p>
-      <w:hyperlink r:id="rId12" w:history="1">
+      <w:pPr>
+        <w:jc w:val="center"/>
+        <w:rPr>
+          <w:b/>
+          <w:sz w:val="48"/>
+        </w:rPr>
+      </w:pPr>
+    </w:p>
+    <w:p>
+      <w:pPr>
+        <w:spacing w:line="276" w:lineRule="auto"/>
+        <w:ind w:left="709" w:hanging="709"/>
+        <w:jc w:val="left"/>
+        <w:rPr>
+          <w:sz w:val="18"/>
+          <w:szCs w:val="18"/>
+          <w:lang w:eastAsia="en-US"/>
+        </w:rPr>
+      </w:pPr>
+      <w:r>
+        <w:rPr>
+          <w:rFonts w:ascii="Open Sans" w:hAnsi="Open Sans" w:cs="Open Sans"/>
+          <w:color w:val="000000"/>
+          <w:sz w:val="18"/>
+          <w:szCs w:val="18"/>
+        </w:rPr>
+        <w:t>W</w:t>
+      </w:r>
+      <w:r>
+        <w:rPr>
+          <w:rFonts w:ascii="Open Sans" w:hAnsi="Open Sans" w:cs="Open Sans"/>
+          <w:color w:val="000000"/>
+          <w:sz w:val="18"/>
+          <w:szCs w:val="18"/>
+        </w:rPr>
+        <w:t>appalyzer</w:t>
+      </w:r>
+      <w:r>
+        <w:rPr>
+          <w:rFonts w:ascii="Open Sans" w:hAnsi="Open Sans" w:cs="Open Sans"/>
+          <w:color w:val="000000"/>
+          <w:sz w:val="18"/>
+          <w:szCs w:val="18"/>
+        </w:rPr>
+        <w:t>. (</w:t>
+      </w:r>
+      <w:r>
+        <w:rPr>
+          <w:rFonts w:ascii="Open Sans" w:hAnsi="Open Sans" w:cs="Open Sans"/>
+          <w:color w:val="000000"/>
+          <w:sz w:val="18"/>
+          <w:szCs w:val="18"/>
+        </w:rPr>
+        <w:t>Visité</w:t>
+      </w:r>
+      <w:r>
+        <w:rPr>
+          <w:rFonts w:ascii="Open Sans" w:hAnsi="Open Sans" w:cs="Open Sans"/>
+          <w:color w:val="000000"/>
+          <w:sz w:val="18"/>
+          <w:szCs w:val="18"/>
+        </w:rPr>
+        <w:t xml:space="preserve"> le 14.06.2021</w:t>
+      </w:r>
+      <w:r>
+        <w:rPr>
+          <w:rFonts w:ascii="Open Sans" w:hAnsi="Open Sans" w:cs="Open Sans"/>
+          <w:color w:val="000000"/>
+          <w:sz w:val="18"/>
+          <w:szCs w:val="18"/>
+        </w:rPr>
+        <w:t>). </w:t>
+      </w:r>
+      <w:r>
+        <w:rPr>
+          <w:rFonts w:ascii="Open Sans" w:hAnsi="Open Sans" w:cs="Open Sans"/>
+          <w:i/>
+          <w:iCs/>
+          <w:color w:val="000000"/>
+          <w:sz w:val="18"/>
+          <w:szCs w:val="18"/>
+        </w:rPr>
+        <w:t>UI frameworks</w:t>
+      </w:r>
+      <w:r>
+        <w:rPr>
+          <w:rFonts w:ascii="Open Sans" w:hAnsi="Open Sans" w:cs="Open Sans"/>
+          <w:color w:val="000000"/>
+          <w:sz w:val="18"/>
+          <w:szCs w:val="18"/>
+        </w:rPr>
+        <w:t>.</w:t>
+      </w:r>
+      <w:r>
+        <w:rPr>
+          <w:rFonts w:ascii="Open Sans" w:hAnsi="Open Sans" w:cs="Open Sans"/>
+          <w:color w:val="000000"/>
+          <w:sz w:val="18"/>
+          <w:szCs w:val="18"/>
+        </w:rPr>
+        <w:t xml:space="preserve"> </w:t>
+      </w:r>
+      <w:hyperlink r:id="rId17" w:history="1">
         <w:r>
           <w:rPr>
             <w:rStyle w:val="Hyperlink"/>
+            <w:rFonts w:ascii="Open Sans" w:hAnsi="Open Sans" w:cs="Open Sans"/>
+            <w:color w:val="000000"/>
+            <w:sz w:val="18"/>
+            <w:szCs w:val="18"/>
           </w:rPr>
-          <w:t>https://fr.wikipedia.org/wiki/Scrum_(d%C3%A9veloppement)</w:t>
+          <w:t>https://www.wappalyzer.com/technologies/ui-frameworks/</w:t>
         </w:r>
       </w:hyperlink>
       <w:r>
+        <w:rPr>
+          <w:rFonts w:ascii="Open Sans" w:hAnsi="Open Sans" w:cs="Open Sans"/>
+          <w:color w:val="000000"/>
+          <w:sz w:val="18"/>
+          <w:szCs w:val="18"/>
+        </w:rPr>
         <w:t xml:space="preserve"> </w:t>
       </w:r>
     </w:p>
     <w:p>
       <w:pPr>
+        <w:spacing w:line="276" w:lineRule="auto"/>
+        <w:ind w:left="709" w:hanging="709"/>
+        <w:jc w:val="left"/>
+        <w:rPr>
+          <w:sz w:val="18"/>
+          <w:szCs w:val="18"/>
+          <w:lang w:eastAsia="en-US"/>
+        </w:rPr>
+      </w:pPr>
+      <w:r>
+        <w:rPr>
+          <w:rFonts w:ascii="Open Sans" w:hAnsi="Open Sans" w:cs="Open Sans"/>
+          <w:color w:val="000000"/>
+          <w:sz w:val="18"/>
+          <w:szCs w:val="18"/>
+        </w:rPr>
+        <w:t>Sutherland, J., &amp; Schwaber, K. (2020, novembre). </w:t>
+      </w:r>
+      <w:r>
+        <w:rPr>
+          <w:rFonts w:ascii="Open Sans" w:hAnsi="Open Sans" w:cs="Open Sans"/>
+          <w:i/>
+          <w:iCs/>
+          <w:color w:val="000000"/>
+          <w:sz w:val="18"/>
+          <w:szCs w:val="18"/>
+        </w:rPr>
+        <w:t>The Scrum Guide</w:t>
+      </w:r>
+      <w:r>
+        <w:rPr>
+          <w:rFonts w:ascii="Open Sans" w:hAnsi="Open Sans" w:cs="Open Sans"/>
+          <w:color w:val="000000"/>
+          <w:sz w:val="18"/>
+          <w:szCs w:val="18"/>
+        </w:rPr>
+        <w:t xml:space="preserve">. </w:t>
+      </w:r>
+      <w:r>
+        <w:rPr>
+          <w:rFonts w:ascii="Open Sans" w:hAnsi="Open Sans" w:cs="Open Sans"/>
+          <w:color w:val="000000"/>
+          <w:sz w:val="18"/>
+          <w:szCs w:val="18"/>
+        </w:rPr>
+        <w:t> </w:t>
+      </w:r>
+      <w:hyperlink r:id="rId18" w:tgtFrame="_blank" w:history="1">
+        <w:r>
+          <w:rPr>
+            <w:rStyle w:val="Hyperlink"/>
+            <w:rFonts w:ascii="Open Sans" w:hAnsi="Open Sans" w:cs="Open Sans"/>
+            <w:color w:val="000000"/>
+            <w:sz w:val="18"/>
+            <w:szCs w:val="18"/>
+          </w:rPr>
+          <w:t>https://scrumguides.org/docs/scrumguide/v2020/2020-Scrum-Guide-US.pdf</w:t>
+        </w:r>
+      </w:hyperlink>
+    </w:p>
+    <w:p>
+      <w:pPr>
+        <w:spacing w:line="276" w:lineRule="auto"/>
+        <w:jc w:val="left"/>
+      </w:pPr>
+    </w:p>
+    <w:p>
+      <w:pPr>
         <w:spacing w:after="160" w:line="259" w:lineRule="auto"/>
         <w:jc w:val="left"/>
         <w:rPr>
@@ -17737,7 +20802,15 @@
         <w:t>Annexes</w:t>
       </w:r>
     </w:p>
-    <w:p/>
+    <w:p>
+      <w:pPr>
+        <w:jc w:val="center"/>
+        <w:rPr>
+          <w:b/>
+          <w:sz w:val="48"/>
+        </w:rPr>
+      </w:pPr>
+    </w:p>
     <w:p>
       <w:pPr>
         <w:pStyle w:val="ListParagraph"/>
@@ -17769,19 +20842,11 @@
         </w:rPr>
         <w:t>TB_Planning_Alt-Thibaud.xlsx</w:t>
       </w:r>
-      <w:r>
-        <w:rPr>
-          <w:i/>
-          <w:iCs/>
-          <w:lang w:eastAsia="en-US"/>
-        </w:rPr>
-        <w:t xml:space="preserve"> </w:t>
-      </w:r>
     </w:p>
     <w:sectPr>
-      <w:headerReference w:type="default" r:id="rId13"/>
-      <w:footerReference w:type="default" r:id="rId14"/>
-      <w:headerReference w:type="first" r:id="rId15"/>
+      <w:headerReference w:type="default" r:id="rId19"/>
+      <w:footerReference w:type="default" r:id="rId20"/>
+      <w:headerReference w:type="first" r:id="rId21"/>
       <w:pgSz w:w="11906" w:h="16838" w:code="9"/>
       <w:pgMar w:top="1906" w:right="851" w:bottom="1276" w:left="851" w:header="425" w:footer="43" w:gutter="0"/>
       <w:pgNumType w:start="0"/>
@@ -17991,7 +21056,7 @@
                       <w:sz w:val="21"/>
                       <w:szCs w:val="21"/>
                     </w:rPr>
-                    <w:t>27</w:t>
+                    <w:t>30</w:t>
                   </w:r>
                   <w:r>
                     <w:rPr>
@@ -18032,6 +21097,168 @@
     <w:p>
       <w:r>
         <w:continuationSeparator/>
+      </w:r>
+    </w:p>
+  </w:footnote>
+  <w:footnote w:id="1">
+    <w:p>
+      <w:pPr>
+        <w:pStyle w:val="FootnoteText"/>
+        <w:rPr>
+          <w:sz w:val="16"/>
+          <w:szCs w:val="16"/>
+        </w:rPr>
+      </w:pPr>
+      <w:r>
+        <w:rPr>
+          <w:rStyle w:val="FootnoteReference"/>
+          <w:sz w:val="16"/>
+          <w:szCs w:val="16"/>
+        </w:rPr>
+        <w:footnoteRef/>
+      </w:r>
+      <w:r>
+        <w:rPr>
+          <w:sz w:val="16"/>
+          <w:szCs w:val="16"/>
+        </w:rPr>
+        <w:t xml:space="preserve"> https://app.diagrams.net</w:t>
+      </w:r>
+      <w:r>
+        <w:rPr>
+          <w:sz w:val="16"/>
+          <w:szCs w:val="16"/>
+        </w:rPr>
+        <w:t xml:space="preserve"> </w:t>
+      </w:r>
+    </w:p>
+  </w:footnote>
+  <w:footnote w:id="2">
+    <w:p>
+      <w:pPr>
+        <w:pStyle w:val="FootnoteText"/>
+        <w:rPr>
+          <w:sz w:val="16"/>
+          <w:szCs w:val="16"/>
+        </w:rPr>
+      </w:pPr>
+      <w:r>
+        <w:rPr>
+          <w:rStyle w:val="FootnoteReference"/>
+          <w:sz w:val="16"/>
+          <w:szCs w:val="16"/>
+        </w:rPr>
+        <w:footnoteRef/>
+      </w:r>
+      <w:r>
+        <w:rPr>
+          <w:sz w:val="16"/>
+          <w:szCs w:val="16"/>
+        </w:rPr>
+        <w:t xml:space="preserve"> https://www.sketch.com</w:t>
+      </w:r>
+    </w:p>
+  </w:footnote>
+  <w:footnote w:id="3">
+    <w:p>
+      <w:pPr>
+        <w:pStyle w:val="FootnoteText"/>
+        <w:rPr>
+          <w:sz w:val="16"/>
+          <w:szCs w:val="16"/>
+        </w:rPr>
+      </w:pPr>
+      <w:r>
+        <w:rPr>
+          <w:rStyle w:val="FootnoteReference"/>
+          <w:sz w:val="16"/>
+          <w:szCs w:val="16"/>
+        </w:rPr>
+        <w:footnoteRef/>
+      </w:r>
+      <w:r>
+        <w:rPr>
+          <w:sz w:val="16"/>
+          <w:szCs w:val="16"/>
+        </w:rPr>
+        <w:t xml:space="preserve"> https://www.adobe.com/ch_fr/products/photoshop.html</w:t>
+      </w:r>
+    </w:p>
+  </w:footnote>
+  <w:footnote w:id="4">
+    <w:p>
+      <w:pPr>
+        <w:pStyle w:val="FootnoteText"/>
+        <w:rPr>
+          <w:sz w:val="16"/>
+          <w:szCs w:val="16"/>
+        </w:rPr>
+      </w:pPr>
+      <w:r>
+        <w:rPr>
+          <w:rStyle w:val="FootnoteReference"/>
+          <w:sz w:val="16"/>
+          <w:szCs w:val="16"/>
+        </w:rPr>
+        <w:footnoteRef/>
+      </w:r>
+      <w:r>
+        <w:rPr>
+          <w:sz w:val="16"/>
+          <w:szCs w:val="16"/>
+        </w:rPr>
+        <w:t xml:space="preserve"> https://getbootstrap.com</w:t>
+      </w:r>
+    </w:p>
+  </w:footnote>
+  <w:footnote w:id="5">
+    <w:p>
+      <w:pPr>
+        <w:pStyle w:val="FootnoteText"/>
+      </w:pPr>
+      <w:r>
+        <w:rPr>
+          <w:rStyle w:val="FootnoteReference"/>
+          <w:sz w:val="16"/>
+          <w:szCs w:val="16"/>
+        </w:rPr>
+        <w:footnoteRef/>
+      </w:r>
+      <w:r>
+        <w:rPr>
+          <w:sz w:val="16"/>
+          <w:szCs w:val="16"/>
+        </w:rPr>
+        <w:t xml:space="preserve"> https://tailwindcss.com</w:t>
+      </w:r>
+    </w:p>
+  </w:footnote>
+  <w:footnote w:id="6">
+    <w:p>
+      <w:pPr>
+        <w:pStyle w:val="FootnoteText"/>
+      </w:pPr>
+      <w:r>
+        <w:rPr>
+          <w:rStyle w:val="FootnoteReference"/>
+          <w:sz w:val="16"/>
+          <w:szCs w:val="16"/>
+        </w:rPr>
+        <w:footnoteRef/>
+      </w:r>
+      <w:r>
+        <w:rPr>
+          <w:sz w:val="16"/>
+          <w:szCs w:val="16"/>
+        </w:rPr>
+        <w:t xml:space="preserve"> </w:t>
+      </w:r>
+      <w:r>
+        <w:rPr>
+          <w:sz w:val="16"/>
+          <w:szCs w:val="16"/>
+        </w:rPr>
+        <w:t>https://github.com/tailwindlabs/tailwindcss</w:t>
       </w:r>
     </w:p>
   </w:footnote>
@@ -25057,6 +28284,113 @@
     <w:basedOn w:val="DefaultParagraphFont"/>
     <w:rsid w:val="00842ECC"/>
   </w:style>
+  <w:style w:type="paragraph" w:styleId="FootnoteText">
+    <w:name w:val="footnote text"/>
+    <w:basedOn w:val="Normal"/>
+    <w:link w:val="FootnoteTextChar"/>
+    <w:uiPriority w:val="99"/>
+    <w:semiHidden/>
+    <w:unhideWhenUsed/>
+    <w:rsid w:val="00A22518"/>
+    <w:pPr>
+      <w:spacing w:after="0"/>
+    </w:pPr>
+    <w:rPr>
+      <w:sz w:val="20"/>
+    </w:rPr>
+  </w:style>
+  <w:style w:type="character" w:customStyle="1" w:styleId="FootnoteTextChar">
+    <w:name w:val="Footnote Text Char"/>
+    <w:basedOn w:val="DefaultParagraphFont"/>
+    <w:link w:val="FootnoteText"/>
+    <w:uiPriority w:val="99"/>
+    <w:semiHidden/>
+    <w:rsid w:val="00A22518"/>
+    <w:rPr>
+      <w:rFonts w:eastAsia="Times New Roman" w:cs="Times New Roman"/>
+      <w:sz w:val="20"/>
+      <w:szCs w:val="20"/>
+      <w:lang w:eastAsia="fr-CH"/>
+    </w:rPr>
+  </w:style>
+  <w:style w:type="character" w:styleId="FootnoteReference">
+    <w:name w:val="footnote reference"/>
+    <w:basedOn w:val="DefaultParagraphFont"/>
+    <w:uiPriority w:val="99"/>
+    <w:semiHidden/>
+    <w:unhideWhenUsed/>
+    <w:rsid w:val="00A22518"/>
+    <w:rPr>
+      <w:vertAlign w:val="superscript"/>
+    </w:rPr>
+  </w:style>
+  <w:style w:type="paragraph" w:styleId="Caption">
+    <w:name w:val="caption"/>
+    <w:basedOn w:val="Normal"/>
+    <w:next w:val="Normal"/>
+    <w:uiPriority w:val="35"/>
+    <w:unhideWhenUsed/>
+    <w:qFormat/>
+    <w:rsid w:val="00B23D90"/>
+    <w:pPr>
+      <w:spacing w:after="200"/>
+    </w:pPr>
+    <w:rPr>
+      <w:i/>
+      <w:iCs/>
+      <w:color w:val="44546A" w:themeColor="text2"/>
+      <w:sz w:val="18"/>
+      <w:szCs w:val="18"/>
+    </w:rPr>
+  </w:style>
+  <w:style w:type="paragraph" w:styleId="HTMLPreformatted">
+    <w:name w:val="HTML Preformatted"/>
+    <w:basedOn w:val="Normal"/>
+    <w:link w:val="HTMLPreformattedChar"/>
+    <w:uiPriority w:val="99"/>
+    <w:unhideWhenUsed/>
+    <w:rsid w:val="00593588"/>
+    <w:pPr>
+      <w:tabs>
+        <w:tab w:val="left" w:pos="916"/>
+        <w:tab w:val="left" w:pos="1832"/>
+        <w:tab w:val="left" w:pos="2748"/>
+        <w:tab w:val="left" w:pos="3664"/>
+        <w:tab w:val="left" w:pos="4580"/>
+        <w:tab w:val="left" w:pos="5496"/>
+        <w:tab w:val="left" w:pos="6412"/>
+        <w:tab w:val="left" w:pos="7328"/>
+        <w:tab w:val="left" w:pos="8244"/>
+        <w:tab w:val="left" w:pos="9160"/>
+        <w:tab w:val="left" w:pos="10076"/>
+        <w:tab w:val="left" w:pos="10992"/>
+        <w:tab w:val="left" w:pos="11908"/>
+        <w:tab w:val="left" w:pos="12824"/>
+        <w:tab w:val="left" w:pos="13740"/>
+        <w:tab w:val="left" w:pos="14656"/>
+      </w:tabs>
+      <w:spacing w:after="0"/>
+      <w:jc w:val="left"/>
+    </w:pPr>
+    <w:rPr>
+      <w:rFonts w:ascii="Courier New" w:hAnsi="Courier New" w:cs="Courier New"/>
+      <w:sz w:val="20"/>
+      <w:lang w:val="en-CH" w:eastAsia="en-US"/>
+    </w:rPr>
+  </w:style>
+  <w:style w:type="character" w:customStyle="1" w:styleId="HTMLPreformattedChar">
+    <w:name w:val="HTML Preformatted Char"/>
+    <w:basedOn w:val="DefaultParagraphFont"/>
+    <w:link w:val="HTMLPreformatted"/>
+    <w:uiPriority w:val="99"/>
+    <w:rsid w:val="00593588"/>
+    <w:rPr>
+      <w:rFonts w:ascii="Courier New" w:eastAsia="Times New Roman" w:hAnsi="Courier New" w:cs="Courier New"/>
+      <w:sz w:val="20"/>
+      <w:szCs w:val="20"/>
+      <w:lang w:val="en-CH"/>
+    </w:rPr>
+  </w:style>
 </w:styles>
 </file>
 
@@ -25614,7 +28948,7 @@
       <w:docPartBody>
         <w:p>
           <w:pPr>
-            <w:pStyle w:val="AF0F4B0CC876DD4BA9E20B78E214E060"/>
+            <w:pStyle w:val="E477349F56C3C44D802D43066CEBDE8A"/>
           </w:pPr>
           <w:r>
             <w:rPr>
@@ -25644,7 +28978,7 @@
       <w:docPartBody>
         <w:p>
           <w:pPr>
-            <w:pStyle w:val="E477349F56C3C44D802D43066CEBDE8A"/>
+            <w:pStyle w:val="7D52C7F7A3FCEF44995714FAC7F2436D"/>
           </w:pPr>
           <w:r>
             <w:rPr>
@@ -25674,7 +29008,7 @@
       <w:docPartBody>
         <w:p>
           <w:pPr>
-            <w:pStyle w:val="7D52C7F7A3FCEF44995714FAC7F2436D"/>
+            <w:pStyle w:val="3739B126A1914643B48F2C54C27B3988"/>
           </w:pPr>
           <w:r>
             <w:rPr>
@@ -25704,7 +29038,7 @@
       <w:docPartBody>
         <w:p>
           <w:pPr>
-            <w:pStyle w:val="3739B126A1914643B48F2C54C27B3988"/>
+            <w:pStyle w:val="09E19A7684F07A4E99C7526BFAE754F3"/>
           </w:pPr>
           <w:r>
             <w:rPr>
@@ -25734,7 +29068,7 @@
       <w:docPartBody>
         <w:p>
           <w:pPr>
-            <w:pStyle w:val="09E19A7684F07A4E99C7526BFAE754F3"/>
+            <w:pStyle w:val="A17D5A0D04B3274298E3247EBAF52303"/>
           </w:pPr>
           <w:r>
             <w:rPr>
@@ -25771,7 +29105,7 @@
       <w:docPartBody>
         <w:p>
           <w:pPr>
-            <w:pStyle w:val="A17D5A0D04B3274298E3247EBAF52303"/>
+            <w:pStyle w:val="8ED3FE25BA550F4F9437CD0983A8F6CE"/>
           </w:pPr>
           <w:r>
             <w:rPr>
@@ -25801,7 +29135,7 @@
       <w:docPartBody>
         <w:p>
           <w:pPr>
-            <w:pStyle w:val="8ED3FE25BA550F4F9437CD0983A8F6CE"/>
+            <w:pStyle w:val="C11CEB49DE3B85478A70B8C85DB90AF6"/>
           </w:pPr>
           <w:r>
             <w:rPr>
@@ -25831,7 +29165,7 @@
       <w:docPartBody>
         <w:p>
           <w:pPr>
-            <w:pStyle w:val="C11CEB49DE3B85478A70B8C85DB90AF6"/>
+            <w:pStyle w:val="315DFF0CE9F1D244B1B43A880CEB7D16"/>
           </w:pPr>
           <w:r>
             <w:rPr>
@@ -25861,7 +29195,7 @@
       <w:docPartBody>
         <w:p>
           <w:pPr>
-            <w:pStyle w:val="315DFF0CE9F1D244B1B43A880CEB7D16"/>
+            <w:pStyle w:val="011CF5898E0C97499796D7E0524CD5AE"/>
           </w:pPr>
           <w:r>
             <w:rPr>
@@ -25891,7 +29225,7 @@
       <w:docPartBody>
         <w:p>
           <w:pPr>
-            <w:pStyle w:val="011CF5898E0C97499796D7E0524CD5AE"/>
+            <w:pStyle w:val="59B46F2E06D27A46B281C7200CC5583F"/>
           </w:pPr>
           <w:r>
             <w:rPr>
@@ -25921,7 +29255,7 @@
       <w:docPartBody>
         <w:p>
           <w:pPr>
-            <w:pStyle w:val="59B46F2E06D27A46B281C7200CC5583F"/>
+            <w:pStyle w:val="D211AF77CE36BD43B7C6F5B30905A8BB"/>
           </w:pPr>
           <w:r>
             <w:rPr>
@@ -25951,7 +29285,7 @@
       <w:docPartBody>
         <w:p>
           <w:pPr>
-            <w:pStyle w:val="D211AF77CE36BD43B7C6F5B30905A8BB"/>
+            <w:pStyle w:val="CB1E3CBE82CB1A4F8EFEE3D59A9AFD47"/>
           </w:pPr>
           <w:r>
             <w:rPr>
@@ -25981,7 +29315,7 @@
       <w:docPartBody>
         <w:p>
           <w:pPr>
-            <w:pStyle w:val="CB1E3CBE82CB1A4F8EFEE3D59A9AFD47"/>
+            <w:pStyle w:val="4ECC8CDEAAF54C4495409E6043009C88"/>
           </w:pPr>
           <w:r>
             <w:rPr>
@@ -26010,9 +29344,6 @@
       </w:docPartPr>
       <w:docPartBody>
         <w:p>
-          <w:pPr>
-            <w:pStyle w:val="4ECC8CDEAAF54C4495409E6043009C88"/>
-          </w:pPr>
           <w:r>
             <w:rPr>
               <w:rStyle w:val="PlaceholderText"/>
@@ -26040,9 +29371,6 @@
       </w:docPartPr>
       <w:docPartBody>
         <w:p>
-          <w:pPr>
-            <w:pStyle w:val="5F3341A74986BC41AB3F99DB4B94B4AB"/>
-          </w:pPr>
           <w:r>
             <w:rPr>
               <w:rStyle w:val="PlaceholderText"/>
@@ -26152,6 +29480,20 @@
     <w:pitch w:val="variable"/>
     <w:sig w:usb0="E0002AFF" w:usb1="C0007843" w:usb2="00000009" w:usb3="00000000" w:csb0="000001FF" w:csb1="00000000"/>
   </w:font>
+  <w:font w:name="Consolas">
+    <w:panose1 w:val="020B0609020204030204"/>
+    <w:charset w:val="00"/>
+    <w:family w:val="modern"/>
+    <w:pitch w:val="fixed"/>
+    <w:sig w:usb0="E10002FF" w:usb1="4000FCFF" w:usb2="00000009" w:usb3="00000000" w:csb0="0000019F" w:csb1="00000000"/>
+  </w:font>
+  <w:font w:name="Open Sans">
+    <w:panose1 w:val="020B0606030504020204"/>
+    <w:charset w:val="00"/>
+    <w:family w:val="swiss"/>
+    <w:pitch w:val="variable"/>
+    <w:sig w:usb0="E00002EF" w:usb1="4000205B" w:usb2="00000028" w:usb3="00000000" w:csb0="0000019F" w:csb1="00000000"/>
+  </w:font>
 </w:fonts>
 </file>
 
@@ -26174,8 +29516,10 @@
     <w:rsidRoot w:val="00761320"/>
     <w:rsid w:val="000203A9"/>
     <w:rsid w:val="00061C61"/>
+    <w:rsid w:val="000A7775"/>
     <w:rsid w:val="000F6E98"/>
     <w:rsid w:val="00122FBC"/>
+    <w:rsid w:val="00174447"/>
     <w:rsid w:val="00321AD3"/>
     <w:rsid w:val="003323BE"/>
     <w:rsid w:val="00340715"/>
@@ -26198,6 +29542,8 @@
     <w:rsid w:val="00C341B8"/>
     <w:rsid w:val="00C425CB"/>
     <w:rsid w:val="00C63E8A"/>
+    <w:rsid w:val="00C802B6"/>
+    <w:rsid w:val="00D03446"/>
     <w:rsid w:val="00DB0FD6"/>
     <w:rsid w:val="00DB4F29"/>
     <w:rsid w:val="00DF4B18"/>
@@ -26865,30 +30211,6 @@
       <w:lang w:val="en-CH" w:eastAsia="en-US"/>
     </w:rPr>
   </w:style>
-  <w:style w:type="paragraph" w:customStyle="1" w:styleId="1E1235E8F0272247BAEAF34681AC76CA">
-    <w:name w:val="1E1235E8F0272247BAEAF34681AC76CA"/>
-    <w:rsid w:val="00382F72"/>
-    <w:pPr>
-      <w:spacing w:after="0" w:line="240" w:lineRule="auto"/>
-    </w:pPr>
-    <w:rPr>
-      <w:sz w:val="24"/>
-      <w:szCs w:val="24"/>
-      <w:lang w:val="en-CH" w:eastAsia="en-US"/>
-    </w:rPr>
-  </w:style>
-  <w:style w:type="paragraph" w:customStyle="1" w:styleId="AF0F4B0CC876DD4BA9E20B78E214E060">
-    <w:name w:val="AF0F4B0CC876DD4BA9E20B78E214E060"/>
-    <w:rsid w:val="00382F72"/>
-    <w:pPr>
-      <w:spacing w:after="0" w:line="240" w:lineRule="auto"/>
-    </w:pPr>
-    <w:rPr>
-      <w:sz w:val="24"/>
-      <w:szCs w:val="24"/>
-      <w:lang w:val="en-CH" w:eastAsia="en-US"/>
-    </w:rPr>
-  </w:style>
   <w:style w:type="paragraph" w:customStyle="1" w:styleId="E477349F56C3C44D802D43066CEBDE8A">
     <w:name w:val="E477349F56C3C44D802D43066CEBDE8A"/>
     <w:rsid w:val="00382F72"/>
@@ -27033,104 +30355,8 @@
       <w:lang w:val="en-CH" w:eastAsia="en-US"/>
     </w:rPr>
   </w:style>
-  <w:style w:type="paragraph" w:customStyle="1" w:styleId="933566514EBC7148954AB49F1FC1BE1F">
-    <w:name w:val="933566514EBC7148954AB49F1FC1BE1F"/>
-    <w:rsid w:val="00382F72"/>
-    <w:pPr>
-      <w:spacing w:after="0" w:line="240" w:lineRule="auto"/>
-    </w:pPr>
-    <w:rPr>
-      <w:sz w:val="24"/>
-      <w:szCs w:val="24"/>
-      <w:lang w:val="en-CH" w:eastAsia="en-US"/>
-    </w:rPr>
-  </w:style>
   <w:style w:type="paragraph" w:customStyle="1" w:styleId="4ECC8CDEAAF54C4495409E6043009C88">
     <w:name w:val="4ECC8CDEAAF54C4495409E6043009C88"/>
-    <w:rsid w:val="00382F72"/>
-    <w:pPr>
-      <w:spacing w:after="0" w:line="240" w:lineRule="auto"/>
-    </w:pPr>
-    <w:rPr>
-      <w:sz w:val="24"/>
-      <w:szCs w:val="24"/>
-      <w:lang w:val="en-CH" w:eastAsia="en-US"/>
-    </w:rPr>
-  </w:style>
-  <w:style w:type="paragraph" w:customStyle="1" w:styleId="5F3341A74986BC41AB3F99DB4B94B4AB">
-    <w:name w:val="5F3341A74986BC41AB3F99DB4B94B4AB"/>
-    <w:rsid w:val="00382F72"/>
-    <w:pPr>
-      <w:spacing w:after="0" w:line="240" w:lineRule="auto"/>
-    </w:pPr>
-    <w:rPr>
-      <w:sz w:val="24"/>
-      <w:szCs w:val="24"/>
-      <w:lang w:val="en-CH" w:eastAsia="en-US"/>
-    </w:rPr>
-  </w:style>
-  <w:style w:type="paragraph" w:customStyle="1" w:styleId="312BCA667513014CBF66792B647C3403">
-    <w:name w:val="312BCA667513014CBF66792B647C3403"/>
-    <w:rsid w:val="00382F72"/>
-    <w:pPr>
-      <w:spacing w:after="0" w:line="240" w:lineRule="auto"/>
-    </w:pPr>
-    <w:rPr>
-      <w:sz w:val="24"/>
-      <w:szCs w:val="24"/>
-      <w:lang w:val="en-CH" w:eastAsia="en-US"/>
-    </w:rPr>
-  </w:style>
-  <w:style w:type="paragraph" w:customStyle="1" w:styleId="1122EEDE94F1124183F3BC595A973BBF">
-    <w:name w:val="1122EEDE94F1124183F3BC595A973BBF"/>
-    <w:rsid w:val="00382F72"/>
-    <w:pPr>
-      <w:spacing w:after="0" w:line="240" w:lineRule="auto"/>
-    </w:pPr>
-    <w:rPr>
-      <w:sz w:val="24"/>
-      <w:szCs w:val="24"/>
-      <w:lang w:val="en-CH" w:eastAsia="en-US"/>
-    </w:rPr>
-  </w:style>
-  <w:style w:type="paragraph" w:customStyle="1" w:styleId="5BACF56836C91F4AA1EABBC2CE299ECD">
-    <w:name w:val="5BACF56836C91F4AA1EABBC2CE299ECD"/>
-    <w:rsid w:val="00382F72"/>
-    <w:pPr>
-      <w:spacing w:after="0" w:line="240" w:lineRule="auto"/>
-    </w:pPr>
-    <w:rPr>
-      <w:sz w:val="24"/>
-      <w:szCs w:val="24"/>
-      <w:lang w:val="en-CH" w:eastAsia="en-US"/>
-    </w:rPr>
-  </w:style>
-  <w:style w:type="paragraph" w:customStyle="1" w:styleId="585F87CE2580F041827DF38FC664DC97">
-    <w:name w:val="585F87CE2580F041827DF38FC664DC97"/>
-    <w:rsid w:val="00382F72"/>
-    <w:pPr>
-      <w:spacing w:after="0" w:line="240" w:lineRule="auto"/>
-    </w:pPr>
-    <w:rPr>
-      <w:sz w:val="24"/>
-      <w:szCs w:val="24"/>
-      <w:lang w:val="en-CH" w:eastAsia="en-US"/>
-    </w:rPr>
-  </w:style>
-  <w:style w:type="paragraph" w:customStyle="1" w:styleId="76D544AE1D02944BA0D527846B2F5E46">
-    <w:name w:val="76D544AE1D02944BA0D527846B2F5E46"/>
-    <w:rsid w:val="00382F72"/>
-    <w:pPr>
-      <w:spacing w:after="0" w:line="240" w:lineRule="auto"/>
-    </w:pPr>
-    <w:rPr>
-      <w:sz w:val="24"/>
-      <w:szCs w:val="24"/>
-      <w:lang w:val="en-CH" w:eastAsia="en-US"/>
-    </w:rPr>
-  </w:style>
-  <w:style w:type="paragraph" w:customStyle="1" w:styleId="C0C31A561E360E4799CC2050295BD185">
-    <w:name w:val="C0C31A561E360E4799CC2050295BD185"/>
     <w:rsid w:val="00382F72"/>
     <w:pPr>
       <w:spacing w:after="0" w:line="240" w:lineRule="auto"/>

</xml_diff>

<commit_message>
Mise en place de TailwindCSS
</commit_message>
<xml_diff>
--- a/2.Documentation/TB_Rapport_Alt-Thibaud_v1.docx
+++ b/2.Documentation/TB_Rapport_Alt-Thibaud_v1.docx
@@ -1543,7 +1543,21 @@
                   <w:rPr>
                     <w:lang w:eastAsia="en-GB"/>
                   </w:rPr>
-                  <w:t>Boulevard de Pérolles 20</w:t>
+                  <w:t xml:space="preserve">Boulevard de </w:t>
+                </w:r>
+                <w:proofErr w:type="spellStart"/>
+                <w:r>
+                  <w:rPr>
+                    <w:lang w:eastAsia="en-GB"/>
+                  </w:rPr>
+                  <w:t>Pérolles</w:t>
+                </w:r>
+                <w:proofErr w:type="spellEnd"/>
+                <w:r>
+                  <w:rPr>
+                    <w:lang w:eastAsia="en-GB"/>
+                  </w:rPr>
+                  <w:t xml:space="preserve"> 20</w:t>
                 </w:r>
               </w:p>
               <w:p>
@@ -5380,13 +5394,31 @@
             <w:tcW w:w="8493" w:type="dxa"/>
           </w:tcPr>
           <w:p>
+            <w:proofErr w:type="spellStart"/>
             <w:r>
               <w:rPr>
                 <w:i/>
                 <w:iCs/>
               </w:rPr>
-              <w:t>Cascading Style Sheets</w:t>
-            </w:r>
+              <w:t>Cascading</w:t>
+            </w:r>
+            <w:proofErr w:type="spellEnd"/>
+            <w:r>
+              <w:rPr>
+                <w:i/>
+                <w:iCs/>
+              </w:rPr>
+              <w:t xml:space="preserve"> Style </w:t>
+            </w:r>
+            <w:proofErr w:type="spellStart"/>
+            <w:r>
+              <w:rPr>
+                <w:i/>
+                <w:iCs/>
+              </w:rPr>
+              <w:t>Sheets</w:t>
+            </w:r>
+            <w:proofErr w:type="spellEnd"/>
             <w:r>
               <w:t>, langage informatique décrivant la présentation d'une page web</w:t>
             </w:r>
@@ -5810,13 +5842,47 @@
             <w:tcW w:w="8493" w:type="dxa"/>
           </w:tcPr>
           <w:p>
+            <w:proofErr w:type="spellStart"/>
             <w:r>
               <w:rPr>
                 <w:i/>
                 <w:iCs/>
               </w:rPr>
-              <w:t>Structured Query Language</w:t>
-            </w:r>
+              <w:t>Structured</w:t>
+            </w:r>
+            <w:proofErr w:type="spellEnd"/>
+            <w:r>
+              <w:rPr>
+                <w:i/>
+                <w:iCs/>
+              </w:rPr>
+              <w:t xml:space="preserve"> </w:t>
+            </w:r>
+            <w:proofErr w:type="spellStart"/>
+            <w:r>
+              <w:rPr>
+                <w:i/>
+                <w:iCs/>
+              </w:rPr>
+              <w:t>Query</w:t>
+            </w:r>
+            <w:proofErr w:type="spellEnd"/>
+            <w:r>
+              <w:rPr>
+                <w:i/>
+                <w:iCs/>
+              </w:rPr>
+              <w:t xml:space="preserve"> </w:t>
+            </w:r>
+            <w:proofErr w:type="spellStart"/>
+            <w:r>
+              <w:rPr>
+                <w:i/>
+                <w:iCs/>
+              </w:rPr>
+              <w:t>Language</w:t>
+            </w:r>
+            <w:proofErr w:type="spellEnd"/>
             <w:r>
               <w:t xml:space="preserve">, </w:t>
             </w:r>
@@ -6146,6 +6212,7 @@
                 <w:lang w:eastAsia="en-US"/>
               </w:rPr>
             </w:pPr>
+            <w:proofErr w:type="gramStart"/>
             <w:r>
               <w:rPr>
                 <w:rFonts w:ascii="Apple Color Emoji" w:hAnsi="Apple Color Emoji"/>
@@ -6156,6 +6223,7 @@
               </w:rPr>
               <w:t>🏢</w:t>
             </w:r>
+            <w:proofErr w:type="gramEnd"/>
           </w:p>
           <w:p>
             <w:pPr>
@@ -6286,6 +6354,7 @@
                 <w:lang w:eastAsia="en-US"/>
               </w:rPr>
             </w:pPr>
+            <w:proofErr w:type="gramStart"/>
             <w:r>
               <w:rPr>
                 <w:rFonts w:ascii="Apple Color Emoji" w:hAnsi="Apple Color Emoji"/>
@@ -6296,6 +6365,7 @@
               </w:rPr>
               <w:t>💼</w:t>
             </w:r>
+            <w:proofErr w:type="gramEnd"/>
           </w:p>
           <w:p>
             <w:pPr>
@@ -6450,6 +6520,7 @@
                 <w:lang w:eastAsia="en-US"/>
               </w:rPr>
             </w:pPr>
+            <w:proofErr w:type="gramStart"/>
             <w:r>
               <w:rPr>
                 <w:rFonts w:ascii="Apple Color Emoji" w:hAnsi="Apple Color Emoji"/>
@@ -6458,7 +6529,18 @@
                 <w:szCs w:val="60"/>
                 <w:lang w:eastAsia="en-US"/>
               </w:rPr>
-              <w:t>🧑‍💻</w:t>
+              <w:t>🧑</w:t>
+            </w:r>
+            <w:proofErr w:type="gramEnd"/>
+            <w:r>
+              <w:rPr>
+                <w:rFonts w:ascii="Apple Color Emoji" w:hAnsi="Apple Color Emoji"/>
+                <w:color w:val="4D4D4D"/>
+                <w:sz w:val="60"/>
+                <w:szCs w:val="60"/>
+                <w:lang w:eastAsia="en-US"/>
+              </w:rPr>
+              <w:t>‍💻</w:t>
             </w:r>
           </w:p>
           <w:p>
@@ -6799,7 +6881,21 @@
           <w:i/>
           <w:iCs/>
         </w:rPr>
-        <w:t xml:space="preserve"> les développeurs doivent fournir un livrable bâclé présentant des bugs dus au manque de temps, avec une documentation faible </w:t>
+        <w:t xml:space="preserve"> les développeurs doivent fournir un livrable bâclé présentant des bugs dus au manque de temps, avec une documentation faible</w:t>
+      </w:r>
+      <w:r>
+        <w:rPr>
+          <w:i/>
+          <w:iCs/>
+        </w:rPr>
+        <w:t>,</w:t>
+      </w:r>
+      <w:r>
+        <w:rPr>
+          <w:i/>
+          <w:iCs/>
+        </w:rPr>
+        <w:t xml:space="preserve"> </w:t>
       </w:r>
       <w:r>
         <w:rPr>
@@ -6940,6 +7036,7 @@
                 <w:lang w:eastAsia="en-US"/>
               </w:rPr>
             </w:pPr>
+            <w:proofErr w:type="gramStart"/>
             <w:r>
               <w:rPr>
                 <w:rFonts w:ascii="Apple Color Emoji" w:hAnsi="Apple Color Emoji"/>
@@ -6950,6 +7047,7 @@
               </w:rPr>
               <w:t>🏢</w:t>
             </w:r>
+            <w:proofErr w:type="gramEnd"/>
           </w:p>
           <w:p>
             <w:pPr>
@@ -7080,6 +7178,7 @@
                 <w:lang w:eastAsia="en-US"/>
               </w:rPr>
             </w:pPr>
+            <w:proofErr w:type="gramStart"/>
             <w:r>
               <w:rPr>
                 <w:rFonts w:ascii="Apple Color Emoji" w:hAnsi="Apple Color Emoji"/>
@@ -7088,7 +7187,18 @@
                 <w:szCs w:val="36"/>
                 <w:lang w:eastAsia="en-US"/>
               </w:rPr>
-              <w:t>🧑‍💻🧑‍💻🧑‍💻</w:t>
+              <w:t>🧑</w:t>
+            </w:r>
+            <w:proofErr w:type="gramEnd"/>
+            <w:r>
+              <w:rPr>
+                <w:rFonts w:ascii="Apple Color Emoji" w:hAnsi="Apple Color Emoji"/>
+                <w:color w:val="4D4D4D"/>
+                <w:sz w:val="36"/>
+                <w:szCs w:val="36"/>
+                <w:lang w:eastAsia="en-US"/>
+              </w:rPr>
+              <w:t>‍💻🧑‍💻🧑‍💻</w:t>
             </w:r>
           </w:p>
           <w:p>
@@ -7414,7 +7524,13 @@
         <w:t>au destinataire final.</w:t>
       </w:r>
       <w:r>
-        <w:t xml:space="preserve"> De plus, chaque être humain à une façon personnel d’émettre et d’interpréter les informations qu’il reçoit d’autres êtres humains. </w:t>
+        <w:t xml:space="preserve"> De plus, chaque être humain à une façon personnel</w:t>
+      </w:r>
+      <w:r>
+        <w:t>le</w:t>
+      </w:r>
+      <w:r>
+        <w:t xml:space="preserve"> d’émettre et d’interpréter les informations qu’il reçoit d’autres êtres humains. </w:t>
       </w:r>
       <w:r>
         <w:t xml:space="preserve">Dans un projet, ces éléments s’appliquent également ; plus il y a d’acteurs, plus le contenu du projet diverge, plus le temps de celui-ci est allongé et plus les coûts sont </w:t>
@@ -7708,7 +7824,13 @@
         </w:rPr>
       </w:pPr>
       <w:r>
-        <w:t>Une intelligence artificielle pourra être interpelée en cas d’incompréhension de</w:t>
+        <w:t>Une intelligence artificielle pourra être interpel</w:t>
+      </w:r>
+      <w:r>
+        <w:t>l</w:t>
+      </w:r>
+      <w:r>
+        <w:t>ée en cas d’incompréhension de</w:t>
       </w:r>
       <w:r>
         <w:t xml:space="preserve"> </w:t>
@@ -8209,7 +8331,13 @@
         <w:t>’application web</w:t>
       </w:r>
       <w:r>
-        <w:t xml:space="preserve"> sera monolingue et sera proposé en anglais</w:t>
+        <w:t xml:space="preserve"> sera monolingue et sera proposé</w:t>
+      </w:r>
+      <w:r>
+        <w:t>e</w:t>
+      </w:r>
+      <w:r>
+        <w:t xml:space="preserve"> en anglais</w:t>
       </w:r>
     </w:p>
     <w:p>
@@ -8751,7 +8879,13 @@
         </w:numPr>
       </w:pPr>
       <w:r>
-        <w:t xml:space="preserve">Le mandant signe un devis et paye un acompte à la plateforme. </w:t>
+        <w:t xml:space="preserve">Le mandant signe un devis et </w:t>
+      </w:r>
+      <w:r>
+        <w:t>paie</w:t>
+      </w:r>
+      <w:r>
+        <w:t xml:space="preserve"> un acompte à la plateforme. </w:t>
       </w:r>
     </w:p>
     <w:p>
@@ -8843,7 +8977,13 @@
         </w:numPr>
       </w:pPr>
       <w:r>
-        <w:t>La plateforme rémunère l’équipe de développeurs et clos le projet.</w:t>
+        <w:t>La plateforme rémunère l’équipe de développeurs et cl</w:t>
+      </w:r>
+      <w:r>
+        <w:t>ôt</w:t>
+      </w:r>
+      <w:r>
+        <w:t xml:space="preserve"> le projet.</w:t>
       </w:r>
     </w:p>
     <w:p>
@@ -8902,7 +9042,13 @@
     </w:p>
     <w:p>
       <w:r>
-        <w:t xml:space="preserve">Un abandon du projet par une équipe de développeurs entraine de fait un signalement sur le profil de cette équipe. Ce signalement contient le rapport des raisons de l’abandon et est noté par rapport à différents critères notamment sur le travail réalisé, la documentation, </w:t>
+        <w:t>Un abandon du projet par une équipe de développeurs entra</w:t>
+      </w:r>
+      <w:r>
+        <w:t>î</w:t>
+      </w:r>
+      <w:r>
+        <w:t xml:space="preserve">ne de fait un signalement sur le profil de cette équipe. Ce signalement contient le rapport des raisons de l’abandon et est noté par rapport à différents critères notamment sur le travail réalisé, la documentation, </w:t>
       </w:r>
       <w:r>
         <w:t>le passage</w:t>
@@ -8930,10 +9076,24 @@
         <w:t xml:space="preserve">Le but est de réaliser une application web client-serveur entièrement en JavaScript à l’aide de Node.js </w:t>
       </w:r>
       <w:r>
-        <w:t xml:space="preserve">(où Deno) </w:t>
-      </w:r>
-      <w:r>
-        <w:t>et de frameworks comme Express.js, React.js, Vue.js ou équivalent. Pour réaliser cette plateforme l’utilisation des technologies web récentes et actuelles semble cohérente, ces choix techniques devront être vérifiés et validés dans une phase d’analyse.</w:t>
+        <w:t xml:space="preserve">(où </w:t>
+      </w:r>
+      <w:proofErr w:type="spellStart"/>
+      <w:r>
+        <w:t>Deno</w:t>
+      </w:r>
+      <w:proofErr w:type="spellEnd"/>
+      <w:r>
+        <w:t xml:space="preserve">) </w:t>
+      </w:r>
+      <w:r>
+        <w:t>et de frameworks comme Express.js, React.js, Vue.js ou équivalent. Pour réaliser cette plateforme</w:t>
+      </w:r>
+      <w:r>
+        <w:t>,</w:t>
+      </w:r>
+      <w:r>
+        <w:t xml:space="preserve"> l’utilisation des technologies web récentes et actuelles semble cohérente, ces choix techniques devront être vérifiés et validés dans une phase d’analyse.</w:t>
       </w:r>
     </w:p>
     <w:p>
@@ -9214,7 +9374,13 @@
         <w:t>.</w:t>
       </w:r>
       <w:r>
-        <w:t xml:space="preserve"> Ce gestionnaire de paquet est très pratique car il</w:t>
+        <w:t xml:space="preserve"> Ce gestionnaire de paquet est très pratique</w:t>
+      </w:r>
+      <w:r>
+        <w:t>,</w:t>
+      </w:r>
+      <w:r>
+        <w:t xml:space="preserve"> car il</w:t>
       </w:r>
       <w:r>
         <w:rPr>
@@ -9383,7 +9549,15 @@
         <w:t>tent</w:t>
       </w:r>
       <w:r>
-        <w:t xml:space="preserve"> à disposition un </w:t>
+        <w:t xml:space="preserve"> </w:t>
+      </w:r>
+      <w:proofErr w:type="spellStart"/>
+      <w:r>
+        <w:t>a</w:t>
+      </w:r>
+      <w:proofErr w:type="spellEnd"/>
+      <w:r>
+        <w:t xml:space="preserve">̀ disposition un </w:t>
       </w:r>
       <w:r>
         <w:t xml:space="preserve">système de </w:t>
@@ -9518,6 +9692,7 @@
       <w:r>
         <w:t xml:space="preserve">), </w:t>
       </w:r>
+      <w:proofErr w:type="spellStart"/>
       <w:r>
         <w:rPr>
           <w:i/>
@@ -9525,9 +9700,11 @@
         </w:rPr>
         <w:t>Heroku</w:t>
       </w:r>
+      <w:proofErr w:type="spellEnd"/>
       <w:r>
         <w:t xml:space="preserve"> ou encore </w:t>
       </w:r>
+      <w:proofErr w:type="spellStart"/>
       <w:r>
         <w:rPr>
           <w:i/>
@@ -9535,6 +9712,7 @@
         </w:rPr>
         <w:t>Netlify</w:t>
       </w:r>
+      <w:proofErr w:type="spellEnd"/>
       <w:r>
         <w:t>. Les principaux avantages de ses plateformes cloud sont qu’elles permettent un déploiement extrêmement rapide qui peut être automatisé avec plusieurs outils de livraison continue</w:t>
       </w:r>
@@ -9612,7 +9790,13 @@
     </w:p>
     <w:p>
       <w:r>
-        <w:t>Dans les user stories suivants, nous prendrons trois points de vue différents à savoir :</w:t>
+        <w:t>Dans les user stories suivant</w:t>
+      </w:r>
+      <w:r>
+        <w:t>e</w:t>
+      </w:r>
+      <w:r>
+        <w:t>s, nous prendrons trois points de vue différents à savoir :</w:t>
       </w:r>
     </w:p>
     <w:p>
@@ -9969,7 +10153,21 @@
                 <w:sz w:val="20"/>
                 <w:szCs w:val="16"/>
               </w:rPr>
-              <w:t>me créer facilement un compte utilisateur puis l’utiliser par la suite pout m’authentifier</w:t>
+              <w:t>me créer facilement un compte utilisateur puis l’utiliser par la suite pou</w:t>
+            </w:r>
+            <w:r>
+              <w:rPr>
+                <w:sz w:val="20"/>
+                <w:szCs w:val="16"/>
+              </w:rPr>
+              <w:t xml:space="preserve">r </w:t>
+            </w:r>
+            <w:r>
+              <w:rPr>
+                <w:sz w:val="20"/>
+                <w:szCs w:val="16"/>
+              </w:rPr>
+              <w:t>m’authentifier</w:t>
             </w:r>
             <w:r>
               <w:rPr>
@@ -10045,7 +10243,25 @@
                 <w:sz w:val="20"/>
                 <w:szCs w:val="16"/>
               </w:rPr>
-              <w:t>avec au minimum un nom, une adresse email et un mot de passe.</w:t>
+              <w:t xml:space="preserve">avec au minimum un nom, une adresse </w:t>
+            </w:r>
+            <w:proofErr w:type="gramStart"/>
+            <w:r>
+              <w:rPr>
+                <w:color w:val="000000" w:themeColor="text1"/>
+                <w:sz w:val="20"/>
+                <w:szCs w:val="16"/>
+              </w:rPr>
+              <w:t>email</w:t>
+            </w:r>
+            <w:proofErr w:type="gramEnd"/>
+            <w:r>
+              <w:rPr>
+                <w:color w:val="000000" w:themeColor="text1"/>
+                <w:sz w:val="20"/>
+                <w:szCs w:val="16"/>
+              </w:rPr>
+              <w:t xml:space="preserve"> et un mot de passe.</w:t>
             </w:r>
           </w:p>
           <w:p>
@@ -10826,7 +11042,25 @@
                 <w:sz w:val="20"/>
                 <w:szCs w:val="16"/>
               </w:rPr>
-              <w:t xml:space="preserve"> (email et mot de passe)</w:t>
+              <w:t xml:space="preserve"> (</w:t>
+            </w:r>
+            <w:proofErr w:type="gramStart"/>
+            <w:r>
+              <w:rPr>
+                <w:color w:val="000000" w:themeColor="text1"/>
+                <w:sz w:val="20"/>
+                <w:szCs w:val="16"/>
+              </w:rPr>
+              <w:t>email</w:t>
+            </w:r>
+            <w:proofErr w:type="gramEnd"/>
+            <w:r>
+              <w:rPr>
+                <w:color w:val="000000" w:themeColor="text1"/>
+                <w:sz w:val="20"/>
+                <w:szCs w:val="16"/>
+              </w:rPr>
+              <w:t xml:space="preserve"> et mot de passe)</w:t>
             </w:r>
             <w:r>
               <w:rPr>
@@ -10870,7 +11104,23 @@
                 <w:sz w:val="20"/>
                 <w:szCs w:val="16"/>
               </w:rPr>
-              <w:t>ses informations professionnels (CV, langages connus, etc.).</w:t>
+              <w:t>ses informations professionnel</w:t>
+            </w:r>
+            <w:r>
+              <w:rPr>
+                <w:color w:val="000000" w:themeColor="text1"/>
+                <w:sz w:val="20"/>
+                <w:szCs w:val="16"/>
+              </w:rPr>
+              <w:t>le</w:t>
+            </w:r>
+            <w:r>
+              <w:rPr>
+                <w:color w:val="000000" w:themeColor="text1"/>
+                <w:sz w:val="20"/>
+                <w:szCs w:val="16"/>
+              </w:rPr>
+              <w:t>s (CV, langages connus, etc.).</w:t>
             </w:r>
           </w:p>
           <w:p>
@@ -10957,7 +11207,25 @@
                 <w:sz w:val="20"/>
                 <w:szCs w:val="16"/>
               </w:rPr>
-              <w:t xml:space="preserve"> gérer les informations de contacts d’une équipe de développeurs (adresse mail, informations bancaires, etc.).</w:t>
+              <w:t xml:space="preserve"> gérer les informations de contacts d’une équipe de développeurs (adresse </w:t>
+            </w:r>
+            <w:proofErr w:type="gramStart"/>
+            <w:r>
+              <w:rPr>
+                <w:color w:val="000000" w:themeColor="text1"/>
+                <w:sz w:val="20"/>
+                <w:szCs w:val="16"/>
+              </w:rPr>
+              <w:t>mail</w:t>
+            </w:r>
+            <w:proofErr w:type="gramEnd"/>
+            <w:r>
+              <w:rPr>
+                <w:color w:val="000000" w:themeColor="text1"/>
+                <w:sz w:val="20"/>
+                <w:szCs w:val="16"/>
+              </w:rPr>
+              <w:t>, informations bancaires, etc.).</w:t>
             </w:r>
           </w:p>
           <w:p>
@@ -12030,7 +12298,19 @@
               <w:rPr>
                 <w:sz w:val="20"/>
               </w:rPr>
-              <w:t xml:space="preserve"> un fois un projet finalisé et livré ou abandonné</w:t>
+              <w:t xml:space="preserve"> un</w:t>
+            </w:r>
+            <w:r>
+              <w:rPr>
+                <w:sz w:val="20"/>
+              </w:rPr>
+              <w:t>e</w:t>
+            </w:r>
+            <w:r>
+              <w:rPr>
+                <w:sz w:val="20"/>
+              </w:rPr>
+              <w:t xml:space="preserve"> fois un projet finalisé et livré ou abandonné</w:t>
             </w:r>
             <w:r>
               <w:rPr>
@@ -12694,7 +12974,21 @@
                 <w:color w:val="000000" w:themeColor="text1"/>
                 <w:sz w:val="20"/>
               </w:rPr>
-              <w:t>Une équipe de développeurs doit être notifié en cas de sélection de leur soumission pour un projet.</w:t>
+              <w:t>Une équipe de développeurs doit être notifié</w:t>
+            </w:r>
+            <w:r>
+              <w:rPr>
+                <w:color w:val="000000" w:themeColor="text1"/>
+                <w:sz w:val="20"/>
+              </w:rPr>
+              <w:t>e</w:t>
+            </w:r>
+            <w:r>
+              <w:rPr>
+                <w:color w:val="000000" w:themeColor="text1"/>
+                <w:sz w:val="20"/>
+              </w:rPr>
+              <w:t xml:space="preserve"> en cas de sélection de leur soumission pour un projet.</w:t>
             </w:r>
           </w:p>
         </w:tc>
@@ -13104,7 +13398,31 @@
               <w:rPr>
                 <w:sz w:val="20"/>
               </w:rPr>
-              <w:t>téléverser des documents, des livrables et des informations tout au long du projet. Ceux-ci sont alors visible pour tous les membre de l’équipe ainsi que pour le mandant.</w:t>
+              <w:t>téléverser des documents, des livrables et des informations tout au long du projet. Ceux-ci sont alors visible</w:t>
+            </w:r>
+            <w:r>
+              <w:rPr>
+                <w:sz w:val="20"/>
+              </w:rPr>
+              <w:t>s</w:t>
+            </w:r>
+            <w:r>
+              <w:rPr>
+                <w:sz w:val="20"/>
+              </w:rPr>
+              <w:t xml:space="preserve"> pour tous les membre</w:t>
+            </w:r>
+            <w:r>
+              <w:rPr>
+                <w:sz w:val="20"/>
+              </w:rPr>
+              <w:t>s</w:t>
+            </w:r>
+            <w:r>
+              <w:rPr>
+                <w:sz w:val="20"/>
+              </w:rPr>
+              <w:t xml:space="preserve"> de l’équipe ainsi que pour le mandant.</w:t>
             </w:r>
           </w:p>
         </w:tc>
@@ -13168,6 +13486,7 @@
               </w:rPr>
               <w:t>téléverser des documents électroniques de différents formats (« .</w:t>
             </w:r>
+            <w:proofErr w:type="spellStart"/>
             <w:r>
               <w:rPr>
                 <w:i/>
@@ -13176,6 +13495,7 @@
               </w:rPr>
               <w:t>pdf</w:t>
             </w:r>
+            <w:proofErr w:type="spellEnd"/>
             <w:r>
               <w:rPr>
                 <w:sz w:val="20"/>
@@ -13188,22 +13508,50 @@
                 <w:iCs/>
                 <w:sz w:val="20"/>
               </w:rPr>
-              <w:t>.docx</w:t>
-            </w:r>
-            <w:r>
-              <w:rPr>
-                <w:sz w:val="20"/>
-              </w:rPr>
-              <w:t> », « </w:t>
-            </w:r>
+              <w:t>.</w:t>
+            </w:r>
+            <w:proofErr w:type="spellStart"/>
             <w:r>
               <w:rPr>
                 <w:i/>
                 <w:iCs/>
                 <w:sz w:val="20"/>
               </w:rPr>
-              <w:t>.xlxs</w:t>
-            </w:r>
+              <w:t>docx</w:t>
+            </w:r>
+            <w:proofErr w:type="spellEnd"/>
+            <w:r>
+              <w:rPr>
+                <w:sz w:val="20"/>
+              </w:rPr>
+              <w:t xml:space="preserve"> », </w:t>
+            </w:r>
+            <w:proofErr w:type="gramStart"/>
+            <w:r>
+              <w:rPr>
+                <w:sz w:val="20"/>
+              </w:rPr>
+              <w:t>« </w:t>
+            </w:r>
+            <w:r>
+              <w:rPr>
+                <w:i/>
+                <w:iCs/>
+                <w:sz w:val="20"/>
+              </w:rPr>
+              <w:t>.</w:t>
+            </w:r>
+            <w:proofErr w:type="spellStart"/>
+            <w:r>
+              <w:rPr>
+                <w:i/>
+                <w:iCs/>
+                <w:sz w:val="20"/>
+              </w:rPr>
+              <w:t>xlxs</w:t>
+            </w:r>
+            <w:proofErr w:type="spellEnd"/>
+            <w:proofErr w:type="gramEnd"/>
             <w:r>
               <w:rPr>
                 <w:sz w:val="20"/>
@@ -14939,7 +15287,19 @@
               <w:rPr>
                 <w:sz w:val="20"/>
               </w:rPr>
-              <w:t>Discussions instantanés</w:t>
+              <w:t>Discussions instantané</w:t>
+            </w:r>
+            <w:r>
+              <w:rPr>
+                <w:sz w:val="20"/>
+              </w:rPr>
+              <w:t>e</w:t>
+            </w:r>
+            <w:r>
+              <w:rPr>
+                <w:sz w:val="20"/>
+              </w:rPr>
+              <w:t>s</w:t>
             </w:r>
           </w:p>
         </w:tc>
@@ -15400,7 +15760,13 @@
       </w:pPr>
       <w:bookmarkStart w:id="10" w:name="_Toc74149474"/>
       <w:r>
-        <w:t>Besoins non-fonctionnels</w:t>
+        <w:t>Besoins non</w:t>
+      </w:r>
+      <w:r>
+        <w:t xml:space="preserve"> </w:t>
+      </w:r>
+      <w:r>
+        <w:t>fonctionnels</w:t>
       </w:r>
       <w:bookmarkEnd w:id="10"/>
     </w:p>
@@ -15417,7 +15783,21 @@
           <w:color w:val="000000" w:themeColor="text1"/>
           <w:lang w:val="fr-CH"/>
         </w:rPr>
-        <w:t>Contraintes dû à l’environnement</w:t>
+        <w:t>Contraintes d</w:t>
+      </w:r>
+      <w:r>
+        <w:rPr>
+          <w:color w:val="000000" w:themeColor="text1"/>
+          <w:lang w:val="fr-CH"/>
+        </w:rPr>
+        <w:t>ues</w:t>
+      </w:r>
+      <w:r>
+        <w:rPr>
+          <w:color w:val="000000" w:themeColor="text1"/>
+          <w:lang w:val="fr-CH"/>
+        </w:rPr>
+        <w:t xml:space="preserve"> à l’environnement</w:t>
       </w:r>
     </w:p>
     <w:p>
@@ -15428,7 +15808,13 @@
         <w:t>me</w:t>
       </w:r>
       <w:r>
-        <w:t>nt précis, il ne dispose pas de contraintes techniques définis</w:t>
+        <w:t>nt précis, il ne dispose pas de contraintes techniques défini</w:t>
+      </w:r>
+      <w:r>
+        <w:t>e</w:t>
+      </w:r>
+      <w:r>
+        <w:t>s</w:t>
       </w:r>
       <w:r>
         <w:t>.</w:t>
@@ -15456,7 +15842,13 @@
     </w:p>
     <w:p>
       <w:r>
-        <w:t>Plus tard, il se pourrait que d’autres développeurs soient amenés à faire évoluer ce projet, c’est pourquoi celui-ci devra être correctement documenté et devra être développé avec des frameworks connus et maitrisé par un grand nombre de développeurs.</w:t>
+        <w:t>Plus tard, il se pourrait que d’autres développeurs soient amenés à faire évoluer ce projet, c’est pourquoi celui-ci devra être correctement documenté et devra être développé avec des frameworks connus et ma</w:t>
+      </w:r>
+      <w:r>
+        <w:t>î</w:t>
+      </w:r>
+      <w:r>
+        <w:t>trisé par un grand nombre de développeurs.</w:t>
       </w:r>
     </w:p>
     <w:p>
@@ -15483,7 +15875,13 @@
     </w:p>
     <w:p>
       <w:r>
-        <w:t xml:space="preserve">L’interface utilisateur devra respecter une charte graphique et des maquettes définis. </w:t>
+        <w:t>L’interface utilisateur devra respecter une charte graphique et des maquettes défini</w:t>
+      </w:r>
+      <w:r>
+        <w:t>e</w:t>
+      </w:r>
+      <w:r>
+        <w:t xml:space="preserve">s. </w:t>
       </w:r>
       <w:r>
         <w:t>L’application web devra être intuitive, l’expérience utilisateur devra être fluide et l’ergonomie agréable.</w:t>
@@ -15510,13 +15908,22 @@
         <w:t xml:space="preserve">elle </w:t>
       </w:r>
       <w:r>
-        <w:t xml:space="preserve">devra être pensée et développé de tel sorte à pouvoir </w:t>
+        <w:t>devra être pensée et développé de tel</w:t>
+      </w:r>
+      <w:r>
+        <w:t>le</w:t>
+      </w:r>
+      <w:r>
+        <w:t xml:space="preserve"> sorte à pouvoir </w:t>
       </w:r>
       <w:r>
         <w:t>l’adapter à ces points dans des versions postérieu</w:t>
       </w:r>
       <w:r>
         <w:t>r</w:t>
+      </w:r>
+      <w:r>
+        <w:t>e</w:t>
       </w:r>
       <w:r>
         <w:t>s.</w:t>
@@ -15699,7 +16106,19 @@
         </w:rPr>
       </w:pPr>
       <w:r>
-        <w:t xml:space="preserve">Une des valeurs ajoutées de la plateforme, est la possibilité de faire appel à un professionnels externe pour traiter un point spécifique du projet. Par exemple le recours à un médiateur en cas de conflit entre certains acteurs du projet, l’appel à un consultant ou à un expert pour prendre une décision stratégique, le suivi par un coach en cas de baisse de motivation, etc. Ces acteurs externes seraient des partenaires indépendant, validés par un système de sélection et leurs services seraient proposés aux mandants et/ou au développeurs au travers de la plateforme. </w:t>
+        <w:t>Une des valeurs ajoutées de la plateforme est la possibilité de faire appel à un professionnel externe pour traiter un point spécifique du projet. Par exemple le recours à un médiateur en cas de conflit entre certains acteurs du projet, l’appel à un consultant ou à un expert pour prendre une décision stratégique, le suivi par un coach en cas de baisse de motivation, etc. Ces acteurs externes seraient des partenaires indépendant</w:t>
+      </w:r>
+      <w:r>
+        <w:t>s</w:t>
+      </w:r>
+      <w:r>
+        <w:t>, validés par un système de sélection et leurs services seraient proposés aux mandants et/ou au</w:t>
+      </w:r>
+      <w:r>
+        <w:t>x</w:t>
+      </w:r>
+      <w:r>
+        <w:t xml:space="preserve"> développeurs au travers de la plateforme. </w:t>
       </w:r>
     </w:p>
     <w:p>
@@ -15742,7 +16161,7 @@
         <w:t>la saisie d’articles dans un magasin de vente en ligne, le nettoyage d’une base de données, la recherche d’images d’illustrations, etc.</w:t>
       </w:r>
       <w:r>
-        <w:t xml:space="preserve"> L’idée ici serait de trouver différents partenaires effectuant ce type de services et de les intégrer entièrement à la plateforme. De ce fait l’utilisation de ce système par les développeurs seraient très simple et ils n’auraient pas à quitter la plateforme.</w:t>
+        <w:t xml:space="preserve"> L’idée ici serait de trouver différents partenaires effectuant ce type de services et de les intégrer entièrement à la plateforme. De ce fait l’utilisation de ce système par les développeurs serait très simple et ils n’auraient pas à quitter la plateforme.</w:t>
       </w:r>
     </w:p>
     <w:p>
@@ -15815,7 +16234,13 @@
         <w:t>Dans une version future, u</w:t>
       </w:r>
       <w:r>
-        <w:t>ne intelligence artificielle pourra être interpelée en cas d’incompréhension de</w:t>
+        <w:t>ne intelligence artificielle pourra être interpel</w:t>
+      </w:r>
+      <w:r>
+        <w:t>l</w:t>
+      </w:r>
+      <w:r>
+        <w:t>ée en cas d’incompréhension de</w:t>
       </w:r>
       <w:r>
         <w:t xml:space="preserve"> </w:t>
@@ -15881,7 +16306,7 @@
       </w:pPr>
       <w:bookmarkStart w:id="13" w:name="_Toc74149477"/>
       <w:r>
-        <w:t>Étude de marchée</w:t>
+        <w:t>Étude de marché</w:t>
       </w:r>
       <w:bookmarkEnd w:id="13"/>
     </w:p>
@@ -15944,7 +16369,19 @@
         <w:rPr>
           <w:color w:val="000000" w:themeColor="text1"/>
         </w:rPr>
-        <w:t>Les clients pouvant proposer des projets sur la plateforme devraient être des PME ou des grandes entreprises voulant développer un projet spécifique dont la liste de fonctionnalités et les délais sont définit précisément. Au lieu d’engager du personnel pour un projet ou de mandater une entreprise externe, ces entreprises peuvent proposer leur projet sur la plateforme.</w:t>
+        <w:t>Les clients pouvant proposer des projets sur la plateforme devraient être des PME ou de grandes entreprises voulant développer un projet spécifique dont la liste de fonctionnalités et les délais sont défini</w:t>
+      </w:r>
+      <w:r>
+        <w:rPr>
+          <w:color w:val="000000" w:themeColor="text1"/>
+        </w:rPr>
+        <w:t>s</w:t>
+      </w:r>
+      <w:r>
+        <w:rPr>
+          <w:color w:val="000000" w:themeColor="text1"/>
+        </w:rPr>
+        <w:t xml:space="preserve"> précisément. Au lieu d’engager du personnel pour un projet ou de mandater une entreprise externe, ces entreprises peuvent proposer leur projet sur la plateforme.</w:t>
       </w:r>
     </w:p>
     <w:p>
@@ -15979,7 +16416,31 @@
         <w:rPr>
           <w:color w:val="000000" w:themeColor="text1"/>
         </w:rPr>
-        <w:t>De l’autre côté, le projet a besoin de développeurs informatiques indépendant ou employés désirant développer un ou plusieurs projets en équipe. Ces développeurs doivent maitriser une ou plusieurs technologies de développements, être autonomes et savoir travailler en équipe.</w:t>
+        <w:t>De l’autre côté, le projet a besoin de développeurs informatiques indépendant</w:t>
+      </w:r>
+      <w:r>
+        <w:rPr>
+          <w:color w:val="000000" w:themeColor="text1"/>
+        </w:rPr>
+        <w:t>s</w:t>
+      </w:r>
+      <w:r>
+        <w:rPr>
+          <w:color w:val="000000" w:themeColor="text1"/>
+        </w:rPr>
+        <w:t xml:space="preserve"> ou employés désirant développer un ou plusieurs projets en équipe. Ces développeurs doivent ma</w:t>
+      </w:r>
+      <w:r>
+        <w:rPr>
+          <w:color w:val="000000" w:themeColor="text1"/>
+        </w:rPr>
+        <w:t>î</w:t>
+      </w:r>
+      <w:r>
+        <w:rPr>
+          <w:color w:val="000000" w:themeColor="text1"/>
+        </w:rPr>
+        <w:t>triser une ou plusieurs technologies de développements, être autonomes et savoir travailler en équipe.</w:t>
       </w:r>
     </w:p>
     <w:p>
@@ -16010,7 +16471,19 @@
         <w:rPr>
           <w:color w:val="ED7D31" w:themeColor="accent2"/>
         </w:rPr>
-        <w:t>Ajoutez avec votre cahier des charges tous les documents concernant l’identité visuelle de votre entreprise (les codes couleurs, le logo et ces variations, les règles de conception etc.).</w:t>
+        <w:t>Ajoutez avec votre cahier des charges tous les documents concernant l’identité visuelle de votre entreprise (les codes couleurs, le logo et ces variations, les règles de conception</w:t>
+      </w:r>
+      <w:r>
+        <w:rPr>
+          <w:color w:val="ED7D31" w:themeColor="accent2"/>
+        </w:rPr>
+        <w:t>,</w:t>
+      </w:r>
+      <w:r>
+        <w:rPr>
+          <w:color w:val="ED7D31" w:themeColor="accent2"/>
+        </w:rPr>
+        <w:t xml:space="preserve"> etc.).</w:t>
       </w:r>
     </w:p>
     <w:p>
@@ -16077,7 +16550,19 @@
         <w:rPr>
           <w:color w:val="ED7D31" w:themeColor="accent2"/>
         </w:rPr>
-        <w:t>Ajoutez également à votre cahier des charges des exemples de sites avec un commentaire, les choses que vous aimez bien sur ces sites (éléments, animation, couleurs, architecture d’informations, fonctionnalités etc.)</w:t>
+        <w:t>Ajoutez également à votre cahier des charges des exemples de sites avec un commentaire, les choses que vous aimez bien sur ces sites (éléments, animation, couleurs, architecture d’informations, fonctionnalités</w:t>
+      </w:r>
+      <w:r>
+        <w:rPr>
+          <w:color w:val="ED7D31" w:themeColor="accent2"/>
+        </w:rPr>
+        <w:t>,</w:t>
+      </w:r>
+      <w:r>
+        <w:rPr>
+          <w:color w:val="ED7D31" w:themeColor="accent2"/>
+        </w:rPr>
+        <w:t xml:space="preserve"> etc.)</w:t>
       </w:r>
     </w:p>
     <w:p>
@@ -16109,6 +16594,7 @@
         </w:rPr>
         <w:t>des maquettes et des « </w:t>
       </w:r>
+      <w:proofErr w:type="spellStart"/>
       <w:r>
         <w:rPr>
           <w:i/>
@@ -16123,6 +16609,7 @@
         </w:rPr>
         <w:t>ireframe</w:t>
       </w:r>
+      <w:proofErr w:type="spellEnd"/>
       <w:r>
         <w:rPr>
           <w:i/>
@@ -16231,70 +16718,58 @@
         <w:rPr>
           <w:color w:val="000000" w:themeColor="text1"/>
         </w:rPr>
-        <w:t xml:space="preserve"> quel</w:t>
+        <w:t>s quelles,</w:t>
       </w:r>
       <w:r>
         <w:rPr>
           <w:color w:val="000000" w:themeColor="text1"/>
         </w:rPr>
-        <w:t>le</w:t>
+        <w:t xml:space="preserve"> </w:t>
       </w:r>
       <w:r>
         <w:rPr>
           <w:color w:val="000000" w:themeColor="text1"/>
         </w:rPr>
-        <w:t xml:space="preserve"> </w:t>
+        <w:t xml:space="preserve">et </w:t>
       </w:r>
       <w:r>
         <w:rPr>
           <w:color w:val="000000" w:themeColor="text1"/>
         </w:rPr>
-        <w:t xml:space="preserve">et </w:t>
+        <w:t xml:space="preserve">ce </w:t>
       </w:r>
       <w:r>
         <w:rPr>
           <w:color w:val="000000" w:themeColor="text1"/>
         </w:rPr>
-        <w:t xml:space="preserve">ce </w:t>
+        <w:t>sans nécessit</w:t>
       </w:r>
       <w:r>
         <w:rPr>
           <w:color w:val="000000" w:themeColor="text1"/>
         </w:rPr>
-        <w:t>sans nécessit</w:t>
+        <w:t>er</w:t>
       </w:r>
       <w:r>
         <w:rPr>
           <w:color w:val="000000" w:themeColor="text1"/>
         </w:rPr>
-        <w:t>er</w:t>
+        <w:t xml:space="preserve"> de redéveloppement dans l’application web finale.</w:t>
       </w:r>
       <w:r>
         <w:rPr>
           <w:color w:val="000000" w:themeColor="text1"/>
         </w:rPr>
-        <w:t xml:space="preserve"> de redéveloppement dans l’application web finale.</w:t>
+        <w:t xml:space="preserve"> Le choix du framework permettant de réaliser </w:t>
+      </w:r>
+      <w:r>
+        <w:t xml:space="preserve">ces </w:t>
       </w:r>
       <w:r>
         <w:rPr>
           <w:color w:val="000000" w:themeColor="text1"/>
         </w:rPr>
-        <w:t xml:space="preserve"> Le choix du framework permettant de réaliser </w:t>
-      </w:r>
-      <w:r>
-        <w:t xml:space="preserve">ces </w:t>
-      </w:r>
-      <w:r>
-        <w:rPr>
-          <w:color w:val="000000" w:themeColor="text1"/>
-        </w:rPr>
-        <w:t>maquettes</w:t>
-      </w:r>
-      <w:r>
-        <w:rPr>
-          <w:color w:val="000000" w:themeColor="text1"/>
-        </w:rPr>
-        <w:t xml:space="preserve"> est étudié et justifié dans le point suivant.</w:t>
+        <w:t>maquettes est étudié et justifié dans le point suivant.</w:t>
       </w:r>
     </w:p>
     <w:p>
@@ -16307,8 +16782,9 @@
     </w:p>
     <w:p>
       <w:r>
-        <w:t xml:space="preserve">Pour faciliter la création d’un design d’une page web, différents frameworks sont à disposition des développeurs. Le plus connus et le plus utilisé depuis plusieurs années est de loin </w:t>
-      </w:r>
+        <w:t xml:space="preserve">Pour faciliter la création d’un design d’une page web, différents frameworks sont à disposition des développeurs. Le plus connu et le plus utilisé depuis plusieurs années est de loin </w:t>
+      </w:r>
+      <w:proofErr w:type="spellStart"/>
       <w:r>
         <w:rPr>
           <w:i/>
@@ -16316,6 +16792,7 @@
         </w:rPr>
         <w:t>Bootstrap</w:t>
       </w:r>
+      <w:proofErr w:type="spellEnd"/>
       <w:r>
         <w:rPr>
           <w:rStyle w:val="FootnoteReference"/>
@@ -16340,7 +16817,7 @@
         <w:t>pourquoi</w:t>
       </w:r>
       <w:r>
-        <w:t>, j’ai choisi</w:t>
+        <w:t xml:space="preserve"> j’ai choisi</w:t>
       </w:r>
       <w:r>
         <w:t xml:space="preserve"> </w:t>
@@ -16351,6 +16828,7 @@
       <w:r>
         <w:t xml:space="preserve">comparer </w:t>
       </w:r>
+      <w:proofErr w:type="spellStart"/>
       <w:r>
         <w:rPr>
           <w:i/>
@@ -16358,15 +16836,25 @@
         </w:rPr>
         <w:t>Bootstrap</w:t>
       </w:r>
+      <w:proofErr w:type="spellEnd"/>
       <w:r>
         <w:t xml:space="preserve"> à un tout nouveau venu : </w:t>
       </w:r>
+      <w:proofErr w:type="spellStart"/>
       <w:r>
         <w:rPr>
           <w:i/>
           <w:iCs/>
         </w:rPr>
-        <w:t>Tailwind CSS</w:t>
+        <w:t>Tailwind</w:t>
+      </w:r>
+      <w:proofErr w:type="spellEnd"/>
+      <w:r>
+        <w:rPr>
+          <w:i/>
+          <w:iCs/>
+        </w:rPr>
+        <w:t xml:space="preserve"> CSS</w:t>
       </w:r>
       <w:r>
         <w:rPr>
@@ -16382,10 +16870,12 @@
       <w:pPr>
         <w:pStyle w:val="Heading4"/>
       </w:pPr>
+      <w:proofErr w:type="spellStart"/>
       <w:r>
         <w:lastRenderedPageBreak/>
         <w:t>Bootstrap</w:t>
       </w:r>
+      <w:proofErr w:type="spellEnd"/>
     </w:p>
     <w:p>
       <w:r>
@@ -16397,6 +16887,7 @@
       <w:r>
         <w:t xml:space="preserve">work </w:t>
       </w:r>
+      <w:proofErr w:type="spellStart"/>
       <w:r>
         <w:rPr>
           <w:i/>
@@ -16404,6 +16895,7 @@
         </w:rPr>
         <w:t>Bootstrap</w:t>
       </w:r>
+      <w:proofErr w:type="spellEnd"/>
       <w:r>
         <w:t xml:space="preserve"> est </w:t>
       </w:r>
@@ -16598,6 +17090,7 @@
       </w:r>
       <w:r>
         <w:rPr>
+          <w:noProof/>
           <w:lang w:val="en-CH"/>
         </w:rPr>
         <w:drawing>
@@ -16664,30 +17157,22 @@
       <w:r>
         <w:t xml:space="preserve">Figure </w:t>
       </w:r>
-      <w:r>
-        <w:fldChar w:fldCharType="begin"/>
-      </w:r>
-      <w:r>
-        <w:instrText xml:space="preserve"> SEQ Figure \* ARABIC </w:instrText>
-      </w:r>
-      <w:r>
-        <w:fldChar w:fldCharType="separate"/>
-      </w:r>
-      <w:r>
-        <w:rPr>
-          <w:noProof/>
-        </w:rPr>
-        <w:t>1</w:t>
-      </w:r>
-      <w:r>
-        <w:fldChar w:fldCharType="end"/>
-      </w:r>
+      <w:fldSimple w:instr=" SEQ Figure \* ARABIC ">
+        <w:r>
+          <w:rPr>
+            <w:noProof/>
+          </w:rPr>
+          <w:t>1</w:t>
+        </w:r>
+      </w:fldSimple>
       <w:r>
         <w:t xml:space="preserve"> : Logo de </w:t>
       </w:r>
+      <w:proofErr w:type="spellStart"/>
       <w:r>
         <w:t>Bootstrap</w:t>
       </w:r>
+      <w:proofErr w:type="spellEnd"/>
       <w:r>
         <w:t xml:space="preserve"> depuis </w:t>
       </w:r>
@@ -16776,26 +17261,12 @@
         <w:t xml:space="preserve"> via l’ajout des options JS</w:t>
       </w:r>
       <w:r>
-        <w:t>.</w:t>
-      </w:r>
-      <w:r>
-        <w:t xml:space="preserve"> </w:t>
-      </w:r>
-      <w:r>
-        <w:t xml:space="preserve">Depuis </w:t>
-      </w:r>
-      <w:r>
-        <w:t>s</w:t>
-      </w:r>
-      <w:r>
-        <w:t xml:space="preserve">a </w:t>
-      </w:r>
-      <w:r>
-        <w:t xml:space="preserve">seconde </w:t>
-      </w:r>
-      <w:r>
-        <w:t xml:space="preserve">version, </w:t>
-      </w:r>
+        <w:t xml:space="preserve">. </w:t>
+      </w:r>
+      <w:r>
+        <w:t xml:space="preserve">Depuis sa seconde version, </w:t>
+      </w:r>
+      <w:proofErr w:type="spellStart"/>
       <w:r>
         <w:rPr>
           <w:i/>
@@ -16803,26 +17274,9 @@
         </w:rPr>
         <w:t>Bootstrap</w:t>
       </w:r>
-      <w:r>
-        <w:t xml:space="preserve"> </w:t>
-      </w:r>
-      <w:r>
-        <w:t>supporte et améliore</w:t>
-      </w:r>
-      <w:r>
-        <w:t xml:space="preserve"> la conception de sites web adaptatifs, permettant </w:t>
-      </w:r>
-      <w:r>
-        <w:t>ainsi à tous les</w:t>
-      </w:r>
-      <w:r>
-        <w:t xml:space="preserve"> projets </w:t>
-      </w:r>
-      <w:r>
-        <w:t>l’</w:t>
-      </w:r>
-      <w:r>
-        <w:t xml:space="preserve">utilisant de s'adapter dynamiquement </w:t>
+      <w:proofErr w:type="spellEnd"/>
+      <w:r>
+        <w:t xml:space="preserve"> supporte et améliore la conception de sites web adaptatifs, permettant ainsi à tous les projets l’utilisant de s'adapter dynamiquement </w:t>
       </w:r>
       <w:r>
         <w:t>aux différentes tailles</w:t>
@@ -16839,6 +17293,7 @@
       <w:r>
         <w:t xml:space="preserve"> De plus, </w:t>
       </w:r>
+      <w:proofErr w:type="spellStart"/>
       <w:r>
         <w:rPr>
           <w:i/>
@@ -16846,6 +17301,7 @@
         </w:rPr>
         <w:t>Bootstrap</w:t>
       </w:r>
+      <w:proofErr w:type="spellEnd"/>
       <w:r>
         <w:rPr>
           <w:i/>
@@ -16886,6 +17342,7 @@
       <w:r>
         <w:t xml:space="preserve"> des éléments sur une page web via son système de « </w:t>
       </w:r>
+      <w:proofErr w:type="spellStart"/>
       <w:r>
         <w:rPr>
           <w:i/>
@@ -16893,12 +17350,14 @@
         </w:rPr>
         <w:t>grid</w:t>
       </w:r>
+      <w:proofErr w:type="spellEnd"/>
       <w:r>
         <w:t> ».</w:t>
       </w:r>
       <w:r>
         <w:t xml:space="preserve"> Ce système utilise les </w:t>
       </w:r>
+      <w:proofErr w:type="spellStart"/>
       <w:r>
         <w:rPr>
           <w:i/>
@@ -16906,6 +17365,7 @@
         </w:rPr>
         <w:t>flexbox</w:t>
       </w:r>
+      <w:proofErr w:type="spellEnd"/>
       <w:r>
         <w:rPr>
           <w:i/>
@@ -16973,6 +17433,9 @@
         <w:jc w:val="center"/>
       </w:pPr>
       <w:r>
+        <w:rPr>
+          <w:noProof/>
+        </w:rPr>
         <w:drawing>
           <wp:inline distT="0" distB="0" distL="0" distR="0" wp14:anchorId="167FE22C" wp14:editId="388BD611">
             <wp:extent cx="4320000" cy="1608781"/>
@@ -17032,26 +17495,24 @@
       <w:r>
         <w:t xml:space="preserve">Figure </w:t>
       </w:r>
-      <w:r>
-        <w:fldChar w:fldCharType="begin"/>
-      </w:r>
-      <w:r>
-        <w:instrText xml:space="preserve"> SEQ Figure \* ARABIC </w:instrText>
-      </w:r>
-      <w:r>
-        <w:fldChar w:fldCharType="separate"/>
-      </w:r>
-      <w:r>
-        <w:rPr>
-          <w:noProof/>
-        </w:rPr>
-        <w:t>2</w:t>
-      </w:r>
-      <w:r>
-        <w:fldChar w:fldCharType="end"/>
-      </w:r>
-      <w:r>
-        <w:t xml:space="preserve"> : Évolution du terme de recherche "Bootstrap" sur les 5 dernières années,</w:t>
+      <w:fldSimple w:instr=" SEQ Figure \* ARABIC ">
+        <w:r>
+          <w:rPr>
+            <w:noProof/>
+          </w:rPr>
+          <w:t>2</w:t>
+        </w:r>
+      </w:fldSimple>
+      <w:r>
+        <w:t xml:space="preserve"> : Évolution du terme de recherche "</w:t>
+      </w:r>
+      <w:proofErr w:type="spellStart"/>
+      <w:r>
+        <w:t>Bootstrap</w:t>
+      </w:r>
+      <w:proofErr w:type="spellEnd"/>
+      <w:r>
+        <w:t>" sur les 5 dernières années,</w:t>
       </w:r>
       <w:r>
         <w:br/>
@@ -17068,6 +17529,7 @@
       <w:r>
         <w:t xml:space="preserve">De nombreux sites connus et reconnus utilisent </w:t>
       </w:r>
+      <w:proofErr w:type="spellStart"/>
       <w:r>
         <w:rPr>
           <w:i/>
@@ -17075,6 +17537,7 @@
         </w:rPr>
         <w:t>Bootstrap</w:t>
       </w:r>
+      <w:proofErr w:type="spellEnd"/>
       <w:r>
         <w:rPr>
           <w:i/>
@@ -17115,11 +17578,9 @@
         <w:t xml:space="preserve">. Le site de Twitter, quant à lui, intègre </w:t>
       </w:r>
       <w:r>
-        <w:t xml:space="preserve">des morceaux </w:t>
-      </w:r>
-      <w:r>
-        <w:t xml:space="preserve">de </w:t>
-      </w:r>
+        <w:t xml:space="preserve">des morceaux de </w:t>
+      </w:r>
+      <w:proofErr w:type="spellStart"/>
       <w:r>
         <w:rPr>
           <w:i/>
@@ -17127,11 +17588,9 @@
         </w:rPr>
         <w:t>Bootstrap</w:t>
       </w:r>
-      <w:r>
-        <w:t xml:space="preserve"> </w:t>
-      </w:r>
-      <w:r>
-        <w:t xml:space="preserve">dans </w:t>
+      <w:proofErr w:type="spellEnd"/>
+      <w:r>
+        <w:t xml:space="preserve"> dans </w:t>
       </w:r>
       <w:r>
         <w:t>ses</w:t>
@@ -17152,67 +17611,101 @@
         <w:t>boutons.</w:t>
       </w:r>
       <w:r>
-        <w:t xml:space="preserve"> D’après le classement établis par Wappalyzer sur les « </w:t>
-      </w:r>
-      <w:r>
-        <w:t>Part de marché des frameworks d'interface utilisateur</w:t>
-      </w:r>
-      <w:r>
-        <w:t> »</w:t>
-      </w:r>
-      <w:r>
-        <w:t xml:space="preserve">, </w:t>
-      </w:r>
+        <w:t xml:space="preserve"> D’après le classement établi par </w:t>
+      </w:r>
+      <w:r>
+        <w:t xml:space="preserve">le site </w:t>
+      </w:r>
+      <w:proofErr w:type="spellStart"/>
       <w:r>
         <w:rPr>
           <w:i/>
           <w:iCs/>
         </w:rPr>
-        <w:t>Bootstrap</w:t>
-      </w:r>
-      <w:r>
-        <w:t xml:space="preserve"> sort en tête avec 72% de part de marché en juin 2021.</w:t>
-      </w:r>
-      <w:r>
-        <w:t xml:space="preserve"> </w:t>
-      </w:r>
+        <w:t>Wappalyzer</w:t>
+      </w:r>
+      <w:proofErr w:type="spellEnd"/>
+      <w:r>
+        <w:rPr>
+          <w:rStyle w:val="FootnoteReference"/>
+        </w:rPr>
+        <w:footnoteReference w:id="6"/>
+      </w:r>
+      <w:r>
+        <w:t xml:space="preserve"> sur les « </w:t>
+      </w:r>
+      <w:r>
+        <w:t>Part de marché des frameworks d'interface utilisateur</w:t>
+      </w:r>
+      <w:r>
+        <w:t> »</w:t>
+      </w:r>
+      <w:r>
+        <w:t xml:space="preserve">, </w:t>
+      </w:r>
+      <w:proofErr w:type="spellStart"/>
       <w:r>
         <w:rPr>
           <w:i/>
           <w:iCs/>
         </w:rPr>
-        <w:t>Google Trends</w:t>
-      </w:r>
-      <w:r>
-        <w:t xml:space="preserve"> nous montre l’évolution du terme </w:t>
-      </w:r>
-      <w:r>
-        <w:t xml:space="preserve">"Bootstrap" </w:t>
-      </w:r>
-      <w:r>
-        <w:t xml:space="preserve">dans son moteur </w:t>
-      </w:r>
-      <w:r>
-        <w:t>de recherche sur les 5 dernières années</w:t>
-      </w:r>
-      <w:r>
-        <w:t>. Bien qu’assez stable, on peut tout de même observer une courbe descendante depuis début 2019.</w:t>
-      </w:r>
-      <w:r>
-        <w:t xml:space="preserve"> Celle-ci peut s’expliquer par l’arrivé sur le marché de nombreux autres concurrents fiables rementant la suprématie de </w:t>
+        <w:t>Bootstrap</w:t>
+      </w:r>
+      <w:proofErr w:type="spellEnd"/>
+      <w:r>
+        <w:t xml:space="preserve"> sort en tête avec 72% de part de marché en juin 2021.</w:t>
+      </w:r>
+      <w:r>
+        <w:t xml:space="preserve"> </w:t>
       </w:r>
       <w:r>
         <w:rPr>
           <w:i/>
           <w:iCs/>
         </w:rPr>
+        <w:t>Google Trends</w:t>
+      </w:r>
+      <w:r>
+        <w:t xml:space="preserve"> nous montre l’évolution du terme "</w:t>
+      </w:r>
+      <w:proofErr w:type="spellStart"/>
+      <w:r>
         <w:t>Bootstrap</w:t>
       </w:r>
+      <w:proofErr w:type="spellEnd"/>
+      <w:r>
+        <w:t>" dans son moteur de recherche sur les 5 dernières années. Bien qu’assez stable, on peut tout de même observer une courbe descendante depuis début 2019.</w:t>
+      </w:r>
+      <w:r>
+        <w:t xml:space="preserve"> Celle-ci peut s’expliquer par l’arrivé</w:t>
+      </w:r>
+      <w:r>
+        <w:t>e</w:t>
+      </w:r>
+      <w:r>
+        <w:t xml:space="preserve"> sur le marché de nombreux autres concurrents fiables rem</w:t>
+      </w:r>
+      <w:r>
+        <w:t>et</w:t>
+      </w:r>
+      <w:r>
+        <w:t xml:space="preserve">tant la suprématie de </w:t>
+      </w:r>
+      <w:proofErr w:type="spellStart"/>
+      <w:r>
+        <w:rPr>
+          <w:i/>
+          <w:iCs/>
+        </w:rPr>
+        <w:t>Bootstrap</w:t>
+      </w:r>
+      <w:proofErr w:type="spellEnd"/>
       <w:r>
         <w:t xml:space="preserve"> en question.</w:t>
       </w:r>
     </w:p>
     <w:p>
+      <w:proofErr w:type="spellStart"/>
       <w:r>
         <w:rPr>
           <w:i/>
@@ -17220,11 +17713,28 @@
         </w:rPr>
         <w:t>Bootstrap</w:t>
       </w:r>
-      <w:r>
-        <w:t xml:space="preserve"> et constamment maintenu et mis à jour par son équipe de développeur « B</w:t>
-      </w:r>
-      <w:r>
-        <w:t>ootstrap Core Team</w:t>
+      <w:proofErr w:type="spellEnd"/>
+      <w:r>
+        <w:t xml:space="preserve"> et constamment maintenu et mis à jour par son équipe de développeur « </w:t>
+      </w:r>
+      <w:proofErr w:type="spellStart"/>
+      <w:r>
+        <w:t>B</w:t>
+      </w:r>
+      <w:r>
+        <w:t>ootstrap</w:t>
+      </w:r>
+      <w:proofErr w:type="spellEnd"/>
+      <w:r>
+        <w:t xml:space="preserve"> </w:t>
+      </w:r>
+      <w:proofErr w:type="spellStart"/>
+      <w:r>
+        <w:t>Core</w:t>
+      </w:r>
+      <w:proofErr w:type="spellEnd"/>
+      <w:r>
+        <w:t xml:space="preserve"> Team</w:t>
       </w:r>
       <w:r>
         <w:t> ». Le 5 mai 2021, la version 5 est officiellement publiée.</w:t>
@@ -17248,7 +17758,11 @@
         <w:t>x</w:t>
       </w:r>
       <w:r>
-        <w:t xml:space="preserve"> composant</w:t>
+        <w:t xml:space="preserve"> </w:t>
+      </w:r>
+      <w:r>
+        <w:lastRenderedPageBreak/>
+        <w:t>composant</w:t>
       </w:r>
       <w:r>
         <w:t>s</w:t>
@@ -17287,9 +17801,13 @@
       <w:pPr>
         <w:pStyle w:val="Heading4"/>
       </w:pPr>
-      <w:r>
-        <w:lastRenderedPageBreak/>
-        <w:t>Tailwind CSS</w:t>
+      <w:proofErr w:type="spellStart"/>
+      <w:r>
+        <w:t>Tailwind</w:t>
+      </w:r>
+      <w:proofErr w:type="spellEnd"/>
+      <w:r>
+        <w:t xml:space="preserve"> CSS</w:t>
       </w:r>
     </w:p>
     <w:p>
@@ -17299,100 +17817,84 @@
           <w:lang w:val="en-CH"/>
         </w:rPr>
       </w:pPr>
+      <w:proofErr w:type="spellStart"/>
       <w:r>
         <w:rPr>
           <w:i/>
           <w:iCs/>
         </w:rPr>
-        <w:t>Tailwind CSS</w:t>
-      </w:r>
-      <w:r>
-        <w:t xml:space="preserve"> est </w:t>
-      </w:r>
-      <w:r>
-        <w:t>u</w:t>
-      </w:r>
-      <w:r>
-        <w:t xml:space="preserve">n nouveau venu dans l’univers des </w:t>
-      </w:r>
-      <w:r>
-        <w:t>framework</w:t>
-      </w:r>
-      <w:r>
-        <w:t>s</w:t>
-      </w:r>
-      <w:r>
-        <w:t xml:space="preserve"> CSS</w:t>
-      </w:r>
-      <w:r>
-        <w:t xml:space="preserve">, il a été imaginé et créer par </w:t>
-      </w:r>
-      <w:r>
-        <w:t>Adam Wathan</w:t>
-      </w:r>
-      <w:r>
-        <w:t xml:space="preserve"> en </w:t>
-      </w:r>
-      <w:r>
-        <w:rPr>
-          <w:lang w:val="en-CH"/>
-        </w:rPr>
-        <w:t>201</w:t>
-      </w:r>
-      <w:r>
-        <w:t>7</w:t>
-      </w:r>
-      <w:r>
-        <w:t xml:space="preserve">. Il se présente comme étant un </w:t>
-      </w:r>
-      <w:r>
-        <w:t xml:space="preserve">utilitaire </w:t>
-      </w:r>
-      <w:r>
-        <w:t>permettant de</w:t>
-      </w:r>
-      <w:r>
-        <w:t xml:space="preserve"> créer rapidement des interfaces utilisateur hautement personnalisable</w:t>
-      </w:r>
-      <w:r>
-        <w:t xml:space="preserve">. Grâce aux différents blocs </w:t>
-      </w:r>
-      <w:r>
-        <w:t xml:space="preserve">de construction </w:t>
-      </w:r>
-      <w:r>
-        <w:t xml:space="preserve">qu’il met à disposition, il autorise des </w:t>
-      </w:r>
-      <w:r>
-        <w:t xml:space="preserve">conceptions sur mesure </w:t>
-      </w:r>
-      <w:r>
-        <w:t xml:space="preserve">et promet une création </w:t>
-      </w:r>
-      <w:r>
-        <w:t>rapide</w:t>
-      </w:r>
-      <w:r>
-        <w:t xml:space="preserve"> sans</w:t>
-      </w:r>
-      <w:r>
-        <w:t xml:space="preserve"> </w:t>
-      </w:r>
-      <w:r>
-        <w:t>avoir besoin de recourir à l’écriture de styles CSS.</w:t>
-      </w:r>
-      <w:r>
-        <w:t xml:space="preserve"> </w:t>
-      </w:r>
-      <w:r>
-        <w:t xml:space="preserve">La force de </w:t>
-      </w:r>
+        <w:t>Tailwind</w:t>
+      </w:r>
+      <w:proofErr w:type="spellEnd"/>
       <w:r>
         <w:rPr>
           <w:i/>
           <w:iCs/>
         </w:rPr>
-        <w:t>Tailwind CSS</w:t>
+        <w:t xml:space="preserve"> CSS</w:t>
+      </w:r>
+      <w:r>
+        <w:t xml:space="preserve"> est </w:t>
+      </w:r>
+      <w:r>
+        <w:t>u</w:t>
+      </w:r>
+      <w:r>
+        <w:t>n nouveau venu dans l’univers des frameworks CSS</w:t>
+      </w:r>
+      <w:r>
+        <w:t>, il a été imaginé et cré</w:t>
+      </w:r>
+      <w:r>
+        <w:t>é</w:t>
+      </w:r>
+      <w:r>
+        <w:t xml:space="preserve"> par Adam </w:t>
+      </w:r>
+      <w:proofErr w:type="spellStart"/>
+      <w:r>
+        <w:t>Wathan</w:t>
+      </w:r>
+      <w:proofErr w:type="spellEnd"/>
+      <w:r>
+        <w:t xml:space="preserve"> en </w:t>
+      </w:r>
+      <w:r>
+        <w:rPr>
+          <w:lang w:val="en-CH"/>
+        </w:rPr>
+        <w:t>201</w:t>
+      </w:r>
+      <w:r>
+        <w:t>7</w:t>
+      </w:r>
+      <w:r>
+        <w:t>. Il se présente comme étant un utilitaire permettant de créer rapidement des interfaces utilisateur hautement personnalisable</w:t>
+      </w:r>
+      <w:r>
+        <w:t>s</w:t>
+      </w:r>
+      <w:r>
+        <w:t>. Grâce aux différents blocs de construction qu’il met à disposition, il autorise des conceptions sur mesure et promet une création rapide sans avoir besoin de recourir à l’écriture de styles CSS.</w:t>
+      </w:r>
+      <w:r>
+        <w:t xml:space="preserve"> La force de </w:t>
+      </w:r>
+      <w:proofErr w:type="spellStart"/>
+      <w:r>
+        <w:rPr>
+          <w:i/>
+          <w:iCs/>
+        </w:rPr>
+        <w:t>Tailwind</w:t>
+      </w:r>
+      <w:proofErr w:type="spellEnd"/>
+      <w:r>
+        <w:rPr>
+          <w:i/>
+          <w:iCs/>
+        </w:rPr>
+        <w:t xml:space="preserve"> CSS</w:t>
       </w:r>
       <w:r>
         <w:t xml:space="preserve"> est qu’il n'impose pas de spécification de conception ou de lignes directrices de ce à quoi devrait ressembler un site. Il se compose d’innombrables petits composants spécifiques permettant, en les rassemblant, de construire une interface utilisateur unique.</w:t>
@@ -17519,26 +18021,24 @@
       <w:r>
         <w:t xml:space="preserve">Figure </w:t>
       </w:r>
-      <w:r>
-        <w:fldChar w:fldCharType="begin"/>
-      </w:r>
-      <w:r>
-        <w:instrText xml:space="preserve"> SEQ Figure \* ARABIC </w:instrText>
-      </w:r>
-      <w:r>
-        <w:fldChar w:fldCharType="separate"/>
-      </w:r>
-      <w:r>
-        <w:rPr>
-          <w:noProof/>
-        </w:rPr>
-        <w:t>3</w:t>
-      </w:r>
-      <w:r>
-        <w:fldChar w:fldCharType="end"/>
-      </w:r>
-      <w:r>
-        <w:t xml:space="preserve"> : Logo de Tailwind CSS,</w:t>
+      <w:fldSimple w:instr=" SEQ Figure \* ARABIC ">
+        <w:r>
+          <w:rPr>
+            <w:noProof/>
+          </w:rPr>
+          <w:t>3</w:t>
+        </w:r>
+      </w:fldSimple>
+      <w:r>
+        <w:t xml:space="preserve"> : Logo de </w:t>
+      </w:r>
+      <w:proofErr w:type="spellStart"/>
+      <w:r>
+        <w:t>Tailwind</w:t>
+      </w:r>
+      <w:proofErr w:type="spellEnd"/>
+      <w:r>
+        <w:t xml:space="preserve"> CSS,</w:t>
       </w:r>
       <w:r>
         <w:br/>
@@ -17548,104 +18048,133 @@
           <w:sz w:val="16"/>
           <w:szCs w:val="16"/>
         </w:rPr>
-        <w:t>https://tailwindcss.com/brand</w:t>
-      </w:r>
-      <w:r>
-        <w:rPr>
-          <w:sz w:val="16"/>
-          <w:szCs w:val="16"/>
-        </w:rPr>
-        <w:t>/</w:t>
+        <w:t>https://tailwindcss.com/brand/</w:t>
       </w:r>
     </w:p>
     <w:p>
       <w:r>
         <w:t xml:space="preserve">Techniquement, </w:t>
       </w:r>
+      <w:proofErr w:type="spellStart"/>
       <w:r>
         <w:rPr>
           <w:i/>
           <w:iCs/>
         </w:rPr>
-        <w:t>Tailwind CSS</w:t>
-      </w:r>
-      <w:r>
-        <w:t xml:space="preserve"> se compose de différentes</w:t>
-      </w:r>
-      <w:r>
-        <w:t xml:space="preserve"> classes utilitaires permett</w:t>
-      </w:r>
-      <w:r>
-        <w:t>a</w:t>
-      </w:r>
-      <w:r>
-        <w:t xml:space="preserve">nt </w:t>
-      </w:r>
-      <w:r>
-        <w:t>un choix</w:t>
-      </w:r>
-      <w:r>
-        <w:t xml:space="preserve"> cohérent </w:t>
-      </w:r>
-      <w:r>
-        <w:t>entre</w:t>
-      </w:r>
-      <w:r>
-        <w:t xml:space="preserve"> les couleurs, l'espacement, la typographie, les ombres</w:t>
-      </w:r>
-      <w:r>
-        <w:t>, etc</w:t>
-      </w:r>
-      <w:r>
-        <w:t>.</w:t>
-      </w:r>
-      <w:r>
-        <w:t xml:space="preserve"> Pour la partie </w:t>
-      </w:r>
-      <w:r>
-        <w:t>responsive</w:t>
-      </w:r>
-      <w:r>
-        <w:t xml:space="preserve">, </w:t>
-      </w:r>
+        <w:t>Tailwind</w:t>
+      </w:r>
+      <w:proofErr w:type="spellEnd"/>
       <w:r>
         <w:rPr>
           <w:i/>
           <w:iCs/>
         </w:rPr>
-        <w:t>Tailwind CSS</w:t>
-      </w:r>
-      <w:r>
-        <w:t xml:space="preserve"> permet de précéder n’importe quelle classe utilitaire d’une taille d’écran spécifique. Cette classe utilitaire sera alors appliquée uniquement à la taille spécifiée. Cela évite d’avoir à gérer de nombreuses</w:t>
-      </w:r>
-      <w:r>
-        <w:t xml:space="preserve"> </w:t>
-      </w:r>
-      <w:r>
-        <w:t>« </w:t>
-      </w:r>
+        <w:t xml:space="preserve"> CSS</w:t>
+      </w:r>
+      <w:r>
+        <w:t xml:space="preserve"> se compose de différentes</w:t>
+      </w:r>
+      <w:r>
+        <w:t xml:space="preserve"> classes utilitaires permett</w:t>
+      </w:r>
+      <w:r>
+        <w:t>a</w:t>
+      </w:r>
+      <w:r>
+        <w:t xml:space="preserve">nt </w:t>
+      </w:r>
+      <w:r>
+        <w:t>un choix</w:t>
+      </w:r>
+      <w:r>
+        <w:t xml:space="preserve"> cohérent </w:t>
+      </w:r>
+      <w:r>
+        <w:t>entre</w:t>
+      </w:r>
+      <w:r>
+        <w:t xml:space="preserve"> les couleurs, l'espacement, la typographie, les ombres</w:t>
+      </w:r>
+      <w:r>
+        <w:t>, etc</w:t>
+      </w:r>
+      <w:r>
+        <w:t>.</w:t>
+      </w:r>
+      <w:r>
+        <w:t xml:space="preserve"> Pour la partie </w:t>
+      </w:r>
+      <w:r>
+        <w:t>responsive</w:t>
+      </w:r>
+      <w:r>
+        <w:t xml:space="preserve">, </w:t>
+      </w:r>
+      <w:proofErr w:type="spellStart"/>
       <w:r>
         <w:rPr>
           <w:i/>
           <w:iCs/>
         </w:rPr>
-        <w:t>media queries</w:t>
-      </w:r>
-      <w:r>
-        <w:t> »</w:t>
-      </w:r>
-      <w:r>
-        <w:t xml:space="preserve"> complexes</w:t>
-      </w:r>
-      <w:r>
-        <w:t xml:space="preserve">. </w:t>
-      </w:r>
+        <w:t>Tailwind</w:t>
+      </w:r>
+      <w:proofErr w:type="spellEnd"/>
       <w:r>
         <w:rPr>
           <w:i/>
           <w:iCs/>
         </w:rPr>
-        <w:t>Tailwind CSS</w:t>
+        <w:t xml:space="preserve"> CSS</w:t>
+      </w:r>
+      <w:r>
+        <w:t xml:space="preserve"> permet de précéder n’importe quelle classe utilitaire d’une taille d’écran spécifique. Cette classe utilitaire sera alors appliquée uniquement à la taille spécifiée. Cela évite d’avoir à gérer de nombreuses</w:t>
+      </w:r>
+      <w:r>
+        <w:t xml:space="preserve"> </w:t>
+      </w:r>
+      <w:r>
+        <w:t>« </w:t>
+      </w:r>
+      <w:r>
+        <w:rPr>
+          <w:i/>
+          <w:iCs/>
+        </w:rPr>
+        <w:t xml:space="preserve">media </w:t>
+      </w:r>
+      <w:proofErr w:type="spellStart"/>
+      <w:r>
+        <w:rPr>
+          <w:i/>
+          <w:iCs/>
+        </w:rPr>
+        <w:t>queries</w:t>
+      </w:r>
+      <w:proofErr w:type="spellEnd"/>
+      <w:r>
+        <w:t> »</w:t>
+      </w:r>
+      <w:r>
+        <w:t xml:space="preserve"> complexes</w:t>
+      </w:r>
+      <w:r>
+        <w:t xml:space="preserve">. </w:t>
+      </w:r>
+      <w:proofErr w:type="spellStart"/>
+      <w:r>
+        <w:rPr>
+          <w:i/>
+          <w:iCs/>
+        </w:rPr>
+        <w:t>Tailwind</w:t>
+      </w:r>
+      <w:proofErr w:type="spellEnd"/>
+      <w:r>
+        <w:rPr>
+          <w:i/>
+          <w:iCs/>
+        </w:rPr>
+        <w:t xml:space="preserve"> CSS</w:t>
       </w:r>
       <w:r>
         <w:t xml:space="preserve"> </w:t>
@@ -17684,6 +18213,9 @@
         <w:jc w:val="center"/>
       </w:pPr>
       <w:r>
+        <w:rPr>
+          <w:noProof/>
+        </w:rPr>
         <w:drawing>
           <wp:inline distT="0" distB="0" distL="0" distR="0" wp14:anchorId="07B65D54" wp14:editId="54D036C5">
             <wp:extent cx="4320000" cy="1518181"/>
@@ -17743,29 +18275,27 @@
       <w:r>
         <w:t xml:space="preserve">Figure </w:t>
       </w:r>
-      <w:r>
-        <w:fldChar w:fldCharType="begin"/>
-      </w:r>
-      <w:r>
-        <w:instrText xml:space="preserve"> SEQ Figure \* ARABIC </w:instrText>
-      </w:r>
-      <w:r>
-        <w:fldChar w:fldCharType="separate"/>
-      </w:r>
-      <w:r>
-        <w:rPr>
-          <w:noProof/>
-        </w:rPr>
-        <w:t>4</w:t>
-      </w:r>
-      <w:r>
-        <w:fldChar w:fldCharType="end"/>
-      </w:r>
+      <w:fldSimple w:instr=" SEQ Figure \* ARABIC ">
+        <w:r>
+          <w:rPr>
+            <w:noProof/>
+          </w:rPr>
+          <w:t>4</w:t>
+        </w:r>
+      </w:fldSimple>
       <w:r>
         <w:t xml:space="preserve"> : </w:t>
       </w:r>
       <w:r>
-        <w:t>Évolution du terme de recherche " Tailwind CSS" sur les 5 dernières années,</w:t>
+        <w:t xml:space="preserve">Évolution du terme de recherche " </w:t>
+      </w:r>
+      <w:proofErr w:type="spellStart"/>
+      <w:r>
+        <w:t>Tailwind</w:t>
+      </w:r>
+      <w:proofErr w:type="spellEnd"/>
+      <w:r>
+        <w:t xml:space="preserve"> CSS" sur les 5 dernières années,</w:t>
       </w:r>
       <w:r>
         <w:br/>
@@ -17786,95 +18316,108 @@
       </w:r>
     </w:p>
     <w:p>
+      <w:proofErr w:type="spellStart"/>
       <w:r>
         <w:rPr>
           <w:i/>
           <w:iCs/>
         </w:rPr>
-        <w:t>Tailwind CSS</w:t>
-      </w:r>
-      <w:r>
-        <w:t>, via</w:t>
-      </w:r>
-      <w:r>
-        <w:t xml:space="preserve"> son arrivé récente</w:t>
-      </w:r>
-      <w:r>
-        <w:t>,</w:t>
-      </w:r>
-      <w:r>
-        <w:t xml:space="preserve"> </w:t>
-      </w:r>
-      <w:r>
-        <w:t>tire parti</w:t>
-      </w:r>
-      <w:r>
-        <w:t xml:space="preserve"> de </w:t>
-      </w:r>
-      <w:r>
-        <w:t>toutes les fonctionnalités CSS</w:t>
-      </w:r>
-      <w:r>
-        <w:t xml:space="preserve"> </w:t>
-      </w:r>
-      <w:r>
-        <w:t>moderne</w:t>
-      </w:r>
-      <w:r>
-        <w:t xml:space="preserve"> notamment par la prise en charge de la </w:t>
-      </w:r>
-      <w:r>
-        <w:t>grille CSS</w:t>
-      </w:r>
-      <w:r>
-        <w:t xml:space="preserve">, </w:t>
-      </w:r>
-      <w:r>
-        <w:t>des dégradés composables</w:t>
-      </w:r>
-      <w:r>
-        <w:t xml:space="preserve">, </w:t>
-      </w:r>
-      <w:r>
-        <w:t>des sélecteurs d'état modernes</w:t>
-      </w:r>
-      <w:r>
-        <w:t>, etc.</w:t>
-      </w:r>
-      <w:r>
-        <w:t xml:space="preserve"> De </w:t>
-      </w:r>
-      <w:r>
-        <w:t>par</w:t>
-      </w:r>
-      <w:r>
-        <w:t xml:space="preserve"> son récent engouement depuis début 2020, comme en témoigne l’évolution </w:t>
-      </w:r>
+        <w:t>Tailwind</w:t>
+      </w:r>
+      <w:proofErr w:type="spellEnd"/>
       <w:r>
         <w:rPr>
           <w:i/>
           <w:iCs/>
         </w:rPr>
-        <w:t>Google Trends</w:t>
+        <w:t xml:space="preserve"> CSS</w:t>
+      </w:r>
+      <w:r>
+        <w:t>, via</w:t>
+      </w:r>
+      <w:r>
+        <w:t xml:space="preserve"> son arrivé</w:t>
+      </w:r>
+      <w:r>
+        <w:t>e</w:t>
+      </w:r>
+      <w:r>
+        <w:t xml:space="preserve"> récente</w:t>
+      </w:r>
+      <w:r>
+        <w:t>,</w:t>
+      </w:r>
+      <w:r>
+        <w:t xml:space="preserve"> </w:t>
+      </w:r>
+      <w:proofErr w:type="gramStart"/>
+      <w:r>
+        <w:t>tire parti</w:t>
+      </w:r>
+      <w:proofErr w:type="gramEnd"/>
+      <w:r>
+        <w:t xml:space="preserve"> de </w:t>
+      </w:r>
+      <w:r>
+        <w:t>toutes les fonctionnalités CSS</w:t>
+      </w:r>
+      <w:r>
+        <w:t xml:space="preserve"> moderne</w:t>
+      </w:r>
+      <w:r>
+        <w:t xml:space="preserve"> notamment par la prise en charge de la </w:t>
+      </w:r>
+      <w:r>
+        <w:t>grille CSS</w:t>
+      </w:r>
+      <w:r>
+        <w:t xml:space="preserve">, </w:t>
+      </w:r>
+      <w:r>
+        <w:t>des dégradés composables</w:t>
+      </w:r>
+      <w:r>
+        <w:t xml:space="preserve">, </w:t>
+      </w:r>
+      <w:r>
+        <w:t>des sélecteurs d'état modernes</w:t>
+      </w:r>
+      <w:r>
+        <w:t>, etc.</w:t>
+      </w:r>
+      <w:r>
+        <w:t xml:space="preserve"> </w:t>
+      </w:r>
+      <w:proofErr w:type="gramStart"/>
+      <w:r>
+        <w:t xml:space="preserve">De </w:t>
+      </w:r>
+      <w:r>
+        <w:t>par</w:t>
+      </w:r>
+      <w:proofErr w:type="gramEnd"/>
+      <w:r>
+        <w:t xml:space="preserve"> son récent engouement depuis début 2020, comme en témoigne l’évolution </w:t>
       </w:r>
       <w:r>
         <w:rPr>
           <w:i/>
           <w:iCs/>
         </w:rPr>
+        <w:t>Google Trends</w:t>
+      </w:r>
+      <w:r>
+        <w:rPr>
+          <w:i/>
+          <w:iCs/>
+        </w:rPr>
         <w:t xml:space="preserve"> </w:t>
       </w:r>
       <w:r>
         <w:t>du</w:t>
       </w:r>
       <w:r>
-        <w:t xml:space="preserve"> terme dans son moteur </w:t>
-      </w:r>
-      <w:r>
-        <w:t xml:space="preserve">de </w:t>
-      </w:r>
-      <w:r>
-        <w:t xml:space="preserve">recherche, ce framework n’est pas encore utilisé par de énormément d’applications web. Cependant on peut tout de même citer que le site de covoiturage </w:t>
+        <w:t xml:space="preserve"> terme dans son moteur de recherche, ce framework n’est pas encore utilisé par énormément d’applications web. Cependant on peut tout de même citer que le site de covoiturage </w:t>
       </w:r>
       <w:r>
         <w:rPr>
@@ -17892,12 +18435,21 @@
       <w:r>
         <w:t xml:space="preserve">Plusieurs développeurs suivent de près l’évolution de </w:t>
       </w:r>
+      <w:proofErr w:type="spellStart"/>
       <w:r>
         <w:rPr>
           <w:i/>
           <w:iCs/>
         </w:rPr>
-        <w:t>Tailwind CSS</w:t>
+        <w:t>Tailwind</w:t>
+      </w:r>
+      <w:proofErr w:type="spellEnd"/>
+      <w:r>
+        <w:rPr>
+          <w:i/>
+          <w:iCs/>
+        </w:rPr>
+        <w:t xml:space="preserve"> CSS</w:t>
       </w:r>
       <w:r>
         <w:t xml:space="preserve"> comme en témoigne la page GitHub lui étant dédiée</w:t>
@@ -17906,7 +18458,7 @@
         <w:rPr>
           <w:rStyle w:val="FootnoteReference"/>
         </w:rPr>
-        <w:footnoteReference w:id="6"/>
+        <w:footnoteReference w:id="7"/>
       </w:r>
       <w:r>
         <w:t>, et le développement de celui-ci est prometteur.</w:t>
@@ -17917,40 +18469,34 @@
         <w:pStyle w:val="Heading4"/>
       </w:pPr>
       <w:r>
-        <w:t>Framework choisit</w:t>
+        <w:lastRenderedPageBreak/>
+        <w:t>Framework choisi</w:t>
       </w:r>
     </w:p>
     <w:p>
       <w:r>
         <w:t xml:space="preserve">Ayant eu la chance d’expérimenter </w:t>
       </w:r>
+      <w:proofErr w:type="spellStart"/>
       <w:r>
         <w:rPr>
           <w:i/>
           <w:iCs/>
         </w:rPr>
-        <w:t>Tailwind CSS</w:t>
-      </w:r>
-      <w:r>
-        <w:t xml:space="preserve"> lors d’un cours dispensé à la HEIG-VD, j’ai pu me faire un premier avis sur ce framework et cette première expérience était dans l’ensemble réjouissante. C’est pourquoi j’ai </w:t>
-      </w:r>
-      <w:r>
-        <w:lastRenderedPageBreak/>
-        <w:t xml:space="preserve">maintenant eu l’envie de le comparer à </w:t>
-      </w:r>
+        <w:t>Tailwind</w:t>
+      </w:r>
+      <w:proofErr w:type="spellEnd"/>
       <w:r>
         <w:rPr>
           <w:i/>
           <w:iCs/>
         </w:rPr>
-        <w:t>Bootstrap</w:t>
-      </w:r>
-      <w:r>
-        <w:t>, le framework que j’utilise depuis des années.</w:t>
-      </w:r>
-      <w:r>
-        <w:t xml:space="preserve"> Nous l’avons vu, </w:t>
-      </w:r>
+        <w:t xml:space="preserve"> CSS</w:t>
+      </w:r>
+      <w:r>
+        <w:t xml:space="preserve"> lors d’un cours dispensé à la HEIG-VD, j’ai pu me faire un premier avis sur ce framework et cette première expérience était dans l’ensemble réjouissante. C’est pourquoi j’ai maintenant eu l’envie de le comparer à </w:t>
+      </w:r>
+      <w:proofErr w:type="spellStart"/>
       <w:r>
         <w:rPr>
           <w:i/>
@@ -17958,36 +18504,14 @@
         </w:rPr>
         <w:t>Bootstrap</w:t>
       </w:r>
-      <w:r>
-        <w:t xml:space="preserve"> </w:t>
-      </w:r>
-      <w:r>
-        <w:t>principalement utilisé aujourd’hui grâce à sa</w:t>
-      </w:r>
-      <w:r>
-        <w:t xml:space="preserve"> facilité d'utilisation, </w:t>
-      </w:r>
-      <w:r>
-        <w:t>sa</w:t>
-      </w:r>
-      <w:r>
-        <w:t xml:space="preserve"> documentation et de nombreux </w:t>
-      </w:r>
-      <w:r>
-        <w:t>« </w:t>
-      </w:r>
-      <w:r>
-        <w:t>composants CSS prédéfinis</w:t>
-      </w:r>
-      <w:r>
-        <w:t> »</w:t>
-      </w:r>
-      <w:r>
-        <w:t>.</w:t>
-      </w:r>
-      <w:r>
-        <w:t xml:space="preserve"> Mais souvent </w:t>
-      </w:r>
+      <w:proofErr w:type="spellEnd"/>
+      <w:r>
+        <w:t>, le framework que j’utilise depuis des années.</w:t>
+      </w:r>
+      <w:r>
+        <w:t xml:space="preserve"> Nous l’avons vu, </w:t>
+      </w:r>
+      <w:proofErr w:type="spellStart"/>
       <w:r>
         <w:rPr>
           <w:i/>
@@ -17995,6 +18519,46 @@
         </w:rPr>
         <w:t>Bootstrap</w:t>
       </w:r>
+      <w:proofErr w:type="spellEnd"/>
+      <w:r>
+        <w:t xml:space="preserve"> </w:t>
+      </w:r>
+      <w:r>
+        <w:t>principalement utilisé aujourd’hui grâce à sa</w:t>
+      </w:r>
+      <w:r>
+        <w:t xml:space="preserve"> facilité d'utilisation, </w:t>
+      </w:r>
+      <w:r>
+        <w:t>sa</w:t>
+      </w:r>
+      <w:r>
+        <w:t xml:space="preserve"> documentation et de nombreux </w:t>
+      </w:r>
+      <w:r>
+        <w:t>« </w:t>
+      </w:r>
+      <w:r>
+        <w:t>composants CSS prédéfinis</w:t>
+      </w:r>
+      <w:r>
+        <w:t> »</w:t>
+      </w:r>
+      <w:r>
+        <w:t>.</w:t>
+      </w:r>
+      <w:r>
+        <w:t xml:space="preserve"> Mais souvent </w:t>
+      </w:r>
+      <w:proofErr w:type="spellStart"/>
+      <w:r>
+        <w:rPr>
+          <w:i/>
+          <w:iCs/>
+        </w:rPr>
+        <w:t>Bootstrap</w:t>
+      </w:r>
+      <w:proofErr w:type="spellEnd"/>
       <w:r>
         <w:t xml:space="preserve"> e</w:t>
       </w:r>
@@ -18025,9 +18589,11 @@
       <w:r>
         <w:t xml:space="preserve">peut poser </w:t>
       </w:r>
+      <w:proofErr w:type="gramStart"/>
       <w:r>
         <w:t>problème</w:t>
       </w:r>
+      <w:proofErr w:type="gramEnd"/>
       <w:r>
         <w:t>.</w:t>
       </w:r>
@@ -18036,18 +18602,24 @@
       </w:r>
     </w:p>
     <w:p>
+      <w:proofErr w:type="spellStart"/>
       <w:r>
         <w:rPr>
           <w:i/>
           <w:iCs/>
         </w:rPr>
-        <w:t>Tailwind CSS</w:t>
-      </w:r>
-      <w:r>
-        <w:t xml:space="preserve"> </w:t>
-      </w:r>
-      <w:r>
-        <w:t xml:space="preserve">quant à lui, à l’avantage de </w:t>
+        <w:t>Tailwind</w:t>
+      </w:r>
+      <w:proofErr w:type="spellEnd"/>
+      <w:r>
+        <w:rPr>
+          <w:i/>
+          <w:iCs/>
+        </w:rPr>
+        <w:t xml:space="preserve"> CSS</w:t>
+      </w:r>
+      <w:r>
+        <w:t xml:space="preserve"> quant à lui, à l’avantage de </w:t>
       </w:r>
       <w:r>
         <w:t xml:space="preserve">ne </w:t>
@@ -18089,19 +18661,10 @@
         <w:t>. En partant de ce constat, c</w:t>
       </w:r>
       <w:r>
-        <w:t xml:space="preserve">ela permet déjà pour </w:t>
-      </w:r>
-      <w:r>
-        <w:t>cette plateforme web</w:t>
+        <w:t>ela permet déjà pour cette plateforme web</w:t>
       </w:r>
       <w:r>
         <w:t xml:space="preserve"> d'avoir une identité</w:t>
-      </w:r>
-      <w:r>
-        <w:t xml:space="preserve"> et une </w:t>
-      </w:r>
-      <w:r>
-        <w:t>signature</w:t>
       </w:r>
       <w:r>
         <w:t xml:space="preserve"> propre</w:t>
@@ -18112,8 +18675,9 @@
     </w:p>
     <w:p>
       <w:r>
-        <w:t>La principale différence entre ces deux frameworks résident dans le fait que pour l’un (</w:t>
-      </w:r>
+        <w:t>La principale différence entre ces deux frameworks réside dans le fait que pour l’un (</w:t>
+      </w:r>
+      <w:proofErr w:type="spellStart"/>
       <w:r>
         <w:rPr>
           <w:i/>
@@ -18121,6 +18685,7 @@
         </w:rPr>
         <w:t>Bootstrap</w:t>
       </w:r>
+      <w:proofErr w:type="spellEnd"/>
       <w:r>
         <w:t xml:space="preserve">) il va falloir écrire relativement </w:t>
       </w:r>
@@ -18133,62 +18698,88 @@
       <w:r>
         <w:t xml:space="preserve"> alors que pour l’autre (</w:t>
       </w:r>
+      <w:proofErr w:type="spellStart"/>
       <w:r>
         <w:rPr>
           <w:i/>
           <w:iCs/>
         </w:rPr>
-        <w:t>Tailwind CSS</w:t>
-      </w:r>
-      <w:r>
-        <w:t xml:space="preserve">) il va falloir ajouter plus de </w:t>
-      </w:r>
-      <w:r>
-        <w:rPr>
-          <w:lang w:val="en-CH"/>
-        </w:rPr>
-        <w:t>classes</w:t>
-      </w:r>
-      <w:r>
-        <w:t xml:space="preserve"> au éléments HTML.</w:t>
-      </w:r>
-      <w:r>
-        <w:t xml:space="preserve"> </w:t>
-      </w:r>
-      <w:r>
-        <w:t xml:space="preserve">Prenons </w:t>
-      </w:r>
-      <w:r>
-        <w:t xml:space="preserve">un </w:t>
-      </w:r>
-      <w:r>
-        <w:t>exemple concret qui nous servira de comparaison</w:t>
-      </w:r>
-      <w:r>
-        <w:t xml:space="preserve"> entre les deux frameworks</w:t>
-      </w:r>
-      <w:r>
-        <w:t>. Nous allons réaliser un simple bouton bleu avec du texte blanc qui au survol de la souris doit devenir orange.</w:t>
-      </w:r>
-      <w:r>
-        <w:t xml:space="preserve"> Le but étant que ce bouton est le même aspect en utilisant </w:t>
-      </w:r>
+        <w:t>Tailwind</w:t>
+      </w:r>
+      <w:proofErr w:type="spellEnd"/>
       <w:r>
         <w:rPr>
           <w:i/>
           <w:iCs/>
         </w:rPr>
-        <w:t>Bootstrap</w:t>
-      </w:r>
-      <w:r>
-        <w:t xml:space="preserve"> puis </w:t>
-      </w:r>
+        <w:t xml:space="preserve"> CSS</w:t>
+      </w:r>
+      <w:r>
+        <w:t xml:space="preserve">) il va falloir ajouter plus de </w:t>
+      </w:r>
+      <w:r>
+        <w:rPr>
+          <w:lang w:val="en-CH"/>
+        </w:rPr>
+        <w:t>classes</w:t>
+      </w:r>
+      <w:r>
+        <w:t xml:space="preserve"> au</w:t>
+      </w:r>
+      <w:r>
+        <w:t>x</w:t>
+      </w:r>
+      <w:r>
+        <w:t xml:space="preserve"> éléments HTML.</w:t>
+      </w:r>
+      <w:r>
+        <w:t xml:space="preserve"> </w:t>
+      </w:r>
+      <w:r>
+        <w:t xml:space="preserve">Prenons </w:t>
+      </w:r>
+      <w:r>
+        <w:t xml:space="preserve">un </w:t>
+      </w:r>
+      <w:r>
+        <w:t>exemple concret qui nous servira de comparaison</w:t>
+      </w:r>
+      <w:r>
+        <w:t xml:space="preserve"> entre les deux frameworks</w:t>
+      </w:r>
+      <w:r>
+        <w:t>. Nous allons réaliser un simple bouton bleu avec du texte blanc qui au survol de la souris doit devenir orange.</w:t>
+      </w:r>
+      <w:r>
+        <w:t xml:space="preserve"> Le but étant que ce bouton est le même aspect en utilisant </w:t>
+      </w:r>
+      <w:proofErr w:type="spellStart"/>
       <w:r>
         <w:rPr>
           <w:i/>
           <w:iCs/>
         </w:rPr>
-        <w:t>Tailwind CSS</w:t>
+        <w:t>Bootstrap</w:t>
+      </w:r>
+      <w:proofErr w:type="spellEnd"/>
+      <w:r>
+        <w:t xml:space="preserve"> puis </w:t>
+      </w:r>
+      <w:proofErr w:type="spellStart"/>
+      <w:r>
+        <w:rPr>
+          <w:i/>
+          <w:iCs/>
+        </w:rPr>
+        <w:t>Tailwind</w:t>
+      </w:r>
+      <w:proofErr w:type="spellEnd"/>
+      <w:r>
+        <w:rPr>
+          <w:i/>
+          <w:iCs/>
+        </w:rPr>
+        <w:t xml:space="preserve"> CSS</w:t>
       </w:r>
       <w:r>
         <w:t>.</w:t>
@@ -18199,6 +18790,9 @@
         <w:jc w:val="center"/>
       </w:pPr>
       <w:r>
+        <w:rPr>
+          <w:noProof/>
+        </w:rPr>
         <w:drawing>
           <wp:inline distT="0" distB="0" distL="0" distR="0" wp14:anchorId="7274DFB7" wp14:editId="771AFCF0">
             <wp:extent cx="1623526" cy="378015"/>
@@ -18248,11 +18842,9 @@
     </w:p>
     <w:p>
       <w:r>
-        <w:t xml:space="preserve">Avec </w:t>
-      </w:r>
-      <w:r>
-        <w:t xml:space="preserve">les styles de </w:t>
-      </w:r>
+        <w:t xml:space="preserve">Avec les styles de </w:t>
+      </w:r>
+      <w:proofErr w:type="spellStart"/>
       <w:r>
         <w:rPr>
           <w:i/>
@@ -18260,6 +18852,7 @@
         </w:rPr>
         <w:t>Bootstrap</w:t>
       </w:r>
+      <w:proofErr w:type="spellEnd"/>
       <w:r>
         <w:t xml:space="preserve"> et la combinaison d’HTML et de CSS suivant, nous obtenons un tel bouton.</w:t>
       </w:r>
@@ -18616,28 +19209,34 @@
       <w:r>
         <w:t xml:space="preserve">Pour obtenir le même résultat avec </w:t>
       </w:r>
+      <w:proofErr w:type="spellStart"/>
       <w:r>
         <w:rPr>
           <w:i/>
           <w:iCs/>
         </w:rPr>
-        <w:t>Tailwind CSS</w:t>
-      </w:r>
+        <w:t>Tailwind</w:t>
+      </w:r>
+      <w:proofErr w:type="spellEnd"/>
       <w:r>
         <w:rPr>
           <w:i/>
           <w:iCs/>
         </w:rPr>
+        <w:t xml:space="preserve"> CSS</w:t>
+      </w:r>
+      <w:r>
+        <w:rPr>
+          <w:i/>
+          <w:iCs/>
+        </w:rPr>
         <w:t>,</w:t>
       </w:r>
       <w:r>
-        <w:t xml:space="preserve"> nous n’avons pas besoin d’utiliser de</w:t>
-      </w:r>
-      <w:r>
-        <w:t xml:space="preserve"> CSS </w:t>
-      </w:r>
-      <w:r>
-        <w:t>supplémentaire</w:t>
+        <w:t xml:space="preserve"> nous n’avons pas besoin d’utiliser de CSS supplémentaire</w:t>
+      </w:r>
+      <w:r>
+        <w:t>,</w:t>
       </w:r>
       <w:r>
         <w:t xml:space="preserve"> </w:t>
@@ -18809,49 +19408,57 @@
       <w:r>
         <w:t xml:space="preserve">’avec </w:t>
       </w:r>
+      <w:proofErr w:type="spellStart"/>
       <w:r>
         <w:rPr>
           <w:i/>
           <w:iCs/>
         </w:rPr>
-        <w:t>Tailwind CSS</w:t>
-      </w:r>
-      <w:r>
-        <w:t xml:space="preserve"> il semble possible de gérer tout le style de l’application </w:t>
-      </w:r>
-      <w:r>
-        <w:t xml:space="preserve">en ajoutant </w:t>
-      </w:r>
-      <w:r>
-        <w:t xml:space="preserve">simplement </w:t>
-      </w:r>
-      <w:r>
-        <w:t xml:space="preserve">des classes </w:t>
-      </w:r>
-      <w:r>
-        <w:t xml:space="preserve">HTML </w:t>
-      </w:r>
-      <w:r>
-        <w:t xml:space="preserve">dites </w:t>
-      </w:r>
-      <w:r>
-        <w:t>utilitaires</w:t>
-      </w:r>
-      <w:r>
-        <w:t xml:space="preserve">. Avec </w:t>
-      </w:r>
+        <w:t>Tailwind</w:t>
+      </w:r>
+      <w:proofErr w:type="spellEnd"/>
       <w:r>
         <w:rPr>
           <w:i/>
           <w:iCs/>
         </w:rPr>
-        <w:t>Bootstrap</w:t>
-      </w:r>
+        <w:t xml:space="preserve"> CSS</w:t>
+      </w:r>
+      <w:r>
+        <w:t xml:space="preserve"> il semble possible de gérer tout le style de l’application </w:t>
+      </w:r>
+      <w:r>
+        <w:t xml:space="preserve">en ajoutant </w:t>
+      </w:r>
+      <w:r>
+        <w:t xml:space="preserve">simplement </w:t>
+      </w:r>
+      <w:r>
+        <w:t xml:space="preserve">des classes </w:t>
+      </w:r>
+      <w:r>
+        <w:t xml:space="preserve">HTML dites </w:t>
+      </w:r>
+      <w:r>
+        <w:t>utilitaires</w:t>
+      </w:r>
+      <w:r>
+        <w:t xml:space="preserve">. Avec </w:t>
+      </w:r>
+      <w:proofErr w:type="spellStart"/>
       <w:r>
         <w:rPr>
           <w:i/>
           <w:iCs/>
         </w:rPr>
+        <w:t>Bootstrap</w:t>
+      </w:r>
+      <w:proofErr w:type="spellEnd"/>
+      <w:r>
+        <w:rPr>
+          <w:i/>
+          <w:iCs/>
+        </w:rPr>
         <w:t xml:space="preserve">, </w:t>
       </w:r>
       <w:r>
@@ -18881,7 +19488,13 @@
         <w:t>, i</w:t>
       </w:r>
       <w:r>
-        <w:t xml:space="preserve">l s’agit de deux approches différentes qui présentent toutes deux des avantages et des inconvénients mais qui relève surtout de </w:t>
+        <w:t>l s’agit de deux approches différentes qui présentent toutes deux des avantages et des inconvénients</w:t>
+      </w:r>
+      <w:r>
+        <w:t>,</w:t>
+      </w:r>
+      <w:r>
+        <w:t xml:space="preserve"> mais qui relève surtout de </w:t>
       </w:r>
       <w:r>
         <w:rPr>
@@ -18895,43 +19508,277 @@
       <w:r>
         <w:t xml:space="preserve"> Pour ma plateforme web, je vais donc choisir d’utiliser le framework </w:t>
       </w:r>
+      <w:proofErr w:type="spellStart"/>
       <w:r>
         <w:rPr>
           <w:i/>
           <w:iCs/>
         </w:rPr>
-        <w:t>Tailwind CSS</w:t>
-      </w:r>
+        <w:t>Tailwind</w:t>
+      </w:r>
+      <w:proofErr w:type="spellEnd"/>
       <w:r>
         <w:rPr>
           <w:i/>
           <w:iCs/>
         </w:rPr>
+        <w:t xml:space="preserve"> CSS</w:t>
+      </w:r>
+      <w:r>
+        <w:rPr>
+          <w:i/>
+          <w:iCs/>
+        </w:rPr>
         <w:t>.</w:t>
       </w:r>
       <w:r>
         <w:t xml:space="preserve"> </w:t>
       </w:r>
       <w:r>
-        <w:t xml:space="preserve">Les </w:t>
-      </w:r>
-      <w:r>
-        <w:t>classes</w:t>
-      </w:r>
-      <w:r>
-        <w:t xml:space="preserve"> utilitaires à disposition semble nombreuses et efficaces, cela va me permettre de réaliser</w:t>
+        <w:t>Les classes utilitaires à disposition semble</w:t>
+      </w:r>
+      <w:r>
+        <w:t>nt</w:t>
+      </w:r>
+      <w:r>
+        <w:t xml:space="preserve"> nombreuses et efficaces, cela va me permettre de réaliser</w:t>
       </w:r>
       <w:r>
         <w:t xml:space="preserve"> </w:t>
       </w:r>
       <w:r>
-        <w:t>rapidement</w:t>
-      </w:r>
-      <w:r>
-        <w:t>, je l’espère, une interface agréable, sympathique et unique p</w:t>
-      </w:r>
-      <w:r>
-        <w:t>our ma plateforme web</w:t>
+        <w:t>rapidement, je l’espère, une interface agréable, sympathique et unique pour ma plateforme web.</w:t>
+      </w:r>
+    </w:p>
+    <w:p>
+      <w:pPr>
+        <w:pStyle w:val="Heading4"/>
+        <w:rPr>
+          <w:i/>
+          <w:iCs/>
+        </w:rPr>
+      </w:pPr>
+      <w:r>
+        <w:t xml:space="preserve">Installation de </w:t>
+      </w:r>
+      <w:proofErr w:type="spellStart"/>
+      <w:r>
+        <w:rPr>
+          <w:i/>
+          <w:iCs/>
+        </w:rPr>
+        <w:t>Tailwind</w:t>
+      </w:r>
+      <w:proofErr w:type="spellEnd"/>
+      <w:r>
+        <w:rPr>
+          <w:i/>
+          <w:iCs/>
+        </w:rPr>
+        <w:t xml:space="preserve"> CSS</w:t>
+      </w:r>
+    </w:p>
+    <w:p>
+      <w:pPr>
+        <w:spacing w:before="120"/>
+      </w:pPr>
+      <w:r>
+        <w:t xml:space="preserve">L’installation de </w:t>
+      </w:r>
+      <w:proofErr w:type="spellStart"/>
+      <w:r>
+        <w:rPr>
+          <w:i/>
+          <w:iCs/>
+        </w:rPr>
+        <w:t>Tailwind</w:t>
+      </w:r>
+      <w:proofErr w:type="spellEnd"/>
+      <w:r>
+        <w:rPr>
+          <w:i/>
+          <w:iCs/>
+        </w:rPr>
+        <w:t xml:space="preserve"> CSS</w:t>
+      </w:r>
+      <w:r>
+        <w:t xml:space="preserve"> </w:t>
+      </w:r>
+      <w:r>
+        <w:t>est</w:t>
+      </w:r>
+      <w:r>
+        <w:t xml:space="preserve"> très simple, celle-ci peut directement être réalisé</w:t>
+      </w:r>
+      <w:r>
+        <w:t>e</w:t>
+      </w:r>
+      <w:r>
+        <w:t xml:space="preserve"> via </w:t>
+      </w:r>
+      <w:proofErr w:type="spellStart"/>
+      <w:r>
+        <w:rPr>
+          <w:i/>
+          <w:iCs/>
+        </w:rPr>
+        <w:t>npm</w:t>
+      </w:r>
+      <w:proofErr w:type="spellEnd"/>
+      <w:r>
+        <w:t xml:space="preserve"> avec la commande suivante :</w:t>
+      </w:r>
+    </w:p>
+    <w:p>
+      <w:pPr>
+        <w:pStyle w:val="ListParagraph"/>
+        <w:numPr>
+          <w:ilvl w:val="0"/>
+          <w:numId w:val="50"/>
+        </w:numPr>
+        <w:rPr>
+          <w:i/>
+          <w:iCs/>
+          <w:color w:val="404040" w:themeColor="text1" w:themeTint="BF"/>
+          <w:lang w:val="en-CH"/>
+        </w:rPr>
+      </w:pPr>
+      <w:r>
+        <w:rPr>
+          <w:i/>
+          <w:iCs/>
+          <w:color w:val="404040" w:themeColor="text1" w:themeTint="BF"/>
+          <w:lang w:val="en-CH"/>
+        </w:rPr>
+        <w:t>npm install -D tailwindcss@latest postcss@latest autoprefixer@latest</w:t>
+      </w:r>
+    </w:p>
+    <w:p>
+      <w:pPr>
+        <w:spacing w:before="120"/>
+        <w:rPr>
+          <w:lang w:val="en-CH"/>
+        </w:rPr>
+      </w:pPr>
+      <w:r>
+        <w:lastRenderedPageBreak/>
+        <w:t xml:space="preserve">Puis, avec la commande suivante, on peut générer </w:t>
+      </w:r>
+      <w:r>
+        <w:t>les</w:t>
+      </w:r>
+      <w:r>
+        <w:t xml:space="preserve"> fichier</w:t>
+      </w:r>
+      <w:r>
+        <w:t>s</w:t>
+      </w:r>
+      <w:r>
+        <w:t xml:space="preserve"> de configuration</w:t>
+      </w:r>
+      <w:r>
+        <w:t>. Cette commande créer le fichier ‘</w:t>
+      </w:r>
+      <w:r>
+        <w:rPr>
+          <w:i/>
+          <w:iCs/>
+          <w:lang w:val="en-CH"/>
+        </w:rPr>
+        <w:t>tailwind.config.js</w:t>
+      </w:r>
+      <w:r>
+        <w:t>’ à la racine du projet</w:t>
+      </w:r>
+      <w:r>
+        <w:t xml:space="preserve"> et le fichier ‘</w:t>
+      </w:r>
+      <w:r>
+        <w:rPr>
+          <w:i/>
+          <w:iCs/>
+        </w:rPr>
+        <w:t>postcss.config.js</w:t>
+      </w:r>
+      <w:r>
+        <w:t>’ permettant d’activer des modules par défauts</w:t>
+      </w:r>
+      <w:r>
+        <w:t xml:space="preserve">. </w:t>
+      </w:r>
+    </w:p>
+    <w:p>
+      <w:pPr>
+        <w:pStyle w:val="ListParagraph"/>
+        <w:numPr>
+          <w:ilvl w:val="0"/>
+          <w:numId w:val="50"/>
+        </w:numPr>
+        <w:rPr>
+          <w:i/>
+          <w:iCs/>
+          <w:color w:val="404040" w:themeColor="text1" w:themeTint="BF"/>
+          <w:lang w:val="en-CH"/>
+        </w:rPr>
+      </w:pPr>
+      <w:r>
+        <w:rPr>
+          <w:i/>
+          <w:iCs/>
+          <w:color w:val="404040" w:themeColor="text1" w:themeTint="BF"/>
+          <w:lang w:val="en-CH"/>
+        </w:rPr>
+        <w:t>npx tailwindcss init -p</w:t>
+      </w:r>
+    </w:p>
+    <w:p>
+      <w:pPr>
+        <w:spacing w:before="120"/>
+      </w:pPr>
+      <w:r>
+        <w:t xml:space="preserve">Dans le fichier </w:t>
+      </w:r>
+      <w:r>
+        <w:t>de configuration principal, il faut spécifier les chemins des fichiers que le framework va nettoyer avant la compilation.</w:t>
+      </w:r>
+    </w:p>
+    <w:p>
+      <w:pPr>
+        <w:spacing w:before="120"/>
+      </w:pPr>
+      <w:r>
+        <w:t xml:space="preserve">Les différentes classes de </w:t>
+      </w:r>
+      <w:proofErr w:type="spellStart"/>
+      <w:r>
+        <w:rPr>
+          <w:i/>
+          <w:iCs/>
+        </w:rPr>
+        <w:t>Tailwind</w:t>
+      </w:r>
+      <w:proofErr w:type="spellEnd"/>
+      <w:r>
+        <w:rPr>
+          <w:i/>
+          <w:iCs/>
+        </w:rPr>
+        <w:t xml:space="preserve"> CSS</w:t>
+      </w:r>
+      <w:r>
+        <w:t xml:space="preserve"> </w:t>
+      </w:r>
+      <w:r>
+        <w:t>sont alors prête</w:t>
+      </w:r>
+      <w:r>
+        <w:t>s</w:t>
+      </w:r>
+      <w:r>
+        <w:t xml:space="preserve"> à être utilisée</w:t>
+      </w:r>
+      <w:r>
+        <w:t>s</w:t>
       </w:r>
       <w:r>
         <w:t>.</w:t>
@@ -20597,6 +21444,7 @@
           <w:lang w:eastAsia="en-US"/>
         </w:rPr>
       </w:pPr>
+      <w:proofErr w:type="spellStart"/>
       <w:r>
         <w:rPr>
           <w:rFonts w:ascii="Open Sans" w:hAnsi="Open Sans" w:cs="Open Sans"/>
@@ -20615,6 +21463,7 @@
         </w:rPr>
         <w:t>appalyzer</w:t>
       </w:r>
+      <w:proofErr w:type="spellEnd"/>
       <w:r>
         <w:rPr>
           <w:rFonts w:ascii="Open Sans" w:hAnsi="Open Sans" w:cs="Open Sans"/>
@@ -20720,7 +21569,27 @@
           <w:sz w:val="18"/>
           <w:szCs w:val="18"/>
         </w:rPr>
-        <w:t>Sutherland, J., &amp; Schwaber, K. (2020, novembre). </w:t>
+        <w:t xml:space="preserve">Sutherland, J., &amp; </w:t>
+      </w:r>
+      <w:proofErr w:type="spellStart"/>
+      <w:r>
+        <w:rPr>
+          <w:rFonts w:ascii="Open Sans" w:hAnsi="Open Sans" w:cs="Open Sans"/>
+          <w:color w:val="000000"/>
+          <w:sz w:val="18"/>
+          <w:szCs w:val="18"/>
+        </w:rPr>
+        <w:t>Schwaber</w:t>
+      </w:r>
+      <w:proofErr w:type="spellEnd"/>
+      <w:r>
+        <w:rPr>
+          <w:rFonts w:ascii="Open Sans" w:hAnsi="Open Sans" w:cs="Open Sans"/>
+          <w:color w:val="000000"/>
+          <w:sz w:val="18"/>
+          <w:szCs w:val="18"/>
+        </w:rPr>
+        <w:t>, K. (2020, novembre). </w:t>
       </w:r>
       <w:r>
         <w:rPr>
@@ -20731,7 +21600,31 @@
           <w:sz w:val="18"/>
           <w:szCs w:val="18"/>
         </w:rPr>
-        <w:t>The Scrum Guide</w:t>
+        <w:t xml:space="preserve">The </w:t>
+      </w:r>
+      <w:proofErr w:type="spellStart"/>
+      <w:r>
+        <w:rPr>
+          <w:rFonts w:ascii="Open Sans" w:hAnsi="Open Sans" w:cs="Open Sans"/>
+          <w:i/>
+          <w:iCs/>
+          <w:color w:val="000000"/>
+          <w:sz w:val="18"/>
+          <w:szCs w:val="18"/>
+        </w:rPr>
+        <w:t>Scrum</w:t>
+      </w:r>
+      <w:proofErr w:type="spellEnd"/>
+      <w:r>
+        <w:rPr>
+          <w:rFonts w:ascii="Open Sans" w:hAnsi="Open Sans" w:cs="Open Sans"/>
+          <w:i/>
+          <w:iCs/>
+          <w:color w:val="000000"/>
+          <w:sz w:val="18"/>
+          <w:szCs w:val="18"/>
+        </w:rPr>
+        <w:t xml:space="preserve"> Guide</w:t>
       </w:r>
       <w:r>
         <w:rPr>
@@ -21056,7 +21949,7 @@
                       <w:sz w:val="21"/>
                       <w:szCs w:val="21"/>
                     </w:rPr>
-                    <w:t>30</w:t>
+                    <w:t>31</w:t>
                   </w:r>
                   <w:r>
                     <w:rPr>
@@ -21258,7 +22151,29 @@
           <w:sz w:val="16"/>
           <w:szCs w:val="16"/>
         </w:rPr>
-        <w:t>https://github.com/tailwindlabs/tailwindcss</w:t>
+        <w:t>https://www.wappalyzer.com/</w:t>
+      </w:r>
+    </w:p>
+  </w:footnote>
+  <w:footnote w:id="7">
+    <w:p>
+      <w:pPr>
+        <w:pStyle w:val="FootnoteText"/>
+      </w:pPr>
+      <w:r>
+        <w:rPr>
+          <w:rStyle w:val="FootnoteReference"/>
+          <w:sz w:val="16"/>
+          <w:szCs w:val="16"/>
+        </w:rPr>
+        <w:footnoteRef/>
+      </w:r>
+      <w:r>
+        <w:rPr>
+          <w:sz w:val="16"/>
+          <w:szCs w:val="16"/>
+        </w:rPr>
+        <w:t xml:space="preserve"> https://github.com/tailwindlabs/tailwindcss</w:t>
       </w:r>
     </w:p>
   </w:footnote>
@@ -24446,6 +25361,119 @@
     </w:lvl>
   </w:abstractNum>
   <w:abstractNum w:abstractNumId="29" w15:restartNumberingAfterBreak="0">
+    <w:nsid w:val="4522670F"/>
+    <w:multiLevelType w:val="hybridMultilevel"/>
+    <w:tmpl w:val="10167972"/>
+    <w:lvl w:ilvl="0" w:tplc="3ED288EA">
+      <w:start w:val="4"/>
+      <w:numFmt w:val="bullet"/>
+      <w:lvlText w:val="-"/>
+      <w:lvlJc w:val="left"/>
+      <w:pPr>
+        <w:ind w:left="720" w:hanging="360"/>
+      </w:pPr>
+      <w:rPr>
+        <w:rFonts w:ascii="Calibri" w:eastAsia="Times New Roman" w:hAnsi="Calibri" w:cs="Calibri" w:hint="default"/>
+      </w:rPr>
+    </w:lvl>
+    <w:lvl w:ilvl="1" w:tplc="04090003" w:tentative="1">
+      <w:start w:val="1"/>
+      <w:numFmt w:val="bullet"/>
+      <w:lvlText w:val="o"/>
+      <w:lvlJc w:val="left"/>
+      <w:pPr>
+        <w:ind w:left="1440" w:hanging="360"/>
+      </w:pPr>
+      <w:rPr>
+        <w:rFonts w:ascii="Courier New" w:hAnsi="Courier New" w:cs="Courier New" w:hint="default"/>
+      </w:rPr>
+    </w:lvl>
+    <w:lvl w:ilvl="2" w:tplc="04090005" w:tentative="1">
+      <w:start w:val="1"/>
+      <w:numFmt w:val="bullet"/>
+      <w:lvlText w:val=""/>
+      <w:lvlJc w:val="left"/>
+      <w:pPr>
+        <w:ind w:left="2160" w:hanging="360"/>
+      </w:pPr>
+      <w:rPr>
+        <w:rFonts w:ascii="Wingdings" w:hAnsi="Wingdings" w:hint="default"/>
+      </w:rPr>
+    </w:lvl>
+    <w:lvl w:ilvl="3" w:tplc="04090001" w:tentative="1">
+      <w:start w:val="1"/>
+      <w:numFmt w:val="bullet"/>
+      <w:lvlText w:val=""/>
+      <w:lvlJc w:val="left"/>
+      <w:pPr>
+        <w:ind w:left="2880" w:hanging="360"/>
+      </w:pPr>
+      <w:rPr>
+        <w:rFonts w:ascii="Symbol" w:hAnsi="Symbol" w:hint="default"/>
+      </w:rPr>
+    </w:lvl>
+    <w:lvl w:ilvl="4" w:tplc="04090003" w:tentative="1">
+      <w:start w:val="1"/>
+      <w:numFmt w:val="bullet"/>
+      <w:lvlText w:val="o"/>
+      <w:lvlJc w:val="left"/>
+      <w:pPr>
+        <w:ind w:left="3600" w:hanging="360"/>
+      </w:pPr>
+      <w:rPr>
+        <w:rFonts w:ascii="Courier New" w:hAnsi="Courier New" w:cs="Courier New" w:hint="default"/>
+      </w:rPr>
+    </w:lvl>
+    <w:lvl w:ilvl="5" w:tplc="04090005" w:tentative="1">
+      <w:start w:val="1"/>
+      <w:numFmt w:val="bullet"/>
+      <w:lvlText w:val=""/>
+      <w:lvlJc w:val="left"/>
+      <w:pPr>
+        <w:ind w:left="4320" w:hanging="360"/>
+      </w:pPr>
+      <w:rPr>
+        <w:rFonts w:ascii="Wingdings" w:hAnsi="Wingdings" w:hint="default"/>
+      </w:rPr>
+    </w:lvl>
+    <w:lvl w:ilvl="6" w:tplc="04090001" w:tentative="1">
+      <w:start w:val="1"/>
+      <w:numFmt w:val="bullet"/>
+      <w:lvlText w:val=""/>
+      <w:lvlJc w:val="left"/>
+      <w:pPr>
+        <w:ind w:left="5040" w:hanging="360"/>
+      </w:pPr>
+      <w:rPr>
+        <w:rFonts w:ascii="Symbol" w:hAnsi="Symbol" w:hint="default"/>
+      </w:rPr>
+    </w:lvl>
+    <w:lvl w:ilvl="7" w:tplc="04090003" w:tentative="1">
+      <w:start w:val="1"/>
+      <w:numFmt w:val="bullet"/>
+      <w:lvlText w:val="o"/>
+      <w:lvlJc w:val="left"/>
+      <w:pPr>
+        <w:ind w:left="5760" w:hanging="360"/>
+      </w:pPr>
+      <w:rPr>
+        <w:rFonts w:ascii="Courier New" w:hAnsi="Courier New" w:cs="Courier New" w:hint="default"/>
+      </w:rPr>
+    </w:lvl>
+    <w:lvl w:ilvl="8" w:tplc="04090005" w:tentative="1">
+      <w:start w:val="1"/>
+      <w:numFmt w:val="bullet"/>
+      <w:lvlText w:val=""/>
+      <w:lvlJc w:val="left"/>
+      <w:pPr>
+        <w:ind w:left="6480" w:hanging="360"/>
+      </w:pPr>
+      <w:rPr>
+        <w:rFonts w:ascii="Wingdings" w:hAnsi="Wingdings" w:hint="default"/>
+      </w:rPr>
+    </w:lvl>
+  </w:abstractNum>
+  <w:abstractNum w:abstractNumId="30" w15:restartNumberingAfterBreak="0">
     <w:nsid w:val="456E46A8"/>
     <w:multiLevelType w:val="hybridMultilevel"/>
     <w:tmpl w:val="98266806"/>
@@ -24571,7 +25599,7 @@
       </w:rPr>
     </w:lvl>
   </w:abstractNum>
-  <w:abstractNum w:abstractNumId="30" w15:restartNumberingAfterBreak="0">
+  <w:abstractNum w:abstractNumId="31" w15:restartNumberingAfterBreak="0">
     <w:nsid w:val="48FE0794"/>
     <w:multiLevelType w:val="hybridMultilevel"/>
     <w:tmpl w:val="F078B7C2"/>
@@ -24657,7 +25685,7 @@
       </w:pPr>
     </w:lvl>
   </w:abstractNum>
-  <w:abstractNum w:abstractNumId="31" w15:restartNumberingAfterBreak="0">
+  <w:abstractNum w:abstractNumId="32" w15:restartNumberingAfterBreak="0">
     <w:nsid w:val="4BA96466"/>
     <w:multiLevelType w:val="hybridMultilevel"/>
     <w:tmpl w:val="CA64DA02"/>
@@ -24770,7 +25798,7 @@
       </w:rPr>
     </w:lvl>
   </w:abstractNum>
-  <w:abstractNum w:abstractNumId="32" w15:restartNumberingAfterBreak="0">
+  <w:abstractNum w:abstractNumId="33" w15:restartNumberingAfterBreak="0">
     <w:nsid w:val="4CC73574"/>
     <w:multiLevelType w:val="multilevel"/>
     <w:tmpl w:val="94AE4440"/>
@@ -24865,7 +25893,7 @@
       </w:pPr>
     </w:lvl>
   </w:abstractNum>
-  <w:abstractNum w:abstractNumId="33" w15:restartNumberingAfterBreak="0">
+  <w:abstractNum w:abstractNumId="34" w15:restartNumberingAfterBreak="0">
     <w:nsid w:val="4F4A1F8C"/>
     <w:multiLevelType w:val="hybridMultilevel"/>
     <w:tmpl w:val="F392EA10"/>
@@ -24991,7 +26019,7 @@
       </w:rPr>
     </w:lvl>
   </w:abstractNum>
-  <w:abstractNum w:abstractNumId="34" w15:restartNumberingAfterBreak="0">
+  <w:abstractNum w:abstractNumId="35" w15:restartNumberingAfterBreak="0">
     <w:nsid w:val="5322056F"/>
     <w:multiLevelType w:val="hybridMultilevel"/>
     <w:tmpl w:val="C700FA7C"/>
@@ -25077,7 +26105,7 @@
       </w:pPr>
     </w:lvl>
   </w:abstractNum>
-  <w:abstractNum w:abstractNumId="35" w15:restartNumberingAfterBreak="0">
+  <w:abstractNum w:abstractNumId="36" w15:restartNumberingAfterBreak="0">
     <w:nsid w:val="562C2983"/>
     <w:multiLevelType w:val="hybridMultilevel"/>
     <w:tmpl w:val="7DB4E3EC"/>
@@ -25190,7 +26218,7 @@
       </w:rPr>
     </w:lvl>
   </w:abstractNum>
-  <w:abstractNum w:abstractNumId="36" w15:restartNumberingAfterBreak="0">
+  <w:abstractNum w:abstractNumId="37" w15:restartNumberingAfterBreak="0">
     <w:nsid w:val="58B7293C"/>
     <w:multiLevelType w:val="hybridMultilevel"/>
     <w:tmpl w:val="F078B7C2"/>
@@ -25276,7 +26304,7 @@
       </w:pPr>
     </w:lvl>
   </w:abstractNum>
-  <w:abstractNum w:abstractNumId="37" w15:restartNumberingAfterBreak="0">
+  <w:abstractNum w:abstractNumId="38" w15:restartNumberingAfterBreak="0">
     <w:nsid w:val="59792D59"/>
     <w:multiLevelType w:val="hybridMultilevel"/>
     <w:tmpl w:val="C8D421E2"/>
@@ -25389,7 +26417,7 @@
       </w:rPr>
     </w:lvl>
   </w:abstractNum>
-  <w:abstractNum w:abstractNumId="38" w15:restartNumberingAfterBreak="0">
+  <w:abstractNum w:abstractNumId="39" w15:restartNumberingAfterBreak="0">
     <w:nsid w:val="5AAB2800"/>
     <w:multiLevelType w:val="hybridMultilevel"/>
     <w:tmpl w:val="7AACBD1C"/>
@@ -25515,7 +26543,7 @@
       </w:rPr>
     </w:lvl>
   </w:abstractNum>
-  <w:abstractNum w:abstractNumId="39" w15:restartNumberingAfterBreak="0">
+  <w:abstractNum w:abstractNumId="40" w15:restartNumberingAfterBreak="0">
     <w:nsid w:val="5BA92C50"/>
     <w:multiLevelType w:val="hybridMultilevel"/>
     <w:tmpl w:val="833610C6"/>
@@ -25601,7 +26629,7 @@
       </w:pPr>
     </w:lvl>
   </w:abstractNum>
-  <w:abstractNum w:abstractNumId="40" w15:restartNumberingAfterBreak="0">
+  <w:abstractNum w:abstractNumId="41" w15:restartNumberingAfterBreak="0">
     <w:nsid w:val="5FE63F6A"/>
     <w:multiLevelType w:val="multilevel"/>
     <w:tmpl w:val="56B264CE"/>
@@ -25687,7 +26715,7 @@
       </w:pPr>
     </w:lvl>
   </w:abstractNum>
-  <w:abstractNum w:abstractNumId="41" w15:restartNumberingAfterBreak="0">
+  <w:abstractNum w:abstractNumId="42" w15:restartNumberingAfterBreak="0">
     <w:nsid w:val="63BF750C"/>
     <w:multiLevelType w:val="hybridMultilevel"/>
     <w:tmpl w:val="228257E8"/>
@@ -25800,7 +26828,7 @@
       </w:rPr>
     </w:lvl>
   </w:abstractNum>
-  <w:abstractNum w:abstractNumId="42" w15:restartNumberingAfterBreak="0">
+  <w:abstractNum w:abstractNumId="43" w15:restartNumberingAfterBreak="0">
     <w:nsid w:val="63DA63E6"/>
     <w:multiLevelType w:val="hybridMultilevel"/>
     <w:tmpl w:val="75A474DE"/>
@@ -25913,7 +26941,7 @@
       </w:rPr>
     </w:lvl>
   </w:abstractNum>
-  <w:abstractNum w:abstractNumId="43" w15:restartNumberingAfterBreak="0">
+  <w:abstractNum w:abstractNumId="44" w15:restartNumberingAfterBreak="0">
     <w:nsid w:val="6EA153FA"/>
     <w:multiLevelType w:val="hybridMultilevel"/>
     <w:tmpl w:val="E54068FC"/>
@@ -25975,7 +27003,7 @@
       <w:lvlJc w:val="left"/>
     </w:lvl>
   </w:abstractNum>
-  <w:abstractNum w:abstractNumId="44" w15:restartNumberingAfterBreak="0">
+  <w:abstractNum w:abstractNumId="45" w15:restartNumberingAfterBreak="0">
     <w:nsid w:val="6EC9677E"/>
     <w:multiLevelType w:val="hybridMultilevel"/>
     <w:tmpl w:val="472842FA"/>
@@ -26088,7 +27116,7 @@
       </w:rPr>
     </w:lvl>
   </w:abstractNum>
-  <w:abstractNum w:abstractNumId="45" w15:restartNumberingAfterBreak="0">
+  <w:abstractNum w:abstractNumId="46" w15:restartNumberingAfterBreak="0">
     <w:nsid w:val="725040B9"/>
     <w:multiLevelType w:val="hybridMultilevel"/>
     <w:tmpl w:val="916ED222"/>
@@ -26318,7 +27346,7 @@
       </w:rPr>
     </w:lvl>
   </w:abstractNum>
-  <w:abstractNum w:abstractNumId="46" w15:restartNumberingAfterBreak="0">
+  <w:abstractNum w:abstractNumId="47" w15:restartNumberingAfterBreak="0">
     <w:nsid w:val="75965848"/>
     <w:multiLevelType w:val="hybridMultilevel"/>
     <w:tmpl w:val="F078B7C2"/>
@@ -26404,7 +27432,7 @@
       </w:pPr>
     </w:lvl>
   </w:abstractNum>
-  <w:abstractNum w:abstractNumId="47" w15:restartNumberingAfterBreak="0">
+  <w:abstractNum w:abstractNumId="48" w15:restartNumberingAfterBreak="0">
     <w:nsid w:val="78BB6AEE"/>
     <w:multiLevelType w:val="hybridMultilevel"/>
     <w:tmpl w:val="B4E2F082"/>
@@ -26493,7 +27521,7 @@
       </w:pPr>
     </w:lvl>
   </w:abstractNum>
-  <w:abstractNum w:abstractNumId="48" w15:restartNumberingAfterBreak="0">
+  <w:abstractNum w:abstractNumId="49" w15:restartNumberingAfterBreak="0">
     <w:nsid w:val="7C7B5665"/>
     <w:multiLevelType w:val="hybridMultilevel"/>
     <w:tmpl w:val="530A0ED6"/>
@@ -26634,7 +27662,7 @@
     </w:lvl>
   </w:abstractNum>
   <w:num w:numId="1">
-    <w:abstractNumId w:val="48"/>
+    <w:abstractNumId w:val="49"/>
   </w:num>
   <w:num w:numId="2">
     <w:abstractNumId w:val="25"/>
@@ -26646,22 +27674,22 @@
     <w:abstractNumId w:val="22"/>
   </w:num>
   <w:num w:numId="5">
-    <w:abstractNumId w:val="35"/>
+    <w:abstractNumId w:val="36"/>
   </w:num>
   <w:num w:numId="6">
-    <w:abstractNumId w:val="44"/>
+    <w:abstractNumId w:val="45"/>
   </w:num>
   <w:num w:numId="7">
-    <w:abstractNumId w:val="32"/>
+    <w:abstractNumId w:val="33"/>
   </w:num>
   <w:num w:numId="8">
     <w:abstractNumId w:val="8"/>
   </w:num>
   <w:num w:numId="9">
-    <w:abstractNumId w:val="42"/>
+    <w:abstractNumId w:val="43"/>
   </w:num>
   <w:num w:numId="10">
-    <w:abstractNumId w:val="40"/>
+    <w:abstractNumId w:val="41"/>
   </w:num>
   <w:num w:numId="11">
     <w:abstractNumId w:val="0"/>
@@ -26676,16 +27704,16 @@
     <w:abstractNumId w:val="7"/>
   </w:num>
   <w:num w:numId="15">
-    <w:abstractNumId w:val="43"/>
+    <w:abstractNumId w:val="44"/>
   </w:num>
   <w:num w:numId="16">
-    <w:abstractNumId w:val="47"/>
+    <w:abstractNumId w:val="48"/>
   </w:num>
   <w:num w:numId="17">
     <w:abstractNumId w:val="14"/>
   </w:num>
   <w:num w:numId="18">
-    <w:abstractNumId w:val="45"/>
+    <w:abstractNumId w:val="46"/>
   </w:num>
   <w:num w:numId="19">
     <w:abstractNumId w:val="11"/>
@@ -26694,13 +27722,13 @@
     <w:abstractNumId w:val="16"/>
   </w:num>
   <w:num w:numId="21">
-    <w:abstractNumId w:val="29"/>
+    <w:abstractNumId w:val="30"/>
   </w:num>
   <w:num w:numId="22">
-    <w:abstractNumId w:val="38"/>
+    <w:abstractNumId w:val="39"/>
   </w:num>
   <w:num w:numId="23">
-    <w:abstractNumId w:val="33"/>
+    <w:abstractNumId w:val="34"/>
   </w:num>
   <w:num w:numId="24">
     <w:abstractNumId w:val="3"/>
@@ -26724,7 +27752,7 @@
     <w:abstractNumId w:val="21"/>
   </w:num>
   <w:num w:numId="31">
-    <w:abstractNumId w:val="34"/>
+    <w:abstractNumId w:val="35"/>
   </w:num>
   <w:num w:numId="32">
     <w:abstractNumId w:val="9"/>
@@ -26736,13 +27764,13 @@
     <w:abstractNumId w:val="6"/>
   </w:num>
   <w:num w:numId="35">
-    <w:abstractNumId w:val="41"/>
+    <w:abstractNumId w:val="42"/>
   </w:num>
   <w:num w:numId="36">
     <w:abstractNumId w:val="26"/>
   </w:num>
   <w:num w:numId="37">
-    <w:abstractNumId w:val="46"/>
+    <w:abstractNumId w:val="47"/>
   </w:num>
   <w:num w:numId="38">
     <w:abstractNumId w:val="28"/>
@@ -26760,13 +27788,13 @@
     <w:abstractNumId w:val="13"/>
   </w:num>
   <w:num w:numId="43">
-    <w:abstractNumId w:val="30"/>
+    <w:abstractNumId w:val="31"/>
   </w:num>
   <w:num w:numId="44">
-    <w:abstractNumId w:val="36"/>
+    <w:abstractNumId w:val="37"/>
   </w:num>
   <w:num w:numId="45">
-    <w:abstractNumId w:val="31"/>
+    <w:abstractNumId w:val="32"/>
   </w:num>
   <w:num w:numId="46">
     <w:abstractNumId w:val="10"/>
@@ -26775,10 +27803,13 @@
     <w:abstractNumId w:val="23"/>
   </w:num>
   <w:num w:numId="48">
-    <w:abstractNumId w:val="37"/>
+    <w:abstractNumId w:val="38"/>
   </w:num>
   <w:num w:numId="49">
-    <w:abstractNumId w:val="39"/>
+    <w:abstractNumId w:val="40"/>
+  </w:num>
+  <w:num w:numId="50">
+    <w:abstractNumId w:val="29"/>
   </w:num>
 </w:numbering>
 </file>
@@ -27432,6 +28463,7 @@
   <w:style w:type="character" w:default="1" w:styleId="DefaultParagraphFont">
     <w:name w:val="Default Paragraph Font"/>
     <w:uiPriority w:val="1"/>
+    <w:semiHidden/>
     <w:unhideWhenUsed/>
   </w:style>
   <w:style w:type="table" w:default="1" w:styleId="TableNormal">
@@ -29525,6 +30557,7 @@
     <w:rsid w:val="00340715"/>
     <w:rsid w:val="00382F72"/>
     <w:rsid w:val="005A55A4"/>
+    <w:rsid w:val="005D0B11"/>
     <w:rsid w:val="00653BEE"/>
     <w:rsid w:val="00657382"/>
     <w:rsid w:val="00704E68"/>
@@ -29533,6 +30566,8 @@
     <w:rsid w:val="00897D39"/>
     <w:rsid w:val="008D609A"/>
     <w:rsid w:val="00934007"/>
+    <w:rsid w:val="00952364"/>
+    <w:rsid w:val="00A42B7D"/>
     <w:rsid w:val="00A71342"/>
     <w:rsid w:val="00A8286D"/>
     <w:rsid w:val="00AA0604"/>
@@ -29542,7 +30577,6 @@
     <w:rsid w:val="00C341B8"/>
     <w:rsid w:val="00C425CB"/>
     <w:rsid w:val="00C63E8A"/>
-    <w:rsid w:val="00C802B6"/>
     <w:rsid w:val="00D03446"/>
     <w:rsid w:val="00DB0FD6"/>
     <w:rsid w:val="00DB4F29"/>
@@ -30639,19 +31673,6 @@
 </file>
 
 <file path=customXml/item1.xml><?xml version="1.0" encoding="utf-8"?>
-<?mso-contentType ?>
-<FormTemplates xmlns="http://schemas.microsoft.com/sharepoint/v3/contenttype/forms">
-  <Display>DocumentLibraryForm</Display>
-  <Edit>DocumentLibraryForm</Edit>
-  <New>DocumentLibraryForm</New>
-</FormTemplates>
-</file>
-
-<file path=customXml/item2.xml><?xml version="1.0" encoding="utf-8"?>
-<b:Sources xmlns:b="http://schemas.openxmlformats.org/officeDocument/2006/bibliography" xmlns="http://schemas.openxmlformats.org/officeDocument/2006/bibliography" SelectedStyle="\APASixthEditionOfficeOnline.xsl" StyleName="APA" Version="6"/>
-</file>
-
-<file path=customXml/item3.xml><?xml version="1.0" encoding="utf-8"?>
 <ct:contentTypeSchema xmlns:ct="http://schemas.microsoft.com/office/2006/metadata/contentType" xmlns:ma="http://schemas.microsoft.com/office/2006/metadata/properties/metaAttributes" ct:_="" ma:_="" ma:contentTypeName="Document" ma:contentTypeID="0x0101005E3588C1835EB246ACEB5E40E7F838DF" ma:contentTypeVersion="0" ma:contentTypeDescription="Crée un document." ma:contentTypeScope="" ma:versionID="5a77fe2f9b336866e162b65e47941635">
   <xsd:schema xmlns:xsd="http://www.w3.org/2001/XMLSchema" xmlns:p="http://schemas.microsoft.com/office/2006/metadata/properties" targetNamespace="http://schemas.microsoft.com/office/2006/metadata/properties" ma:root="true" ma:fieldsID="75019ab185b48580fc336df4da24a70b">
     <xsd:element name="properties">
@@ -30700,6 +31721,19 @@
 </ct:contentTypeSchema>
 </file>
 
+<file path=customXml/item2.xml><?xml version="1.0" encoding="utf-8"?>
+<b:Sources xmlns:b="http://schemas.openxmlformats.org/officeDocument/2006/bibliography" xmlns="http://schemas.openxmlformats.org/officeDocument/2006/bibliography" SelectedStyle="\APASixthEditionOfficeOnline.xsl" StyleName="APA" Version="6"/>
+</file>
+
+<file path=customXml/item3.xml><?xml version="1.0" encoding="utf-8"?>
+<?mso-contentType ?>
+<FormTemplates xmlns="http://schemas.microsoft.com/sharepoint/v3/contenttype/forms">
+  <Display>DocumentLibraryForm</Display>
+  <Edit>DocumentLibraryForm</Edit>
+  <New>DocumentLibraryForm</New>
+</FormTemplates>
+</file>
+
 <file path=customXml/item4.xml><?xml version="1.0" encoding="utf-8"?>
 <p:properties xmlns:p="http://schemas.microsoft.com/office/2006/metadata/properties" xmlns:xsi="http://www.w3.org/2001/XMLSchema-instance">
   <documentManagement/>
@@ -30707,22 +31741,6 @@
 </file>
 
 <file path=customXml/itemProps1.xml><?xml version="1.0" encoding="utf-8"?>
-<ds:datastoreItem xmlns:ds="http://schemas.openxmlformats.org/officeDocument/2006/customXml" ds:itemID="{BCD38D0A-D126-479C-8000-182FE4253E70}">
-  <ds:schemaRefs>
-    <ds:schemaRef ds:uri="http://schemas.microsoft.com/sharepoint/v3/contenttype/forms"/>
-  </ds:schemaRefs>
-</ds:datastoreItem>
-</file>
-
-<file path=customXml/itemProps2.xml><?xml version="1.0" encoding="utf-8"?>
-<ds:datastoreItem xmlns:ds="http://schemas.openxmlformats.org/officeDocument/2006/customXml" ds:itemID="{2021B8AE-4BF6-4B29-A0C7-E1B07D9CF8B6}">
-  <ds:schemaRefs>
-    <ds:schemaRef ds:uri="http://schemas.openxmlformats.org/officeDocument/2006/bibliography"/>
-  </ds:schemaRefs>
-</ds:datastoreItem>
-</file>
-
-<file path=customXml/itemProps3.xml><?xml version="1.0" encoding="utf-8"?>
 <ds:datastoreItem xmlns:ds="http://schemas.openxmlformats.org/officeDocument/2006/customXml" ds:itemID="{7A9BAA77-4A34-4E25-B396-15B5E6263B36}">
   <ds:schemaRefs>
     <ds:schemaRef ds:uri="http://schemas.microsoft.com/office/2006/metadata/contentType"/>
@@ -30737,6 +31755,22 @@
 </ds:datastoreItem>
 </file>
 
+<file path=customXml/itemProps2.xml><?xml version="1.0" encoding="utf-8"?>
+<ds:datastoreItem xmlns:ds="http://schemas.openxmlformats.org/officeDocument/2006/customXml" ds:itemID="{2021B8AE-4BF6-4B29-A0C7-E1B07D9CF8B6}">
+  <ds:schemaRefs>
+    <ds:schemaRef ds:uri="http://schemas.openxmlformats.org/officeDocument/2006/bibliography"/>
+  </ds:schemaRefs>
+</ds:datastoreItem>
+</file>
+
+<file path=customXml/itemProps3.xml><?xml version="1.0" encoding="utf-8"?>
+<ds:datastoreItem xmlns:ds="http://schemas.openxmlformats.org/officeDocument/2006/customXml" ds:itemID="{BCD38D0A-D126-479C-8000-182FE4253E70}">
+  <ds:schemaRefs>
+    <ds:schemaRef ds:uri="http://schemas.microsoft.com/sharepoint/v3/contenttype/forms"/>
+  </ds:schemaRefs>
+</ds:datastoreItem>
+</file>
+
 <file path=customXml/itemProps4.xml><?xml version="1.0" encoding="utf-8"?>
 <ds:datastoreItem xmlns:ds="http://schemas.openxmlformats.org/officeDocument/2006/customXml" ds:itemID="{3818F315-ED90-4271-A803-2A11018D0135}">
   <ds:schemaRefs>

</xml_diff>

<commit_message>
State of the Art JS
</commit_message>
<xml_diff>
--- a/2.Documentation/TB_Rapport_Alt-Thibaud_v1.docx
+++ b/2.Documentation/TB_Rapport_Alt-Thibaud_v1.docx
@@ -2947,7 +2947,7 @@
             </w:rPr>
             <w:fldChar w:fldCharType="separate"/>
           </w:r>
-          <w:hyperlink w:anchor="_Toc74149465" w:history="1">
+          <w:hyperlink w:anchor="_Toc74758186" w:history="1">
             <w:r>
               <w:rPr>
                 <w:rStyle w:val="Hyperlink"/>
@@ -2993,7 +2993,7 @@
                 <w:noProof/>
                 <w:webHidden/>
               </w:rPr>
-              <w:instrText xml:space="preserve"> PAGEREF _Toc74149465 \h </w:instrText>
+              <w:instrText xml:space="preserve"> PAGEREF _Toc74758186 \h </w:instrText>
             </w:r>
             <w:r>
               <w:rPr>
@@ -3013,7 +3013,7 @@
                 <w:noProof/>
                 <w:webHidden/>
               </w:rPr>
-              <w:t>2</w:t>
+              <w:t>7</w:t>
             </w:r>
             <w:r>
               <w:rPr>
@@ -3041,7 +3041,7 @@
               <w:lang w:val="en-CH" w:eastAsia="en-US"/>
             </w:rPr>
           </w:pPr>
-          <w:hyperlink w:anchor="_Toc74149466" w:history="1">
+          <w:hyperlink w:anchor="_Toc74758187" w:history="1">
             <w:r>
               <w:rPr>
                 <w:rStyle w:val="Hyperlink"/>
@@ -3087,7 +3087,7 @@
                 <w:noProof/>
                 <w:webHidden/>
               </w:rPr>
-              <w:instrText xml:space="preserve"> PAGEREF _Toc74149466 \h </w:instrText>
+              <w:instrText xml:space="preserve"> PAGEREF _Toc74758187 \h </w:instrText>
             </w:r>
             <w:r>
               <w:rPr>
@@ -3107,7 +3107,7 @@
                 <w:noProof/>
                 <w:webHidden/>
               </w:rPr>
-              <w:t>2</w:t>
+              <w:t>7</w:t>
             </w:r>
             <w:r>
               <w:rPr>
@@ -3135,7 +3135,7 @@
               <w:lang w:val="en-CH" w:eastAsia="en-US"/>
             </w:rPr>
           </w:pPr>
-          <w:hyperlink w:anchor="_Toc74149467" w:history="1">
+          <w:hyperlink w:anchor="_Toc74758188" w:history="1">
             <w:r>
               <w:rPr>
                 <w:rStyle w:val="Hyperlink"/>
@@ -3181,7 +3181,7 @@
                 <w:noProof/>
                 <w:webHidden/>
               </w:rPr>
-              <w:instrText xml:space="preserve"> PAGEREF _Toc74149467 \h </w:instrText>
+              <w:instrText xml:space="preserve"> PAGEREF _Toc74758188 \h </w:instrText>
             </w:r>
             <w:r>
               <w:rPr>
@@ -3201,7 +3201,7 @@
                 <w:noProof/>
                 <w:webHidden/>
               </w:rPr>
-              <w:t>2</w:t>
+              <w:t>7</w:t>
             </w:r>
             <w:r>
               <w:rPr>
@@ -3229,7 +3229,7 @@
               <w:lang w:val="en-CH" w:eastAsia="en-US"/>
             </w:rPr>
           </w:pPr>
-          <w:hyperlink w:anchor="_Toc74149468" w:history="1">
+          <w:hyperlink w:anchor="_Toc74758189" w:history="1">
             <w:r>
               <w:rPr>
                 <w:rStyle w:val="Hyperlink"/>
@@ -3275,7 +3275,7 @@
                 <w:noProof/>
                 <w:webHidden/>
               </w:rPr>
-              <w:instrText xml:space="preserve"> PAGEREF _Toc74149468 \h </w:instrText>
+              <w:instrText xml:space="preserve"> PAGEREF _Toc74758189 \h </w:instrText>
             </w:r>
             <w:r>
               <w:rPr>
@@ -3295,7 +3295,7 @@
                 <w:noProof/>
                 <w:webHidden/>
               </w:rPr>
-              <w:t>2</w:t>
+              <w:t>7</w:t>
             </w:r>
             <w:r>
               <w:rPr>
@@ -3323,7 +3323,7 @@
               <w:lang w:val="en-CH" w:eastAsia="en-US"/>
             </w:rPr>
           </w:pPr>
-          <w:hyperlink w:anchor="_Toc74149469" w:history="1">
+          <w:hyperlink w:anchor="_Toc74758190" w:history="1">
             <w:r>
               <w:rPr>
                 <w:rStyle w:val="Hyperlink"/>
@@ -3370,7 +3370,7 @@
                 <w:noProof/>
                 <w:webHidden/>
               </w:rPr>
-              <w:instrText xml:space="preserve"> PAGEREF _Toc74149469 \h </w:instrText>
+              <w:instrText xml:space="preserve"> PAGEREF _Toc74758190 \h </w:instrText>
             </w:r>
             <w:r>
               <w:rPr>
@@ -3390,7 +3390,7 @@
                 <w:noProof/>
                 <w:webHidden/>
               </w:rPr>
-              <w:t>3</w:t>
+              <w:t>8</w:t>
             </w:r>
             <w:r>
               <w:rPr>
@@ -3418,7 +3418,7 @@
               <w:lang w:val="en-CH" w:eastAsia="en-US"/>
             </w:rPr>
           </w:pPr>
-          <w:hyperlink w:anchor="_Toc74149470" w:history="1">
+          <w:hyperlink w:anchor="_Toc74758191" w:history="1">
             <w:r>
               <w:rPr>
                 <w:rStyle w:val="Hyperlink"/>
@@ -3464,7 +3464,7 @@
                 <w:noProof/>
                 <w:webHidden/>
               </w:rPr>
-              <w:instrText xml:space="preserve"> PAGEREF _Toc74149470 \h </w:instrText>
+              <w:instrText xml:space="preserve"> PAGEREF _Toc74758191 \h </w:instrText>
             </w:r>
             <w:r>
               <w:rPr>
@@ -3484,7 +3484,7 @@
                 <w:noProof/>
                 <w:webHidden/>
               </w:rPr>
-              <w:t>5</w:t>
+              <w:t>10</w:t>
             </w:r>
             <w:r>
               <w:rPr>
@@ -3512,7 +3512,7 @@
               <w:lang w:val="en-CH" w:eastAsia="en-US"/>
             </w:rPr>
           </w:pPr>
-          <w:hyperlink w:anchor="_Toc74149471" w:history="1">
+          <w:hyperlink w:anchor="_Toc74758192" w:history="1">
             <w:r>
               <w:rPr>
                 <w:rStyle w:val="Hyperlink"/>
@@ -3558,7 +3558,7 @@
                 <w:noProof/>
                 <w:webHidden/>
               </w:rPr>
-              <w:instrText xml:space="preserve"> PAGEREF _Toc74149471 \h </w:instrText>
+              <w:instrText xml:space="preserve"> PAGEREF _Toc74758192 \h </w:instrText>
             </w:r>
             <w:r>
               <w:rPr>
@@ -3578,7 +3578,7 @@
                 <w:noProof/>
                 <w:webHidden/>
               </w:rPr>
-              <w:t>5</w:t>
+              <w:t>10</w:t>
             </w:r>
             <w:r>
               <w:rPr>
@@ -3606,7 +3606,7 @@
               <w:lang w:val="en-CH" w:eastAsia="en-US"/>
             </w:rPr>
           </w:pPr>
-          <w:hyperlink w:anchor="_Toc74149472" w:history="1">
+          <w:hyperlink w:anchor="_Toc74758193" w:history="1">
             <w:r>
               <w:rPr>
                 <w:rStyle w:val="Hyperlink"/>
@@ -3652,7 +3652,7 @@
                 <w:noProof/>
                 <w:webHidden/>
               </w:rPr>
-              <w:instrText xml:space="preserve"> PAGEREF _Toc74149472 \h </w:instrText>
+              <w:instrText xml:space="preserve"> PAGEREF _Toc74758193 \h </w:instrText>
             </w:r>
             <w:r>
               <w:rPr>
@@ -3672,7 +3672,7 @@
                 <w:noProof/>
                 <w:webHidden/>
               </w:rPr>
-              <w:t>6</w:t>
+              <w:t>11</w:t>
             </w:r>
             <w:r>
               <w:rPr>
@@ -3700,7 +3700,7 @@
               <w:lang w:val="en-CH" w:eastAsia="en-US"/>
             </w:rPr>
           </w:pPr>
-          <w:hyperlink w:anchor="_Toc74149473" w:history="1">
+          <w:hyperlink w:anchor="_Toc74758194" w:history="1">
             <w:r>
               <w:rPr>
                 <w:rStyle w:val="Hyperlink"/>
@@ -3746,7 +3746,7 @@
                 <w:noProof/>
                 <w:webHidden/>
               </w:rPr>
-              <w:instrText xml:space="preserve"> PAGEREF _Toc74149473 \h </w:instrText>
+              <w:instrText xml:space="preserve"> PAGEREF _Toc74758194 \h </w:instrText>
             </w:r>
             <w:r>
               <w:rPr>
@@ -3766,7 +3766,7 @@
                 <w:noProof/>
                 <w:webHidden/>
               </w:rPr>
-              <w:t>7</w:t>
+              <w:t>12</w:t>
             </w:r>
             <w:r>
               <w:rPr>
@@ -3794,7 +3794,7 @@
               <w:lang w:val="en-CH" w:eastAsia="en-US"/>
             </w:rPr>
           </w:pPr>
-          <w:hyperlink w:anchor="_Toc74149474" w:history="1">
+          <w:hyperlink w:anchor="_Toc74758195" w:history="1">
             <w:r>
               <w:rPr>
                 <w:rStyle w:val="Hyperlink"/>
@@ -3819,7 +3819,7 @@
                 <w:rStyle w:val="Hyperlink"/>
                 <w:noProof/>
               </w:rPr>
-              <w:t>Besoins non-fonctionnels</w:t>
+              <w:t>Besoins non fonctionnels</w:t>
             </w:r>
             <w:r>
               <w:rPr>
@@ -3840,7 +3840,7 @@
                 <w:noProof/>
                 <w:webHidden/>
               </w:rPr>
-              <w:instrText xml:space="preserve"> PAGEREF _Toc74149474 \h </w:instrText>
+              <w:instrText xml:space="preserve"> PAGEREF _Toc74758195 \h </w:instrText>
             </w:r>
             <w:r>
               <w:rPr>
@@ -3860,7 +3860,7 @@
                 <w:noProof/>
                 <w:webHidden/>
               </w:rPr>
-              <w:t>11</w:t>
+              <w:t>16</w:t>
             </w:r>
             <w:r>
               <w:rPr>
@@ -3888,7 +3888,7 @@
               <w:lang w:val="en-CH" w:eastAsia="en-US"/>
             </w:rPr>
           </w:pPr>
-          <w:hyperlink w:anchor="_Toc74149475" w:history="1">
+          <w:hyperlink w:anchor="_Toc74758196" w:history="1">
             <w:r>
               <w:rPr>
                 <w:rStyle w:val="Hyperlink"/>
@@ -3934,7 +3934,7 @@
                 <w:noProof/>
                 <w:webHidden/>
               </w:rPr>
-              <w:instrText xml:space="preserve"> PAGEREF _Toc74149475 \h </w:instrText>
+              <w:instrText xml:space="preserve"> PAGEREF _Toc74758196 \h </w:instrText>
             </w:r>
             <w:r>
               <w:rPr>
@@ -3954,7 +3954,7 @@
                 <w:noProof/>
                 <w:webHidden/>
               </w:rPr>
-              <w:t>11</w:t>
+              <w:t>16</w:t>
             </w:r>
             <w:r>
               <w:rPr>
@@ -3982,7 +3982,7 @@
               <w:lang w:val="en-CH" w:eastAsia="en-US"/>
             </w:rPr>
           </w:pPr>
-          <w:hyperlink w:anchor="_Toc74149476" w:history="1">
+          <w:hyperlink w:anchor="_Toc74758197" w:history="1">
             <w:r>
               <w:rPr>
                 <w:rStyle w:val="Hyperlink"/>
@@ -4028,7 +4028,7 @@
                 <w:noProof/>
                 <w:webHidden/>
               </w:rPr>
-              <w:instrText xml:space="preserve"> PAGEREF _Toc74149476 \h </w:instrText>
+              <w:instrText xml:space="preserve"> PAGEREF _Toc74758197 \h </w:instrText>
             </w:r>
             <w:r>
               <w:rPr>
@@ -4048,7 +4048,7 @@
                 <w:noProof/>
                 <w:webHidden/>
               </w:rPr>
-              <w:t>13</w:t>
+              <w:t>18</w:t>
             </w:r>
             <w:r>
               <w:rPr>
@@ -4076,7 +4076,7 @@
               <w:lang w:val="en-CH" w:eastAsia="en-US"/>
             </w:rPr>
           </w:pPr>
-          <w:hyperlink w:anchor="_Toc74149477" w:history="1">
+          <w:hyperlink w:anchor="_Toc74758198" w:history="1">
             <w:r>
               <w:rPr>
                 <w:rStyle w:val="Hyperlink"/>
@@ -4101,7 +4101,7 @@
                 <w:rStyle w:val="Hyperlink"/>
                 <w:noProof/>
               </w:rPr>
-              <w:t>Étude de marchée</w:t>
+              <w:t>Étude de marché</w:t>
             </w:r>
             <w:r>
               <w:rPr>
@@ -4122,7 +4122,7 @@
                 <w:noProof/>
                 <w:webHidden/>
               </w:rPr>
-              <w:instrText xml:space="preserve"> PAGEREF _Toc74149477 \h </w:instrText>
+              <w:instrText xml:space="preserve"> PAGEREF _Toc74758198 \h </w:instrText>
             </w:r>
             <w:r>
               <w:rPr>
@@ -4142,7 +4142,7 @@
                 <w:noProof/>
                 <w:webHidden/>
               </w:rPr>
-              <w:t>13</w:t>
+              <w:t>18</w:t>
             </w:r>
             <w:r>
               <w:rPr>
@@ -4170,7 +4170,7 @@
               <w:lang w:val="en-CH" w:eastAsia="en-US"/>
             </w:rPr>
           </w:pPr>
-          <w:hyperlink w:anchor="_Toc74149478" w:history="1">
+          <w:hyperlink w:anchor="_Toc74758199" w:history="1">
             <w:r>
               <w:rPr>
                 <w:rStyle w:val="Hyperlink"/>
@@ -4216,7 +4216,7 @@
                 <w:noProof/>
                 <w:webHidden/>
               </w:rPr>
-              <w:instrText xml:space="preserve"> PAGEREF _Toc74149478 \h </w:instrText>
+              <w:instrText xml:space="preserve"> PAGEREF _Toc74758199 \h </w:instrText>
             </w:r>
             <w:r>
               <w:rPr>
@@ -4236,7 +4236,7 @@
                 <w:noProof/>
                 <w:webHidden/>
               </w:rPr>
-              <w:t>13</w:t>
+              <w:t>18</w:t>
             </w:r>
             <w:r>
               <w:rPr>
@@ -4264,7 +4264,7 @@
               <w:lang w:val="en-CH" w:eastAsia="en-US"/>
             </w:rPr>
           </w:pPr>
-          <w:hyperlink w:anchor="_Toc74149479" w:history="1">
+          <w:hyperlink w:anchor="_Toc74758200" w:history="1">
             <w:r>
               <w:rPr>
                 <w:rStyle w:val="Hyperlink"/>
@@ -4289,7 +4289,23 @@
                 <w:rStyle w:val="Hyperlink"/>
                 <w:noProof/>
               </w:rPr>
-              <w:t>Risques</w:t>
+              <w:t>Applications web « </w:t>
+            </w:r>
+            <w:r>
+              <w:rPr>
+                <w:rStyle w:val="Hyperlink"/>
+                <w:i/>
+                <w:iCs/>
+                <w:noProof/>
+              </w:rPr>
+              <w:t>State-of-the-Art</w:t>
+            </w:r>
+            <w:r>
+              <w:rPr>
+                <w:rStyle w:val="Hyperlink"/>
+                <w:noProof/>
+              </w:rPr>
+              <w:t> »</w:t>
             </w:r>
             <w:r>
               <w:rPr>
@@ -4310,7 +4326,7 @@
                 <w:noProof/>
                 <w:webHidden/>
               </w:rPr>
-              <w:instrText xml:space="preserve"> PAGEREF _Toc74149479 \h </w:instrText>
+              <w:instrText xml:space="preserve"> PAGEREF _Toc74758200 \h </w:instrText>
             </w:r>
             <w:r>
               <w:rPr>
@@ -4330,7 +4346,220 @@
                 <w:noProof/>
                 <w:webHidden/>
               </w:rPr>
-              <w:t>13</w:t>
+              <w:t>23</w:t>
+            </w:r>
+            <w:r>
+              <w:rPr>
+                <w:noProof/>
+                <w:webHidden/>
+              </w:rPr>
+              <w:fldChar w:fldCharType="end"/>
+            </w:r>
+          </w:hyperlink>
+        </w:p>
+        <w:p>
+          <w:pPr>
+            <w:pStyle w:val="TOC2"/>
+            <w:tabs>
+              <w:tab w:val="left" w:pos="880"/>
+              <w:tab w:val="right" w:leader="dot" w:pos="10194"/>
+            </w:tabs>
+            <w:rPr>
+              <w:rFonts w:eastAsiaTheme="minorEastAsia" w:cstheme="minorBidi"/>
+              <w:b w:val="0"/>
+              <w:bCs w:val="0"/>
+              <w:noProof/>
+              <w:sz w:val="24"/>
+              <w:szCs w:val="24"/>
+              <w:lang w:val="en-CH" w:eastAsia="en-US"/>
+            </w:rPr>
+          </w:pPr>
+          <w:hyperlink w:anchor="_Toc74758201" w:history="1">
+            <w:r>
+              <w:rPr>
+                <w:rStyle w:val="Hyperlink"/>
+                <w:noProof/>
+                <w:lang w:val="en-CH"/>
+              </w:rPr>
+              <w:t>3.4</w:t>
+            </w:r>
+            <w:r>
+              <w:rPr>
+                <w:rFonts w:eastAsiaTheme="minorEastAsia" w:cstheme="minorBidi"/>
+                <w:b w:val="0"/>
+                <w:bCs w:val="0"/>
+                <w:noProof/>
+                <w:sz w:val="24"/>
+                <w:szCs w:val="24"/>
+                <w:lang w:val="en-CH" w:eastAsia="en-US"/>
+              </w:rPr>
+              <w:tab/>
+            </w:r>
+            <w:r>
+              <w:rPr>
+                <w:rStyle w:val="Hyperlink"/>
+                <w:noProof/>
+                <w:lang w:val="en-CH"/>
+              </w:rPr>
+              <w:t>Framework</w:t>
+            </w:r>
+            <w:r>
+              <w:rPr>
+                <w:rStyle w:val="Hyperlink"/>
+                <w:noProof/>
+              </w:rPr>
+              <w:t>s</w:t>
+            </w:r>
+            <w:r>
+              <w:rPr>
+                <w:rStyle w:val="Hyperlink"/>
+                <w:noProof/>
+                <w:lang w:val="en-CH"/>
+              </w:rPr>
+              <w:t xml:space="preserve"> JavaScript</w:t>
+            </w:r>
+            <w:r>
+              <w:rPr>
+                <w:noProof/>
+                <w:webHidden/>
+              </w:rPr>
+              <w:tab/>
+            </w:r>
+            <w:r>
+              <w:rPr>
+                <w:noProof/>
+                <w:webHidden/>
+              </w:rPr>
+              <w:fldChar w:fldCharType="begin"/>
+            </w:r>
+            <w:r>
+              <w:rPr>
+                <w:noProof/>
+                <w:webHidden/>
+              </w:rPr>
+              <w:instrText xml:space="preserve"> PAGEREF _Toc74758201 \h </w:instrText>
+            </w:r>
+            <w:r>
+              <w:rPr>
+                <w:noProof/>
+                <w:webHidden/>
+              </w:rPr>
+            </w:r>
+            <w:r>
+              <w:rPr>
+                <w:noProof/>
+                <w:webHidden/>
+              </w:rPr>
+              <w:fldChar w:fldCharType="separate"/>
+            </w:r>
+            <w:r>
+              <w:rPr>
+                <w:noProof/>
+                <w:webHidden/>
+              </w:rPr>
+              <w:t>24</w:t>
+            </w:r>
+            <w:r>
+              <w:rPr>
+                <w:noProof/>
+                <w:webHidden/>
+              </w:rPr>
+              <w:fldChar w:fldCharType="end"/>
+            </w:r>
+          </w:hyperlink>
+        </w:p>
+        <w:p>
+          <w:pPr>
+            <w:pStyle w:val="TOC2"/>
+            <w:tabs>
+              <w:tab w:val="left" w:pos="880"/>
+              <w:tab w:val="right" w:leader="dot" w:pos="10194"/>
+            </w:tabs>
+            <w:rPr>
+              <w:rFonts w:eastAsiaTheme="minorEastAsia" w:cstheme="minorBidi"/>
+              <w:b w:val="0"/>
+              <w:bCs w:val="0"/>
+              <w:noProof/>
+              <w:sz w:val="24"/>
+              <w:szCs w:val="24"/>
+              <w:lang w:val="en-CH" w:eastAsia="en-US"/>
+            </w:rPr>
+          </w:pPr>
+          <w:hyperlink w:anchor="_Toc74758202" w:history="1">
+            <w:r>
+              <w:rPr>
+                <w:rStyle w:val="Hyperlink"/>
+                <w:noProof/>
+              </w:rPr>
+              <w:t>3.5</w:t>
+            </w:r>
+            <w:r>
+              <w:rPr>
+                <w:rFonts w:eastAsiaTheme="minorEastAsia" w:cstheme="minorBidi"/>
+                <w:b w:val="0"/>
+                <w:bCs w:val="0"/>
+                <w:noProof/>
+                <w:sz w:val="24"/>
+                <w:szCs w:val="24"/>
+                <w:lang w:val="en-CH" w:eastAsia="en-US"/>
+              </w:rPr>
+              <w:tab/>
+            </w:r>
+            <w:r>
+              <w:rPr>
+                <w:rStyle w:val="Hyperlink"/>
+                <w:noProof/>
+                <w:lang w:val="en-CH"/>
+              </w:rPr>
+              <w:t>Livraison</w:t>
+            </w:r>
+            <w:r>
+              <w:rPr>
+                <w:rStyle w:val="Hyperlink"/>
+                <w:noProof/>
+              </w:rPr>
+              <w:t xml:space="preserve"> et intégration continue</w:t>
+            </w:r>
+            <w:r>
+              <w:rPr>
+                <w:noProof/>
+                <w:webHidden/>
+              </w:rPr>
+              <w:tab/>
+            </w:r>
+            <w:r>
+              <w:rPr>
+                <w:noProof/>
+                <w:webHidden/>
+              </w:rPr>
+              <w:fldChar w:fldCharType="begin"/>
+            </w:r>
+            <w:r>
+              <w:rPr>
+                <w:noProof/>
+                <w:webHidden/>
+              </w:rPr>
+              <w:instrText xml:space="preserve"> PAGEREF _Toc74758202 \h </w:instrText>
+            </w:r>
+            <w:r>
+              <w:rPr>
+                <w:noProof/>
+                <w:webHidden/>
+              </w:rPr>
+            </w:r>
+            <w:r>
+              <w:rPr>
+                <w:noProof/>
+                <w:webHidden/>
+              </w:rPr>
+              <w:fldChar w:fldCharType="separate"/>
+            </w:r>
+            <w:r>
+              <w:rPr>
+                <w:noProof/>
+                <w:webHidden/>
+              </w:rPr>
+              <w:t>24</w:t>
             </w:r>
             <w:r>
               <w:rPr>
@@ -4358,7 +4587,7 @@
               <w:lang w:val="en-CH" w:eastAsia="en-US"/>
             </w:rPr>
           </w:pPr>
-          <w:hyperlink w:anchor="_Toc74149480" w:history="1">
+          <w:hyperlink w:anchor="_Toc74758203" w:history="1">
             <w:r>
               <w:rPr>
                 <w:rStyle w:val="Hyperlink"/>
@@ -4404,7 +4633,7 @@
                 <w:noProof/>
                 <w:webHidden/>
               </w:rPr>
-              <w:instrText xml:space="preserve"> PAGEREF _Toc74149480 \h </w:instrText>
+              <w:instrText xml:space="preserve"> PAGEREF _Toc74758203 \h </w:instrText>
             </w:r>
             <w:r>
               <w:rPr>
@@ -4424,7 +4653,7 @@
                 <w:noProof/>
                 <w:webHidden/>
               </w:rPr>
-              <w:t>14</w:t>
+              <w:t>25</w:t>
             </w:r>
             <w:r>
               <w:rPr>
@@ -4452,7 +4681,7 @@
               <w:lang w:val="en-CH" w:eastAsia="en-US"/>
             </w:rPr>
           </w:pPr>
-          <w:hyperlink w:anchor="_Toc74149481" w:history="1">
+          <w:hyperlink w:anchor="_Toc74758204" w:history="1">
             <w:r>
               <w:rPr>
                 <w:rStyle w:val="Hyperlink"/>
@@ -4498,7 +4727,7 @@
                 <w:noProof/>
                 <w:webHidden/>
               </w:rPr>
-              <w:instrText xml:space="preserve"> PAGEREF _Toc74149481 \h </w:instrText>
+              <w:instrText xml:space="preserve"> PAGEREF _Toc74758204 \h </w:instrText>
             </w:r>
             <w:r>
               <w:rPr>
@@ -4518,7 +4747,7 @@
                 <w:noProof/>
                 <w:webHidden/>
               </w:rPr>
-              <w:t>15</w:t>
+              <w:t>26</w:t>
             </w:r>
             <w:r>
               <w:rPr>
@@ -4546,7 +4775,7 @@
               <w:lang w:val="en-CH" w:eastAsia="en-US"/>
             </w:rPr>
           </w:pPr>
-          <w:hyperlink w:anchor="_Toc74149482" w:history="1">
+          <w:hyperlink w:anchor="_Toc74758205" w:history="1">
             <w:r>
               <w:rPr>
                 <w:rStyle w:val="Hyperlink"/>
@@ -4592,7 +4821,7 @@
                 <w:noProof/>
                 <w:webHidden/>
               </w:rPr>
-              <w:instrText xml:space="preserve"> PAGEREF _Toc74149482 \h </w:instrText>
+              <w:instrText xml:space="preserve"> PAGEREF _Toc74758205 \h </w:instrText>
             </w:r>
             <w:r>
               <w:rPr>
@@ -4612,7 +4841,7 @@
                 <w:noProof/>
                 <w:webHidden/>
               </w:rPr>
-              <w:t>16</w:t>
+              <w:t>27</w:t>
             </w:r>
             <w:r>
               <w:rPr>
@@ -4640,7 +4869,7 @@
               <w:lang w:val="en-CH" w:eastAsia="en-US"/>
             </w:rPr>
           </w:pPr>
-          <w:hyperlink w:anchor="_Toc74149483" w:history="1">
+          <w:hyperlink w:anchor="_Toc74758206" w:history="1">
             <w:r>
               <w:rPr>
                 <w:rStyle w:val="Hyperlink"/>
@@ -4686,7 +4915,7 @@
                 <w:noProof/>
                 <w:webHidden/>
               </w:rPr>
-              <w:instrText xml:space="preserve"> PAGEREF _Toc74149483 \h </w:instrText>
+              <w:instrText xml:space="preserve"> PAGEREF _Toc74758206 \h </w:instrText>
             </w:r>
             <w:r>
               <w:rPr>
@@ -4706,7 +4935,7 @@
                 <w:noProof/>
                 <w:webHidden/>
               </w:rPr>
-              <w:t>16</w:t>
+              <w:t>27</w:t>
             </w:r>
             <w:r>
               <w:rPr>
@@ -4734,7 +4963,7 @@
               <w:lang w:val="en-CH" w:eastAsia="en-US"/>
             </w:rPr>
           </w:pPr>
-          <w:hyperlink w:anchor="_Toc74149484" w:history="1">
+          <w:hyperlink w:anchor="_Toc74758207" w:history="1">
             <w:r>
               <w:rPr>
                 <w:rStyle w:val="Hyperlink"/>
@@ -4780,7 +5009,7 @@
                 <w:noProof/>
                 <w:webHidden/>
               </w:rPr>
-              <w:instrText xml:space="preserve"> PAGEREF _Toc74149484 \h </w:instrText>
+              <w:instrText xml:space="preserve"> PAGEREF _Toc74758207 \h </w:instrText>
             </w:r>
             <w:r>
               <w:rPr>
@@ -4800,7 +5029,7 @@
                 <w:noProof/>
                 <w:webHidden/>
               </w:rPr>
-              <w:t>16</w:t>
+              <w:t>27</w:t>
             </w:r>
             <w:r>
               <w:rPr>
@@ -4828,7 +5057,7 @@
               <w:lang w:val="en-CH" w:eastAsia="en-US"/>
             </w:rPr>
           </w:pPr>
-          <w:hyperlink w:anchor="_Toc74149485" w:history="1">
+          <w:hyperlink w:anchor="_Toc74758208" w:history="1">
             <w:r>
               <w:rPr>
                 <w:rStyle w:val="Hyperlink"/>
@@ -4874,7 +5103,7 @@
                 <w:noProof/>
                 <w:webHidden/>
               </w:rPr>
-              <w:instrText xml:space="preserve"> PAGEREF _Toc74149485 \h </w:instrText>
+              <w:instrText xml:space="preserve"> PAGEREF _Toc74758208 \h </w:instrText>
             </w:r>
             <w:r>
               <w:rPr>
@@ -4894,7 +5123,7 @@
                 <w:noProof/>
                 <w:webHidden/>
               </w:rPr>
-              <w:t>16</w:t>
+              <w:t>27</w:t>
             </w:r>
             <w:r>
               <w:rPr>
@@ -4922,7 +5151,7 @@
               <w:lang w:val="en-CH" w:eastAsia="en-US"/>
             </w:rPr>
           </w:pPr>
-          <w:hyperlink w:anchor="_Toc74149486" w:history="1">
+          <w:hyperlink w:anchor="_Toc74758209" w:history="1">
             <w:r>
               <w:rPr>
                 <w:rStyle w:val="Hyperlink"/>
@@ -4968,7 +5197,7 @@
                 <w:noProof/>
                 <w:webHidden/>
               </w:rPr>
-              <w:instrText xml:space="preserve"> PAGEREF _Toc74149486 \h </w:instrText>
+              <w:instrText xml:space="preserve"> PAGEREF _Toc74758209 \h </w:instrText>
             </w:r>
             <w:r>
               <w:rPr>
@@ -4988,7 +5217,7 @@
                 <w:noProof/>
                 <w:webHidden/>
               </w:rPr>
-              <w:t>16</w:t>
+              <w:t>27</w:t>
             </w:r>
             <w:r>
               <w:rPr>
@@ -5016,7 +5245,7 @@
               <w:lang w:val="en-CH" w:eastAsia="en-US"/>
             </w:rPr>
           </w:pPr>
-          <w:hyperlink w:anchor="_Toc74149487" w:history="1">
+          <w:hyperlink w:anchor="_Toc74758210" w:history="1">
             <w:r>
               <w:rPr>
                 <w:rStyle w:val="Hyperlink"/>
@@ -5062,7 +5291,7 @@
                 <w:noProof/>
                 <w:webHidden/>
               </w:rPr>
-              <w:instrText xml:space="preserve"> PAGEREF _Toc74149487 \h </w:instrText>
+              <w:instrText xml:space="preserve"> PAGEREF _Toc74758210 \h </w:instrText>
             </w:r>
             <w:r>
               <w:rPr>
@@ -5082,7 +5311,7 @@
                 <w:noProof/>
                 <w:webHidden/>
               </w:rPr>
-              <w:t>17</w:t>
+              <w:t>28</w:t>
             </w:r>
             <w:r>
               <w:rPr>
@@ -5110,7 +5339,7 @@
               <w:lang w:val="en-CH" w:eastAsia="en-US"/>
             </w:rPr>
           </w:pPr>
-          <w:hyperlink w:anchor="_Toc74149488" w:history="1">
+          <w:hyperlink w:anchor="_Toc74758211" w:history="1">
             <w:r>
               <w:rPr>
                 <w:rStyle w:val="Hyperlink"/>
@@ -5156,7 +5385,7 @@
                 <w:noProof/>
                 <w:webHidden/>
               </w:rPr>
-              <w:instrText xml:space="preserve"> PAGEREF _Toc74149488 \h </w:instrText>
+              <w:instrText xml:space="preserve"> PAGEREF _Toc74758211 \h </w:instrText>
             </w:r>
             <w:r>
               <w:rPr>
@@ -5176,7 +5405,7 @@
                 <w:noProof/>
                 <w:webHidden/>
               </w:rPr>
-              <w:t>18</w:t>
+              <w:t>29</w:t>
             </w:r>
             <w:r>
               <w:rPr>
@@ -5204,11 +5433,12 @@
               <w:lang w:val="en-CH" w:eastAsia="en-US"/>
             </w:rPr>
           </w:pPr>
-          <w:hyperlink w:anchor="_Toc74149489" w:history="1">
+          <w:hyperlink w:anchor="_Toc74758212" w:history="1">
             <w:r>
               <w:rPr>
                 <w:rStyle w:val="Hyperlink"/>
                 <w:noProof/>
+                <w:lang w:eastAsia="en-US"/>
               </w:rPr>
               <w:t>9</w:t>
             </w:r>
@@ -5251,7 +5481,7 @@
                 <w:noProof/>
                 <w:webHidden/>
               </w:rPr>
-              <w:instrText xml:space="preserve"> PAGEREF _Toc74149489 \h </w:instrText>
+              <w:instrText xml:space="preserve"> PAGEREF _Toc74758212 \h </w:instrText>
             </w:r>
             <w:r>
               <w:rPr>
@@ -5271,7 +5501,7 @@
                 <w:noProof/>
                 <w:webHidden/>
               </w:rPr>
-              <w:t>19</w:t>
+              <w:t>30</w:t>
             </w:r>
             <w:r>
               <w:rPr>
@@ -5371,7 +5601,7 @@
                 <w:b/>
                 <w:bCs/>
               </w:rPr>
-              <w:t>Commit</w:t>
+              <w:t>Back-end</w:t>
             </w:r>
           </w:p>
         </w:tc>
@@ -5381,37 +5611,19 @@
           </w:tcPr>
           <w:p>
             <w:r>
-              <w:t>A</w:t>
-            </w:r>
-            <w:r>
-              <w:rPr>
-                <w:lang w:val="en-CH"/>
-              </w:rPr>
-              <w:t>nglicisme</w:t>
-            </w:r>
-            <w:r>
-              <w:t xml:space="preserve"> </w:t>
-            </w:r>
-            <w:r>
-              <w:t>désign</w:t>
-            </w:r>
-            <w:r>
-              <w:t>a</w:t>
-            </w:r>
-            <w:r>
-              <w:t>nt l’enregistrement effectif d’une transaction</w:t>
-            </w:r>
-            <w:r>
-              <w:t xml:space="preserve"> </w:t>
-            </w:r>
-            <w:r>
-              <w:t xml:space="preserve">dans </w:t>
-            </w:r>
-            <w:r>
-              <w:t>un</w:t>
-            </w:r>
-            <w:r>
-              <w:t xml:space="preserve"> système de révision de fichier</w:t>
+              <w:t>C</w:t>
+            </w:r>
+            <w:r>
+              <w:t xml:space="preserve">ouche </w:t>
+            </w:r>
+            <w:r>
+              <w:t>représentant l</w:t>
+            </w:r>
+            <w:r>
+              <w:t>'accès aux données d'un logiciel</w:t>
+            </w:r>
+            <w:r>
+              <w:t xml:space="preserve">, travail réalisé par le serveur </w:t>
             </w:r>
           </w:p>
         </w:tc>
@@ -5433,7 +5645,7 @@
                 <w:b/>
                 <w:bCs/>
               </w:rPr>
-              <w:t>CSS</w:t>
+              <w:t>Commit</w:t>
             </w:r>
           </w:p>
         </w:tc>
@@ -5443,14 +5655,37 @@
           </w:tcPr>
           <w:p>
             <w:r>
-              <w:rPr>
-                <w:i/>
-                <w:iCs/>
-              </w:rPr>
-              <w:t>Cascading Style Sheets</w:t>
-            </w:r>
-            <w:r>
-              <w:t>, langage informatique décrivant la présentation d'une page web</w:t>
+              <w:t>A</w:t>
+            </w:r>
+            <w:r>
+              <w:rPr>
+                <w:lang w:val="en-CH"/>
+              </w:rPr>
+              <w:t>nglicisme</w:t>
+            </w:r>
+            <w:r>
+              <w:t xml:space="preserve"> </w:t>
+            </w:r>
+            <w:r>
+              <w:t>désign</w:t>
+            </w:r>
+            <w:r>
+              <w:t>a</w:t>
+            </w:r>
+            <w:r>
+              <w:t>nt l’enregistrement effectif d’une transaction</w:t>
+            </w:r>
+            <w:r>
+              <w:t xml:space="preserve"> </w:t>
+            </w:r>
+            <w:r>
+              <w:t xml:space="preserve">dans </w:t>
+            </w:r>
+            <w:r>
+              <w:t>un</w:t>
+            </w:r>
+            <w:r>
+              <w:t xml:space="preserve"> système de révision de fichier</w:t>
             </w:r>
           </w:p>
         </w:tc>
@@ -5472,7 +5707,7 @@
                 <w:b/>
                 <w:bCs/>
               </w:rPr>
-              <w:t>Framework</w:t>
+              <w:t>CSS</w:t>
             </w:r>
           </w:p>
         </w:tc>
@@ -5482,7 +5717,14 @@
           </w:tcPr>
           <w:p>
             <w:r>
-              <w:t>Ensemble de composants structurels servant à créer les fondations d'un logiciel</w:t>
+              <w:rPr>
+                <w:i/>
+                <w:iCs/>
+              </w:rPr>
+              <w:t>Cascading Style Sheets</w:t>
+            </w:r>
+            <w:r>
+              <w:t>, langage informatique décrivant la présentation d'une page web</w:t>
             </w:r>
           </w:p>
         </w:tc>
@@ -5503,9 +5745,8 @@
               <w:rPr>
                 <w:b/>
                 <w:bCs/>
-                <w:lang w:val="en-CH"/>
-              </w:rPr>
-              <w:t>JavaScript</w:t>
+              </w:rPr>
+              <w:t>Framework</w:t>
             </w:r>
           </w:p>
         </w:tc>
@@ -5515,7 +5756,7 @@
           </w:tcPr>
           <w:p>
             <w:r>
-              <w:t>Langage de programmation de scripts principalement employé dans les pages web</w:t>
+              <w:t>Ensemble de composants structurels servant à créer les fondations d'un logiciel</w:t>
             </w:r>
           </w:p>
         </w:tc>
@@ -5537,7 +5778,7 @@
                 <w:b/>
                 <w:bCs/>
               </w:rPr>
-              <w:t>GIT</w:t>
+              <w:t>Front-end</w:t>
             </w:r>
           </w:p>
         </w:tc>
@@ -5547,10 +5788,13 @@
           </w:tcPr>
           <w:p>
             <w:r>
-              <w:t>L</w:t>
-            </w:r>
-            <w:r>
-              <w:t>ogiciel de gestion de versions décentralisé</w:t>
+              <w:t>C</w:t>
+            </w:r>
+            <w:r>
+              <w:t>ouche de présentation</w:t>
+            </w:r>
+            <w:r>
+              <w:t>, travail réalisé par le client</w:t>
             </w:r>
           </w:p>
         </w:tc>
@@ -5571,8 +5815,9 @@
               <w:rPr>
                 <w:b/>
                 <w:bCs/>
-              </w:rPr>
-              <w:t>HTML</w:t>
+                <w:lang w:val="en-CH"/>
+              </w:rPr>
+              <w:t>JavaScript</w:t>
             </w:r>
           </w:p>
         </w:tc>
@@ -5582,18 +5827,7 @@
           </w:tcPr>
           <w:p>
             <w:r>
-              <w:rPr>
-                <w:i/>
-                <w:iCs/>
-                <w:lang w:val="en-CH"/>
-              </w:rPr>
-              <w:t>Hypertext Markup Language</w:t>
-            </w:r>
-            <w:r>
-              <w:t xml:space="preserve">, </w:t>
-            </w:r>
-            <w:r>
-              <w:t>langage de balisage conçu pour représenter les pages web</w:t>
+              <w:t>Langage de programmation de scripts principalement employé dans les pages web</w:t>
             </w:r>
           </w:p>
         </w:tc>
@@ -5615,7 +5849,7 @@
                 <w:b/>
                 <w:bCs/>
               </w:rPr>
-              <w:t>JS</w:t>
+              <w:t>GIT</w:t>
             </w:r>
           </w:p>
         </w:tc>
@@ -5625,15 +5859,10 @@
           </w:tcPr>
           <w:p>
             <w:r>
-              <w:t xml:space="preserve">Abréviation de </w:t>
-            </w:r>
-            <w:r>
-              <w:rPr>
-                <w:i/>
-                <w:iCs/>
-                <w:lang w:val="en-CH"/>
-              </w:rPr>
-              <w:t>JavaScript</w:t>
+              <w:t>L</w:t>
+            </w:r>
+            <w:r>
+              <w:t>ogiciel de gestion de versions décentralisé</w:t>
             </w:r>
           </w:p>
         </w:tc>
@@ -5655,7 +5884,7 @@
                 <w:b/>
                 <w:bCs/>
               </w:rPr>
-              <w:t>JSON</w:t>
+              <w:t>HTML</w:t>
             </w:r>
           </w:p>
         </w:tc>
@@ -5668,14 +5897,15 @@
               <w:rPr>
                 <w:i/>
                 <w:iCs/>
-              </w:rPr>
-              <w:t>JavaScript Object Notation</w:t>
+                <w:lang w:val="en-CH"/>
+              </w:rPr>
+              <w:t>Hypertext Markup Language</w:t>
             </w:r>
             <w:r>
               <w:t xml:space="preserve">, </w:t>
             </w:r>
             <w:r>
-              <w:t>format de données textuelles permettant de représenter de l’information sous forme structurée</w:t>
+              <w:t>langage de balisage conçu pour représenter les pages web</w:t>
             </w:r>
           </w:p>
         </w:tc>
@@ -5697,7 +5927,7 @@
                 <w:b/>
                 <w:bCs/>
               </w:rPr>
-              <w:t>NPM</w:t>
+              <w:t>JS</w:t>
             </w:r>
           </w:p>
         </w:tc>
@@ -5707,25 +5937,15 @@
           </w:tcPr>
           <w:p>
             <w:r>
-              <w:t>G</w:t>
-            </w:r>
-            <w:r>
-              <w:rPr>
+              <w:t xml:space="preserve">Abréviation de </w:t>
+            </w:r>
+            <w:r>
+              <w:rPr>
+                <w:i/>
+                <w:iCs/>
                 <w:lang w:val="en-CH"/>
               </w:rPr>
-              <w:t xml:space="preserve">estionnaire </w:t>
-            </w:r>
-            <w:r>
-              <w:rPr>
-                <w:lang w:val="en-CH"/>
-              </w:rPr>
-              <w:t>de paquets officiel</w:t>
-            </w:r>
-            <w:r>
-              <w:rPr>
-                <w:lang w:val="en-CH"/>
-              </w:rPr>
-              <w:t xml:space="preserve"> de Node.js</w:t>
+              <w:t>JavaScript</w:t>
             </w:r>
           </w:p>
         </w:tc>
@@ -5747,7 +5967,7 @@
                 <w:b/>
                 <w:bCs/>
               </w:rPr>
-              <w:t>PME</w:t>
+              <w:t>JSON</w:t>
             </w:r>
           </w:p>
         </w:tc>
@@ -5757,7 +5977,17 @@
           </w:tcPr>
           <w:p>
             <w:r>
-              <w:t>Petite ou moyenne entreprise</w:t>
+              <w:rPr>
+                <w:i/>
+                <w:iCs/>
+              </w:rPr>
+              <w:t>JavaScript Object Notation</w:t>
+            </w:r>
+            <w:r>
+              <w:t xml:space="preserve">, </w:t>
+            </w:r>
+            <w:r>
+              <w:t>format de données textuelles permettant de représenter de l’information sous forme structurée</w:t>
             </w:r>
           </w:p>
         </w:tc>
@@ -5779,7 +6009,7 @@
                 <w:b/>
                 <w:bCs/>
               </w:rPr>
-              <w:t>Repository</w:t>
+              <w:t>NPM</w:t>
             </w:r>
           </w:p>
         </w:tc>
@@ -5788,25 +6018,26 @@
             <w:tcW w:w="8493" w:type="dxa"/>
           </w:tcPr>
           <w:p>
-            <w:pPr>
+            <w:r>
+              <w:t>G</w:t>
+            </w:r>
+            <w:r>
               <w:rPr>
                 <w:lang w:val="en-CH"/>
               </w:rPr>
-            </w:pPr>
-            <w:r>
-              <w:t xml:space="preserve">Anglicisme de </w:t>
-            </w:r>
-            <w:r>
-              <w:t>dépôt ou référentiel</w:t>
-            </w:r>
-            <w:r>
-              <w:t xml:space="preserve"> représentant un </w:t>
+              <w:t xml:space="preserve">estionnaire </w:t>
             </w:r>
             <w:r>
               <w:rPr>
                 <w:lang w:val="en-CH"/>
               </w:rPr>
-              <w:t>stockage centralisé et organisé de données</w:t>
+              <w:t>de paquets officiel</w:t>
+            </w:r>
+            <w:r>
+              <w:rPr>
+                <w:lang w:val="en-CH"/>
+              </w:rPr>
+              <w:t xml:space="preserve"> de Node.js</w:t>
             </w:r>
           </w:p>
         </w:tc>
@@ -5828,7 +6059,7 @@
                 <w:b/>
                 <w:bCs/>
               </w:rPr>
-              <w:t>Responsive</w:t>
+              <w:t>PME</w:t>
             </w:r>
           </w:p>
         </w:tc>
@@ -5838,22 +6069,7 @@
           </w:tcPr>
           <w:p>
             <w:r>
-              <w:t>Technique de</w:t>
-            </w:r>
-            <w:r>
-              <w:t xml:space="preserve"> conception </w:t>
-            </w:r>
-            <w:r>
-              <w:t xml:space="preserve">de site web </w:t>
-            </w:r>
-            <w:r>
-              <w:t>vis</w:t>
-            </w:r>
-            <w:r>
-              <w:t>ant</w:t>
-            </w:r>
-            <w:r>
-              <w:t xml:space="preserve"> à offrir une consultation confortable sur toutes les tailles d'écrans</w:t>
+              <w:t>Petite ou moyenne entreprise</w:t>
             </w:r>
           </w:p>
         </w:tc>
@@ -5875,7 +6091,7 @@
                 <w:b/>
                 <w:bCs/>
               </w:rPr>
-              <w:t>SCRUM</w:t>
+              <w:t>Repository</w:t>
             </w:r>
           </w:p>
         </w:tc>
@@ -5884,11 +6100,25 @@
             <w:tcW w:w="8493" w:type="dxa"/>
           </w:tcPr>
           <w:p>
-            <w:r>
-              <w:t>C</w:t>
-            </w:r>
-            <w:r>
-              <w:t>adre de développement de produits logiciels</w:t>
+            <w:pPr>
+              <w:rPr>
+                <w:lang w:val="en-CH"/>
+              </w:rPr>
+            </w:pPr>
+            <w:r>
+              <w:t xml:space="preserve">Anglicisme de </w:t>
+            </w:r>
+            <w:r>
+              <w:t>dépôt ou référentiel</w:t>
+            </w:r>
+            <w:r>
+              <w:t xml:space="preserve"> représentant un </w:t>
+            </w:r>
+            <w:r>
+              <w:rPr>
+                <w:lang w:val="en-CH"/>
+              </w:rPr>
+              <w:t>stockage centralisé et organisé de données</w:t>
             </w:r>
           </w:p>
         </w:tc>
@@ -5907,12 +6137,10 @@
             </w:pPr>
             <w:r>
               <w:rPr>
-                <w:rFonts w:ascii="Calibri" w:hAnsi="Calibri" w:cs="Calibri"/>
                 <w:b/>
                 <w:bCs/>
-                <w:szCs w:val="22"/>
-              </w:rPr>
-              <w:t>SQL</w:t>
+              </w:rPr>
+              <w:t>Responsive</w:t>
             </w:r>
           </w:p>
         </w:tc>
@@ -5922,6 +6150,90 @@
           </w:tcPr>
           <w:p>
             <w:r>
+              <w:t>Technique de</w:t>
+            </w:r>
+            <w:r>
+              <w:t xml:space="preserve"> conception </w:t>
+            </w:r>
+            <w:r>
+              <w:t xml:space="preserve">de site web </w:t>
+            </w:r>
+            <w:r>
+              <w:t>vis</w:t>
+            </w:r>
+            <w:r>
+              <w:t>ant</w:t>
+            </w:r>
+            <w:r>
+              <w:t xml:space="preserve"> à offrir une consultation confortable sur toutes les tailles d'écrans</w:t>
+            </w:r>
+          </w:p>
+        </w:tc>
+      </w:tr>
+      <w:tr>
+        <w:tc>
+          <w:tcPr>
+            <w:tcW w:w="1701" w:type="dxa"/>
+          </w:tcPr>
+          <w:p>
+            <w:pPr>
+              <w:rPr>
+                <w:b/>
+                <w:bCs/>
+              </w:rPr>
+            </w:pPr>
+            <w:r>
+              <w:rPr>
+                <w:b/>
+                <w:bCs/>
+              </w:rPr>
+              <w:t>SCRUM</w:t>
+            </w:r>
+          </w:p>
+        </w:tc>
+        <w:tc>
+          <w:tcPr>
+            <w:tcW w:w="8493" w:type="dxa"/>
+          </w:tcPr>
+          <w:p>
+            <w:r>
+              <w:t>C</w:t>
+            </w:r>
+            <w:r>
+              <w:t>adre de développement de produits logiciels</w:t>
+            </w:r>
+          </w:p>
+        </w:tc>
+      </w:tr>
+      <w:tr>
+        <w:tc>
+          <w:tcPr>
+            <w:tcW w:w="1701" w:type="dxa"/>
+          </w:tcPr>
+          <w:p>
+            <w:pPr>
+              <w:rPr>
+                <w:b/>
+                <w:bCs/>
+              </w:rPr>
+            </w:pPr>
+            <w:r>
+              <w:rPr>
+                <w:rFonts w:ascii="Calibri" w:hAnsi="Calibri" w:cs="Calibri"/>
+                <w:b/>
+                <w:bCs/>
+                <w:szCs w:val="22"/>
+              </w:rPr>
+              <w:t>SQL</w:t>
+            </w:r>
+          </w:p>
+        </w:tc>
+        <w:tc>
+          <w:tcPr>
+            <w:tcW w:w="8493" w:type="dxa"/>
+          </w:tcPr>
+          <w:p>
+            <w:r>
               <w:rPr>
                 <w:i/>
                 <w:iCs/>
@@ -5952,7 +6264,7 @@
       <w:pPr>
         <w:pStyle w:val="Heading1"/>
       </w:pPr>
-      <w:bookmarkStart w:id="0" w:name="_Toc74149465"/>
+      <w:bookmarkStart w:id="0" w:name="_Toc74758186"/>
       <w:r>
         <w:lastRenderedPageBreak/>
         <w:t>Introduction</w:t>
@@ -5963,7 +6275,7 @@
       <w:pPr>
         <w:pStyle w:val="Heading2"/>
       </w:pPr>
-      <w:bookmarkStart w:id="1" w:name="_Toc74149466"/>
+      <w:bookmarkStart w:id="1" w:name="_Toc74758187"/>
       <w:r>
         <w:rPr>
           <w:bCs/>
@@ -6074,7 +6386,7 @@
       <w:pPr>
         <w:pStyle w:val="Heading2"/>
       </w:pPr>
-      <w:bookmarkStart w:id="2" w:name="_Toc74149467"/>
+      <w:bookmarkStart w:id="2" w:name="_Toc74758188"/>
       <w:r>
         <w:t>Problématique</w:t>
       </w:r>
@@ -6945,7 +7257,7 @@
       <w:pPr>
         <w:pStyle w:val="Heading2"/>
       </w:pPr>
-      <w:bookmarkStart w:id="3" w:name="_Toc74149468"/>
+      <w:bookmarkStart w:id="3" w:name="_Toc74758189"/>
       <w:r>
         <w:t>Objectifs</w:t>
       </w:r>
@@ -7494,7 +7806,7 @@
       <w:pPr>
         <w:pStyle w:val="Heading2"/>
       </w:pPr>
-      <w:bookmarkStart w:id="4" w:name="_Toc74149469"/>
+      <w:bookmarkStart w:id="4" w:name="_Toc74758190"/>
       <w:r>
         <w:rPr>
           <w:lang w:eastAsia="en-US"/>
@@ -8024,7 +8336,7 @@
       <w:pPr>
         <w:pStyle w:val="Heading1"/>
       </w:pPr>
-      <w:bookmarkStart w:id="5" w:name="_Toc74149470"/>
+      <w:bookmarkStart w:id="5" w:name="_Toc74758191"/>
       <w:r>
         <w:lastRenderedPageBreak/>
         <w:t>Cahier des charges</w:t>
@@ -8035,7 +8347,7 @@
       <w:pPr>
         <w:pStyle w:val="Heading2"/>
       </w:pPr>
-      <w:bookmarkStart w:id="6" w:name="_Toc74149471"/>
+      <w:bookmarkStart w:id="6" w:name="_Toc74758192"/>
       <w:r>
         <w:t>Éléments généraux</w:t>
       </w:r>
@@ -8692,7 +9004,6 @@
         <w:spacing w:before="120"/>
         <w:jc w:val="left"/>
       </w:pPr>
-      <w:bookmarkStart w:id="8" w:name="_Toc74149472"/>
       <w:r>
         <w:t xml:space="preserve">Le planning détaillé des tâches ainsi que le suivit de celles-ci est réalisé dans le document </w:t>
       </w:r>
@@ -8711,6 +9022,7 @@
       <w:pPr>
         <w:pStyle w:val="Heading2"/>
       </w:pPr>
+      <w:bookmarkStart w:id="8" w:name="_Toc74758193"/>
       <w:r>
         <w:lastRenderedPageBreak/>
         <w:t>Éléments d’études</w:t>
@@ -9739,7 +10051,7 @@
       <w:pPr>
         <w:pStyle w:val="Heading2"/>
       </w:pPr>
-      <w:bookmarkStart w:id="9" w:name="_Toc74149473"/>
+      <w:bookmarkStart w:id="9" w:name="_Toc74758194"/>
       <w:r>
         <w:t>Besoins fonctionnels</w:t>
       </w:r>
@@ -15685,7 +15997,7 @@
       <w:pPr>
         <w:pStyle w:val="Heading2"/>
       </w:pPr>
-      <w:bookmarkStart w:id="10" w:name="_Toc74149474"/>
+      <w:bookmarkStart w:id="10" w:name="_Toc74758195"/>
       <w:r>
         <w:t>Besoins non</w:t>
       </w:r>
@@ -15860,7 +16172,7 @@
       <w:pPr>
         <w:pStyle w:val="Heading2"/>
       </w:pPr>
-      <w:bookmarkStart w:id="11" w:name="_Toc74149475"/>
+      <w:bookmarkStart w:id="11" w:name="_Toc74758196"/>
       <w:r>
         <w:t>Extensions</w:t>
       </w:r>
@@ -16214,7 +16526,7 @@
       <w:pPr>
         <w:pStyle w:val="Heading1"/>
       </w:pPr>
-      <w:bookmarkStart w:id="12" w:name="_Toc74149476"/>
+      <w:bookmarkStart w:id="12" w:name="_Toc74758197"/>
       <w:r>
         <w:lastRenderedPageBreak/>
         <w:t>Analy</w:t>
@@ -16231,7 +16543,7 @@
       <w:pPr>
         <w:pStyle w:val="Heading2"/>
       </w:pPr>
-      <w:bookmarkStart w:id="13" w:name="_Toc74149477"/>
+      <w:bookmarkStart w:id="13" w:name="_Toc74758198"/>
       <w:r>
         <w:t>Étude de marché</w:t>
       </w:r>
@@ -16374,7 +16686,6 @@
       <w:pPr>
         <w:pStyle w:val="Heading3"/>
       </w:pPr>
-      <w:bookmarkStart w:id="14" w:name="_Toc74149478"/>
       <w:r>
         <w:t>Risques</w:t>
       </w:r>
@@ -16383,6 +16694,7 @@
       <w:pPr>
         <w:pStyle w:val="Heading2"/>
       </w:pPr>
+      <w:bookmarkStart w:id="14" w:name="_Toc74758199"/>
       <w:r>
         <w:t>Graphisme et ergonomie</w:t>
       </w:r>
@@ -17076,27 +17388,14 @@
       <w:r>
         <w:t xml:space="preserve">Figure </w:t>
       </w:r>
-      <w:r>
-        <w:fldChar w:fldCharType="begin"/>
-      </w:r>
-      <w:r>
-        <w:instrText xml:space="preserve"> SEQ Figure \* ARABIC </w:instrText>
-      </w:r>
-      <w:r>
-        <w:fldChar w:fldCharType="separate"/>
-      </w:r>
-      <w:r>
-        <w:rPr>
-          <w:noProof/>
-        </w:rPr>
-        <w:t>1</w:t>
-      </w:r>
-      <w:r>
-        <w:rPr>
-          <w:noProof/>
-        </w:rPr>
-        <w:fldChar w:fldCharType="end"/>
-      </w:r>
+      <w:fldSimple w:instr=" SEQ Figure \* ARABIC ">
+        <w:r>
+          <w:rPr>
+            <w:noProof/>
+          </w:rPr>
+          <w:t>1</w:t>
+        </w:r>
+      </w:fldSimple>
       <w:r>
         <w:t xml:space="preserve"> : Logo de </w:t>
       </w:r>
@@ -17417,27 +17716,14 @@
       <w:r>
         <w:t xml:space="preserve">Figure </w:t>
       </w:r>
-      <w:r>
-        <w:fldChar w:fldCharType="begin"/>
-      </w:r>
-      <w:r>
-        <w:instrText xml:space="preserve"> SEQ Figure \* ARABIC </w:instrText>
-      </w:r>
-      <w:r>
-        <w:fldChar w:fldCharType="separate"/>
-      </w:r>
-      <w:r>
-        <w:rPr>
-          <w:noProof/>
-        </w:rPr>
-        <w:t>2</w:t>
-      </w:r>
-      <w:r>
-        <w:rPr>
-          <w:noProof/>
-        </w:rPr>
-        <w:fldChar w:fldCharType="end"/>
-      </w:r>
+      <w:fldSimple w:instr=" SEQ Figure \* ARABIC ">
+        <w:r>
+          <w:rPr>
+            <w:noProof/>
+          </w:rPr>
+          <w:t>2</w:t>
+        </w:r>
+      </w:fldSimple>
       <w:r>
         <w:t xml:space="preserve"> : Évolution du terme de recherche "Bootstrap" sur les 5 dernières années,</w:t>
       </w:r>
@@ -17881,27 +18167,14 @@
       <w:r>
         <w:t xml:space="preserve">Figure </w:t>
       </w:r>
-      <w:r>
-        <w:fldChar w:fldCharType="begin"/>
-      </w:r>
-      <w:r>
-        <w:instrText xml:space="preserve"> SEQ Figure \* ARABIC </w:instrText>
-      </w:r>
-      <w:r>
-        <w:fldChar w:fldCharType="separate"/>
-      </w:r>
-      <w:r>
-        <w:rPr>
-          <w:noProof/>
-        </w:rPr>
-        <w:t>3</w:t>
-      </w:r>
-      <w:r>
-        <w:rPr>
-          <w:noProof/>
-        </w:rPr>
-        <w:fldChar w:fldCharType="end"/>
-      </w:r>
+      <w:fldSimple w:instr=" SEQ Figure \* ARABIC ">
+        <w:r>
+          <w:rPr>
+            <w:noProof/>
+          </w:rPr>
+          <w:t>3</w:t>
+        </w:r>
+      </w:fldSimple>
       <w:r>
         <w:t xml:space="preserve"> : Logo de Tailwind CSS,</w:t>
       </w:r>
@@ -18104,27 +18377,14 @@
       <w:r>
         <w:t xml:space="preserve">Figure </w:t>
       </w:r>
-      <w:r>
-        <w:fldChar w:fldCharType="begin"/>
-      </w:r>
-      <w:r>
-        <w:instrText xml:space="preserve"> SEQ Figure \* ARABIC </w:instrText>
-      </w:r>
-      <w:r>
-        <w:fldChar w:fldCharType="separate"/>
-      </w:r>
-      <w:r>
-        <w:rPr>
-          <w:noProof/>
-        </w:rPr>
-        <w:t>4</w:t>
-      </w:r>
-      <w:r>
-        <w:rPr>
-          <w:noProof/>
-        </w:rPr>
-        <w:fldChar w:fldCharType="end"/>
-      </w:r>
+      <w:fldSimple w:instr=" SEQ Figure \* ARABIC ">
+        <w:r>
+          <w:rPr>
+            <w:noProof/>
+          </w:rPr>
+          <w:t>4</w:t>
+        </w:r>
+      </w:fldSimple>
       <w:r>
         <w:t xml:space="preserve"> : </w:t>
       </w:r>
@@ -18964,7 +19224,6 @@
       <w:pPr>
         <w:spacing w:before="240"/>
       </w:pPr>
-      <w:bookmarkStart w:id="15" w:name="_Toc74149479"/>
       <w:r>
         <w:t xml:space="preserve">Pour obtenir le même résultat avec </w:t>
       </w:r>
@@ -19503,19 +19762,16 @@
     </w:p>
     <w:p>
       <w:r>
-        <w:t xml:space="preserve">La toute première maquette à réaliser est le squelette général de l’application. Cette mise en page sera identique sur toutes les pages du site. </w:t>
-      </w:r>
-      <w:r>
-        <w:t xml:space="preserve">Elle se divise </w:t>
-      </w:r>
-      <w:r>
-        <w:t>des</w:t>
-      </w:r>
-      <w:r>
-        <w:t xml:space="preserve"> 3 parties distinctes </w:t>
-      </w:r>
-      <w:r>
-        <w:t>présentées ci-dessous.</w:t>
+        <w:t xml:space="preserve">La toute première maquette à réaliser est le squelette général de l’application. Cette mise en page </w:t>
+      </w:r>
+      <w:r>
+        <w:t xml:space="preserve">respecte la charte graphique définit ci-avant et </w:t>
+      </w:r>
+      <w:r>
+        <w:t xml:space="preserve">sera identique sur toutes les pages du site. </w:t>
+      </w:r>
+      <w:r>
+        <w:t>Elle se divise des 3 parties distinctes présentées ci-dessous.</w:t>
       </w:r>
     </w:p>
     <w:p>
@@ -19820,6 +20076,9 @@
         </mc:AlternateContent>
       </w:r>
       <w:r>
+        <w:rPr>
+          <w:noProof/>
+        </w:rPr>
         <w:drawing>
           <wp:inline distT="0" distB="0" distL="0" distR="0" wp14:anchorId="3ABE6E3E" wp14:editId="39EE6B12">
             <wp:extent cx="5760000" cy="4327337"/>
@@ -19875,24 +20134,14 @@
       <w:r>
         <w:t xml:space="preserve">Figure </w:t>
       </w:r>
-      <w:r>
-        <w:fldChar w:fldCharType="begin"/>
-      </w:r>
-      <w:r>
-        <w:instrText xml:space="preserve"> SEQ Figure \* ARABIC </w:instrText>
-      </w:r>
-      <w:r>
-        <w:fldChar w:fldCharType="separate"/>
-      </w:r>
-      <w:r>
-        <w:rPr>
-          <w:noProof/>
-        </w:rPr>
-        <w:t>5</w:t>
-      </w:r>
-      <w:r>
-        <w:fldChar w:fldCharType="end"/>
-      </w:r>
+      <w:fldSimple w:instr=" SEQ Figure \* ARABIC ">
+        <w:r>
+          <w:rPr>
+            <w:noProof/>
+          </w:rPr>
+          <w:t>5</w:t>
+        </w:r>
+      </w:fldSimple>
       <w:r>
         <w:t xml:space="preserve"> : Squelette de l'application</w:t>
       </w:r>
@@ -19914,12 +20163,12 @@
           <w:b/>
           <w:bCs/>
         </w:rPr>
+        <w:lastRenderedPageBreak/>
         <w:t xml:space="preserve">Volet latéral </w:t>
       </w:r>
     </w:p>
     <w:p>
       <w:r>
-        <w:lastRenderedPageBreak/>
         <w:t>Le contenu de c</w:t>
       </w:r>
       <w:r>
@@ -20025,16 +20274,12 @@
         <w:t>A</w:t>
       </w:r>
     </w:p>
-    <w:bookmarkEnd w:id="15"/>
     <w:p>
       <w:pPr>
         <w:pStyle w:val="Heading4"/>
       </w:pPr>
       <w:r>
-        <w:t xml:space="preserve">Section </w:t>
-      </w:r>
-      <w:r>
-        <w:t>B</w:t>
+        <w:t>Section B</w:t>
       </w:r>
     </w:p>
     <w:p>
@@ -20042,24 +20287,123 @@
         <w:pStyle w:val="Heading4"/>
       </w:pPr>
       <w:r>
-        <w:t xml:space="preserve">Section </w:t>
-      </w:r>
-      <w:r>
-        <w:t>C</w:t>
+        <w:t>Section C</w:t>
       </w:r>
     </w:p>
     <w:p>
       <w:pPr>
         <w:pStyle w:val="Heading2"/>
       </w:pPr>
-      <w:r>
-        <w:rPr>
-          <w:lang w:val="en-CH"/>
-        </w:rPr>
-        <w:t>Livraison</w:t>
-      </w:r>
-      <w:r>
-        <w:t xml:space="preserve"> et intégration continue</w:t>
+      <w:bookmarkStart w:id="15" w:name="_Toc74758200"/>
+      <w:r>
+        <w:t>Applications web « </w:t>
+      </w:r>
+      <w:r>
+        <w:rPr>
+          <w:i/>
+          <w:iCs/>
+        </w:rPr>
+        <w:t>State-of-the-Art</w:t>
+      </w:r>
+      <w:r>
+        <w:t> »</w:t>
+      </w:r>
+      <w:bookmarkEnd w:id="15"/>
+    </w:p>
+    <w:p>
+      <w:r>
+        <w:rPr>
+          <w:highlight w:val="yellow"/>
+        </w:rPr>
+        <w:t>Avant les frameworks … sorte d’historique ?</w:t>
+      </w:r>
+    </w:p>
+    <w:p>
+      <w:r>
+        <w:t xml:space="preserve">Depuis de nombreuses années, d’innombrables </w:t>
+      </w:r>
+      <w:r>
+        <w:t xml:space="preserve">frameworks ont </w:t>
+      </w:r>
+      <w:r>
+        <w:t>vu le jour pour créer toutes sortes d’applications web. Leur but initial est de</w:t>
+      </w:r>
+      <w:r>
+        <w:t xml:space="preserve"> simplifier le processus de développement, </w:t>
+      </w:r>
+      <w:r>
+        <w:t>d’</w:t>
+      </w:r>
+      <w:r>
+        <w:t xml:space="preserve">augmenter la flexibilité et </w:t>
+      </w:r>
+      <w:r>
+        <w:t xml:space="preserve">de </w:t>
+      </w:r>
+      <w:r>
+        <w:t xml:space="preserve">réduire les délais de mise sur le marché. Sans l'utilisation de frameworks, le développement </w:t>
+      </w:r>
+      <w:r>
+        <w:t>w</w:t>
+      </w:r>
+      <w:r>
+        <w:t xml:space="preserve">eb moderne serait un </w:t>
+      </w:r>
+      <w:r>
+        <w:t xml:space="preserve">véritable </w:t>
+      </w:r>
+      <w:r>
+        <w:t>cauchemar</w:t>
+      </w:r>
+      <w:r>
+        <w:t>d</w:t>
+      </w:r>
+      <w:r>
+        <w:t xml:space="preserve"> pour les ingénieurs logiciels</w:t>
+      </w:r>
+      <w:r>
+        <w:t xml:space="preserve">. En effet, </w:t>
+      </w:r>
+      <w:r>
+        <w:t>ils devraient</w:t>
+      </w:r>
+      <w:r>
+        <w:t xml:space="preserve"> alors tout recréer à </w:t>
+      </w:r>
+      <w:r>
+        <w:t xml:space="preserve">partir de zéro </w:t>
+      </w:r>
+      <w:r>
+        <w:t>et ce</w:t>
+      </w:r>
+      <w:r>
+        <w:t xml:space="preserve"> chaque nouveau projet (</w:t>
+      </w:r>
+      <w:r>
+        <w:t>logique métier, options de sécurité</w:t>
+      </w:r>
+      <w:r>
+        <w:t>, gestion de navigation, etc.)</w:t>
+      </w:r>
+      <w:r>
+        <w:t>.</w:t>
+      </w:r>
+    </w:p>
+    <w:p>
+      <w:r>
+        <w:t>C’est pourquoi, e</w:t>
+      </w:r>
+      <w:r>
+        <w:t xml:space="preserve">n 2021, </w:t>
+      </w:r>
+      <w:r>
+        <w:t xml:space="preserve">la quasi-totalité des développeurs utilisent des </w:t>
+      </w:r>
+      <w:r>
+        <w:t>frameworks comme</w:t>
+      </w:r>
+      <w:r>
+        <w:t xml:space="preserve"> surcouche de langage pour créer et mener à bien leur projet.</w:t>
       </w:r>
     </w:p>
     <w:p>
@@ -20067,7 +20411,10 @@
         <w:pStyle w:val="Heading3"/>
       </w:pPr>
       <w:r>
-        <w:t xml:space="preserve">Déploiement </w:t>
+        <w:t xml:space="preserve"> </w:t>
+      </w:r>
+      <w:r>
+        <w:t>Qu'est-ce qu'un framework ?</w:t>
       </w:r>
     </w:p>
     <w:p>
@@ -20080,7 +20427,40 @@
         <w:rPr>
           <w:lang w:val="fr-FR"/>
         </w:rPr>
-        <w:t xml:space="preserve">Pour le déploiement de mon application, tout au long de son développement, j’ai choisi d’utiliser un service en ligne nommé </w:t>
+        <w:t>Le</w:t>
+      </w:r>
+      <w:r>
+        <w:rPr>
+          <w:lang w:val="fr-FR"/>
+        </w:rPr>
+        <w:t xml:space="preserve"> </w:t>
+      </w:r>
+      <w:r>
+        <w:t>framework</w:t>
+      </w:r>
+      <w:r>
+        <w:rPr>
+          <w:lang w:val="fr-FR"/>
+        </w:rPr>
+        <w:t xml:space="preserve"> </w:t>
+      </w:r>
+      <w:r>
+        <w:rPr>
+          <w:lang w:val="fr-FR"/>
+        </w:rPr>
+        <w:t>c’</w:t>
+      </w:r>
+      <w:r>
+        <w:rPr>
+          <w:lang w:val="fr-FR"/>
+        </w:rPr>
+        <w:t xml:space="preserve">est </w:t>
+      </w:r>
+      <w:r>
+        <w:rPr>
+          <w:lang w:val="fr-FR"/>
+        </w:rPr>
+        <w:t xml:space="preserve">la </w:t>
       </w:r>
       <w:r>
         <w:rPr>
@@ -20088,106 +20468,408 @@
           <w:iCs/>
           <w:lang w:val="fr-FR"/>
         </w:rPr>
-        <w:t>Netlify</w:t>
-      </w:r>
-      <w:r>
-        <w:rPr>
-          <w:rStyle w:val="FootnoteReference"/>
+        <w:t>boite à outil</w:t>
+      </w:r>
+      <w:r>
+        <w:rPr>
           <w:lang w:val="fr-FR"/>
         </w:rPr>
-        <w:footnoteReference w:id="8"/>
+        <w:t xml:space="preserve"> du développeur. Il met à disposition</w:t>
       </w:r>
       <w:r>
         <w:rPr>
           <w:lang w:val="fr-FR"/>
         </w:rPr>
-        <w:t xml:space="preserve">. </w:t>
-      </w:r>
-      <w:r>
+        <w:t xml:space="preserve"> </w:t>
+      </w:r>
+      <w:r>
+        <w:rPr>
+          <w:lang w:val="fr-FR"/>
+        </w:rPr>
+        <w:t xml:space="preserve">du développeur </w:t>
+      </w:r>
+      <w:r>
+        <w:rPr>
+          <w:lang w:val="fr-FR"/>
+        </w:rPr>
+        <w:t>un ensemble de modules de programmation, d'outils et de bibliothèques prêts à l'emploi</w:t>
+      </w:r>
+      <w:r>
+        <w:rPr>
+          <w:lang w:val="fr-FR"/>
+        </w:rPr>
+        <w:t xml:space="preserve"> lui permettant de</w:t>
+      </w:r>
+      <w:r>
+        <w:rPr>
+          <w:lang w:val="fr-FR"/>
+        </w:rPr>
+        <w:t xml:space="preserve"> construire </w:t>
+      </w:r>
+      <w:r>
+        <w:rPr>
+          <w:lang w:val="fr-FR"/>
+        </w:rPr>
+        <w:t>son application.</w:t>
+      </w:r>
+      <w:r>
+        <w:rPr>
+          <w:lang w:val="fr-FR"/>
+        </w:rPr>
+        <w:t xml:space="preserve"> Ils permettent également de</w:t>
+      </w:r>
+      <w:r>
+        <w:rPr>
+          <w:lang w:val="fr-FR"/>
+        </w:rPr>
+        <w:t xml:space="preserve"> </w:t>
+      </w:r>
+      <w:r>
+        <w:rPr>
+          <w:lang w:val="fr-FR"/>
+        </w:rPr>
+        <w:t xml:space="preserve">mettre un cadre, un </w:t>
+      </w:r>
+      <w:r>
+        <w:rPr>
+          <w:lang w:val="fr-FR"/>
+        </w:rPr>
+        <w:t>squelette</w:t>
+      </w:r>
+      <w:r>
+        <w:rPr>
+          <w:lang w:val="fr-FR"/>
+        </w:rPr>
+        <w:t xml:space="preserve"> et de </w:t>
+      </w:r>
+      <w:r>
+        <w:rPr>
+          <w:lang w:val="fr-FR"/>
+        </w:rPr>
+        <w:t>dicte</w:t>
+      </w:r>
+      <w:r>
+        <w:rPr>
+          <w:lang w:val="fr-FR"/>
+        </w:rPr>
+        <w:t>r</w:t>
+      </w:r>
+      <w:r>
+        <w:rPr>
+          <w:lang w:val="fr-FR"/>
+        </w:rPr>
+        <w:t xml:space="preserve"> les règles de construction de</w:t>
+      </w:r>
+      <w:r>
+        <w:rPr>
+          <w:lang w:val="fr-FR"/>
+        </w:rPr>
+        <w:t>s</w:t>
+      </w:r>
+      <w:r>
+        <w:rPr>
+          <w:lang w:val="fr-FR"/>
+        </w:rPr>
+        <w:t xml:space="preserve"> architecture</w:t>
+      </w:r>
+      <w:r>
+        <w:rPr>
+          <w:lang w:val="fr-FR"/>
+        </w:rPr>
+        <w:t>s</w:t>
+      </w:r>
+      <w:r>
+        <w:rPr>
+          <w:lang w:val="fr-FR"/>
+        </w:rPr>
+        <w:t xml:space="preserve"> des applications, des API, des </w:t>
+      </w:r>
+      <w:r>
+        <w:rPr>
+          <w:lang w:val="fr-FR"/>
+        </w:rPr>
+        <w:t>interfaces, etc</w:t>
+      </w:r>
+      <w:r>
+        <w:rPr>
+          <w:lang w:val="fr-FR"/>
+        </w:rPr>
+        <w:t>.</w:t>
+      </w:r>
+    </w:p>
+    <w:p>
+      <w:pPr>
+        <w:rPr>
+          <w:lang w:val="fr-FR"/>
+        </w:rPr>
+      </w:pPr>
+      <w:r>
+        <w:rPr>
+          <w:lang w:val="fr-FR"/>
+        </w:rPr>
+        <w:t xml:space="preserve">En plus du fait que les frameworks </w:t>
+      </w:r>
+      <w:r>
+        <w:rPr>
+          <w:lang w:val="fr-FR"/>
+        </w:rPr>
+        <w:t xml:space="preserve">simplifient la création et le </w:t>
+      </w:r>
+      <w:r>
+        <w:rPr>
+          <w:lang w:val="fr-FR"/>
+        </w:rPr>
+        <w:t>maintien</w:t>
+      </w:r>
+      <w:r>
+        <w:rPr>
+          <w:lang w:val="fr-FR"/>
+        </w:rPr>
+        <w:t xml:space="preserve"> de projets web</w:t>
+      </w:r>
+      <w:r>
+        <w:rPr>
+          <w:lang w:val="fr-FR"/>
+        </w:rPr>
+        <w:t xml:space="preserve">, ils ont de nombreux avantages. On peut notamment </w:t>
+      </w:r>
+      <w:r>
+        <w:rPr>
+          <w:lang w:val="fr-FR"/>
+        </w:rPr>
+        <w:t>relever</w:t>
+      </w:r>
+      <w:r>
+        <w:rPr>
+          <w:lang w:val="fr-FR"/>
+        </w:rPr>
+        <w:t xml:space="preserve"> les avantages suivants tant </w:t>
+      </w:r>
+      <w:r>
+        <w:rPr>
+          <w:lang w:val="fr-FR"/>
+        </w:rPr>
+        <w:t>au niveau économique</w:t>
+      </w:r>
+      <w:r>
+        <w:rPr>
+          <w:lang w:val="fr-FR"/>
+        </w:rPr>
+        <w:t xml:space="preserve"> que technique.</w:t>
+      </w:r>
+    </w:p>
+    <w:p>
+      <w:pPr>
+        <w:pStyle w:val="ListParagraph"/>
+        <w:numPr>
+          <w:ilvl w:val="0"/>
+          <w:numId w:val="26"/>
+        </w:numPr>
         <w:rPr>
           <w:i/>
           <w:iCs/>
           <w:lang w:val="fr-FR"/>
         </w:rPr>
-        <w:t>Netlify</w:t>
-      </w:r>
-      <w:r>
-        <w:rPr>
-          <w:lang w:val="fr-FR"/>
-        </w:rPr>
-        <w:t xml:space="preserve"> est une entreprise fondée en 2014 qui propose des services d'hébergement pour les sites web statiques</w:t>
-      </w:r>
-      <w:r>
-        <w:rPr>
-          <w:lang w:val="fr-FR"/>
-        </w:rPr>
-        <w:t xml:space="preserve"> et pour les applications Node.js</w:t>
-      </w:r>
-      <w:r>
-        <w:rPr>
-          <w:lang w:val="fr-FR"/>
-        </w:rPr>
-        <w:t xml:space="preserve">. </w:t>
-      </w:r>
-      <w:r>
-        <w:rPr>
-          <w:lang w:val="fr-FR"/>
-        </w:rPr>
-        <w:t xml:space="preserve">Ce service s’intégrant parfaitement et très facilement avec </w:t>
-      </w:r>
+      </w:pPr>
       <w:r>
         <w:rPr>
           <w:i/>
           <w:iCs/>
           <w:lang w:val="fr-FR"/>
         </w:rPr>
-        <w:t>GitHub.com</w:t>
-      </w:r>
-      <w:r>
+        <w:t>Le développement est accéléré</w:t>
+      </w:r>
+    </w:p>
+    <w:p>
+      <w:pPr>
+        <w:ind w:firstLine="709"/>
         <w:rPr>
           <w:lang w:val="fr-FR"/>
         </w:rPr>
-        <w:t>, il va me permettre de déployer des versions de mon application à chaque « </w:t>
-      </w:r>
-      <w:r>
+      </w:pPr>
+      <w:r>
+        <w:rPr>
+          <w:lang w:val="fr-FR"/>
+        </w:rPr>
+        <w:t xml:space="preserve">Les frameworks évitent aux programmeurs de </w:t>
+      </w:r>
+      <w:r>
+        <w:rPr>
+          <w:lang w:val="fr-FR"/>
+        </w:rPr>
+        <w:t xml:space="preserve">devoir </w:t>
+      </w:r>
+      <w:r>
+        <w:rPr>
+          <w:lang w:val="fr-FR"/>
+        </w:rPr>
+        <w:t xml:space="preserve">réinventer la roue en effectuant des tâches </w:t>
+      </w:r>
+      <w:r>
+        <w:rPr>
+          <w:lang w:val="fr-FR"/>
+        </w:rPr>
+        <w:t>basiques</w:t>
+      </w:r>
+      <w:r>
+        <w:rPr>
+          <w:lang w:val="fr-FR"/>
+        </w:rPr>
+        <w:t xml:space="preserve"> de</w:t>
+      </w:r>
+      <w:r>
+        <w:rPr>
+          <w:lang w:val="fr-FR"/>
+        </w:rPr>
+        <w:t>puis</w:t>
+      </w:r>
+      <w:r>
+        <w:rPr>
+          <w:lang w:val="fr-FR"/>
+        </w:rPr>
+        <w:t xml:space="preserve"> zéro lors du démarrage d'un projet. </w:t>
+      </w:r>
+      <w:r>
+        <w:rPr>
+          <w:lang w:val="fr-FR"/>
+        </w:rPr>
+        <w:t>La possibilité d’</w:t>
+      </w:r>
+      <w:r>
+        <w:rPr>
+          <w:lang w:val="fr-FR"/>
+        </w:rPr>
+        <w:t>utilise</w:t>
+      </w:r>
+      <w:r>
+        <w:rPr>
+          <w:lang w:val="fr-FR"/>
+        </w:rPr>
+        <w:t>r</w:t>
+      </w:r>
+      <w:r>
+        <w:rPr>
+          <w:lang w:val="fr-FR"/>
+        </w:rPr>
+        <w:t xml:space="preserve"> des modèles et des outils pré-écrits pour créer rapidement la base d</w:t>
+      </w:r>
+      <w:r>
+        <w:rPr>
+          <w:lang w:val="fr-FR"/>
+        </w:rPr>
+        <w:t>’</w:t>
+      </w:r>
+      <w:r>
+        <w:rPr>
+          <w:lang w:val="fr-FR"/>
+        </w:rPr>
+        <w:t>u</w:t>
+      </w:r>
+      <w:r>
+        <w:rPr>
+          <w:lang w:val="fr-FR"/>
+        </w:rPr>
+        <w:t>n</w:t>
+      </w:r>
+      <w:r>
+        <w:rPr>
+          <w:lang w:val="fr-FR"/>
+        </w:rPr>
+        <w:t xml:space="preserve"> proje</w:t>
+      </w:r>
+      <w:r>
+        <w:rPr>
+          <w:lang w:val="fr-FR"/>
+        </w:rPr>
+        <w:t>t permet d’économiser un temps considérable</w:t>
+      </w:r>
+      <w:r>
+        <w:rPr>
+          <w:lang w:val="fr-FR"/>
+        </w:rPr>
+        <w:t xml:space="preserve">. De </w:t>
+      </w:r>
+      <w:r>
+        <w:rPr>
+          <w:lang w:val="fr-FR"/>
+        </w:rPr>
+        <w:t>ce fait</w:t>
+      </w:r>
+      <w:r>
+        <w:rPr>
+          <w:lang w:val="fr-FR"/>
+        </w:rPr>
+        <w:t xml:space="preserve">, </w:t>
+      </w:r>
+      <w:r>
+        <w:rPr>
+          <w:lang w:val="fr-FR"/>
+        </w:rPr>
+        <w:t xml:space="preserve">les développeurs </w:t>
+      </w:r>
+      <w:r>
+        <w:rPr>
+          <w:lang w:val="fr-FR"/>
+        </w:rPr>
+        <w:t xml:space="preserve">peuvent mieux se concentrer sur </w:t>
+      </w:r>
+      <w:r>
+        <w:rPr>
+          <w:lang w:val="fr-FR"/>
+        </w:rPr>
+        <w:t>l</w:t>
+      </w:r>
+      <w:r>
+        <w:rPr>
+          <w:lang w:val="fr-FR"/>
+        </w:rPr>
+        <w:t>es détails spécifiques</w:t>
+      </w:r>
+      <w:r>
+        <w:rPr>
+          <w:lang w:val="fr-FR"/>
+        </w:rPr>
+        <w:t xml:space="preserve"> du projet et ainsi mieux garantir s</w:t>
+      </w:r>
+      <w:r>
+        <w:rPr>
+          <w:lang w:val="fr-FR"/>
+        </w:rPr>
+        <w:t xml:space="preserve">a qualité </w:t>
+      </w:r>
+      <w:r>
+        <w:rPr>
+          <w:lang w:val="fr-FR"/>
+        </w:rPr>
+        <w:t>finale</w:t>
+      </w:r>
+      <w:r>
+        <w:rPr>
+          <w:lang w:val="fr-FR"/>
+        </w:rPr>
+        <w:t>.</w:t>
+      </w:r>
+    </w:p>
+    <w:p>
+      <w:pPr>
+        <w:pStyle w:val="ListParagraph"/>
+        <w:numPr>
+          <w:ilvl w:val="0"/>
+          <w:numId w:val="26"/>
+        </w:numPr>
         <w:rPr>
           <w:i/>
           <w:iCs/>
           <w:lang w:val="fr-FR"/>
         </w:rPr>
-        <w:t>commit</w:t>
-      </w:r>
-      <w:r>
-        <w:rPr>
-          <w:lang w:val="fr-FR"/>
-        </w:rPr>
-        <w:t> » en toute transparence.</w:t>
-      </w:r>
-    </w:p>
-    <w:p>
-      <w:pPr>
-        <w:pStyle w:val="Heading4"/>
-      </w:pPr>
-      <w:r>
-        <w:t>Configuration</w:t>
-      </w:r>
-    </w:p>
-    <w:p>
-      <w:pPr>
-        <w:rPr>
-          <w:lang w:val="fr-FR"/>
-        </w:rPr>
-      </w:pPr>
-      <w:r>
-        <w:t xml:space="preserve">La configuration de </w:t>
-      </w:r>
+      </w:pPr>
       <w:r>
         <w:rPr>
           <w:i/>
           <w:iCs/>
           <w:lang w:val="fr-FR"/>
         </w:rPr>
-        <w:t>Netlify</w:t>
+        <w:t xml:space="preserve">Le </w:t>
       </w:r>
       <w:r>
         <w:rPr>
@@ -20195,19 +20877,7 @@
           <w:iCs/>
           <w:lang w:val="fr-FR"/>
         </w:rPr>
-        <w:t xml:space="preserve"> </w:t>
-      </w:r>
-      <w:r>
-        <w:rPr>
-          <w:lang w:val="fr-FR"/>
-        </w:rPr>
-        <w:t xml:space="preserve">est très simple </w:t>
-      </w:r>
-      <w:r>
-        <w:rPr>
-          <w:lang w:val="fr-FR"/>
-        </w:rPr>
-        <w:t xml:space="preserve">puisqu’il suffit de se connecter avec son compte </w:t>
+        <w:t>gain de f</w:t>
       </w:r>
       <w:r>
         <w:rPr>
@@ -20215,13 +20885,7 @@
           <w:iCs/>
           <w:lang w:val="fr-FR"/>
         </w:rPr>
-        <w:t>GitHub</w:t>
-      </w:r>
-      <w:r>
-        <w:rPr>
-          <w:lang w:val="fr-FR"/>
-        </w:rPr>
-        <w:t xml:space="preserve"> sur le site de </w:t>
+        <w:t xml:space="preserve">iabilité et </w:t>
       </w:r>
       <w:r>
         <w:rPr>
@@ -20229,13 +20893,7 @@
           <w:iCs/>
           <w:lang w:val="fr-FR"/>
         </w:rPr>
-        <w:t>Netlify</w:t>
-      </w:r>
-      <w:r>
-        <w:rPr>
-          <w:lang w:val="fr-FR"/>
-        </w:rPr>
-        <w:t xml:space="preserve"> et de donner l’accès au « </w:t>
+        <w:t xml:space="preserve">de </w:t>
       </w:r>
       <w:r>
         <w:rPr>
@@ -20243,47 +20901,1128 @@
           <w:iCs/>
           <w:lang w:val="fr-FR"/>
         </w:rPr>
-        <w:t>repository</w:t>
-      </w:r>
-      <w:r>
+        <w:t>sécurité</w:t>
+      </w:r>
+    </w:p>
+    <w:p>
+      <w:pPr>
+        <w:ind w:firstLine="709"/>
         <w:rPr>
           <w:lang w:val="fr-FR"/>
         </w:rPr>
-        <w:t> » contenant le projet à déployer.</w:t>
-      </w:r>
-    </w:p>
-    <w:p>
-      <w:pPr>
+      </w:pPr>
+      <w:r>
         <w:rPr>
           <w:lang w:val="fr-FR"/>
         </w:rPr>
-      </w:pPr>
+        <w:t xml:space="preserve">Les </w:t>
+      </w:r>
       <w:r>
         <w:rPr>
           <w:lang w:val="fr-FR"/>
         </w:rPr>
-        <w:t xml:space="preserve">Par défaut, </w:t>
-      </w:r>
-      <w:r>
+        <w:t>composants prêts à l'emploi</w:t>
+      </w:r>
+      <w:r>
+        <w:rPr>
+          <w:lang w:val="fr-FR"/>
+        </w:rPr>
+        <w:t xml:space="preserve">, et mis à disposition par les </w:t>
+      </w:r>
+      <w:r>
+        <w:rPr>
+          <w:lang w:val="fr-FR"/>
+        </w:rPr>
+        <w:t>frameworks</w:t>
+      </w:r>
+      <w:r>
+        <w:rPr>
+          <w:lang w:val="fr-FR"/>
+        </w:rPr>
+        <w:t xml:space="preserve">, </w:t>
+      </w:r>
+      <w:r>
+        <w:rPr>
+          <w:lang w:val="fr-FR"/>
+        </w:rPr>
+        <w:t>ont été créés et améliorés par une communauté de milliers de développeurs</w:t>
+      </w:r>
+      <w:r>
+        <w:rPr>
+          <w:lang w:val="fr-FR"/>
+        </w:rPr>
+        <w:t>. Ils ont donc</w:t>
+      </w:r>
+      <w:r>
+        <w:rPr>
+          <w:lang w:val="fr-FR"/>
+        </w:rPr>
+        <w:t xml:space="preserve"> été testés </w:t>
+      </w:r>
+      <w:r>
+        <w:rPr>
+          <w:lang w:val="fr-FR"/>
+        </w:rPr>
+        <w:t xml:space="preserve">et éprouvés </w:t>
+      </w:r>
+      <w:r>
+        <w:rPr>
+          <w:lang w:val="fr-FR"/>
+        </w:rPr>
+        <w:t xml:space="preserve">dans </w:t>
+      </w:r>
+      <w:r>
+        <w:rPr>
+          <w:lang w:val="fr-FR"/>
+        </w:rPr>
+        <w:t>de nombreux</w:t>
+      </w:r>
+      <w:r>
+        <w:rPr>
+          <w:lang w:val="fr-FR"/>
+        </w:rPr>
+        <w:t xml:space="preserve"> scénarios possibles. En les utilisant, </w:t>
+      </w:r>
+      <w:r>
+        <w:rPr>
+          <w:lang w:val="fr-FR"/>
+        </w:rPr>
+        <w:t xml:space="preserve">les développeurs </w:t>
+      </w:r>
+      <w:r>
+        <w:rPr>
+          <w:lang w:val="fr-FR"/>
+        </w:rPr>
+        <w:t>évite</w:t>
+      </w:r>
+      <w:r>
+        <w:rPr>
+          <w:lang w:val="fr-FR"/>
+        </w:rPr>
+        <w:t xml:space="preserve">nt </w:t>
+      </w:r>
+      <w:r>
+        <w:rPr>
+          <w:lang w:val="fr-FR"/>
+        </w:rPr>
+        <w:t xml:space="preserve">de nombreux bugs et </w:t>
+      </w:r>
+      <w:r>
+        <w:rPr>
+          <w:lang w:val="fr-FR"/>
+        </w:rPr>
+        <w:t xml:space="preserve">s’assurent de </w:t>
+      </w:r>
+      <w:r>
+        <w:rPr>
+          <w:lang w:val="fr-FR"/>
+        </w:rPr>
+        <w:t>crée</w:t>
+      </w:r>
+      <w:r>
+        <w:rPr>
+          <w:lang w:val="fr-FR"/>
+        </w:rPr>
+        <w:t>r</w:t>
+      </w:r>
+      <w:r>
+        <w:rPr>
+          <w:lang w:val="fr-FR"/>
+        </w:rPr>
+        <w:t xml:space="preserve"> une solution stable, fiable et sécurisée dans un délai plus court.</w:t>
+      </w:r>
+    </w:p>
+    <w:p>
+      <w:pPr>
+        <w:pStyle w:val="ListParagraph"/>
+        <w:numPr>
+          <w:ilvl w:val="0"/>
+          <w:numId w:val="26"/>
+        </w:numPr>
         <w:rPr>
           <w:i/>
           <w:iCs/>
           <w:lang w:val="fr-FR"/>
         </w:rPr>
-        <w:t>Netlify</w:t>
-      </w:r>
+      </w:pPr>
       <w:r>
         <w:rPr>
           <w:i/>
           <w:iCs/>
           <w:lang w:val="fr-FR"/>
         </w:rPr>
+        <w:t>Le respect des meilleurs pratiques</w:t>
+      </w:r>
+    </w:p>
+    <w:p>
+      <w:pPr>
+        <w:ind w:firstLine="709"/>
+        <w:rPr>
+          <w:lang w:val="fr-FR"/>
+        </w:rPr>
+      </w:pPr>
+      <w:r>
+        <w:rPr>
+          <w:lang w:val="fr-FR"/>
+        </w:rPr>
+        <w:lastRenderedPageBreak/>
+        <w:t xml:space="preserve">Les </w:t>
+      </w:r>
+      <w:r>
+        <w:rPr>
+          <w:lang w:val="fr-FR"/>
+        </w:rPr>
+        <w:t>méthodologies de</w:t>
+      </w:r>
+      <w:r>
+        <w:rPr>
+          <w:lang w:val="fr-FR"/>
+        </w:rPr>
+        <w:t>s</w:t>
+      </w:r>
+      <w:r>
+        <w:rPr>
+          <w:lang w:val="fr-FR"/>
+        </w:rPr>
+        <w:t xml:space="preserve"> framework</w:t>
+      </w:r>
+      <w:r>
+        <w:rPr>
+          <w:lang w:val="fr-FR"/>
+        </w:rPr>
+        <w:t>s</w:t>
+      </w:r>
+      <w:r>
+        <w:rPr>
+          <w:lang w:val="fr-FR"/>
+        </w:rPr>
+        <w:t xml:space="preserve"> intègrent généralement les meilleures pratiques d'ingénierie logicielle</w:t>
+      </w:r>
+      <w:r>
+        <w:rPr>
+          <w:lang w:val="fr-FR"/>
+        </w:rPr>
+        <w:t xml:space="preserve"> reconnue actuellement</w:t>
+      </w:r>
+      <w:r>
+        <w:rPr>
+          <w:lang w:val="fr-FR"/>
+        </w:rPr>
+        <w:t xml:space="preserve">. </w:t>
+      </w:r>
+      <w:r>
+        <w:rPr>
+          <w:lang w:val="fr-FR"/>
+        </w:rPr>
+        <w:t>E</w:t>
+      </w:r>
+      <w:r>
+        <w:rPr>
+          <w:lang w:val="fr-FR"/>
+        </w:rPr>
+        <w:t xml:space="preserve">n suivant </w:t>
+      </w:r>
+      <w:r>
+        <w:rPr>
+          <w:lang w:val="fr-FR"/>
+        </w:rPr>
+        <w:t>l</w:t>
+      </w:r>
+      <w:r>
+        <w:rPr>
+          <w:lang w:val="fr-FR"/>
+        </w:rPr>
+        <w:t>es règles</w:t>
+      </w:r>
+      <w:r>
+        <w:rPr>
+          <w:lang w:val="fr-FR"/>
+        </w:rPr>
+        <w:t xml:space="preserve"> proposées par les </w:t>
+      </w:r>
+      <w:r>
+        <w:rPr>
+          <w:lang w:val="fr-FR"/>
+        </w:rPr>
+        <w:t>framework</w:t>
+      </w:r>
+      <w:r>
+        <w:rPr>
+          <w:lang w:val="fr-FR"/>
+        </w:rPr>
+        <w:t>s</w:t>
+      </w:r>
+      <w:r>
+        <w:rPr>
+          <w:lang w:val="fr-FR"/>
+        </w:rPr>
+        <w:t xml:space="preserve">, </w:t>
+      </w:r>
+      <w:r>
+        <w:rPr>
+          <w:lang w:val="fr-FR"/>
+        </w:rPr>
+        <w:t xml:space="preserve">les développeurs </w:t>
+      </w:r>
+      <w:r>
+        <w:rPr>
+          <w:lang w:val="fr-FR"/>
+        </w:rPr>
+        <w:t>évite</w:t>
+      </w:r>
+      <w:r>
+        <w:rPr>
+          <w:lang w:val="fr-FR"/>
+        </w:rPr>
+        <w:t>nt</w:t>
+      </w:r>
+      <w:r>
+        <w:rPr>
+          <w:lang w:val="fr-FR"/>
+        </w:rPr>
+        <w:t xml:space="preserve"> de nombreux obstacles de conception</w:t>
+      </w:r>
+      <w:r>
+        <w:rPr>
+          <w:lang w:val="fr-FR"/>
+        </w:rPr>
+        <w:t xml:space="preserve"> et cela permet</w:t>
+      </w:r>
+      <w:r>
+        <w:rPr>
+          <w:lang w:val="fr-FR"/>
+        </w:rPr>
         <w:t xml:space="preserve"> </w:t>
       </w:r>
       <w:r>
         <w:rPr>
           <w:lang w:val="fr-FR"/>
         </w:rPr>
+        <w:t>d’</w:t>
+      </w:r>
+      <w:r>
+        <w:rPr>
+          <w:lang w:val="fr-FR"/>
+        </w:rPr>
+        <w:t xml:space="preserve">éliminer </w:t>
+      </w:r>
+      <w:r>
+        <w:rPr>
+          <w:lang w:val="fr-FR"/>
+        </w:rPr>
+        <w:t>d</w:t>
+      </w:r>
+      <w:r>
+        <w:rPr>
+          <w:lang w:val="fr-FR"/>
+        </w:rPr>
+        <w:t>es bugs</w:t>
+      </w:r>
+      <w:r>
+        <w:rPr>
+          <w:lang w:val="fr-FR"/>
+        </w:rPr>
+        <w:t xml:space="preserve"> en amont</w:t>
+      </w:r>
+      <w:r>
+        <w:rPr>
+          <w:lang w:val="fr-FR"/>
+        </w:rPr>
+        <w:t>.</w:t>
+      </w:r>
+    </w:p>
+    <w:p>
+      <w:pPr>
+        <w:pStyle w:val="ListParagraph"/>
+        <w:numPr>
+          <w:ilvl w:val="0"/>
+          <w:numId w:val="26"/>
+        </w:numPr>
+        <w:rPr>
+          <w:i/>
+          <w:iCs/>
+          <w:lang w:val="fr-FR"/>
+        </w:rPr>
+      </w:pPr>
+      <w:r>
+        <w:rPr>
+          <w:i/>
+          <w:iCs/>
+          <w:lang w:val="fr-FR"/>
+        </w:rPr>
+        <w:t>La simplification de la maintenance et des développements futurs</w:t>
+      </w:r>
+    </w:p>
+    <w:p>
+      <w:pPr>
+        <w:ind w:firstLine="709"/>
+        <w:rPr>
+          <w:lang w:val="fr-FR"/>
+        </w:rPr>
+      </w:pPr>
+      <w:r>
+        <w:rPr>
+          <w:lang w:val="fr-FR"/>
+        </w:rPr>
+        <w:t>Les frameworks définissent une structure unifiée pour le développement, de sorte</w:t>
+      </w:r>
+      <w:r>
+        <w:rPr>
+          <w:lang w:val="fr-FR"/>
+        </w:rPr>
+        <w:t xml:space="preserve"> </w:t>
+      </w:r>
+      <w:r>
+        <w:rPr>
+          <w:lang w:val="fr-FR"/>
+        </w:rPr>
+        <w:t xml:space="preserve">que les applications basées sur </w:t>
+      </w:r>
+      <w:r>
+        <w:rPr>
+          <w:lang w:val="fr-FR"/>
+        </w:rPr>
+        <w:t>ceux-ci</w:t>
+      </w:r>
+      <w:r>
+        <w:rPr>
+          <w:lang w:val="fr-FR"/>
+        </w:rPr>
+        <w:t xml:space="preserve"> </w:t>
+      </w:r>
+      <w:r>
+        <w:rPr>
+          <w:lang w:val="fr-FR"/>
+        </w:rPr>
+        <w:t>soient</w:t>
+      </w:r>
+      <w:r>
+        <w:rPr>
+          <w:lang w:val="fr-FR"/>
+        </w:rPr>
+        <w:t xml:space="preserve"> plus faciles à maintenir et à </w:t>
+      </w:r>
+      <w:r>
+        <w:rPr>
+          <w:lang w:val="fr-FR"/>
+        </w:rPr>
+        <w:t>améliorer. N’importe quel</w:t>
+      </w:r>
+      <w:r>
+        <w:rPr>
+          <w:lang w:val="fr-FR"/>
+        </w:rPr>
+        <w:t xml:space="preserve"> développeur peut facilement comprendre </w:t>
+      </w:r>
+      <w:r>
+        <w:rPr>
+          <w:lang w:val="fr-FR"/>
+        </w:rPr>
+        <w:t>un projet développé avec un framework qu’il maitrise sans connaitre en détail le projet. Il lui est alors facile d’</w:t>
+      </w:r>
+      <w:r>
+        <w:rPr>
+          <w:lang w:val="fr-FR"/>
+        </w:rPr>
+        <w:t>ajouter des fonctionnalités ou apporter des modifications de manière transparente.</w:t>
+      </w:r>
+    </w:p>
+    <w:p>
+      <w:pPr>
+        <w:pStyle w:val="ListParagraph"/>
+        <w:numPr>
+          <w:ilvl w:val="0"/>
+          <w:numId w:val="26"/>
+        </w:numPr>
+        <w:rPr>
+          <w:i/>
+          <w:iCs/>
+          <w:lang w:val="fr-FR"/>
+        </w:rPr>
+      </w:pPr>
+      <w:r>
+        <w:rPr>
+          <w:i/>
+          <w:iCs/>
+          <w:lang w:val="fr-FR"/>
+        </w:rPr>
+        <w:t>Un gain de performance</w:t>
+      </w:r>
+    </w:p>
+    <w:p>
+      <w:pPr>
+        <w:ind w:firstLine="709"/>
+        <w:rPr>
+          <w:lang w:val="fr-FR"/>
+        </w:rPr>
+      </w:pPr>
+      <w:r>
+        <w:rPr>
+          <w:lang w:val="fr-FR"/>
+        </w:rPr>
+        <w:t xml:space="preserve">Les </w:t>
+      </w:r>
+      <w:r>
+        <w:rPr>
+          <w:lang w:val="fr-FR"/>
+        </w:rPr>
+        <w:t>projets</w:t>
+      </w:r>
+      <w:r>
+        <w:rPr>
+          <w:lang w:val="fr-FR"/>
+        </w:rPr>
+        <w:t xml:space="preserve"> basés sur </w:t>
+      </w:r>
+      <w:r>
+        <w:rPr>
+          <w:lang w:val="fr-FR"/>
+        </w:rPr>
+        <w:t>des</w:t>
+      </w:r>
+      <w:r>
+        <w:rPr>
+          <w:lang w:val="fr-FR"/>
+        </w:rPr>
+        <w:t xml:space="preserve"> framework</w:t>
+      </w:r>
+      <w:r>
+        <w:rPr>
+          <w:lang w:val="fr-FR"/>
+        </w:rPr>
+        <w:t>s</w:t>
+      </w:r>
+      <w:r>
+        <w:rPr>
+          <w:lang w:val="fr-FR"/>
+        </w:rPr>
+        <w:t xml:space="preserve"> ont ​​tendance à fonctionner beaucoup plus rapidement et à assurer une </w:t>
+      </w:r>
+      <w:r>
+        <w:rPr>
+          <w:lang w:val="fr-FR"/>
+        </w:rPr>
+        <w:t>montée en charge</w:t>
+      </w:r>
+      <w:r>
+        <w:rPr>
+          <w:lang w:val="fr-FR"/>
+        </w:rPr>
+        <w:t xml:space="preserve"> plus élevée</w:t>
+      </w:r>
+      <w:r>
+        <w:rPr>
+          <w:lang w:val="fr-FR"/>
+        </w:rPr>
+        <w:t>. C</w:t>
+      </w:r>
+      <w:r>
+        <w:rPr>
+          <w:lang w:val="fr-FR"/>
+        </w:rPr>
+        <w:t xml:space="preserve">e qui est crucial pour </w:t>
+      </w:r>
+      <w:r>
+        <w:rPr>
+          <w:lang w:val="fr-FR"/>
+        </w:rPr>
+        <w:t>d</w:t>
+      </w:r>
+      <w:r>
+        <w:rPr>
+          <w:lang w:val="fr-FR"/>
+        </w:rPr>
+        <w:t xml:space="preserve">es solutions </w:t>
+      </w:r>
+      <w:r>
+        <w:rPr>
+          <w:lang w:val="fr-FR"/>
+        </w:rPr>
+        <w:t xml:space="preserve">informatiques moderne qui se doivent d’être polyvalente et </w:t>
+      </w:r>
+      <w:r>
+        <w:rPr>
+          <w:lang w:val="fr-FR"/>
+        </w:rPr>
+        <w:t>extensible</w:t>
+      </w:r>
+      <w:r>
+        <w:rPr>
+          <w:lang w:val="fr-FR"/>
+        </w:rPr>
+        <w:t>.</w:t>
+      </w:r>
+    </w:p>
+    <w:p>
+      <w:pPr>
+        <w:ind w:firstLine="709"/>
+      </w:pPr>
+      <w:hyperlink r:id="rId18" w:history="1">
+        <w:r>
+          <w:rPr>
+            <w:rStyle w:val="Hyperlink"/>
+            <w:highlight w:val="yellow"/>
+            <w:lang w:val="fr-FR"/>
+          </w:rPr>
+          <w:t>https://www.sam-solutions.com/blog/web-development-frameworks/</w:t>
+        </w:r>
+      </w:hyperlink>
+      <w:r>
+        <w:rPr>
+          <w:highlight w:val="yellow"/>
+          <w:lang w:val="fr-FR"/>
+        </w:rPr>
+        <w:t xml:space="preserve"> : </w:t>
+      </w:r>
+      <w:r>
+        <w:rPr>
+          <w:highlight w:val="yellow"/>
+          <w:lang w:val="en-CH"/>
+        </w:rPr>
+        <w:t>Using frameworks is especially vital for large projects</w:t>
+      </w:r>
+      <w:r>
+        <w:rPr>
+          <w:highlight w:val="yellow"/>
+        </w:rPr>
+        <w:t>….</w:t>
+      </w:r>
+    </w:p>
+    <w:p>
+      <w:r>
+        <w:rPr>
+          <w:highlight w:val="yellow"/>
+        </w:rPr>
+        <w:t xml:space="preserve">Dans les points suivants, </w:t>
+      </w:r>
+      <w:r>
+        <w:rPr>
+          <w:highlight w:val="yellow"/>
+        </w:rPr>
+        <w:t>présentations</w:t>
+      </w:r>
+      <w:r>
+        <w:rPr>
+          <w:highlight w:val="yellow"/>
+        </w:rPr>
+        <w:t xml:space="preserve"> de framework, divisé en back/front</w:t>
+      </w:r>
+    </w:p>
+    <w:p>
+      <w:pPr>
+        <w:pStyle w:val="Heading3"/>
+      </w:pPr>
+      <w:r>
+        <w:t>Back-end</w:t>
+      </w:r>
+    </w:p>
+    <w:p>
+      <w:pPr>
+        <w:pStyle w:val="Heading4"/>
+      </w:pPr>
+      <w:r>
+        <w:rPr>
+          <w:lang w:val="en-CH"/>
+        </w:rPr>
+        <w:t>Laravel</w:t>
+      </w:r>
+      <w:r>
+        <w:t xml:space="preserve"> - </w:t>
+      </w:r>
+      <w:r>
+        <w:t>PHP</w:t>
+      </w:r>
+    </w:p>
+    <w:p>
+      <w:pPr>
+        <w:pStyle w:val="Heading4"/>
+      </w:pPr>
+      <w:r>
+        <w:rPr>
+          <w:lang w:val="en-CH"/>
+        </w:rPr>
+        <w:t>Express.js</w:t>
+      </w:r>
+      <w:r>
+        <w:t xml:space="preserve"> -</w:t>
+      </w:r>
+      <w:r>
+        <w:t>JavaScript</w:t>
+      </w:r>
+    </w:p>
+    <w:p>
+      <w:pPr>
+        <w:pStyle w:val="Heading4"/>
+      </w:pPr>
+      <w:r>
+        <w:rPr>
+          <w:lang w:val="en-CH"/>
+        </w:rPr>
+        <w:t>Django</w:t>
+      </w:r>
+      <w:r>
+        <w:t xml:space="preserve"> -</w:t>
+      </w:r>
+      <w:r>
+        <w:t xml:space="preserve"> </w:t>
+      </w:r>
+      <w:r>
+        <w:t>Python</w:t>
+      </w:r>
+    </w:p>
+    <w:p>
+      <w:pPr>
+        <w:pStyle w:val="Heading4"/>
+        <w:rPr>
+          <w:lang w:val="en-CH"/>
+        </w:rPr>
+      </w:pPr>
+      <w:r>
+        <w:rPr>
+          <w:lang w:val="en-CH"/>
+        </w:rPr>
+        <w:t>Ruby on Rails</w:t>
+      </w:r>
+      <w:r>
+        <w:t xml:space="preserve"> - </w:t>
+      </w:r>
+      <w:r>
+        <w:t>Ruby</w:t>
+      </w:r>
+    </w:p>
+    <w:p>
+      <w:pPr>
+        <w:pStyle w:val="Heading4"/>
+      </w:pPr>
+      <w:r>
+        <w:t>Spring</w:t>
+      </w:r>
+      <w:r>
+        <w:t xml:space="preserve"> </w:t>
+      </w:r>
+      <w:r>
+        <w:t>–</w:t>
+      </w:r>
+      <w:r>
+        <w:t xml:space="preserve"> </w:t>
+      </w:r>
+      <w:r>
+        <w:t>Java</w:t>
+      </w:r>
+    </w:p>
+    <w:p>
+      <w:pPr>
+        <w:pStyle w:val="Heading4"/>
+        <w:rPr>
+          <w:i/>
+          <w:iCs/>
+          <w:lang w:val="en-CH"/>
+        </w:rPr>
+      </w:pPr>
+      <w:r>
+        <w:rPr>
+          <w:i/>
+          <w:iCs/>
+          <w:lang w:val="en-CH"/>
+        </w:rPr>
+        <w:t>ASP.NET</w:t>
+      </w:r>
+      <w:r>
+        <w:t xml:space="preserve"> – C#</w:t>
+      </w:r>
+    </w:p>
+    <w:p>
+      <w:pPr>
+        <w:pStyle w:val="Heading3"/>
+      </w:pPr>
+      <w:r>
+        <w:t>Front-end</w:t>
+      </w:r>
+    </w:p>
+    <w:p>
+      <w:pPr>
+        <w:pStyle w:val="Heading2"/>
+        <w:rPr>
+          <w:lang w:val="en-CH"/>
+        </w:rPr>
+      </w:pPr>
+      <w:bookmarkStart w:id="16" w:name="_Toc74758201"/>
+      <w:r>
+        <w:rPr>
+          <w:lang w:val="en-CH"/>
+        </w:rPr>
+        <w:t>Framework</w:t>
+      </w:r>
+      <w:r>
+        <w:t>s</w:t>
+      </w:r>
+      <w:r>
+        <w:rPr>
+          <w:lang w:val="en-CH"/>
+        </w:rPr>
+        <w:t xml:space="preserve"> JavaScript</w:t>
+      </w:r>
+      <w:bookmarkEnd w:id="16"/>
+    </w:p>
+    <w:p>
+      <w:pPr>
+        <w:pStyle w:val="Heading3"/>
+      </w:pPr>
+      <w:r>
+        <w:t>React.js</w:t>
+      </w:r>
+    </w:p>
+    <w:p>
+      <w:pPr>
+        <w:pStyle w:val="Heading3"/>
+      </w:pPr>
+      <w:r>
+        <w:t>Vue.js</w:t>
+      </w:r>
+    </w:p>
+    <w:p>
+      <w:pPr>
+        <w:pStyle w:val="Heading3"/>
+      </w:pPr>
+      <w:r>
+        <w:t>Angular</w:t>
+      </w:r>
+    </w:p>
+    <w:p>
+      <w:pPr>
+        <w:pStyle w:val="Heading4"/>
+        <w:rPr>
+          <w:lang w:val="en-CH"/>
+        </w:rPr>
+      </w:pPr>
+      <w:r>
+        <w:t>Autres</w:t>
+      </w:r>
+    </w:p>
+    <w:p>
+      <w:pPr>
+        <w:pStyle w:val="Heading5"/>
+        <w:rPr>
+          <w:lang w:val="en-CH"/>
+        </w:rPr>
+      </w:pPr>
+      <w:r>
+        <w:rPr>
+          <w:lang w:val="en-CH"/>
+        </w:rPr>
+        <w:t>jQuery</w:t>
+      </w:r>
+    </w:p>
+    <w:p>
+      <w:pPr>
+        <w:pStyle w:val="Heading5"/>
+        <w:rPr>
+          <w:lang w:val="en-CH"/>
+        </w:rPr>
+      </w:pPr>
+      <w:r>
+        <w:rPr>
+          <w:lang w:val="en-CH"/>
+        </w:rPr>
+        <w:t>Ember.js</w:t>
+      </w:r>
+    </w:p>
+    <w:p>
+      <w:pPr>
+        <w:pStyle w:val="Heading5"/>
+      </w:pPr>
+      <w:r>
+        <w:t>Next.js</w:t>
+      </w:r>
+    </w:p>
+    <w:p>
+      <w:pPr>
+        <w:pStyle w:val="Heading5"/>
+      </w:pPr>
+      <w:r>
+        <w:t>Svelte</w:t>
+      </w:r>
+    </w:p>
+    <w:p>
+      <w:pPr>
+        <w:pStyle w:val="Heading3"/>
+      </w:pPr>
+      <w:r>
+        <w:t>Choix du framework</w:t>
+      </w:r>
+    </w:p>
+    <w:p>
+      <w:pPr>
+        <w:rPr>
+          <w:lang w:val="fr-FR"/>
+        </w:rPr>
+      </w:pPr>
+      <w:r>
+        <w:rPr>
+          <w:highlight w:val="yellow"/>
+          <w:lang w:val="fr-FR"/>
+        </w:rPr>
+        <w:t>Comparaison de la réalisation d’une page de login dans les 3 frameworks.</w:t>
+      </w:r>
+      <w:r>
+        <w:rPr>
+          <w:lang w:val="fr-FR"/>
+        </w:rPr>
+        <w:t xml:space="preserve"> </w:t>
+      </w:r>
+    </w:p>
+    <w:p>
+      <w:pPr>
+        <w:pStyle w:val="Heading2"/>
+      </w:pPr>
+      <w:bookmarkStart w:id="17" w:name="_Toc74758202"/>
+      <w:r>
+        <w:rPr>
+          <w:lang w:val="en-CH"/>
+        </w:rPr>
+        <w:lastRenderedPageBreak/>
+        <w:t>Livraison</w:t>
+      </w:r>
+      <w:r>
+        <w:t xml:space="preserve"> et intégration </w:t>
+      </w:r>
+      <w:bookmarkStart w:id="18" w:name="OLE_LINK1"/>
+      <w:bookmarkStart w:id="19" w:name="OLE_LINK2"/>
+      <w:r>
+        <w:t>continu</w:t>
+      </w:r>
+      <w:bookmarkEnd w:id="18"/>
+      <w:bookmarkEnd w:id="19"/>
+      <w:r>
+        <w:t>e</w:t>
+      </w:r>
+      <w:bookmarkEnd w:id="17"/>
+    </w:p>
+    <w:p>
+      <w:pPr>
+        <w:pStyle w:val="Heading3"/>
+      </w:pPr>
+      <w:r>
+        <w:t xml:space="preserve">Déploiement </w:t>
+      </w:r>
+      <w:r>
+        <w:t>continu</w:t>
+      </w:r>
+    </w:p>
+    <w:p>
+      <w:pPr>
+        <w:rPr>
+          <w:lang w:val="fr-FR"/>
+        </w:rPr>
+      </w:pPr>
+      <w:r>
+        <w:rPr>
+          <w:lang w:val="fr-FR"/>
+        </w:rPr>
+        <w:t xml:space="preserve">Pour le déploiement de mon application, tout au long de son développement, j’ai choisi d’utiliser un service en ligne nommé </w:t>
+      </w:r>
+      <w:r>
+        <w:rPr>
+          <w:i/>
+          <w:iCs/>
+          <w:lang w:val="fr-FR"/>
+        </w:rPr>
+        <w:t>Netlify</w:t>
+      </w:r>
+      <w:r>
+        <w:rPr>
+          <w:rStyle w:val="FootnoteReference"/>
+          <w:lang w:val="fr-FR"/>
+        </w:rPr>
+        <w:footnoteReference w:id="8"/>
+      </w:r>
+      <w:r>
+        <w:rPr>
+          <w:lang w:val="fr-FR"/>
+        </w:rPr>
+        <w:t xml:space="preserve">. </w:t>
+      </w:r>
+      <w:r>
+        <w:rPr>
+          <w:i/>
+          <w:iCs/>
+          <w:lang w:val="fr-FR"/>
+        </w:rPr>
+        <w:t>Netlify</w:t>
+      </w:r>
+      <w:r>
+        <w:rPr>
+          <w:lang w:val="fr-FR"/>
+        </w:rPr>
+        <w:t xml:space="preserve"> est une entreprise fondée en 2014 qui propose des services d'hébergement pour les sites web statiques</w:t>
+      </w:r>
+      <w:r>
+        <w:rPr>
+          <w:lang w:val="fr-FR"/>
+        </w:rPr>
+        <w:t xml:space="preserve"> et pour les applications Node.js</w:t>
+      </w:r>
+      <w:r>
+        <w:rPr>
+          <w:lang w:val="fr-FR"/>
+        </w:rPr>
+        <w:t xml:space="preserve">. </w:t>
+      </w:r>
+      <w:r>
+        <w:rPr>
+          <w:lang w:val="fr-FR"/>
+        </w:rPr>
+        <w:t xml:space="preserve">Ce service s’intégrant parfaitement et très facilement avec </w:t>
+      </w:r>
+      <w:r>
+        <w:rPr>
+          <w:i/>
+          <w:iCs/>
+          <w:lang w:val="fr-FR"/>
+        </w:rPr>
+        <w:t>GitHub.com</w:t>
+      </w:r>
+      <w:r>
+        <w:rPr>
+          <w:lang w:val="fr-FR"/>
+        </w:rPr>
+        <w:t>, il va me permettre de déployer des versions de mon application à chaque « </w:t>
+      </w:r>
+      <w:r>
+        <w:rPr>
+          <w:i/>
+          <w:iCs/>
+          <w:lang w:val="fr-FR"/>
+        </w:rPr>
+        <w:t>commit</w:t>
+      </w:r>
+      <w:r>
+        <w:rPr>
+          <w:lang w:val="fr-FR"/>
+        </w:rPr>
+        <w:t> » en toute transparence.</w:t>
+      </w:r>
+    </w:p>
+    <w:p>
+      <w:pPr>
+        <w:pStyle w:val="Heading4"/>
+      </w:pPr>
+      <w:r>
+        <w:t>Configuration</w:t>
+      </w:r>
+    </w:p>
+    <w:p>
+      <w:pPr>
+        <w:rPr>
+          <w:lang w:val="fr-FR"/>
+        </w:rPr>
+      </w:pPr>
+      <w:r>
+        <w:t xml:space="preserve">La configuration de </w:t>
+      </w:r>
+      <w:r>
+        <w:rPr>
+          <w:i/>
+          <w:iCs/>
+          <w:lang w:val="fr-FR"/>
+        </w:rPr>
+        <w:t>Netlify</w:t>
+      </w:r>
+      <w:r>
+        <w:rPr>
+          <w:i/>
+          <w:iCs/>
+          <w:lang w:val="fr-FR"/>
+        </w:rPr>
+        <w:t xml:space="preserve"> </w:t>
+      </w:r>
+      <w:r>
+        <w:rPr>
+          <w:lang w:val="fr-FR"/>
+        </w:rPr>
+        <w:t xml:space="preserve">est très simple </w:t>
+      </w:r>
+      <w:r>
+        <w:rPr>
+          <w:lang w:val="fr-FR"/>
+        </w:rPr>
+        <w:t xml:space="preserve">puisqu’il suffit de se connecter avec son compte </w:t>
+      </w:r>
+      <w:r>
+        <w:rPr>
+          <w:i/>
+          <w:iCs/>
+          <w:lang w:val="fr-FR"/>
+        </w:rPr>
+        <w:t>GitHub</w:t>
+      </w:r>
+      <w:r>
+        <w:rPr>
+          <w:lang w:val="fr-FR"/>
+        </w:rPr>
+        <w:t xml:space="preserve"> sur le site de </w:t>
+      </w:r>
+      <w:r>
+        <w:rPr>
+          <w:i/>
+          <w:iCs/>
+          <w:lang w:val="fr-FR"/>
+        </w:rPr>
+        <w:t>Netlify</w:t>
+      </w:r>
+      <w:r>
+        <w:rPr>
+          <w:lang w:val="fr-FR"/>
+        </w:rPr>
+        <w:t xml:space="preserve"> et de donner l’accès au « </w:t>
+      </w:r>
+      <w:r>
+        <w:rPr>
+          <w:i/>
+          <w:iCs/>
+          <w:lang w:val="fr-FR"/>
+        </w:rPr>
+        <w:t>repository</w:t>
+      </w:r>
+      <w:r>
+        <w:rPr>
+          <w:lang w:val="fr-FR"/>
+        </w:rPr>
+        <w:t> » contenant le projet à déployer.</w:t>
+      </w:r>
+    </w:p>
+    <w:p>
+      <w:pPr>
+        <w:rPr>
+          <w:lang w:val="fr-FR"/>
+        </w:rPr>
+      </w:pPr>
+      <w:r>
+        <w:rPr>
+          <w:lang w:val="fr-FR"/>
+        </w:rPr>
+        <w:t xml:space="preserve">Par défaut, </w:t>
+      </w:r>
+      <w:r>
+        <w:rPr>
+          <w:i/>
+          <w:iCs/>
+          <w:lang w:val="fr-FR"/>
+        </w:rPr>
+        <w:t>Netlify</w:t>
+      </w:r>
+      <w:r>
+        <w:rPr>
+          <w:i/>
+          <w:iCs/>
+          <w:lang w:val="fr-FR"/>
+        </w:rPr>
+        <w:t xml:space="preserve"> </w:t>
+      </w:r>
+      <w:r>
+        <w:rPr>
+          <w:lang w:val="fr-FR"/>
+        </w:rPr>
         <w:t>nous attribue une url aléatoire. Celle-ci peut être modifié dans les réglages généraux.</w:t>
       </w:r>
       <w:r>
@@ -20292,7 +22031,7 @@
         </w:rPr>
         <w:t xml:space="preserve"> Pour mon projet, j’ai décidé d’utiliser l’url suivant : </w:t>
       </w:r>
-      <w:hyperlink r:id="rId18" w:history="1">
+      <w:hyperlink r:id="rId19" w:history="1">
         <w:r>
           <w:rPr>
             <w:rStyle w:val="Hyperlink"/>
@@ -20310,27 +22049,14 @@
     </w:p>
     <w:p>
       <w:pPr>
-        <w:pStyle w:val="Heading4"/>
-      </w:pPr>
-    </w:p>
-    <w:p>
-      <w:pPr>
-        <w:rPr>
-          <w:color w:val="000000" w:themeColor="text1"/>
-        </w:rPr>
-      </w:pPr>
-    </w:p>
-    <w:p/>
-    <w:p>
-      <w:pPr>
         <w:pStyle w:val="Heading1"/>
       </w:pPr>
-      <w:bookmarkStart w:id="16" w:name="_Toc74149480"/>
+      <w:bookmarkStart w:id="20" w:name="_Toc74758203"/>
       <w:r>
         <w:lastRenderedPageBreak/>
         <w:t>Modélisation</w:t>
       </w:r>
-      <w:bookmarkEnd w:id="16"/>
+      <w:bookmarkEnd w:id="20"/>
       <w:r>
         <w:t xml:space="preserve"> </w:t>
       </w:r>
@@ -20339,12 +22065,12 @@
       <w:pPr>
         <w:pStyle w:val="Heading1"/>
       </w:pPr>
-      <w:bookmarkStart w:id="17" w:name="_Toc74149481"/>
+      <w:bookmarkStart w:id="21" w:name="_Toc74758204"/>
       <w:r>
         <w:lastRenderedPageBreak/>
         <w:t>Conception</w:t>
       </w:r>
-      <w:bookmarkEnd w:id="17"/>
+      <w:bookmarkEnd w:id="21"/>
       <w:r>
         <w:t xml:space="preserve"> </w:t>
       </w:r>
@@ -20357,21 +22083,21 @@
         <w:lastRenderedPageBreak/>
         <w:t xml:space="preserve"> </w:t>
       </w:r>
-      <w:bookmarkStart w:id="18" w:name="_Toc74149482"/>
+      <w:bookmarkStart w:id="22" w:name="_Toc74758205"/>
       <w:r>
         <w:t>Planification</w:t>
       </w:r>
-      <w:bookmarkEnd w:id="18"/>
+      <w:bookmarkEnd w:id="22"/>
     </w:p>
     <w:p>
       <w:pPr>
         <w:pStyle w:val="Heading2"/>
       </w:pPr>
-      <w:bookmarkStart w:id="19" w:name="_Toc74149483"/>
+      <w:bookmarkStart w:id="23" w:name="_Toc74758206"/>
       <w:r>
         <w:t>Sprint N°1 : XXX</w:t>
       </w:r>
-      <w:bookmarkEnd w:id="19"/>
+      <w:bookmarkEnd w:id="23"/>
     </w:p>
     <w:tbl>
       <w:tblPr>
@@ -20738,11 +22464,11 @@
       <w:pPr>
         <w:pStyle w:val="Heading2"/>
       </w:pPr>
-      <w:bookmarkStart w:id="20" w:name="_Toc74149484"/>
+      <w:bookmarkStart w:id="24" w:name="_Toc74758207"/>
       <w:r>
         <w:t>Sprint N°2 : XXX</w:t>
       </w:r>
-      <w:bookmarkEnd w:id="20"/>
+      <w:bookmarkEnd w:id="24"/>
     </w:p>
     <w:tbl>
       <w:tblPr>
@@ -21109,11 +22835,11 @@
       <w:pPr>
         <w:pStyle w:val="Heading2"/>
       </w:pPr>
-      <w:bookmarkStart w:id="21" w:name="_Toc74149485"/>
+      <w:bookmarkStart w:id="25" w:name="_Toc74758208"/>
       <w:r>
         <w:t>Sprint N°3 : XXX</w:t>
       </w:r>
-      <w:bookmarkEnd w:id="21"/>
+      <w:bookmarkEnd w:id="25"/>
     </w:p>
     <w:tbl>
       <w:tblPr>
@@ -21480,11 +23206,11 @@
       <w:pPr>
         <w:pStyle w:val="Heading2"/>
       </w:pPr>
-      <w:bookmarkStart w:id="22" w:name="_Toc74149486"/>
+      <w:bookmarkStart w:id="26" w:name="_Toc74758209"/>
       <w:r>
         <w:t>Sprint N°4 : XXX</w:t>
       </w:r>
-      <w:bookmarkEnd w:id="22"/>
+      <w:bookmarkEnd w:id="26"/>
     </w:p>
     <w:tbl>
       <w:tblPr>
@@ -21852,23 +23578,23 @@
       <w:pPr>
         <w:pStyle w:val="Heading1"/>
       </w:pPr>
-      <w:bookmarkStart w:id="23" w:name="_Toc74149487"/>
+      <w:bookmarkStart w:id="27" w:name="_Toc74758210"/>
       <w:r>
         <w:lastRenderedPageBreak/>
         <w:t>Réalisation</w:t>
       </w:r>
-      <w:bookmarkEnd w:id="23"/>
+      <w:bookmarkEnd w:id="27"/>
     </w:p>
     <w:p>
       <w:pPr>
         <w:pStyle w:val="Heading1"/>
       </w:pPr>
-      <w:bookmarkStart w:id="24" w:name="_Toc74149488"/>
+      <w:bookmarkStart w:id="28" w:name="_Toc74758211"/>
       <w:r>
         <w:lastRenderedPageBreak/>
         <w:t>Tests</w:t>
       </w:r>
-      <w:bookmarkEnd w:id="24"/>
+      <w:bookmarkEnd w:id="28"/>
     </w:p>
     <w:p>
       <w:pPr>
@@ -21877,7 +23603,7 @@
           <w:lang w:eastAsia="en-US"/>
         </w:rPr>
       </w:pPr>
-      <w:bookmarkStart w:id="25" w:name="_Toc74149489"/>
+      <w:bookmarkStart w:id="29" w:name="_Toc74758212"/>
       <w:r>
         <w:rPr>
           <w:lang w:eastAsia="en-US"/>
@@ -21885,7 +23611,7 @@
         <w:lastRenderedPageBreak/>
         <w:t>Conclusion</w:t>
       </w:r>
-      <w:bookmarkEnd w:id="25"/>
+      <w:bookmarkEnd w:id="29"/>
     </w:p>
     <w:p>
       <w:pPr>
@@ -22023,7 +23749,7 @@
         </w:rPr>
         <w:t xml:space="preserve"> </w:t>
       </w:r>
-      <w:hyperlink r:id="rId19" w:history="1">
+      <w:hyperlink r:id="rId20" w:history="1">
         <w:r>
           <w:rPr>
             <w:rStyle w:val="Hyperlink"/>
@@ -22094,7 +23820,7 @@
         </w:rPr>
         <w:t> </w:t>
       </w:r>
-      <w:hyperlink r:id="rId20" w:tgtFrame="_blank" w:history="1">
+      <w:hyperlink r:id="rId21" w:tgtFrame="_blank" w:history="1">
         <w:r>
           <w:rPr>
             <w:rStyle w:val="Hyperlink"/>
@@ -22187,9 +23913,9 @@
       </w:r>
     </w:p>
     <w:sectPr>
-      <w:headerReference w:type="default" r:id="rId21"/>
-      <w:footerReference w:type="default" r:id="rId22"/>
-      <w:headerReference w:type="first" r:id="rId23"/>
+      <w:headerReference w:type="default" r:id="rId22"/>
+      <w:footerReference w:type="default" r:id="rId23"/>
+      <w:headerReference w:type="first" r:id="rId24"/>
       <w:pgSz w:w="11906" w:h="16838" w:code="9"/>
       <w:pgMar w:top="1906" w:right="851" w:bottom="1276" w:left="851" w:header="425" w:footer="43" w:gutter="0"/>
       <w:pgNumType w:start="0"/>
@@ -22399,7 +24125,7 @@
                       <w:sz w:val="21"/>
                       <w:szCs w:val="21"/>
                     </w:rPr>
-                    <w:t>32</w:t>
+                    <w:t>34</w:t>
                   </w:r>
                   <w:r>
                     <w:rPr>
@@ -24266,6 +25992,119 @@
     </w:lvl>
   </w:abstractNum>
   <w:abstractNum w:abstractNumId="16" w15:restartNumberingAfterBreak="0">
+    <w:nsid w:val="49D66636"/>
+    <w:multiLevelType w:val="hybridMultilevel"/>
+    <w:tmpl w:val="C186B762"/>
+    <w:lvl w:ilvl="0" w:tplc="04090001">
+      <w:start w:val="1"/>
+      <w:numFmt w:val="bullet"/>
+      <w:lvlText w:val=""/>
+      <w:lvlJc w:val="left"/>
+      <w:pPr>
+        <w:ind w:left="720" w:hanging="360"/>
+      </w:pPr>
+      <w:rPr>
+        <w:rFonts w:ascii="Symbol" w:hAnsi="Symbol" w:hint="default"/>
+      </w:rPr>
+    </w:lvl>
+    <w:lvl w:ilvl="1" w:tplc="04090003" w:tentative="1">
+      <w:start w:val="1"/>
+      <w:numFmt w:val="bullet"/>
+      <w:lvlText w:val="o"/>
+      <w:lvlJc w:val="left"/>
+      <w:pPr>
+        <w:ind w:left="1440" w:hanging="360"/>
+      </w:pPr>
+      <w:rPr>
+        <w:rFonts w:ascii="Courier New" w:hAnsi="Courier New" w:cs="Courier New" w:hint="default"/>
+      </w:rPr>
+    </w:lvl>
+    <w:lvl w:ilvl="2" w:tplc="04090005" w:tentative="1">
+      <w:start w:val="1"/>
+      <w:numFmt w:val="bullet"/>
+      <w:lvlText w:val=""/>
+      <w:lvlJc w:val="left"/>
+      <w:pPr>
+        <w:ind w:left="2160" w:hanging="360"/>
+      </w:pPr>
+      <w:rPr>
+        <w:rFonts w:ascii="Wingdings" w:hAnsi="Wingdings" w:hint="default"/>
+      </w:rPr>
+    </w:lvl>
+    <w:lvl w:ilvl="3" w:tplc="04090001" w:tentative="1">
+      <w:start w:val="1"/>
+      <w:numFmt w:val="bullet"/>
+      <w:lvlText w:val=""/>
+      <w:lvlJc w:val="left"/>
+      <w:pPr>
+        <w:ind w:left="2880" w:hanging="360"/>
+      </w:pPr>
+      <w:rPr>
+        <w:rFonts w:ascii="Symbol" w:hAnsi="Symbol" w:hint="default"/>
+      </w:rPr>
+    </w:lvl>
+    <w:lvl w:ilvl="4" w:tplc="04090003" w:tentative="1">
+      <w:start w:val="1"/>
+      <w:numFmt w:val="bullet"/>
+      <w:lvlText w:val="o"/>
+      <w:lvlJc w:val="left"/>
+      <w:pPr>
+        <w:ind w:left="3600" w:hanging="360"/>
+      </w:pPr>
+      <w:rPr>
+        <w:rFonts w:ascii="Courier New" w:hAnsi="Courier New" w:cs="Courier New" w:hint="default"/>
+      </w:rPr>
+    </w:lvl>
+    <w:lvl w:ilvl="5" w:tplc="04090005" w:tentative="1">
+      <w:start w:val="1"/>
+      <w:numFmt w:val="bullet"/>
+      <w:lvlText w:val=""/>
+      <w:lvlJc w:val="left"/>
+      <w:pPr>
+        <w:ind w:left="4320" w:hanging="360"/>
+      </w:pPr>
+      <w:rPr>
+        <w:rFonts w:ascii="Wingdings" w:hAnsi="Wingdings" w:hint="default"/>
+      </w:rPr>
+    </w:lvl>
+    <w:lvl w:ilvl="6" w:tplc="04090001" w:tentative="1">
+      <w:start w:val="1"/>
+      <w:numFmt w:val="bullet"/>
+      <w:lvlText w:val=""/>
+      <w:lvlJc w:val="left"/>
+      <w:pPr>
+        <w:ind w:left="5040" w:hanging="360"/>
+      </w:pPr>
+      <w:rPr>
+        <w:rFonts w:ascii="Symbol" w:hAnsi="Symbol" w:hint="default"/>
+      </w:rPr>
+    </w:lvl>
+    <w:lvl w:ilvl="7" w:tplc="04090003" w:tentative="1">
+      <w:start w:val="1"/>
+      <w:numFmt w:val="bullet"/>
+      <w:lvlText w:val="o"/>
+      <w:lvlJc w:val="left"/>
+      <w:pPr>
+        <w:ind w:left="5760" w:hanging="360"/>
+      </w:pPr>
+      <w:rPr>
+        <w:rFonts w:ascii="Courier New" w:hAnsi="Courier New" w:cs="Courier New" w:hint="default"/>
+      </w:rPr>
+    </w:lvl>
+    <w:lvl w:ilvl="8" w:tplc="04090005" w:tentative="1">
+      <w:start w:val="1"/>
+      <w:numFmt w:val="bullet"/>
+      <w:lvlText w:val=""/>
+      <w:lvlJc w:val="left"/>
+      <w:pPr>
+        <w:ind w:left="6480" w:hanging="360"/>
+      </w:pPr>
+      <w:rPr>
+        <w:rFonts w:ascii="Wingdings" w:hAnsi="Wingdings" w:hint="default"/>
+      </w:rPr>
+    </w:lvl>
+  </w:abstractNum>
+  <w:abstractNum w:abstractNumId="17" w15:restartNumberingAfterBreak="0">
     <w:nsid w:val="4BA96466"/>
     <w:multiLevelType w:val="hybridMultilevel"/>
     <w:tmpl w:val="CA64DA02"/>
@@ -24378,7 +26217,7 @@
       </w:rPr>
     </w:lvl>
   </w:abstractNum>
-  <w:abstractNum w:abstractNumId="17" w15:restartNumberingAfterBreak="0">
+  <w:abstractNum w:abstractNumId="18" w15:restartNumberingAfterBreak="0">
     <w:nsid w:val="4CC73574"/>
     <w:multiLevelType w:val="multilevel"/>
     <w:tmpl w:val="94AE4440"/>
@@ -24473,7 +26312,7 @@
       </w:pPr>
     </w:lvl>
   </w:abstractNum>
-  <w:abstractNum w:abstractNumId="18" w15:restartNumberingAfterBreak="0">
+  <w:abstractNum w:abstractNumId="19" w15:restartNumberingAfterBreak="0">
     <w:nsid w:val="58B7293C"/>
     <w:multiLevelType w:val="hybridMultilevel"/>
     <w:tmpl w:val="F078B7C2"/>
@@ -24559,7 +26398,7 @@
       </w:pPr>
     </w:lvl>
   </w:abstractNum>
-  <w:abstractNum w:abstractNumId="19" w15:restartNumberingAfterBreak="0">
+  <w:abstractNum w:abstractNumId="20" w15:restartNumberingAfterBreak="0">
     <w:nsid w:val="59792D59"/>
     <w:multiLevelType w:val="hybridMultilevel"/>
     <w:tmpl w:val="C8D421E2"/>
@@ -24672,7 +26511,7 @@
       </w:rPr>
     </w:lvl>
   </w:abstractNum>
-  <w:abstractNum w:abstractNumId="20" w15:restartNumberingAfterBreak="0">
+  <w:abstractNum w:abstractNumId="21" w15:restartNumberingAfterBreak="0">
     <w:nsid w:val="5BA92C50"/>
     <w:multiLevelType w:val="hybridMultilevel"/>
     <w:tmpl w:val="833610C6"/>
@@ -24758,7 +26597,7 @@
       </w:pPr>
     </w:lvl>
   </w:abstractNum>
-  <w:abstractNum w:abstractNumId="21" w15:restartNumberingAfterBreak="0">
+  <w:abstractNum w:abstractNumId="22" w15:restartNumberingAfterBreak="0">
     <w:nsid w:val="63BF750C"/>
     <w:multiLevelType w:val="hybridMultilevel"/>
     <w:tmpl w:val="228257E8"/>
@@ -24871,7 +26710,7 @@
       </w:rPr>
     </w:lvl>
   </w:abstractNum>
-  <w:abstractNum w:abstractNumId="22" w15:restartNumberingAfterBreak="0">
+  <w:abstractNum w:abstractNumId="23" w15:restartNumberingAfterBreak="0">
     <w:nsid w:val="725040B9"/>
     <w:multiLevelType w:val="hybridMultilevel"/>
     <w:tmpl w:val="916ED222"/>
@@ -25101,7 +26940,7 @@
       </w:rPr>
     </w:lvl>
   </w:abstractNum>
-  <w:abstractNum w:abstractNumId="23" w15:restartNumberingAfterBreak="0">
+  <w:abstractNum w:abstractNumId="24" w15:restartNumberingAfterBreak="0">
     <w:nsid w:val="75965848"/>
     <w:multiLevelType w:val="hybridMultilevel"/>
     <w:tmpl w:val="F078B7C2"/>
@@ -25187,7 +27026,7 @@
       </w:pPr>
     </w:lvl>
   </w:abstractNum>
-  <w:abstractNum w:abstractNumId="24" w15:restartNumberingAfterBreak="0">
+  <w:abstractNum w:abstractNumId="25" w15:restartNumberingAfterBreak="0">
     <w:nsid w:val="78BB6AEE"/>
     <w:multiLevelType w:val="hybridMultilevel"/>
     <w:tmpl w:val="B4E2F082"/>
@@ -25277,7 +27116,7 @@
     </w:lvl>
   </w:abstractNum>
   <w:num w:numId="1">
-    <w:abstractNumId w:val="17"/>
+    <w:abstractNumId w:val="18"/>
   </w:num>
   <w:num w:numId="2">
     <w:abstractNumId w:val="0"/>
@@ -25289,10 +27128,10 @@
     <w:abstractNumId w:val="2"/>
   </w:num>
   <w:num w:numId="5">
-    <w:abstractNumId w:val="24"/>
+    <w:abstractNumId w:val="25"/>
   </w:num>
   <w:num w:numId="6">
-    <w:abstractNumId w:val="22"/>
+    <w:abstractNumId w:val="23"/>
   </w:num>
   <w:num w:numId="7">
     <w:abstractNumId w:val="6"/>
@@ -25301,13 +27140,13 @@
     <w:abstractNumId w:val="8"/>
   </w:num>
   <w:num w:numId="9">
-    <w:abstractNumId w:val="21"/>
+    <w:abstractNumId w:val="22"/>
   </w:num>
   <w:num w:numId="10">
     <w:abstractNumId w:val="11"/>
   </w:num>
   <w:num w:numId="11">
-    <w:abstractNumId w:val="23"/>
+    <w:abstractNumId w:val="24"/>
   </w:num>
   <w:num w:numId="12">
     <w:abstractNumId w:val="13"/>
@@ -25328,10 +27167,10 @@
     <w:abstractNumId w:val="15"/>
   </w:num>
   <w:num w:numId="18">
-    <w:abstractNumId w:val="18"/>
+    <w:abstractNumId w:val="19"/>
   </w:num>
   <w:num w:numId="19">
-    <w:abstractNumId w:val="16"/>
+    <w:abstractNumId w:val="17"/>
   </w:num>
   <w:num w:numId="20">
     <w:abstractNumId w:val="3"/>
@@ -25340,16 +27179,19 @@
     <w:abstractNumId w:val="9"/>
   </w:num>
   <w:num w:numId="22">
-    <w:abstractNumId w:val="19"/>
+    <w:abstractNumId w:val="20"/>
   </w:num>
   <w:num w:numId="23">
-    <w:abstractNumId w:val="20"/>
+    <w:abstractNumId w:val="21"/>
   </w:num>
   <w:num w:numId="24">
     <w:abstractNumId w:val="14"/>
   </w:num>
   <w:num w:numId="25">
     <w:abstractNumId w:val="10"/>
+  </w:num>
+  <w:num w:numId="26">
+    <w:abstractNumId w:val="16"/>
   </w:num>
   <w:numIdMacAtCleanup w:val="25"/>
 </w:numbering>
@@ -26004,7 +27846,6 @@
   <w:style w:type="character" w:default="1" w:styleId="DefaultParagraphFont">
     <w:name w:val="Default Paragraph Font"/>
     <w:uiPriority w:val="1"/>
-    <w:semiHidden/>
     <w:unhideWhenUsed/>
   </w:style>
   <w:style w:type="table" w:default="1" w:styleId="TableNormal">
@@ -28104,6 +29945,8 @@
     <w:rsid w:val="00704E68"/>
     <w:rsid w:val="00732FA9"/>
     <w:rsid w:val="00761320"/>
+    <w:rsid w:val="00801061"/>
+    <w:rsid w:val="00874852"/>
     <w:rsid w:val="00897D39"/>
     <w:rsid w:val="008A4C87"/>
     <w:rsid w:val="008D609A"/>

</xml_diff>